<commit_message>
add spring boot and hackathon starter explanation
</commit_message>
<xml_diff>
--- a/Mémoire - brouillon.docx
+++ b/Mémoire - brouillon.docx
@@ -1,6 +1,6 @@
 
 <file path=word/document.xml><?xml version="1.0" encoding="utf-8"?>
-<w:document xmlns:wpc="http://schemas.microsoft.com/office/word/2010/wordprocessingCanvas" xmlns:cx="http://schemas.microsoft.com/office/drawing/2014/chartex" xmlns:cx1="http://schemas.microsoft.com/office/drawing/2015/9/8/chartex" xmlns:cx2="http://schemas.microsoft.com/office/drawing/2015/10/21/chartex" xmlns:cx3="http://schemas.microsoft.com/office/drawing/2016/5/9/chartex" xmlns:cx4="http://schemas.microsoft.com/office/drawing/2016/5/10/chartex" xmlns:cx5="http://schemas.microsoft.com/office/drawing/2016/5/11/chartex" xmlns:cx6="http://schemas.microsoft.com/office/drawing/2016/5/12/chartex" xmlns:cx7="http://schemas.microsoft.com/office/drawing/2016/5/13/chartex" xmlns:cx8="http://schemas.microsoft.com/office/drawing/2016/5/14/chartex" xmlns:mc="http://schemas.openxmlformats.org/markup-compatibility/2006" xmlns:aink="http://schemas.microsoft.com/office/drawing/2016/ink" xmlns:am3d="http://schemas.microsoft.com/office/drawing/2017/model3d" xmlns:o="urn:schemas-microsoft-com:office:office" xmlns:r="http://schemas.openxmlformats.org/officeDocument/2006/relationships" xmlns:m="http://schemas.openxmlformats.org/officeDocument/2006/math" xmlns:v="urn:schemas-microsoft-com:vml" xmlns:wp14="http://schemas.microsoft.com/office/word/2010/wordprocessingDrawing" xmlns:wp="http://schemas.openxmlformats.org/drawingml/2006/wordprocessingDrawing" xmlns:w10="urn:schemas-microsoft-com:office:word" xmlns:w="http://schemas.openxmlformats.org/wordprocessingml/2006/main" xmlns:w14="http://schemas.microsoft.com/office/word/2010/wordml" xmlns:w15="http://schemas.microsoft.com/office/word/2012/wordml" xmlns:w16cid="http://schemas.microsoft.com/office/word/2016/wordml/cid" xmlns:w16se="http://schemas.microsoft.com/office/word/2015/wordml/symex" xmlns:wpg="http://schemas.microsoft.com/office/word/2010/wordprocessingGroup" xmlns:wpi="http://schemas.microsoft.com/office/word/2010/wordprocessingInk" xmlns:wne="http://schemas.microsoft.com/office/word/2006/wordml" xmlns:wps="http://schemas.microsoft.com/office/word/2010/wordprocessingShape" mc:Ignorable="w14 w15 w16se w16cid wp14">
+<w:document xmlns:wpc="http://schemas.microsoft.com/office/word/2010/wordprocessingCanvas" xmlns:cx="http://schemas.microsoft.com/office/drawing/2014/chartex" xmlns:cx1="http://schemas.microsoft.com/office/drawing/2015/9/8/chartex" xmlns:cx2="http://schemas.microsoft.com/office/drawing/2015/10/21/chartex" xmlns:cx3="http://schemas.microsoft.com/office/drawing/2016/5/9/chartex" xmlns:cx4="http://schemas.microsoft.com/office/drawing/2016/5/10/chartex" xmlns:cx5="http://schemas.microsoft.com/office/drawing/2016/5/11/chartex" xmlns:cx6="http://schemas.microsoft.com/office/drawing/2016/5/12/chartex" xmlns:cx7="http://schemas.microsoft.com/office/drawing/2016/5/13/chartex" xmlns:cx8="http://schemas.microsoft.com/office/drawing/2016/5/14/chartex" xmlns:mc="http://schemas.openxmlformats.org/markup-compatibility/2006" xmlns:aink="http://schemas.microsoft.com/office/drawing/2016/ink" xmlns:am3d="http://schemas.microsoft.com/office/drawing/2017/model3d" xmlns:o="urn:schemas-microsoft-com:office:office" xmlns:r="http://schemas.openxmlformats.org/officeDocument/2006/relationships" xmlns:m="http://schemas.openxmlformats.org/officeDocument/2006/math" xmlns:v="urn:schemas-microsoft-com:vml" xmlns:wp14="http://schemas.microsoft.com/office/word/2010/wordprocessingDrawing" xmlns:wp="http://schemas.openxmlformats.org/drawingml/2006/wordprocessingDrawing" xmlns:w10="urn:schemas-microsoft-com:office:word" xmlns:w="http://schemas.openxmlformats.org/wordprocessingml/2006/main" xmlns:w14="http://schemas.microsoft.com/office/word/2010/wordml" xmlns:w15="http://schemas.microsoft.com/office/word/2012/wordml" xmlns:w16cex="http://schemas.microsoft.com/office/word/2018/wordml/cex" xmlns:w16cid="http://schemas.microsoft.com/office/word/2016/wordml/cid" xmlns:w16="http://schemas.microsoft.com/office/word/2018/wordml" xmlns:w16se="http://schemas.microsoft.com/office/word/2015/wordml/symex" xmlns:wpg="http://schemas.microsoft.com/office/word/2010/wordprocessingGroup" xmlns:wpi="http://schemas.microsoft.com/office/word/2010/wordprocessingInk" xmlns:wne="http://schemas.microsoft.com/office/word/2006/wordml" xmlns:wps="http://schemas.microsoft.com/office/word/2010/wordprocessingShape" mc:Ignorable="w14 w15 w16se w16cid w16 w16cex wp14">
   <w:body>
     <w:p>
       <w:pPr>
@@ -2590,21 +2590,7 @@
         <w:rPr>
           <w:rFonts w:ascii="Arial" w:hAnsi="Arial" w:cs="Arial"/>
         </w:rPr>
-        <w:t xml:space="preserve">backend en </w:t>
-      </w:r>
-      <w:proofErr w:type="spellStart"/>
-      <w:r>
-        <w:rPr>
-          <w:rFonts w:ascii="Arial" w:hAnsi="Arial" w:cs="Arial"/>
-        </w:rPr>
-        <w:t>NodeJS</w:t>
-      </w:r>
-      <w:proofErr w:type="spellEnd"/>
-      <w:r>
-        <w:rPr>
-          <w:rFonts w:ascii="Arial" w:hAnsi="Arial" w:cs="Arial"/>
-        </w:rPr>
-        <w:t xml:space="preserve"> grâce aux micro-services. </w:t>
+        <w:t xml:space="preserve">backend en NodeJS grâce aux micro-services. </w:t>
       </w:r>
       <w:r>
         <w:rPr>
@@ -2851,6 +2837,37 @@
       </w:r>
     </w:p>
     <w:p>
+      <w:r>
+        <w:t xml:space="preserve">(11 Juillet 2020) </w:t>
+      </w:r>
+      <w:hyperlink r:id="rId8" w:history="1">
+        <w:r>
+          <w:rPr>
+            <w:rStyle w:val="Lienhypertexte"/>
+          </w:rPr>
+          <w:t>https://github.com/sahat/hackathon-starter</w:t>
+        </w:r>
+      </w:hyperlink>
+    </w:p>
+    <w:p>
+      <w:pPr>
+        <w:rPr>
+          <w:rFonts w:ascii="Arial" w:hAnsi="Arial" w:cs="Arial"/>
+        </w:rPr>
+      </w:pPr>
+      <w:r>
+        <w:t xml:space="preserve">(11 Juillet 2020) </w:t>
+      </w:r>
+      <w:hyperlink r:id="rId9" w:history="1">
+        <w:r>
+          <w:rPr>
+            <w:rStyle w:val="Lienhypertexte"/>
+          </w:rPr>
+          <w:t>https://github.com/w3tecch/express-typescript-boilerplate</w:t>
+        </w:r>
+      </w:hyperlink>
+    </w:p>
+    <w:p>
       <w:pPr>
         <w:rPr>
           <w:rFonts w:ascii="Arial" w:hAnsi="Arial" w:cs="Arial"/>
@@ -2865,16 +2882,22 @@
     </w:p>
     <w:p>
       <w:pPr>
-        <w:spacing w:line="360" w:lineRule="auto"/>
-        <w:rPr>
-          <w:rFonts w:ascii="Arial" w:hAnsi="Arial" w:cs="Arial"/>
-        </w:rPr>
-      </w:pPr>
-      <w:r>
-        <w:rPr>
-          <w:rFonts w:ascii="Arial" w:hAnsi="Arial" w:cs="Arial"/>
-        </w:rPr>
-        <w:lastRenderedPageBreak/>
+        <w:rPr>
+          <w:rFonts w:ascii="Arial" w:hAnsi="Arial" w:cs="Arial"/>
+        </w:rPr>
+      </w:pPr>
+    </w:p>
+    <w:p>
+      <w:pPr>
+        <w:spacing w:line="360" w:lineRule="auto"/>
+        <w:rPr>
+          <w:rFonts w:ascii="Arial" w:hAnsi="Arial" w:cs="Arial"/>
+        </w:rPr>
+      </w:pPr>
+      <w:r>
+        <w:rPr>
+          <w:rFonts w:ascii="Arial" w:hAnsi="Arial" w:cs="Arial"/>
+        </w:rPr>
         <w:t>Exposé des décisions prises et des interventions menées par le stagiaire pour résoudre le problème</w:t>
       </w:r>
     </w:p>
@@ -2938,21 +2961,7 @@
         <w:rPr>
           <w:rFonts w:ascii="Arial" w:hAnsi="Arial" w:cs="Arial"/>
         </w:rPr>
-        <w:t xml:space="preserve">, autonomes et indépendants les uns des autres, contrairement à une architecture monolithique où l’application forme un tout indissociable. La plupart du temps, chaque service expose une API REST qui sera accessible par l’interface utilisateur ou n’importe quel autre micro-service. Chaque service aura alors son propre environnement et pourra être complètement différent des autres, que ce soit au niveau des technos utilisés ou des versions de celles-ci. On peut très bien imaginer, par exemple, un service codé en </w:t>
-      </w:r>
-      <w:proofErr w:type="spellStart"/>
-      <w:r>
-        <w:rPr>
-          <w:rFonts w:ascii="Arial" w:hAnsi="Arial" w:cs="Arial"/>
-        </w:rPr>
-        <w:t>NodeJS</w:t>
-      </w:r>
-      <w:proofErr w:type="spellEnd"/>
-      <w:r>
-        <w:rPr>
-          <w:rFonts w:ascii="Arial" w:hAnsi="Arial" w:cs="Arial"/>
-        </w:rPr>
-        <w:t xml:space="preserve"> avec une base de données MongoDB qui tourne grâce </w:t>
+        <w:t xml:space="preserve">, autonomes et indépendants les uns des autres, contrairement à une architecture monolithique où l’application forme un tout indissociable. La plupart du temps, chaque service expose une API REST qui sera accessible par l’interface utilisateur ou n’importe quel autre micro-service. Chaque service aura alors son propre environnement et pourra être complètement différent des autres, que ce soit au niveau des technos utilisés ou des versions de celles-ci. On peut très bien imaginer, par exemple, un service codé en NodeJS avec une base de données MongoDB qui tourne grâce </w:t>
       </w:r>
       <w:r>
         <w:rPr>
@@ -3064,21 +3073,7 @@
           <w:rFonts w:ascii="Arial" w:hAnsi="Arial" w:cs="Arial"/>
         </w:rPr>
         <w:br/>
-        <w:t xml:space="preserve">très récent, pas de </w:t>
-      </w:r>
-      <w:proofErr w:type="gramStart"/>
-      <w:r>
-        <w:rPr>
-          <w:rFonts w:ascii="Arial" w:hAnsi="Arial" w:cs="Arial"/>
-        </w:rPr>
-        <w:t>définitions claire</w:t>
-      </w:r>
-      <w:proofErr w:type="gramEnd"/>
-      <w:r>
-        <w:rPr>
-          <w:rFonts w:ascii="Arial" w:hAnsi="Arial" w:cs="Arial"/>
-        </w:rPr>
-        <w:t xml:space="preserve">, évolue très rapidement, à besoin d’une veille technologique plus importante que pour les autres </w:t>
+        <w:t xml:space="preserve">très récent, pas de définition claire, évolue très rapidement, à besoin d’une veille technologique plus importante que pour les autres </w:t>
       </w:r>
       <w:proofErr w:type="spellStart"/>
       <w:r>
@@ -3254,6 +3249,12 @@
           <w:rFonts w:ascii="Arial" w:hAnsi="Arial" w:cs="Arial"/>
         </w:rPr>
         <w:lastRenderedPageBreak/>
+        <w:t xml:space="preserve">Démonstration d’une originalité dans l’élaboration et la mise en œuvre de la solution </w:t>
+      </w:r>
+      <w:r>
+        <w:rPr>
+          <w:rFonts w:ascii="Arial" w:hAnsi="Arial" w:cs="Arial"/>
+        </w:rPr>
         <w:br w:type="page"/>
       </w:r>
     </w:p>
@@ -3311,7 +3312,7 @@
 </file>
 
 <file path=word/numbering.xml><?xml version="1.0" encoding="utf-8"?>
-<w:numbering xmlns:wpc="http://schemas.microsoft.com/office/word/2010/wordprocessingCanvas" xmlns:cx="http://schemas.microsoft.com/office/drawing/2014/chartex" xmlns:cx1="http://schemas.microsoft.com/office/drawing/2015/9/8/chartex" xmlns:cx2="http://schemas.microsoft.com/office/drawing/2015/10/21/chartex" xmlns:cx3="http://schemas.microsoft.com/office/drawing/2016/5/9/chartex" xmlns:cx4="http://schemas.microsoft.com/office/drawing/2016/5/10/chartex" xmlns:cx5="http://schemas.microsoft.com/office/drawing/2016/5/11/chartex" xmlns:cx6="http://schemas.microsoft.com/office/drawing/2016/5/12/chartex" xmlns:cx7="http://schemas.microsoft.com/office/drawing/2016/5/13/chartex" xmlns:cx8="http://schemas.microsoft.com/office/drawing/2016/5/14/chartex" xmlns:mc="http://schemas.openxmlformats.org/markup-compatibility/2006" xmlns:aink="http://schemas.microsoft.com/office/drawing/2016/ink" xmlns:am3d="http://schemas.microsoft.com/office/drawing/2017/model3d" xmlns:o="urn:schemas-microsoft-com:office:office" xmlns:r="http://schemas.openxmlformats.org/officeDocument/2006/relationships" xmlns:m="http://schemas.openxmlformats.org/officeDocument/2006/math" xmlns:v="urn:schemas-microsoft-com:vml" xmlns:wp14="http://schemas.microsoft.com/office/word/2010/wordprocessingDrawing" xmlns:wp="http://schemas.openxmlformats.org/drawingml/2006/wordprocessingDrawing" xmlns:w10="urn:schemas-microsoft-com:office:word" xmlns:w="http://schemas.openxmlformats.org/wordprocessingml/2006/main" xmlns:w14="http://schemas.microsoft.com/office/word/2010/wordml" xmlns:w15="http://schemas.microsoft.com/office/word/2012/wordml" xmlns:w16cid="http://schemas.microsoft.com/office/word/2016/wordml/cid" xmlns:w16se="http://schemas.microsoft.com/office/word/2015/wordml/symex" xmlns:wpg="http://schemas.microsoft.com/office/word/2010/wordprocessingGroup" xmlns:wpi="http://schemas.microsoft.com/office/word/2010/wordprocessingInk" xmlns:wne="http://schemas.microsoft.com/office/word/2006/wordml" xmlns:wps="http://schemas.microsoft.com/office/word/2010/wordprocessingShape" mc:Ignorable="w14 w15 w16se w16cid wp14">
+<w:numbering xmlns:wpc="http://schemas.microsoft.com/office/word/2010/wordprocessingCanvas" xmlns:cx="http://schemas.microsoft.com/office/drawing/2014/chartex" xmlns:cx1="http://schemas.microsoft.com/office/drawing/2015/9/8/chartex" xmlns:cx2="http://schemas.microsoft.com/office/drawing/2015/10/21/chartex" xmlns:cx3="http://schemas.microsoft.com/office/drawing/2016/5/9/chartex" xmlns:cx4="http://schemas.microsoft.com/office/drawing/2016/5/10/chartex" xmlns:cx5="http://schemas.microsoft.com/office/drawing/2016/5/11/chartex" xmlns:cx6="http://schemas.microsoft.com/office/drawing/2016/5/12/chartex" xmlns:cx7="http://schemas.microsoft.com/office/drawing/2016/5/13/chartex" xmlns:cx8="http://schemas.microsoft.com/office/drawing/2016/5/14/chartex" xmlns:mc="http://schemas.openxmlformats.org/markup-compatibility/2006" xmlns:aink="http://schemas.microsoft.com/office/drawing/2016/ink" xmlns:am3d="http://schemas.microsoft.com/office/drawing/2017/model3d" xmlns:o="urn:schemas-microsoft-com:office:office" xmlns:r="http://schemas.openxmlformats.org/officeDocument/2006/relationships" xmlns:m="http://schemas.openxmlformats.org/officeDocument/2006/math" xmlns:v="urn:schemas-microsoft-com:vml" xmlns:wp14="http://schemas.microsoft.com/office/word/2010/wordprocessingDrawing" xmlns:wp="http://schemas.openxmlformats.org/drawingml/2006/wordprocessingDrawing" xmlns:w10="urn:schemas-microsoft-com:office:word" xmlns:w="http://schemas.openxmlformats.org/wordprocessingml/2006/main" xmlns:w14="http://schemas.microsoft.com/office/word/2010/wordml" xmlns:w15="http://schemas.microsoft.com/office/word/2012/wordml" xmlns:w16cex="http://schemas.microsoft.com/office/word/2018/wordml/cex" xmlns:w16cid="http://schemas.microsoft.com/office/word/2016/wordml/cid" xmlns:w16="http://schemas.microsoft.com/office/word/2018/wordml" xmlns:w16se="http://schemas.microsoft.com/office/word/2015/wordml/symex" xmlns:wpg="http://schemas.microsoft.com/office/word/2010/wordprocessingGroup" xmlns:wpi="http://schemas.microsoft.com/office/word/2010/wordprocessingInk" xmlns:wne="http://schemas.microsoft.com/office/word/2006/wordml" xmlns:wps="http://schemas.microsoft.com/office/word/2010/wordprocessingShape" mc:Ignorable="w14 w15 w16se w16cid w16 w16cex wp14">
   <w:abstractNum w:abstractNumId="0" w15:restartNumberingAfterBreak="0">
     <w:nsid w:val="73926B21"/>
     <w:multiLevelType w:val="hybridMultilevel"/>
@@ -3431,7 +3432,7 @@
 </file>
 
 <file path=word/styles.xml><?xml version="1.0" encoding="utf-8"?>
-<w:styles xmlns:mc="http://schemas.openxmlformats.org/markup-compatibility/2006" xmlns:r="http://schemas.openxmlformats.org/officeDocument/2006/relationships" xmlns:w="http://schemas.openxmlformats.org/wordprocessingml/2006/main" xmlns:w14="http://schemas.microsoft.com/office/word/2010/wordml" xmlns:w15="http://schemas.microsoft.com/office/word/2012/wordml" xmlns:w16cid="http://schemas.microsoft.com/office/word/2016/wordml/cid" xmlns:w16se="http://schemas.microsoft.com/office/word/2015/wordml/symex" mc:Ignorable="w14 w15 w16se w16cid">
+<w:styles xmlns:mc="http://schemas.openxmlformats.org/markup-compatibility/2006" xmlns:r="http://schemas.openxmlformats.org/officeDocument/2006/relationships" xmlns:w="http://schemas.openxmlformats.org/wordprocessingml/2006/main" xmlns:w14="http://schemas.microsoft.com/office/word/2010/wordml" xmlns:w15="http://schemas.microsoft.com/office/word/2012/wordml" xmlns:w16cex="http://schemas.microsoft.com/office/word/2018/wordml/cex" xmlns:w16cid="http://schemas.microsoft.com/office/word/2016/wordml/cid" xmlns:w16="http://schemas.microsoft.com/office/word/2018/wordml" xmlns:w16se="http://schemas.microsoft.com/office/word/2015/wordml/symex" mc:Ignorable="w14 w15 w16se w16cid w16 w16cex">
   <w:docDefaults>
     <w:rPrDefault>
       <w:rPr>

</xml_diff>

<commit_message>
add amilapp and firebase explanation
</commit_message>
<xml_diff>
--- a/Mémoire - brouillon.docx
+++ b/Mémoire - brouillon.docx
@@ -119,21 +119,7 @@
         <w:rPr>
           <w:rFonts w:ascii="Arial" w:hAnsi="Arial" w:cs="Arial"/>
         </w:rPr>
-        <w:t xml:space="preserve">Permet de se préparer au Cloud, </w:t>
-      </w:r>
-      <w:proofErr w:type="spellStart"/>
-      <w:r>
-        <w:rPr>
-          <w:rFonts w:ascii="Arial" w:hAnsi="Arial" w:cs="Arial"/>
-        </w:rPr>
-        <w:t>Amiltone</w:t>
-      </w:r>
-      <w:proofErr w:type="spellEnd"/>
-      <w:r>
-        <w:rPr>
-          <w:rFonts w:ascii="Arial" w:hAnsi="Arial" w:cs="Arial"/>
-        </w:rPr>
-        <w:t xml:space="preserve"> ne l’utilise pas pour le moment.</w:t>
+        <w:t>Permet de se préparer au Cloud, Amiltone ne l’utilise pas pour le moment.</w:t>
       </w:r>
     </w:p>
     <w:p>
@@ -234,63 +220,83 @@
         <w:rPr>
           <w:rFonts w:ascii="Arial" w:hAnsi="Arial" w:cs="Arial"/>
         </w:rPr>
-        <w:t xml:space="preserve"> année, montrer l’importance d’un chef de projet, d’un lead dev, des MR, etc… Montrer qu’</w:t>
+        <w:t xml:space="preserve"> année, montrer l’importance d’un chef de projet, d’un lead dev, des MR, etc… Montrer qu’Amiltone à appris de ses erreurs et </w:t>
+      </w:r>
+      <w:proofErr w:type="gramStart"/>
+      <w:r>
+        <w:rPr>
+          <w:rFonts w:ascii="Arial" w:hAnsi="Arial" w:cs="Arial"/>
+        </w:rPr>
+        <w:t>à</w:t>
+      </w:r>
+      <w:proofErr w:type="gramEnd"/>
+      <w:r>
+        <w:rPr>
+          <w:rFonts w:ascii="Arial" w:hAnsi="Arial" w:cs="Arial"/>
+        </w:rPr>
+        <w:t xml:space="preserve"> amélioré le déroulement des projets interne.</w:t>
+      </w:r>
+    </w:p>
+    <w:p>
+      <w:pPr>
+        <w:rPr>
+          <w:rFonts w:ascii="Arial" w:hAnsi="Arial" w:cs="Arial"/>
+        </w:rPr>
+      </w:pPr>
+      <w:r>
+        <w:rPr>
+          <w:rFonts w:ascii="Arial" w:hAnsi="Arial" w:cs="Arial"/>
+        </w:rPr>
+        <w:t>Parler du fait que le lead Dev est parti en mission (probablement à cause du confinement)</w:t>
+      </w:r>
+    </w:p>
+    <w:p>
+      <w:pPr>
+        <w:rPr>
+          <w:rFonts w:ascii="Arial" w:hAnsi="Arial" w:cs="Arial"/>
+        </w:rPr>
+      </w:pPr>
+    </w:p>
+    <w:p>
+      <w:pPr>
+        <w:rPr>
+          <w:rFonts w:ascii="Arial" w:hAnsi="Arial" w:cs="Arial"/>
+        </w:rPr>
+      </w:pPr>
+      <w:r>
+        <w:rPr>
+          <w:rFonts w:ascii="Arial" w:hAnsi="Arial" w:cs="Arial"/>
+        </w:rPr>
+        <w:t xml:space="preserve">Parler du possible passage sur </w:t>
       </w:r>
       <w:proofErr w:type="spellStart"/>
       <w:r>
         <w:rPr>
           <w:rFonts w:ascii="Arial" w:hAnsi="Arial" w:cs="Arial"/>
         </w:rPr>
-        <w:t>Amiltone</w:t>
+        <w:t>ESlint</w:t>
       </w:r>
       <w:proofErr w:type="spellEnd"/>
       <w:r>
         <w:rPr>
           <w:rFonts w:ascii="Arial" w:hAnsi="Arial" w:cs="Arial"/>
         </w:rPr>
-        <w:t xml:space="preserve"> à appris de ses erreurs et </w:t>
-      </w:r>
-      <w:proofErr w:type="gramStart"/>
-      <w:r>
-        <w:rPr>
-          <w:rFonts w:ascii="Arial" w:hAnsi="Arial" w:cs="Arial"/>
-        </w:rPr>
-        <w:t>à</w:t>
-      </w:r>
-      <w:proofErr w:type="gramEnd"/>
-      <w:r>
-        <w:rPr>
-          <w:rFonts w:ascii="Arial" w:hAnsi="Arial" w:cs="Arial"/>
-        </w:rPr>
-        <w:t xml:space="preserve"> amélioré le déroulement des projets interne.</w:t>
-      </w:r>
-    </w:p>
-    <w:p>
-      <w:pPr>
-        <w:rPr>
-          <w:rFonts w:ascii="Arial" w:hAnsi="Arial" w:cs="Arial"/>
-        </w:rPr>
-      </w:pPr>
-      <w:r>
-        <w:rPr>
-          <w:rFonts w:ascii="Arial" w:hAnsi="Arial" w:cs="Arial"/>
-        </w:rPr>
-        <w:t>Parler du fait que le lead Dev est parti en mission (probablement à cause du confinement)</w:t>
-      </w:r>
-    </w:p>
-    <w:p>
-      <w:pPr>
-        <w:rPr>
-          <w:rFonts w:ascii="Arial" w:hAnsi="Arial" w:cs="Arial"/>
-        </w:rPr>
-      </w:pPr>
-    </w:p>
-    <w:p>
-      <w:pPr>
-        <w:rPr>
-          <w:rFonts w:ascii="Arial" w:hAnsi="Arial" w:cs="Arial"/>
-        </w:rPr>
-      </w:pPr>
+        <w:t xml:space="preserve"> au lieu de </w:t>
+      </w:r>
+      <w:proofErr w:type="spellStart"/>
+      <w:r>
+        <w:rPr>
+          <w:rFonts w:ascii="Arial" w:hAnsi="Arial" w:cs="Arial"/>
+        </w:rPr>
+        <w:t>tsLint</w:t>
+      </w:r>
+      <w:proofErr w:type="spellEnd"/>
+      <w:r>
+        <w:rPr>
+          <w:rFonts w:ascii="Arial" w:hAnsi="Arial" w:cs="Arial"/>
+        </w:rPr>
+        <w:t xml:space="preserve"> qui est déprécié : permettra une meilleure réutilisation avec une meilleure visualisation des erreurs dans le code.</w:t>
+      </w:r>
     </w:p>
     <w:p>
       <w:pPr>
@@ -586,21 +592,7 @@
         <w:rPr>
           <w:rFonts w:ascii="Arial" w:hAnsi="Arial" w:cs="Arial"/>
         </w:rPr>
-        <w:t>Qui sont les concurrents d’</w:t>
-      </w:r>
-      <w:proofErr w:type="spellStart"/>
-      <w:r>
-        <w:rPr>
-          <w:rFonts w:ascii="Arial" w:hAnsi="Arial" w:cs="Arial"/>
-        </w:rPr>
-        <w:t>Amiltone</w:t>
-      </w:r>
-      <w:proofErr w:type="spellEnd"/>
-      <w:r>
-        <w:rPr>
-          <w:rFonts w:ascii="Arial" w:hAnsi="Arial" w:cs="Arial"/>
-        </w:rPr>
-        <w:t> ?</w:t>
+        <w:t>Qui sont les concurrents d’Amiltone ?</w:t>
       </w:r>
     </w:p>
     <w:p>
@@ -695,16 +687,8 @@
         <w:rPr>
           <w:rFonts w:ascii="Arial" w:hAnsi="Arial" w:cs="Arial"/>
         </w:rPr>
-        <w:t>Quels ont été les plus gros clients au cours de l’histoire d’</w:t>
-      </w:r>
-      <w:proofErr w:type="spellStart"/>
-      <w:r>
-        <w:rPr>
-          <w:rFonts w:ascii="Arial" w:hAnsi="Arial" w:cs="Arial"/>
-        </w:rPr>
-        <w:t>Amiltone</w:t>
-      </w:r>
-      <w:proofErr w:type="spellEnd"/>
+        <w:t>Quels ont été les plus gros clients au cours de l’histoire d’Amiltone</w:t>
+      </w:r>
       <w:r>
         <w:rPr>
           <w:rFonts w:ascii="Arial" w:hAnsi="Arial" w:cs="Arial"/>
@@ -740,16 +724,8 @@
         <w:rPr>
           <w:rFonts w:ascii="Arial" w:hAnsi="Arial" w:cs="Arial"/>
         </w:rPr>
-        <w:t>Demander plus de description sur la branche ingénierie industrielle d’</w:t>
-      </w:r>
-      <w:proofErr w:type="spellStart"/>
-      <w:r>
-        <w:rPr>
-          <w:rFonts w:ascii="Arial" w:hAnsi="Arial" w:cs="Arial"/>
-        </w:rPr>
-        <w:t>Amiltone</w:t>
-      </w:r>
-      <w:proofErr w:type="spellEnd"/>
+        <w:t>Demander plus de description sur la branche ingénierie industrielle d’Amiltone</w:t>
+      </w:r>
     </w:p>
     <w:p>
       <w:pPr>
@@ -960,21 +936,7 @@
         <w:rPr>
           <w:rFonts w:ascii="Arial" w:hAnsi="Arial" w:cs="Arial"/>
         </w:rPr>
-        <w:t xml:space="preserve">qu’à acquis </w:t>
-      </w:r>
-      <w:proofErr w:type="spellStart"/>
-      <w:r>
-        <w:rPr>
-          <w:rFonts w:ascii="Arial" w:hAnsi="Arial" w:cs="Arial"/>
-        </w:rPr>
-        <w:t>Amiltone</w:t>
-      </w:r>
-      <w:proofErr w:type="spellEnd"/>
-      <w:r>
-        <w:rPr>
-          <w:rFonts w:ascii="Arial" w:hAnsi="Arial" w:cs="Arial"/>
-        </w:rPr>
-        <w:t>.</w:t>
+        <w:t>qu’à acquis Amiltone.</w:t>
       </w:r>
     </w:p>
     <w:p>
@@ -1003,21 +965,7 @@
           <w:rFonts w:ascii="Arial" w:hAnsi="Arial" w:cs="Arial"/>
         </w:rPr>
         <w:br/>
-        <w:t>Entreprise assez jeune dans son état d’esprit et qui a à cœur d’innover dans les nouvelles technos, ce qui m’a permis d’apprendre énormément (parler du panel de technologie d’</w:t>
-      </w:r>
-      <w:proofErr w:type="spellStart"/>
-      <w:r>
-        <w:rPr>
-          <w:rFonts w:ascii="Arial" w:hAnsi="Arial" w:cs="Arial"/>
-        </w:rPr>
-        <w:t>Amiltone</w:t>
-      </w:r>
-      <w:proofErr w:type="spellEnd"/>
-      <w:r>
-        <w:rPr>
-          <w:rFonts w:ascii="Arial" w:hAnsi="Arial" w:cs="Arial"/>
-        </w:rPr>
-        <w:t xml:space="preserve">, </w:t>
+        <w:t xml:space="preserve">Entreprise assez jeune dans son état d’esprit et qui a à cœur d’innover dans les nouvelles technos, ce qui m’a permis d’apprendre énormément (parler du panel de technologie d’Amiltone, </w:t>
       </w:r>
     </w:p>
     <w:p>
@@ -1994,142 +1942,72 @@
         <w:rPr>
           <w:rFonts w:ascii="Arial" w:hAnsi="Arial" w:cs="Arial"/>
         </w:rPr>
-        <w:t xml:space="preserve"> ne dispose pas de backend à proprement parlé puisque nous utilisons la solution cloud de Google : </w:t>
+        <w:t xml:space="preserve"> ne dispose pas de backend à proprement parlé puisque nous utilisons la solution cloud de Google : Firebase. Elle permet la création rapide d’une application sans se poser les questions du « langage » de la base de données. J’ai utilisé le package AngularFire2 qui permet une intégration simple de Firebase avec </w:t>
       </w:r>
       <w:proofErr w:type="spellStart"/>
       <w:r>
         <w:rPr>
           <w:rFonts w:ascii="Arial" w:hAnsi="Arial" w:cs="Arial"/>
         </w:rPr>
-        <w:t>Firebase</w:t>
+        <w:t>Angular</w:t>
       </w:r>
       <w:proofErr w:type="spellEnd"/>
       <w:r>
         <w:rPr>
           <w:rFonts w:ascii="Arial" w:hAnsi="Arial" w:cs="Arial"/>
         </w:rPr>
-        <w:t xml:space="preserve">. Elle permet la création rapide d’une application sans se poser les questions du « langage » de la base de données. J’ai utilisé le package AngularFire2 qui permet une intégration simple de </w:t>
+        <w:t xml:space="preserve">. Cette solution est pratique lorsque l’on souhaite développer une petite application rapidement. Mais dès lors que l’application devient plus complexe, on arrive rapidement aux limites de Firebase </w:t>
+      </w:r>
+      <w:r>
+        <w:rPr>
+          <w:rFonts w:ascii="Arial" w:hAnsi="Arial" w:cs="Arial"/>
+        </w:rPr>
+        <w:t>qui ne se retrouve pas suffisamment</w:t>
+      </w:r>
+      <w:r>
+        <w:rPr>
+          <w:rFonts w:ascii="Arial" w:hAnsi="Arial" w:cs="Arial"/>
+        </w:rPr>
+        <w:t xml:space="preserve"> mature dans son fonctionnement pour nous satisfaire. Malgré beaucoup d’optimisations faites niveau code, on se retrouve forcément bloqué par la version gratuite de Firebase, et nous sommes alors obligé de passer par la case porte-monnaie. Pour une entreprise comme Amiltone, qui a développé ses propres solutions pour la gestion des collaborateurs, gestions des voitures de fonctions, ce n’est pas dans la philosophie de l’entreprise. De plus, cela permet aux collaborateurs en inter-contrat</w:t>
+      </w:r>
+      <w:r>
+        <w:rPr>
+          <w:rFonts w:ascii="Arial" w:hAnsi="Arial" w:cs="Arial"/>
+        </w:rPr>
+        <w:t xml:space="preserve"> ou aux nouveaux arrivants</w:t>
+      </w:r>
+      <w:r>
+        <w:rPr>
+          <w:rFonts w:ascii="Arial" w:hAnsi="Arial" w:cs="Arial"/>
+        </w:rPr>
+        <w:t xml:space="preserve"> de se former. </w:t>
+      </w:r>
+    </w:p>
+    <w:p>
+      <w:pPr>
+        <w:spacing w:line="360" w:lineRule="auto"/>
+        <w:rPr>
+          <w:rFonts w:ascii="Arial" w:hAnsi="Arial" w:cs="Arial"/>
+        </w:rPr>
+      </w:pPr>
+      <w:r>
+        <w:rPr>
+          <w:rFonts w:ascii="Arial" w:hAnsi="Arial" w:cs="Arial"/>
+        </w:rPr>
+        <w:t xml:space="preserve">Comme </w:t>
       </w:r>
       <w:proofErr w:type="spellStart"/>
       <w:r>
         <w:rPr>
           <w:rFonts w:ascii="Arial" w:hAnsi="Arial" w:cs="Arial"/>
         </w:rPr>
-        <w:t>Firebase</w:t>
+        <w:t>Amilapp</w:t>
       </w:r>
       <w:proofErr w:type="spellEnd"/>
       <w:r>
         <w:rPr>
           <w:rFonts w:ascii="Arial" w:hAnsi="Arial" w:cs="Arial"/>
         </w:rPr>
-        <w:t xml:space="preserve"> avec </w:t>
-      </w:r>
-      <w:proofErr w:type="spellStart"/>
-      <w:r>
-        <w:rPr>
-          <w:rFonts w:ascii="Arial" w:hAnsi="Arial" w:cs="Arial"/>
-        </w:rPr>
-        <w:t>Angular</w:t>
-      </w:r>
-      <w:proofErr w:type="spellEnd"/>
-      <w:r>
-        <w:rPr>
-          <w:rFonts w:ascii="Arial" w:hAnsi="Arial" w:cs="Arial"/>
-        </w:rPr>
-        <w:t xml:space="preserve">. Cette solution est pratique lorsque l’on souhaite développer une petite application rapidement. Mais dès lors que l’application devient plus complexe, on arrive rapidement aux limites de </w:t>
-      </w:r>
-      <w:proofErr w:type="spellStart"/>
-      <w:r>
-        <w:rPr>
-          <w:rFonts w:ascii="Arial" w:hAnsi="Arial" w:cs="Arial"/>
-        </w:rPr>
-        <w:t>Firebase</w:t>
-      </w:r>
-      <w:proofErr w:type="spellEnd"/>
-      <w:r>
-        <w:rPr>
-          <w:rFonts w:ascii="Arial" w:hAnsi="Arial" w:cs="Arial"/>
-        </w:rPr>
-        <w:t xml:space="preserve"> </w:t>
-      </w:r>
-      <w:r>
-        <w:rPr>
-          <w:rFonts w:ascii="Arial" w:hAnsi="Arial" w:cs="Arial"/>
-        </w:rPr>
-        <w:t>qui ne se retrouve pas suffisamment</w:t>
-      </w:r>
-      <w:r>
-        <w:rPr>
-          <w:rFonts w:ascii="Arial" w:hAnsi="Arial" w:cs="Arial"/>
-        </w:rPr>
-        <w:t xml:space="preserve"> mature dans son fonctionnement pour nous satisfaire. Malgré beaucoup d’optimisations faites niveau code, on se retrouve forcément bloqué par la version gratuite de </w:t>
-      </w:r>
-      <w:proofErr w:type="spellStart"/>
-      <w:r>
-        <w:rPr>
-          <w:rFonts w:ascii="Arial" w:hAnsi="Arial" w:cs="Arial"/>
-        </w:rPr>
-        <w:t>Firebase</w:t>
-      </w:r>
-      <w:proofErr w:type="spellEnd"/>
-      <w:r>
-        <w:rPr>
-          <w:rFonts w:ascii="Arial" w:hAnsi="Arial" w:cs="Arial"/>
-        </w:rPr>
-        <w:t xml:space="preserve">, et nous sommes alors obligé de passer par la case porte-monnaie. Pour une entreprise comme </w:t>
-      </w:r>
-      <w:proofErr w:type="spellStart"/>
-      <w:r>
-        <w:rPr>
-          <w:rFonts w:ascii="Arial" w:hAnsi="Arial" w:cs="Arial"/>
-        </w:rPr>
-        <w:t>Amiltone</w:t>
-      </w:r>
-      <w:proofErr w:type="spellEnd"/>
-      <w:r>
-        <w:rPr>
-          <w:rFonts w:ascii="Arial" w:hAnsi="Arial" w:cs="Arial"/>
-        </w:rPr>
-        <w:t>, qui a développé ses propres solutions pour la gestion des collaborateurs, gestions des voitures de fonctions, ce n’est pas dans la philosophie de l’entreprise. De plus, cela permet aux collaborateurs en inter-contrat</w:t>
-      </w:r>
-      <w:r>
-        <w:rPr>
-          <w:rFonts w:ascii="Arial" w:hAnsi="Arial" w:cs="Arial"/>
-        </w:rPr>
-        <w:t xml:space="preserve"> ou aux nouveaux arrivants</w:t>
-      </w:r>
-      <w:r>
-        <w:rPr>
-          <w:rFonts w:ascii="Arial" w:hAnsi="Arial" w:cs="Arial"/>
-        </w:rPr>
-        <w:t xml:space="preserve"> de se former. </w:t>
-      </w:r>
-    </w:p>
-    <w:p>
-      <w:pPr>
-        <w:spacing w:line="360" w:lineRule="auto"/>
-        <w:rPr>
-          <w:rFonts w:ascii="Arial" w:hAnsi="Arial" w:cs="Arial"/>
-        </w:rPr>
-      </w:pPr>
-      <w:r>
-        <w:rPr>
-          <w:rFonts w:ascii="Arial" w:hAnsi="Arial" w:cs="Arial"/>
-        </w:rPr>
-        <w:t xml:space="preserve">Comme </w:t>
-      </w:r>
-      <w:proofErr w:type="spellStart"/>
-      <w:r>
-        <w:rPr>
-          <w:rFonts w:ascii="Arial" w:hAnsi="Arial" w:cs="Arial"/>
-        </w:rPr>
-        <w:t>Amilapp</w:t>
-      </w:r>
-      <w:proofErr w:type="spellEnd"/>
-      <w:r>
-        <w:rPr>
-          <w:rFonts w:ascii="Arial" w:hAnsi="Arial" w:cs="Arial"/>
-        </w:rPr>
         <w:t xml:space="preserve"> est un projet interne, un projet sans deadline, qui permet de progresser, le but </w:t>
       </w:r>
       <w:r>
@@ -2172,21 +2050,7 @@
         <w:rPr>
           <w:rFonts w:ascii="Arial" w:hAnsi="Arial" w:cs="Arial"/>
         </w:rPr>
-        <w:t xml:space="preserve">Le backend sera donc fait en micro-services et remplacera complètement </w:t>
-      </w:r>
-      <w:proofErr w:type="spellStart"/>
-      <w:r>
-        <w:rPr>
-          <w:rFonts w:ascii="Arial" w:hAnsi="Arial" w:cs="Arial"/>
-        </w:rPr>
-        <w:t>Firebase</w:t>
-      </w:r>
-      <w:proofErr w:type="spellEnd"/>
-      <w:r>
-        <w:rPr>
-          <w:rFonts w:ascii="Arial" w:hAnsi="Arial" w:cs="Arial"/>
-        </w:rPr>
-        <w:t xml:space="preserve">. </w:t>
+        <w:t xml:space="preserve">Le backend sera donc fait en micro-services et remplacera complètement Firebase. </w:t>
       </w:r>
       <w:r>
         <w:rPr>

</xml_diff>

<commit_message>
add microservice partial definition
</commit_message>
<xml_diff>
--- a/Mémoire - brouillon.docx
+++ b/Mémoire - brouillon.docx
@@ -38,20 +38,6 @@
           <w:rFonts w:ascii="Arial" w:hAnsi="Arial" w:cs="Arial"/>
         </w:rPr>
         <w:t>.</w:t>
-      </w:r>
-    </w:p>
-    <w:p>
-      <w:pPr>
-        <w:spacing w:line="360" w:lineRule="auto"/>
-        <w:rPr>
-          <w:rFonts w:ascii="Arial" w:hAnsi="Arial" w:cs="Arial"/>
-        </w:rPr>
-      </w:pPr>
-      <w:r>
-        <w:rPr>
-          <w:rFonts w:ascii="Arial" w:hAnsi="Arial" w:cs="Arial"/>
-        </w:rPr>
-        <w:t>Le nouveau starter kit est déjà en soit une sorte d’application marque blanche</w:t>
       </w:r>
     </w:p>
     <w:p>
@@ -161,7 +147,19 @@
           <w:rPr>
             <w:rStyle w:val="Lienhypertexte"/>
           </w:rPr>
-          <w:t>https://www.technologies-ebusiness.com/enjeux-et-tendances/architectures-micro-services-objectifs-benefices-defis-partie-1</w:t>
+          <w:t>https://www.techn</w:t>
+        </w:r>
+        <w:r>
+          <w:rPr>
+            <w:rStyle w:val="Lienhypertexte"/>
+          </w:rPr>
+          <w:t>o</w:t>
+        </w:r>
+        <w:r>
+          <w:rPr>
+            <w:rStyle w:val="Lienhypertexte"/>
+          </w:rPr>
+          <w:t>logies-ebusiness.com/enjeux-et-tendances/architectures-micro-services-objectifs-benefices-defis-partie-1</w:t>
         </w:r>
       </w:hyperlink>
       <w:r>
@@ -391,152 +389,6 @@
     </w:p>
     <w:p>
       <w:pPr>
-        <w:rPr>
-          <w:rFonts w:ascii="Arial" w:hAnsi="Arial" w:cs="Arial"/>
-        </w:rPr>
-      </w:pPr>
-    </w:p>
-    <w:p>
-      <w:pPr>
-        <w:spacing w:line="360" w:lineRule="auto"/>
-        <w:rPr>
-          <w:rFonts w:ascii="Arial" w:hAnsi="Arial" w:cs="Arial"/>
-        </w:rPr>
-      </w:pPr>
-      <w:r>
-        <w:rPr>
-          <w:rFonts w:ascii="Arial" w:hAnsi="Arial" w:cs="Arial"/>
-        </w:rPr>
-        <w:t>Table des matières</w:t>
-      </w:r>
-    </w:p>
-    <w:p>
-      <w:pPr>
-        <w:rPr>
-          <w:rFonts w:ascii="Arial" w:hAnsi="Arial" w:cs="Arial"/>
-        </w:rPr>
-      </w:pPr>
-      <w:r>
-        <w:rPr>
-          <w:rFonts w:ascii="Arial" w:hAnsi="Arial" w:cs="Arial"/>
-        </w:rPr>
-        <w:br w:type="page"/>
-      </w:r>
-    </w:p>
-    <w:p>
-      <w:pPr>
-        <w:spacing w:line="360" w:lineRule="auto"/>
-        <w:rPr>
-          <w:rFonts w:ascii="Arial" w:hAnsi="Arial" w:cs="Arial"/>
-        </w:rPr>
-      </w:pPr>
-      <w:r>
-        <w:rPr>
-          <w:rFonts w:ascii="Arial" w:hAnsi="Arial" w:cs="Arial"/>
-        </w:rPr>
-        <w:lastRenderedPageBreak/>
-        <w:t>Table des matières</w:t>
-      </w:r>
-    </w:p>
-    <w:p>
-      <w:pPr>
-        <w:rPr>
-          <w:rFonts w:ascii="Arial" w:hAnsi="Arial" w:cs="Arial"/>
-        </w:rPr>
-      </w:pPr>
-      <w:r>
-        <w:rPr>
-          <w:rFonts w:ascii="Arial" w:hAnsi="Arial" w:cs="Arial"/>
-        </w:rPr>
-        <w:br w:type="page"/>
-      </w:r>
-    </w:p>
-    <w:p>
-      <w:pPr>
-        <w:spacing w:line="360" w:lineRule="auto"/>
-        <w:rPr>
-          <w:rFonts w:ascii="Arial" w:hAnsi="Arial" w:cs="Arial"/>
-        </w:rPr>
-      </w:pPr>
-      <w:r>
-        <w:rPr>
-          <w:rFonts w:ascii="Arial" w:hAnsi="Arial" w:cs="Arial"/>
-        </w:rPr>
-        <w:lastRenderedPageBreak/>
-        <w:t>Introduction</w:t>
-      </w:r>
-    </w:p>
-    <w:p>
-      <w:pPr>
-        <w:rPr>
-          <w:rFonts w:ascii="Arial" w:hAnsi="Arial" w:cs="Arial"/>
-        </w:rPr>
-      </w:pPr>
-      <w:r>
-        <w:rPr>
-          <w:rFonts w:ascii="Arial" w:hAnsi="Arial" w:cs="Arial"/>
-        </w:rPr>
-        <w:br w:type="page"/>
-      </w:r>
-    </w:p>
-    <w:p>
-      <w:pPr>
-        <w:spacing w:line="360" w:lineRule="auto"/>
-        <w:rPr>
-          <w:rFonts w:ascii="Arial" w:hAnsi="Arial" w:cs="Arial"/>
-        </w:rPr>
-      </w:pPr>
-      <w:r>
-        <w:rPr>
-          <w:rFonts w:ascii="Arial" w:hAnsi="Arial" w:cs="Arial"/>
-        </w:rPr>
-        <w:lastRenderedPageBreak/>
-        <w:t>Introduction</w:t>
-      </w:r>
-    </w:p>
-    <w:p>
-      <w:pPr>
-        <w:rPr>
-          <w:rFonts w:ascii="Arial" w:hAnsi="Arial" w:cs="Arial"/>
-        </w:rPr>
-      </w:pPr>
-      <w:r>
-        <w:rPr>
-          <w:rFonts w:ascii="Arial" w:hAnsi="Arial" w:cs="Arial"/>
-        </w:rPr>
-        <w:br w:type="page"/>
-      </w:r>
-    </w:p>
-    <w:p>
-      <w:pPr>
-        <w:spacing w:line="360" w:lineRule="auto"/>
-        <w:rPr>
-          <w:rFonts w:ascii="Arial" w:hAnsi="Arial" w:cs="Arial"/>
-        </w:rPr>
-      </w:pPr>
-      <w:r>
-        <w:rPr>
-          <w:rFonts w:ascii="Arial" w:hAnsi="Arial" w:cs="Arial"/>
-        </w:rPr>
-        <w:lastRenderedPageBreak/>
-        <w:t>Introductions</w:t>
-      </w:r>
-    </w:p>
-    <w:p>
-      <w:pPr>
-        <w:rPr>
-          <w:rFonts w:ascii="Arial" w:hAnsi="Arial" w:cs="Arial"/>
-        </w:rPr>
-      </w:pPr>
-      <w:r>
-        <w:rPr>
-          <w:rFonts w:ascii="Arial" w:hAnsi="Arial" w:cs="Arial"/>
-        </w:rPr>
-        <w:br w:type="page"/>
-      </w:r>
-    </w:p>
-    <w:p>
-      <w:pPr>
         <w:spacing w:line="360" w:lineRule="auto"/>
         <w:rPr>
           <w:rFonts w:ascii="Arial" w:hAnsi="Arial" w:cs="Arial"/>
@@ -1373,7 +1225,31 @@
         <w:rPr>
           <w:rFonts w:ascii="Arial" w:hAnsi="Arial" w:cs="Arial"/>
         </w:rPr>
-        <w:t xml:space="preserve"> depuis 2 ans maintenant. Un de pilier du projet.</w:t>
+        <w:t xml:space="preserve"> depuis 2 ans maintenant. Un de</w:t>
+      </w:r>
+      <w:r>
+        <w:rPr>
+          <w:rFonts w:ascii="Arial" w:hAnsi="Arial" w:cs="Arial"/>
+        </w:rPr>
+        <w:t>s</w:t>
+      </w:r>
+      <w:r>
+        <w:rPr>
+          <w:rFonts w:ascii="Arial" w:hAnsi="Arial" w:cs="Arial"/>
+        </w:rPr>
+        <w:t xml:space="preserve"> pilier</w:t>
+      </w:r>
+      <w:r>
+        <w:rPr>
+          <w:rFonts w:ascii="Arial" w:hAnsi="Arial" w:cs="Arial"/>
+        </w:rPr>
+        <w:t>s</w:t>
+      </w:r>
+      <w:r>
+        <w:rPr>
+          <w:rFonts w:ascii="Arial" w:hAnsi="Arial" w:cs="Arial"/>
+        </w:rPr>
+        <w:t xml:space="preserve"> du projet.</w:t>
       </w:r>
       <w:r>
         <w:rPr>
@@ -1435,6 +1311,13 @@
         </w:rPr>
         <w:t>.</w:t>
       </w:r>
+    </w:p>
+    <w:p>
+      <w:pPr>
+        <w:rPr>
+          <w:rFonts w:ascii="Arial" w:hAnsi="Arial" w:cs="Arial"/>
+        </w:rPr>
+      </w:pPr>
       <w:r>
         <w:rPr>
           <w:rFonts w:ascii="Arial" w:hAnsi="Arial" w:cs="Arial"/>
@@ -1447,403 +1330,15 @@
         <w:spacing w:line="360" w:lineRule="auto"/>
         <w:rPr>
           <w:rFonts w:ascii="Arial" w:hAnsi="Arial" w:cs="Arial"/>
-        </w:rPr>
-      </w:pPr>
-      <w:r>
-        <w:rPr>
-          <w:rFonts w:ascii="Arial" w:hAnsi="Arial" w:cs="Arial"/>
-        </w:rPr>
-        <w:lastRenderedPageBreak/>
-        <w:t>Présentation de l’entreprise</w:t>
-      </w:r>
-    </w:p>
-    <w:p>
-      <w:pPr>
-        <w:rPr>
-          <w:rFonts w:ascii="Arial" w:hAnsi="Arial" w:cs="Arial"/>
-        </w:rPr>
-      </w:pPr>
-      <w:r>
-        <w:rPr>
-          <w:rFonts w:ascii="Arial" w:hAnsi="Arial" w:cs="Arial"/>
-        </w:rPr>
-        <w:br w:type="page"/>
-      </w:r>
-    </w:p>
-    <w:p>
-      <w:pPr>
-        <w:spacing w:line="360" w:lineRule="auto"/>
-        <w:rPr>
-          <w:rFonts w:ascii="Arial" w:hAnsi="Arial" w:cs="Arial"/>
-        </w:rPr>
-      </w:pPr>
-      <w:r>
-        <w:rPr>
-          <w:rFonts w:ascii="Arial" w:hAnsi="Arial" w:cs="Arial"/>
-        </w:rPr>
-        <w:lastRenderedPageBreak/>
-        <w:t>Présentation de l’entreprise</w:t>
-      </w:r>
-    </w:p>
-    <w:p>
-      <w:pPr>
-        <w:rPr>
-          <w:rFonts w:ascii="Arial" w:hAnsi="Arial" w:cs="Arial"/>
-        </w:rPr>
-      </w:pPr>
-      <w:r>
-        <w:rPr>
-          <w:rFonts w:ascii="Arial" w:hAnsi="Arial" w:cs="Arial"/>
-        </w:rPr>
-        <w:br w:type="page"/>
-      </w:r>
-    </w:p>
-    <w:p>
-      <w:pPr>
-        <w:spacing w:line="360" w:lineRule="auto"/>
-        <w:rPr>
-          <w:rFonts w:ascii="Arial" w:hAnsi="Arial" w:cs="Arial"/>
-        </w:rPr>
-      </w:pPr>
-      <w:r>
-        <w:rPr>
-          <w:rFonts w:ascii="Arial" w:hAnsi="Arial" w:cs="Arial"/>
-        </w:rPr>
-        <w:lastRenderedPageBreak/>
-        <w:t>Présentation de l’entreprise</w:t>
-      </w:r>
-    </w:p>
-    <w:p>
-      <w:pPr>
-        <w:rPr>
-          <w:rFonts w:ascii="Arial" w:hAnsi="Arial" w:cs="Arial"/>
-        </w:rPr>
-      </w:pPr>
-      <w:r>
-        <w:rPr>
-          <w:rFonts w:ascii="Arial" w:hAnsi="Arial" w:cs="Arial"/>
-        </w:rPr>
-        <w:br w:type="page"/>
-      </w:r>
-    </w:p>
-    <w:p>
-      <w:pPr>
-        <w:spacing w:line="360" w:lineRule="auto"/>
-        <w:rPr>
-          <w:rFonts w:ascii="Arial" w:hAnsi="Arial" w:cs="Arial"/>
-        </w:rPr>
-      </w:pPr>
-      <w:r>
-        <w:rPr>
-          <w:rFonts w:ascii="Arial" w:hAnsi="Arial" w:cs="Arial"/>
-        </w:rPr>
-        <w:lastRenderedPageBreak/>
-        <w:t>Présentation de l’entreprise</w:t>
-      </w:r>
-    </w:p>
-    <w:p>
-      <w:pPr>
-        <w:rPr>
-          <w:rFonts w:ascii="Arial" w:hAnsi="Arial" w:cs="Arial"/>
-        </w:rPr>
-      </w:pPr>
-      <w:r>
-        <w:rPr>
-          <w:rFonts w:ascii="Arial" w:hAnsi="Arial" w:cs="Arial"/>
-        </w:rPr>
-        <w:br w:type="page"/>
-      </w:r>
-    </w:p>
-    <w:p>
-      <w:pPr>
-        <w:spacing w:line="360" w:lineRule="auto"/>
-        <w:rPr>
-          <w:rFonts w:ascii="Arial" w:hAnsi="Arial" w:cs="Arial"/>
-        </w:rPr>
-      </w:pPr>
-      <w:r>
-        <w:rPr>
-          <w:rFonts w:ascii="Arial" w:hAnsi="Arial" w:cs="Arial"/>
-        </w:rPr>
-        <w:lastRenderedPageBreak/>
-        <w:t>Présentation de l’entreprise</w:t>
-      </w:r>
-    </w:p>
-    <w:p>
-      <w:pPr>
-        <w:rPr>
-          <w:rFonts w:ascii="Arial" w:hAnsi="Arial" w:cs="Arial"/>
-        </w:rPr>
-      </w:pPr>
-      <w:r>
-        <w:rPr>
-          <w:rFonts w:ascii="Arial" w:hAnsi="Arial" w:cs="Arial"/>
-        </w:rPr>
-        <w:br w:type="page"/>
-      </w:r>
-    </w:p>
-    <w:p>
-      <w:pPr>
-        <w:spacing w:line="360" w:lineRule="auto"/>
-        <w:rPr>
-          <w:rFonts w:ascii="Arial" w:hAnsi="Arial" w:cs="Arial"/>
-        </w:rPr>
-      </w:pPr>
-      <w:r>
-        <w:rPr>
-          <w:rFonts w:ascii="Arial" w:hAnsi="Arial" w:cs="Arial"/>
-        </w:rPr>
-        <w:lastRenderedPageBreak/>
-        <w:t>Présentation de l’entreprise</w:t>
-      </w:r>
-    </w:p>
-    <w:p>
-      <w:pPr>
-        <w:rPr>
-          <w:rFonts w:ascii="Arial" w:hAnsi="Arial" w:cs="Arial"/>
-        </w:rPr>
-      </w:pPr>
-      <w:r>
-        <w:rPr>
-          <w:rFonts w:ascii="Arial" w:hAnsi="Arial" w:cs="Arial"/>
-        </w:rPr>
-        <w:br w:type="page"/>
-      </w:r>
-    </w:p>
-    <w:p>
-      <w:pPr>
-        <w:spacing w:line="360" w:lineRule="auto"/>
-        <w:rPr>
-          <w:rFonts w:ascii="Arial" w:hAnsi="Arial" w:cs="Arial"/>
-        </w:rPr>
-      </w:pPr>
-      <w:r>
-        <w:rPr>
-          <w:rFonts w:ascii="Arial" w:hAnsi="Arial" w:cs="Arial"/>
-        </w:rPr>
-        <w:lastRenderedPageBreak/>
-        <w:t>Présentation de l’entreprise</w:t>
-      </w:r>
-    </w:p>
-    <w:p>
-      <w:pPr>
-        <w:rPr>
-          <w:rFonts w:ascii="Arial" w:hAnsi="Arial" w:cs="Arial"/>
-        </w:rPr>
-      </w:pPr>
-      <w:r>
-        <w:rPr>
-          <w:rFonts w:ascii="Arial" w:hAnsi="Arial" w:cs="Arial"/>
-        </w:rPr>
-        <w:br w:type="page"/>
-      </w:r>
-    </w:p>
-    <w:p>
-      <w:pPr>
-        <w:spacing w:line="360" w:lineRule="auto"/>
-        <w:rPr>
-          <w:rFonts w:ascii="Arial" w:hAnsi="Arial" w:cs="Arial"/>
-        </w:rPr>
-      </w:pPr>
-      <w:r>
-        <w:rPr>
-          <w:rFonts w:ascii="Arial" w:hAnsi="Arial" w:cs="Arial"/>
-        </w:rPr>
-        <w:lastRenderedPageBreak/>
-        <w:t>Présentation de l’entreprise</w:t>
-      </w:r>
-    </w:p>
-    <w:p>
-      <w:pPr>
-        <w:rPr>
-          <w:rFonts w:ascii="Arial" w:hAnsi="Arial" w:cs="Arial"/>
-        </w:rPr>
-      </w:pPr>
-      <w:r>
-        <w:rPr>
-          <w:rFonts w:ascii="Arial" w:hAnsi="Arial" w:cs="Arial"/>
-        </w:rPr>
-        <w:br w:type="page"/>
-      </w:r>
-    </w:p>
-    <w:p>
-      <w:pPr>
-        <w:spacing w:line="360" w:lineRule="auto"/>
-        <w:rPr>
-          <w:rFonts w:ascii="Arial" w:hAnsi="Arial" w:cs="Arial"/>
-        </w:rPr>
-      </w:pPr>
-      <w:r>
-        <w:rPr>
-          <w:rFonts w:ascii="Arial" w:hAnsi="Arial" w:cs="Arial"/>
-        </w:rPr>
-        <w:lastRenderedPageBreak/>
-        <w:t>Présentation de l’entreprise</w:t>
-      </w:r>
-    </w:p>
-    <w:p>
-      <w:pPr>
-        <w:rPr>
-          <w:rFonts w:ascii="Arial" w:hAnsi="Arial" w:cs="Arial"/>
-        </w:rPr>
-      </w:pPr>
-      <w:r>
-        <w:rPr>
-          <w:rFonts w:ascii="Arial" w:hAnsi="Arial" w:cs="Arial"/>
-        </w:rPr>
-        <w:br w:type="page"/>
-      </w:r>
-    </w:p>
-    <w:p>
-      <w:pPr>
-        <w:spacing w:line="360" w:lineRule="auto"/>
-        <w:rPr>
-          <w:rFonts w:ascii="Arial" w:hAnsi="Arial" w:cs="Arial"/>
-        </w:rPr>
-      </w:pPr>
-      <w:r>
-        <w:rPr>
-          <w:rFonts w:ascii="Arial" w:hAnsi="Arial" w:cs="Arial"/>
-        </w:rPr>
-        <w:lastRenderedPageBreak/>
-        <w:t>Présentation de l’entreprise</w:t>
-      </w:r>
-    </w:p>
-    <w:p>
-      <w:pPr>
-        <w:rPr>
-          <w:rFonts w:ascii="Arial" w:hAnsi="Arial" w:cs="Arial"/>
-        </w:rPr>
-      </w:pPr>
-      <w:r>
-        <w:rPr>
-          <w:rFonts w:ascii="Arial" w:hAnsi="Arial" w:cs="Arial"/>
-        </w:rPr>
-        <w:br w:type="page"/>
-      </w:r>
-    </w:p>
-    <w:p>
-      <w:pPr>
-        <w:spacing w:line="360" w:lineRule="auto"/>
-        <w:rPr>
-          <w:rFonts w:ascii="Arial" w:hAnsi="Arial" w:cs="Arial"/>
-        </w:rPr>
-      </w:pPr>
-      <w:r>
-        <w:rPr>
-          <w:rFonts w:ascii="Arial" w:hAnsi="Arial" w:cs="Arial"/>
-        </w:rPr>
-        <w:lastRenderedPageBreak/>
-        <w:t>Présentation de l’entreprise</w:t>
-      </w:r>
-    </w:p>
-    <w:p>
-      <w:pPr>
-        <w:rPr>
-          <w:rFonts w:ascii="Arial" w:hAnsi="Arial" w:cs="Arial"/>
-        </w:rPr>
-      </w:pPr>
-      <w:r>
-        <w:rPr>
-          <w:rFonts w:ascii="Arial" w:hAnsi="Arial" w:cs="Arial"/>
-        </w:rPr>
-        <w:br w:type="page"/>
-      </w:r>
-    </w:p>
-    <w:p>
-      <w:pPr>
-        <w:spacing w:line="360" w:lineRule="auto"/>
-        <w:rPr>
-          <w:rFonts w:ascii="Arial" w:hAnsi="Arial" w:cs="Arial"/>
-        </w:rPr>
-      </w:pPr>
-      <w:r>
-        <w:rPr>
-          <w:rFonts w:ascii="Arial" w:hAnsi="Arial" w:cs="Arial"/>
-        </w:rPr>
-        <w:lastRenderedPageBreak/>
-        <w:t>Présentation de l’entreprise</w:t>
-      </w:r>
-    </w:p>
-    <w:p>
-      <w:pPr>
-        <w:rPr>
-          <w:rFonts w:ascii="Arial" w:hAnsi="Arial" w:cs="Arial"/>
-        </w:rPr>
-      </w:pPr>
-      <w:r>
-        <w:rPr>
-          <w:rFonts w:ascii="Arial" w:hAnsi="Arial" w:cs="Arial"/>
-        </w:rPr>
-        <w:br w:type="page"/>
-      </w:r>
-    </w:p>
-    <w:p>
-      <w:pPr>
-        <w:spacing w:line="360" w:lineRule="auto"/>
-        <w:rPr>
-          <w:rFonts w:ascii="Arial" w:hAnsi="Arial" w:cs="Arial"/>
-        </w:rPr>
-      </w:pPr>
-      <w:r>
-        <w:rPr>
-          <w:rFonts w:ascii="Arial" w:hAnsi="Arial" w:cs="Arial"/>
-        </w:rPr>
-        <w:lastRenderedPageBreak/>
-        <w:t>Présentation de l’entreprise</w:t>
-      </w:r>
-    </w:p>
-    <w:p>
-      <w:pPr>
-        <w:rPr>
-          <w:rFonts w:ascii="Arial" w:hAnsi="Arial" w:cs="Arial"/>
-        </w:rPr>
-      </w:pPr>
-      <w:r>
-        <w:rPr>
-          <w:rFonts w:ascii="Arial" w:hAnsi="Arial" w:cs="Arial"/>
-        </w:rPr>
-        <w:br w:type="page"/>
-      </w:r>
-    </w:p>
-    <w:p>
-      <w:pPr>
-        <w:spacing w:line="360" w:lineRule="auto"/>
-        <w:rPr>
-          <w:rFonts w:ascii="Arial" w:hAnsi="Arial" w:cs="Arial"/>
-        </w:rPr>
-      </w:pPr>
-      <w:r>
-        <w:rPr>
-          <w:rFonts w:ascii="Arial" w:hAnsi="Arial" w:cs="Arial"/>
-        </w:rPr>
-        <w:lastRenderedPageBreak/>
-        <w:t>Présentation de l’entreprise</w:t>
-      </w:r>
-    </w:p>
-    <w:p>
-      <w:pPr>
-        <w:rPr>
-          <w:rFonts w:ascii="Arial" w:hAnsi="Arial" w:cs="Arial"/>
-        </w:rPr>
-      </w:pPr>
-      <w:r>
-        <w:rPr>
-          <w:rFonts w:ascii="Arial" w:hAnsi="Arial" w:cs="Arial"/>
-        </w:rPr>
-        <w:br w:type="page"/>
-      </w:r>
-    </w:p>
-    <w:p>
-      <w:pPr>
-        <w:spacing w:line="360" w:lineRule="auto"/>
-        <w:rPr>
-          <w:rFonts w:ascii="Arial" w:hAnsi="Arial" w:cs="Arial"/>
-        </w:rPr>
-      </w:pPr>
-      <w:r>
-        <w:rPr>
-          <w:rFonts w:ascii="Arial" w:hAnsi="Arial" w:cs="Arial"/>
+          <w:b/>
+          <w:bCs/>
+        </w:rPr>
+      </w:pPr>
+      <w:r>
+        <w:rPr>
+          <w:rFonts w:ascii="Arial" w:hAnsi="Arial" w:cs="Arial"/>
+          <w:b/>
+          <w:bCs/>
         </w:rPr>
         <w:lastRenderedPageBreak/>
         <w:t>Analyse du contexte</w:t>
@@ -2190,224 +1685,6 @@
           <w:rFonts w:ascii="Arial" w:hAnsi="Arial" w:cs="Arial"/>
         </w:rPr>
         <w:br/>
-        <w:t>Application de la méthode agile très à la mode, intégration et déploiement continue</w:t>
-      </w:r>
-      <w:r>
-        <w:rPr>
-          <w:rFonts w:ascii="Arial" w:hAnsi="Arial" w:cs="Arial"/>
-        </w:rPr>
-        <w:br w:type="page"/>
-      </w:r>
-    </w:p>
-    <w:p>
-      <w:pPr>
-        <w:spacing w:line="360" w:lineRule="auto"/>
-        <w:rPr>
-          <w:rFonts w:ascii="Arial" w:hAnsi="Arial" w:cs="Arial"/>
-        </w:rPr>
-      </w:pPr>
-      <w:r>
-        <w:rPr>
-          <w:rFonts w:ascii="Arial" w:hAnsi="Arial" w:cs="Arial"/>
-        </w:rPr>
-        <w:lastRenderedPageBreak/>
-        <w:t>Analyse du contexte</w:t>
-      </w:r>
-    </w:p>
-    <w:p>
-      <w:pPr>
-        <w:rPr>
-          <w:rFonts w:ascii="Arial" w:hAnsi="Arial" w:cs="Arial"/>
-        </w:rPr>
-      </w:pPr>
-      <w:r>
-        <w:rPr>
-          <w:rFonts w:ascii="Arial" w:hAnsi="Arial" w:cs="Arial"/>
-        </w:rPr>
-        <w:br w:type="page"/>
-      </w:r>
-    </w:p>
-    <w:p>
-      <w:pPr>
-        <w:spacing w:line="360" w:lineRule="auto"/>
-        <w:rPr>
-          <w:rFonts w:ascii="Arial" w:hAnsi="Arial" w:cs="Arial"/>
-        </w:rPr>
-      </w:pPr>
-      <w:r>
-        <w:rPr>
-          <w:rFonts w:ascii="Arial" w:hAnsi="Arial" w:cs="Arial"/>
-        </w:rPr>
-        <w:lastRenderedPageBreak/>
-        <w:t>Analyse du contexte</w:t>
-      </w:r>
-    </w:p>
-    <w:p>
-      <w:pPr>
-        <w:rPr>
-          <w:rFonts w:ascii="Arial" w:hAnsi="Arial" w:cs="Arial"/>
-        </w:rPr>
-      </w:pPr>
-      <w:r>
-        <w:rPr>
-          <w:rFonts w:ascii="Arial" w:hAnsi="Arial" w:cs="Arial"/>
-        </w:rPr>
-        <w:br w:type="page"/>
-      </w:r>
-    </w:p>
-    <w:p>
-      <w:pPr>
-        <w:spacing w:line="360" w:lineRule="auto"/>
-        <w:rPr>
-          <w:rFonts w:ascii="Arial" w:hAnsi="Arial" w:cs="Arial"/>
-        </w:rPr>
-      </w:pPr>
-      <w:r>
-        <w:rPr>
-          <w:rFonts w:ascii="Arial" w:hAnsi="Arial" w:cs="Arial"/>
-        </w:rPr>
-        <w:lastRenderedPageBreak/>
-        <w:t>Analyse du contexte</w:t>
-      </w:r>
-    </w:p>
-    <w:p>
-      <w:pPr>
-        <w:rPr>
-          <w:rFonts w:ascii="Arial" w:hAnsi="Arial" w:cs="Arial"/>
-        </w:rPr>
-      </w:pPr>
-      <w:r>
-        <w:rPr>
-          <w:rFonts w:ascii="Arial" w:hAnsi="Arial" w:cs="Arial"/>
-        </w:rPr>
-        <w:br w:type="page"/>
-      </w:r>
-    </w:p>
-    <w:p>
-      <w:pPr>
-        <w:spacing w:line="360" w:lineRule="auto"/>
-        <w:rPr>
-          <w:rFonts w:ascii="Arial" w:hAnsi="Arial" w:cs="Arial"/>
-        </w:rPr>
-      </w:pPr>
-      <w:r>
-        <w:rPr>
-          <w:rFonts w:ascii="Arial" w:hAnsi="Arial" w:cs="Arial"/>
-        </w:rPr>
-        <w:lastRenderedPageBreak/>
-        <w:t>Analyse du contexte</w:t>
-      </w:r>
-    </w:p>
-    <w:p>
-      <w:pPr>
-        <w:rPr>
-          <w:rFonts w:ascii="Arial" w:hAnsi="Arial" w:cs="Arial"/>
-        </w:rPr>
-      </w:pPr>
-      <w:r>
-        <w:rPr>
-          <w:rFonts w:ascii="Arial" w:hAnsi="Arial" w:cs="Arial"/>
-        </w:rPr>
-        <w:br w:type="page"/>
-      </w:r>
-    </w:p>
-    <w:p>
-      <w:pPr>
-        <w:spacing w:line="360" w:lineRule="auto"/>
-        <w:rPr>
-          <w:rFonts w:ascii="Arial" w:hAnsi="Arial" w:cs="Arial"/>
-        </w:rPr>
-      </w:pPr>
-      <w:r>
-        <w:rPr>
-          <w:rFonts w:ascii="Arial" w:hAnsi="Arial" w:cs="Arial"/>
-        </w:rPr>
-        <w:lastRenderedPageBreak/>
-        <w:t>Analyse du contexte</w:t>
-      </w:r>
-    </w:p>
-    <w:p>
-      <w:pPr>
-        <w:rPr>
-          <w:rFonts w:ascii="Arial" w:hAnsi="Arial" w:cs="Arial"/>
-        </w:rPr>
-      </w:pPr>
-      <w:r>
-        <w:rPr>
-          <w:rFonts w:ascii="Arial" w:hAnsi="Arial" w:cs="Arial"/>
-        </w:rPr>
-        <w:br w:type="page"/>
-      </w:r>
-    </w:p>
-    <w:p>
-      <w:pPr>
-        <w:spacing w:line="360" w:lineRule="auto"/>
-        <w:rPr>
-          <w:rFonts w:ascii="Arial" w:hAnsi="Arial" w:cs="Arial"/>
-        </w:rPr>
-      </w:pPr>
-      <w:r>
-        <w:rPr>
-          <w:rFonts w:ascii="Arial" w:hAnsi="Arial" w:cs="Arial"/>
-        </w:rPr>
-        <w:lastRenderedPageBreak/>
-        <w:t>Analyse du contexte</w:t>
-      </w:r>
-    </w:p>
-    <w:p>
-      <w:pPr>
-        <w:rPr>
-          <w:rFonts w:ascii="Arial" w:hAnsi="Arial" w:cs="Arial"/>
-        </w:rPr>
-      </w:pPr>
-      <w:r>
-        <w:rPr>
-          <w:rFonts w:ascii="Arial" w:hAnsi="Arial" w:cs="Arial"/>
-        </w:rPr>
-        <w:br w:type="page"/>
-      </w:r>
-    </w:p>
-    <w:p>
-      <w:pPr>
-        <w:spacing w:line="360" w:lineRule="auto"/>
-        <w:rPr>
-          <w:rFonts w:ascii="Arial" w:hAnsi="Arial" w:cs="Arial"/>
-        </w:rPr>
-      </w:pPr>
-      <w:r>
-        <w:rPr>
-          <w:rFonts w:ascii="Arial" w:hAnsi="Arial" w:cs="Arial"/>
-        </w:rPr>
-        <w:lastRenderedPageBreak/>
-        <w:t>Analyse du contexte</w:t>
-      </w:r>
-    </w:p>
-    <w:p>
-      <w:pPr>
-        <w:rPr>
-          <w:rFonts w:ascii="Arial" w:hAnsi="Arial" w:cs="Arial"/>
-        </w:rPr>
-      </w:pPr>
-      <w:r>
-        <w:rPr>
-          <w:rFonts w:ascii="Arial" w:hAnsi="Arial" w:cs="Arial"/>
-        </w:rPr>
-        <w:br w:type="page"/>
-      </w:r>
-    </w:p>
-    <w:p>
-      <w:pPr>
-        <w:spacing w:line="360" w:lineRule="auto"/>
-        <w:rPr>
-          <w:rFonts w:ascii="Arial" w:hAnsi="Arial" w:cs="Arial"/>
-        </w:rPr>
-      </w:pPr>
-      <w:r>
-        <w:rPr>
-          <w:rFonts w:ascii="Arial" w:hAnsi="Arial" w:cs="Arial"/>
-        </w:rPr>
-        <w:lastRenderedPageBreak/>
-        <w:t>Analyse du contexte</w:t>
       </w:r>
     </w:p>
     <w:p>
@@ -2493,157 +1770,97 @@
         <w:rPr>
           <w:rFonts w:ascii="Arial" w:hAnsi="Arial" w:cs="Arial"/>
         </w:rPr>
-        <w:t>Connaître l’architecture micro-service</w:t>
-      </w:r>
-    </w:p>
-    <w:p>
-      <w:pPr>
-        <w:rPr>
-          <w:rFonts w:ascii="Arial" w:hAnsi="Arial" w:cs="Arial"/>
-        </w:rPr>
-      </w:pPr>
-      <w:r>
-        <w:t xml:space="preserve">(1 juillet 2020) </w:t>
+        <w:t>« </w:t>
+      </w:r>
+      <w:proofErr w:type="spellStart"/>
+      <w:r>
+        <w:t>Microservices</w:t>
+      </w:r>
+      <w:proofErr w:type="spellEnd"/>
+      <w:r>
+        <w:t xml:space="preserve"> are </w:t>
+      </w:r>
+      <w:proofErr w:type="spellStart"/>
+      <w:r>
+        <w:t>small</w:t>
+      </w:r>
+      <w:proofErr w:type="spellEnd"/>
+      <w:r>
+        <w:t xml:space="preserve">, </w:t>
+      </w:r>
+      <w:proofErr w:type="spellStart"/>
+      <w:r>
+        <w:t>autonomous</w:t>
+      </w:r>
+      <w:proofErr w:type="spellEnd"/>
+      <w:r>
+        <w:t xml:space="preserve"> services </w:t>
+      </w:r>
+      <w:proofErr w:type="spellStart"/>
+      <w:r>
+        <w:t>that</w:t>
+      </w:r>
+      <w:proofErr w:type="spellEnd"/>
+      <w:r>
+        <w:t xml:space="preserve"> </w:t>
+      </w:r>
+      <w:proofErr w:type="spellStart"/>
+      <w:r>
+        <w:t>work</w:t>
+      </w:r>
+      <w:proofErr w:type="spellEnd"/>
+      <w:r>
+        <w:t xml:space="preserve"> </w:t>
+      </w:r>
+      <w:proofErr w:type="spellStart"/>
+      <w:r>
+        <w:t>together</w:t>
+      </w:r>
+      <w:proofErr w:type="spellEnd"/>
+      <w:r>
+        <w:t xml:space="preserve"> » (18 juillet 2020) </w:t>
       </w:r>
       <w:hyperlink r:id="rId7" w:history="1">
         <w:r>
           <w:rPr>
             <w:rStyle w:val="Lienhypertexte"/>
           </w:rPr>
-          <w:t>https://martinfowler.com/articles/microservices.html</w:t>
+          <w:t>https://www.oreilly.com/library/view/building-microservices/9781491950340/ch01.html</w:t>
         </w:r>
       </w:hyperlink>
-      <w:r>
-        <w:rPr>
-          <w:rFonts w:ascii="Arial" w:hAnsi="Arial" w:cs="Arial"/>
-        </w:rPr>
-        <w:br w:type="page"/>
-      </w:r>
-    </w:p>
-    <w:p>
-      <w:pPr>
-        <w:spacing w:line="360" w:lineRule="auto"/>
-        <w:rPr>
-          <w:rFonts w:ascii="Arial" w:hAnsi="Arial" w:cs="Arial"/>
-        </w:rPr>
-      </w:pPr>
-      <w:r>
-        <w:rPr>
-          <w:rFonts w:ascii="Arial" w:hAnsi="Arial" w:cs="Arial"/>
-        </w:rPr>
-        <w:lastRenderedPageBreak/>
-        <w:t>Problématique : Comment adapter une application existante en marque blanche grâce aux micro-services.</w:t>
-      </w:r>
-    </w:p>
-    <w:p>
-      <w:pPr>
-        <w:rPr>
-          <w:rFonts w:ascii="Arial" w:hAnsi="Arial" w:cs="Arial"/>
-        </w:rPr>
-      </w:pPr>
-      <w:r>
-        <w:rPr>
-          <w:rFonts w:ascii="Arial" w:hAnsi="Arial" w:cs="Arial"/>
-        </w:rPr>
-        <w:br w:type="page"/>
-      </w:r>
-    </w:p>
-    <w:p>
-      <w:pPr>
-        <w:spacing w:line="360" w:lineRule="auto"/>
-        <w:rPr>
-          <w:rFonts w:ascii="Arial" w:hAnsi="Arial" w:cs="Arial"/>
-        </w:rPr>
-      </w:pPr>
-      <w:r>
-        <w:rPr>
-          <w:rFonts w:ascii="Arial" w:hAnsi="Arial" w:cs="Arial"/>
-        </w:rPr>
-        <w:lastRenderedPageBreak/>
-        <w:t>Problématique : Comment adapter une application existante en marque blanche grâce aux micro-services.</w:t>
-      </w:r>
-    </w:p>
-    <w:p>
-      <w:pPr>
-        <w:rPr>
-          <w:rFonts w:ascii="Arial" w:hAnsi="Arial" w:cs="Arial"/>
-        </w:rPr>
-      </w:pPr>
-      <w:r>
-        <w:rPr>
-          <w:rFonts w:ascii="Arial" w:hAnsi="Arial" w:cs="Arial"/>
-        </w:rPr>
-        <w:br w:type="page"/>
-      </w:r>
-    </w:p>
-    <w:p>
-      <w:pPr>
-        <w:spacing w:line="360" w:lineRule="auto"/>
-        <w:rPr>
-          <w:rFonts w:ascii="Arial" w:hAnsi="Arial" w:cs="Arial"/>
-        </w:rPr>
-      </w:pPr>
-      <w:r>
-        <w:rPr>
-          <w:rFonts w:ascii="Arial" w:hAnsi="Arial" w:cs="Arial"/>
-        </w:rPr>
-        <w:lastRenderedPageBreak/>
-        <w:t>Problématique : Comment adapter une application existante en marque blanche grâce aux micro-services.</w:t>
-      </w:r>
-    </w:p>
-    <w:p>
-      <w:pPr>
-        <w:rPr>
-          <w:rFonts w:ascii="Arial" w:hAnsi="Arial" w:cs="Arial"/>
-        </w:rPr>
-      </w:pPr>
-      <w:r>
-        <w:rPr>
-          <w:rFonts w:ascii="Arial" w:hAnsi="Arial" w:cs="Arial"/>
-        </w:rPr>
-        <w:br w:type="page"/>
-      </w:r>
-    </w:p>
-    <w:p>
-      <w:pPr>
-        <w:spacing w:line="360" w:lineRule="auto"/>
-        <w:rPr>
-          <w:rFonts w:ascii="Arial" w:hAnsi="Arial" w:cs="Arial"/>
-        </w:rPr>
-      </w:pPr>
-      <w:r>
-        <w:rPr>
-          <w:rFonts w:ascii="Arial" w:hAnsi="Arial" w:cs="Arial"/>
-        </w:rPr>
-        <w:lastRenderedPageBreak/>
-        <w:t>Problématique : Comment adapter une application existante en marque blanche grâce aux micro-services.</w:t>
-      </w:r>
-    </w:p>
-    <w:p>
-      <w:pPr>
-        <w:rPr>
-          <w:rFonts w:ascii="Arial" w:hAnsi="Arial" w:cs="Arial"/>
-        </w:rPr>
-      </w:pPr>
-      <w:r>
-        <w:rPr>
-          <w:rFonts w:ascii="Arial" w:hAnsi="Arial" w:cs="Arial"/>
-        </w:rPr>
-        <w:br w:type="page"/>
-      </w:r>
-    </w:p>
-    <w:p>
-      <w:pPr>
-        <w:spacing w:line="360" w:lineRule="auto"/>
-        <w:rPr>
-          <w:rFonts w:ascii="Arial" w:hAnsi="Arial" w:cs="Arial"/>
-        </w:rPr>
-      </w:pPr>
-      <w:r>
-        <w:rPr>
-          <w:rFonts w:ascii="Arial" w:hAnsi="Arial" w:cs="Arial"/>
-        </w:rPr>
-        <w:lastRenderedPageBreak/>
+    </w:p>
+    <w:p>
+      <w:pPr>
+        <w:rPr>
+          <w:rFonts w:ascii="Arial" w:hAnsi="Arial" w:cs="Arial"/>
+        </w:rPr>
+      </w:pPr>
+    </w:p>
+    <w:p>
+      <w:pPr>
+        <w:rPr>
+          <w:rFonts w:ascii="Arial" w:hAnsi="Arial" w:cs="Arial"/>
+        </w:rPr>
+      </w:pPr>
+    </w:p>
+    <w:p>
+      <w:pPr>
+        <w:rPr>
+          <w:rFonts w:ascii="Arial" w:hAnsi="Arial" w:cs="Arial"/>
+        </w:rPr>
+      </w:pPr>
+    </w:p>
+    <w:p>
+      <w:pPr>
+        <w:spacing w:line="360" w:lineRule="auto"/>
+        <w:rPr>
+          <w:rFonts w:ascii="Arial" w:hAnsi="Arial" w:cs="Arial"/>
+        </w:rPr>
+      </w:pPr>
+      <w:r>
+        <w:rPr>
+          <w:rFonts w:ascii="Arial" w:hAnsi="Arial" w:cs="Arial"/>
+        </w:rPr>
         <w:t>Méthodes habituellement utilisées pour une situation présentant des similitudes.</w:t>
       </w:r>
       <w:r>
@@ -3764,6 +2981,18 @@
       <w:contextualSpacing/>
     </w:pPr>
   </w:style>
+  <w:style w:type="character" w:styleId="Lienhypertextesuivivisit">
+    <w:name w:val="FollowedHyperlink"/>
+    <w:basedOn w:val="Policepardfaut"/>
+    <w:uiPriority w:val="99"/>
+    <w:semiHidden/>
+    <w:unhideWhenUsed/>
+    <w:rsid w:val="00AB550F"/>
+    <w:rPr>
+      <w:color w:val="954F72" w:themeColor="followedHyperlink"/>
+      <w:u w:val="single"/>
+    </w:rPr>
+  </w:style>
 </w:styles>
 </file>
 

</xml_diff>

<commit_message>
add part 6 draft
</commit_message>
<xml_diff>
--- a/Mémoire - brouillon.docx
+++ b/Mémoire - brouillon.docx
@@ -117,6 +117,7 @@
       <w:r>
         <w:rPr>
           <w:rFonts w:ascii="Arial" w:hAnsi="Arial" w:cs="Arial"/>
+          <w:highlight w:val="yellow"/>
         </w:rPr>
         <w:t>Micro-services adaptés à la méthode agile, faire des livraisons à chaque fin de sprints. Grâce aux micro-services, il est même possible de livrer et de mettre en route directement l’application sans que le tout soit prêt.</w:t>
       </w:r>
@@ -179,6 +180,7 @@
       <w:r>
         <w:rPr>
           <w:rFonts w:ascii="Arial" w:hAnsi="Arial" w:cs="Arial"/>
+          <w:highlight w:val="yellow"/>
         </w:rPr>
         <w:t xml:space="preserve">Parler du développement de </w:t>
       </w:r>
@@ -186,6 +188,7 @@
       <w:r>
         <w:rPr>
           <w:rFonts w:ascii="Arial" w:hAnsi="Arial" w:cs="Arial"/>
+          <w:highlight w:val="yellow"/>
         </w:rPr>
         <w:t>Babyltone</w:t>
       </w:r>
@@ -193,12 +196,14 @@
       <w:r>
         <w:rPr>
           <w:rFonts w:ascii="Arial" w:hAnsi="Arial" w:cs="Arial"/>
+          <w:highlight w:val="yellow"/>
         </w:rPr>
         <w:t xml:space="preserve"> V2 quand j’étais en 3</w:t>
       </w:r>
       <w:r>
         <w:rPr>
           <w:rFonts w:ascii="Arial" w:hAnsi="Arial" w:cs="Arial"/>
+          <w:highlight w:val="yellow"/>
           <w:vertAlign w:val="superscript"/>
         </w:rPr>
         <w:t>ème</w:t>
@@ -206,6 +211,7 @@
       <w:r>
         <w:rPr>
           <w:rFonts w:ascii="Arial" w:hAnsi="Arial" w:cs="Arial"/>
+          <w:highlight w:val="yellow"/>
         </w:rPr>
         <w:t xml:space="preserve"> année, montrer l’importance d’un chef de projet, d’un lead dev, des MR, etc… Montrer qu’Amiltone à appris de ses erreurs et </w:t>
       </w:r>
@@ -213,6 +219,7 @@
       <w:r>
         <w:rPr>
           <w:rFonts w:ascii="Arial" w:hAnsi="Arial" w:cs="Arial"/>
+          <w:highlight w:val="yellow"/>
         </w:rPr>
         <w:t>à</w:t>
       </w:r>
@@ -220,6 +227,7 @@
       <w:r>
         <w:rPr>
           <w:rFonts w:ascii="Arial" w:hAnsi="Arial" w:cs="Arial"/>
+          <w:highlight w:val="yellow"/>
         </w:rPr>
         <w:t xml:space="preserve"> </w:t>
       </w:r>
@@ -227,6 +235,7 @@
       <w:r>
         <w:rPr>
           <w:rFonts w:ascii="Arial" w:hAnsi="Arial" w:cs="Arial"/>
+          <w:highlight w:val="yellow"/>
         </w:rPr>
         <w:t>amélioré</w:t>
       </w:r>
@@ -234,6 +243,7 @@
       <w:r>
         <w:rPr>
           <w:rFonts w:ascii="Arial" w:hAnsi="Arial" w:cs="Arial"/>
+          <w:highlight w:val="yellow"/>
         </w:rPr>
         <w:t xml:space="preserve"> le déroulement des projets interne.</w:t>
       </w:r>
@@ -579,6 +589,7 @@
         <w:spacing w:line="360" w:lineRule="auto"/>
         <w:rPr>
           <w:rFonts w:ascii="Arial" w:hAnsi="Arial" w:cs="Arial"/>
+          <w:highlight w:val="yellow"/>
         </w:rPr>
       </w:pPr>
       <w:r>
@@ -586,24 +597,28 @@
           <w:rFonts w:ascii="Arial" w:hAnsi="Arial" w:cs="Arial"/>
           <w:b/>
           <w:bCs/>
+          <w:highlight w:val="yellow"/>
         </w:rPr>
         <w:t>Quelle politique de développement</w:t>
       </w:r>
       <w:r>
         <w:rPr>
           <w:rFonts w:ascii="Arial" w:hAnsi="Arial" w:cs="Arial"/>
+          <w:highlight w:val="yellow"/>
         </w:rPr>
         <w:t> ?</w:t>
       </w:r>
       <w:r>
         <w:rPr>
           <w:rFonts w:ascii="Arial" w:hAnsi="Arial" w:cs="Arial"/>
+          <w:highlight w:val="yellow"/>
         </w:rPr>
         <w:t xml:space="preserve"> En croissance, on recrute en permanence (une dizaine de personne par mois mai un peu compliqué en ce moment</w:t>
       </w:r>
       <w:r>
         <w:rPr>
           <w:rFonts w:ascii="Arial" w:hAnsi="Arial" w:cs="Arial"/>
+          <w:highlight w:val="yellow"/>
         </w:rPr>
         <w:br/>
         <w:t>à cœur de faire une croissance organique, augmentation naturelle sans rachat ou recrutement de masse, rencontre systématique avec les CEO pour approuver la personne, recrutement tourné vers l’humain, pas juste un profil. D’un côté, gros recrutement avec une dizaine de nouveau par mois, mais de l’autre côté reste humain</w:t>
@@ -611,6 +626,7 @@
       <w:r>
         <w:rPr>
           <w:rFonts w:ascii="Arial" w:hAnsi="Arial" w:cs="Arial"/>
+          <w:highlight w:val="yellow"/>
         </w:rPr>
         <w:br/>
         <w:t>Chaque agence peut avoir ses spécificités dans les technos utilisée, technos adaptées à la région, pas à Paris, trop de concurrence mais basé à Niort qui s’en rapproche en termes de localisation.</w:t>
@@ -749,6 +765,7 @@
           <w:rFonts w:ascii="Arial" w:hAnsi="Arial" w:cs="Arial"/>
           <w:b/>
           <w:bCs/>
+          <w:highlight w:val="yellow"/>
         </w:rPr>
         <w:t>Quelques chiffre</w:t>
       </w:r>
@@ -757,6 +774,7 @@
           <w:rFonts w:ascii="Arial" w:hAnsi="Arial" w:cs="Arial"/>
           <w:b/>
           <w:bCs/>
+          <w:highlight w:val="yellow"/>
         </w:rPr>
         <w:t>s</w:t>
       </w:r>
@@ -765,12 +783,14 @@
           <w:rFonts w:ascii="Arial" w:hAnsi="Arial" w:cs="Arial"/>
           <w:b/>
           <w:bCs/>
+          <w:highlight w:val="yellow"/>
         </w:rPr>
         <w:t xml:space="preserve"> (chiffre d’affaire sur 2019)</w:t>
       </w:r>
       <w:r>
         <w:rPr>
           <w:rFonts w:ascii="Arial" w:hAnsi="Arial" w:cs="Arial"/>
+          <w:highlight w:val="yellow"/>
         </w:rPr>
         <w:t xml:space="preserve"> CA 2019 : 16M € - 240 collaborateurs</w:t>
       </w:r>
@@ -808,6 +828,7 @@
         <w:spacing w:line="360" w:lineRule="auto"/>
         <w:rPr>
           <w:rFonts w:ascii="Arial" w:hAnsi="Arial" w:cs="Arial"/>
+          <w:highlight w:val="yellow"/>
         </w:rPr>
       </w:pPr>
       <w:r>
@@ -815,6 +836,7 @@
           <w:rFonts w:ascii="Arial" w:hAnsi="Arial" w:cs="Arial"/>
           <w:b/>
           <w:bCs/>
+          <w:highlight w:val="yellow"/>
         </w:rPr>
         <w:t xml:space="preserve">Parler de la branche design, pourquoi avoir fondé studio </w:t>
       </w:r>
@@ -824,6 +846,7 @@
           <w:rFonts w:ascii="Arial" w:hAnsi="Arial" w:cs="Arial"/>
           <w:b/>
           <w:bCs/>
+          <w:highlight w:val="yellow"/>
         </w:rPr>
         <w:t>Bluck</w:t>
       </w:r>
@@ -833,12 +856,14 @@
           <w:rFonts w:ascii="Arial" w:hAnsi="Arial" w:cs="Arial"/>
           <w:b/>
           <w:bCs/>
+          <w:highlight w:val="yellow"/>
         </w:rPr>
         <w:t> ?</w:t>
       </w:r>
       <w:r>
         <w:rPr>
           <w:rFonts w:ascii="Arial" w:hAnsi="Arial" w:cs="Arial"/>
+          <w:highlight w:val="yellow"/>
         </w:rPr>
         <w:t xml:space="preserve"> Afin de compléter l’offre en matière de transformation digitale et être en mesure d’accompagner les clients sur toute la démarche de transformation digitale</w:t>
       </w:r>
@@ -853,6 +878,7 @@
         <w:spacing w:line="360" w:lineRule="auto"/>
         <w:rPr>
           <w:rFonts w:ascii="Arial" w:hAnsi="Arial" w:cs="Arial"/>
+          <w:highlight w:val="yellow"/>
         </w:rPr>
       </w:pPr>
       <w:r>
@@ -860,12 +886,14 @@
           <w:rFonts w:ascii="Arial" w:hAnsi="Arial" w:cs="Arial"/>
           <w:b/>
           <w:bCs/>
+          <w:highlight w:val="yellow"/>
         </w:rPr>
         <w:t>Pareil pour DNR ?</w:t>
       </w:r>
       <w:r>
         <w:rPr>
           <w:rFonts w:ascii="Arial" w:hAnsi="Arial" w:cs="Arial"/>
+          <w:highlight w:val="yellow"/>
         </w:rPr>
         <w:t xml:space="preserve"> Afin d’accompagner </w:t>
       </w:r>
@@ -873,6 +901,7 @@
       <w:r>
         <w:rPr>
           <w:rFonts w:ascii="Arial" w:hAnsi="Arial" w:cs="Arial"/>
+          <w:highlight w:val="yellow"/>
         </w:rPr>
         <w:t>Aprr</w:t>
       </w:r>
@@ -880,6 +909,7 @@
       <w:r>
         <w:rPr>
           <w:rFonts w:ascii="Arial" w:hAnsi="Arial" w:cs="Arial"/>
+          <w:highlight w:val="yellow"/>
         </w:rPr>
         <w:t xml:space="preserve"> dans le développement d’une nouvelle offre de service conjointe</w:t>
       </w:r>
@@ -900,6 +930,7 @@
           <w:rFonts w:ascii="Arial" w:hAnsi="Arial" w:cs="Arial"/>
           <w:b/>
           <w:bCs/>
+          <w:highlight w:val="yellow"/>
         </w:rPr>
         <w:t xml:space="preserve">Pourquoi </w:t>
       </w:r>
@@ -908,6 +939,7 @@
           <w:rFonts w:ascii="Arial" w:hAnsi="Arial" w:cs="Arial"/>
           <w:b/>
           <w:bCs/>
+          <w:highlight w:val="yellow"/>
         </w:rPr>
         <w:t>sommes-nous</w:t>
       </w:r>
@@ -916,6 +948,7 @@
           <w:rFonts w:ascii="Arial" w:hAnsi="Arial" w:cs="Arial"/>
           <w:b/>
           <w:bCs/>
+          <w:highlight w:val="yellow"/>
         </w:rPr>
         <w:t xml:space="preserve"> partis sur les </w:t>
       </w:r>
@@ -924,6 +957,7 @@
           <w:rFonts w:ascii="Arial" w:hAnsi="Arial" w:cs="Arial"/>
           <w:b/>
           <w:bCs/>
+          <w:highlight w:val="yellow"/>
         </w:rPr>
         <w:t>micro-services</w:t>
       </w:r>
@@ -932,6 +966,7 @@
           <w:rFonts w:ascii="Arial" w:hAnsi="Arial" w:cs="Arial"/>
           <w:b/>
           <w:bCs/>
+          <w:highlight w:val="yellow"/>
         </w:rPr>
         <w:t xml:space="preserve"> pour le backend d’</w:t>
       </w:r>
@@ -941,6 +976,7 @@
           <w:rFonts w:ascii="Arial" w:hAnsi="Arial" w:cs="Arial"/>
           <w:b/>
           <w:bCs/>
+          <w:highlight w:val="yellow"/>
         </w:rPr>
         <w:t>Amilapp</w:t>
       </w:r>
@@ -950,6 +986,7 @@
           <w:rFonts w:ascii="Arial" w:hAnsi="Arial" w:cs="Arial"/>
           <w:b/>
           <w:bCs/>
+          <w:highlight w:val="yellow"/>
         </w:rPr>
         <w:t> ?</w:t>
       </w:r>
@@ -958,6 +995,7 @@
           <w:rFonts w:ascii="Arial" w:hAnsi="Arial" w:cs="Arial"/>
           <w:b/>
           <w:bCs/>
+          <w:highlight w:val="yellow"/>
         </w:rPr>
         <w:t xml:space="preserve"> </w:t>
       </w:r>
@@ -966,6 +1004,7 @@
           <w:rFonts w:ascii="Segoe UI" w:eastAsia="Times New Roman" w:hAnsi="Segoe UI" w:cs="Segoe UI"/>
           <w:sz w:val="21"/>
           <w:szCs w:val="21"/>
+          <w:highlight w:val="yellow"/>
           <w:lang w:eastAsia="fr-FR"/>
         </w:rPr>
         <w:t xml:space="preserve">Pour des questions de modularité et être en mesure de pouvoir déployer la solution éventuellement pour d'autres clients dans l'avenir en mode édition logicielle Saas. Et les </w:t>
@@ -976,6 +1015,7 @@
           <w:rFonts w:ascii="Segoe UI" w:eastAsia="Times New Roman" w:hAnsi="Segoe UI" w:cs="Segoe UI"/>
           <w:sz w:val="21"/>
           <w:szCs w:val="21"/>
+          <w:highlight w:val="yellow"/>
           <w:lang w:eastAsia="fr-FR"/>
         </w:rPr>
         <w:t>microservices</w:t>
@@ -986,6 +1026,7 @@
           <w:rFonts w:ascii="Segoe UI" w:eastAsia="Times New Roman" w:hAnsi="Segoe UI" w:cs="Segoe UI"/>
           <w:sz w:val="21"/>
           <w:szCs w:val="21"/>
+          <w:highlight w:val="yellow"/>
           <w:lang w:eastAsia="fr-FR"/>
         </w:rPr>
         <w:t xml:space="preserve"> permettent de pouvoir piloter finement la charge sur </w:t>
@@ -995,6 +1036,7 @@
           <w:rFonts w:ascii="Segoe UI" w:eastAsia="Times New Roman" w:hAnsi="Segoe UI" w:cs="Segoe UI"/>
           <w:sz w:val="21"/>
           <w:szCs w:val="21"/>
+          <w:highlight w:val="yellow"/>
           <w:lang w:eastAsia="fr-FR"/>
         </w:rPr>
         <w:t>les serveurs</w:t>
@@ -1004,6 +1046,7 @@
           <w:rFonts w:ascii="Segoe UI" w:eastAsia="Times New Roman" w:hAnsi="Segoe UI" w:cs="Segoe UI"/>
           <w:sz w:val="21"/>
           <w:szCs w:val="21"/>
+          <w:highlight w:val="yellow"/>
           <w:lang w:eastAsia="fr-FR"/>
         </w:rPr>
         <w:t xml:space="preserve"> AWS</w:t>
@@ -1094,39 +1137,50 @@
       <w:r>
         <w:rPr>
           <w:rFonts w:ascii="Arial" w:hAnsi="Arial" w:cs="Arial"/>
+          <w:highlight w:val="yellow"/>
         </w:rPr>
         <w:t>Principaux éléments relatifs à l’entreprise notamment ceux qui ont un rapport avec le sujet du mémoire :</w:t>
       </w:r>
       <w:r>
         <w:rPr>
           <w:rFonts w:ascii="Arial" w:hAnsi="Arial" w:cs="Arial"/>
+          <w:highlight w:val="yellow"/>
         </w:rPr>
         <w:br/>
-        <w:t xml:space="preserve">Entreprise assez jeune dans son état d’esprit et qui a à cœur d’innover dans les nouvelles technos, ce qui m’a permis d’apprendre énormément (parler du panel de technologie d’Amiltone, </w:t>
-      </w:r>
-    </w:p>
-    <w:p>
-      <w:pPr>
-        <w:spacing w:line="360" w:lineRule="auto"/>
-        <w:rPr>
-          <w:rFonts w:ascii="Arial" w:hAnsi="Arial" w:cs="Arial"/>
-        </w:rPr>
-      </w:pPr>
-      <w:r>
-        <w:rPr>
-          <w:rFonts w:ascii="Arial" w:hAnsi="Arial" w:cs="Arial"/>
+        <w:t>Entreprise assez jeune dans son état d’esprit et qui a à cœur d’innover dans les nouvelles technos, ce qui m’a permis d’apprendre énormément (parler du panel de technologie d’Amiltone,</w:t>
+      </w:r>
+      <w:r>
+        <w:rPr>
+          <w:rFonts w:ascii="Arial" w:hAnsi="Arial" w:cs="Arial"/>
+        </w:rPr>
+        <w:t xml:space="preserve"> </w:t>
+      </w:r>
+    </w:p>
+    <w:p>
+      <w:pPr>
+        <w:spacing w:line="360" w:lineRule="auto"/>
+        <w:rPr>
+          <w:rFonts w:ascii="Arial" w:hAnsi="Arial" w:cs="Arial"/>
+        </w:rPr>
+      </w:pPr>
+      <w:r>
+        <w:rPr>
+          <w:rFonts w:ascii="Arial" w:hAnsi="Arial" w:cs="Arial"/>
+          <w:highlight w:val="yellow"/>
         </w:rPr>
         <w:t xml:space="preserve">Malgré un grand nombre de collaborateur, </w:t>
       </w:r>
       <w:r>
         <w:rPr>
           <w:rFonts w:ascii="Arial" w:hAnsi="Arial" w:cs="Arial"/>
+          <w:highlight w:val="yellow"/>
         </w:rPr>
         <w:t>pas l’impression d’être dans une usine,</w:t>
       </w:r>
       <w:r>
         <w:rPr>
           <w:rFonts w:ascii="Arial" w:hAnsi="Arial" w:cs="Arial"/>
+          <w:highlight w:val="yellow"/>
         </w:rPr>
         <w:br/>
         <w:t>Quelles opportunités : travailler sur des technologies de pointes et récentes telles qu’Angular, NodeJS</w:t>
@@ -1262,42 +1316,49 @@
       <w:r>
         <w:rPr>
           <w:rFonts w:ascii="Arial" w:hAnsi="Arial" w:cs="Arial"/>
+          <w:highlight w:val="yellow"/>
         </w:rPr>
         <w:t>Suivi de la méthode agile du mieux possible sachant que je travaille sur un projet interne et donc moins « important » qu’un projet client. Daily meeting tous les matins avec toutes l’équipe, le chef de projet, ainsi que le lead dev de temps en tem</w:t>
       </w:r>
       <w:r>
         <w:rPr>
           <w:rFonts w:ascii="Arial" w:hAnsi="Arial" w:cs="Arial"/>
+          <w:highlight w:val="yellow"/>
         </w:rPr>
         <w:t>p</w:t>
       </w:r>
       <w:r>
         <w:rPr>
           <w:rFonts w:ascii="Arial" w:hAnsi="Arial" w:cs="Arial"/>
+          <w:highlight w:val="yellow"/>
         </w:rPr>
         <w:t>s</w:t>
       </w:r>
       <w:r>
         <w:rPr>
           <w:rFonts w:ascii="Arial" w:hAnsi="Arial" w:cs="Arial"/>
+          <w:highlight w:val="yellow"/>
         </w:rPr>
         <w:t>, et designer qui s’occupe des maquettes du projet s’il y en a des nouvelles</w:t>
       </w:r>
       <w:r>
         <w:rPr>
           <w:rFonts w:ascii="Arial" w:hAnsi="Arial" w:cs="Arial"/>
+          <w:highlight w:val="yellow"/>
         </w:rPr>
         <w:t>.</w:t>
       </w:r>
       <w:r>
         <w:rPr>
           <w:rFonts w:ascii="Arial" w:hAnsi="Arial" w:cs="Arial"/>
+          <w:highlight w:val="yellow"/>
         </w:rPr>
         <w:t xml:space="preserve"> Sprint de 2 semaines pour permettre une meilleure réactivité aux possibles évolutions et améliorations. </w:t>
       </w:r>
       <w:r>
         <w:rPr>
           <w:rFonts w:ascii="Arial" w:hAnsi="Arial" w:cs="Arial"/>
+          <w:highlight w:val="yellow"/>
         </w:rPr>
         <w:br/>
         <w:t xml:space="preserve">Lorsqu’il y a des nouvelles grosses évolutions avec des nouvelles page sur le site web, grosse réunion avec chef de projet, designer et les développeurs. On parle des maquettes, </w:t>
@@ -1305,6 +1366,7 @@
       <w:r>
         <w:rPr>
           <w:rFonts w:ascii="Arial" w:hAnsi="Arial" w:cs="Arial"/>
+          <w:highlight w:val="yellow"/>
         </w:rPr>
         <w:lastRenderedPageBreak/>
         <w:t>de ce qui est faisable ou non, plus ergonomique, chacun peut donner son avis, tout le monde est écouté. Nouvelle réunion avec les développeurs et le chef de projet qui a prévu un tableau avec toutes les nouveautés, estimations de toutes les tâches. Etant sur le projet depuis le début, je m’occupe de créer les différentes tâches sur le tableau Jira.</w:t>
@@ -1312,6 +1374,7 @@
       <w:r>
         <w:rPr>
           <w:rFonts w:ascii="Arial" w:hAnsi="Arial" w:cs="Arial"/>
+          <w:highlight w:val="yellow"/>
         </w:rPr>
         <w:t xml:space="preserve"> A chaque fonctionnalité développée, une merge </w:t>
       </w:r>
@@ -1319,6 +1382,7 @@
       <w:r>
         <w:rPr>
           <w:rFonts w:ascii="Arial" w:hAnsi="Arial" w:cs="Arial"/>
+          <w:highlight w:val="yellow"/>
         </w:rPr>
         <w:t>request</w:t>
       </w:r>
@@ -1326,26 +1390,35 @@
       <w:r>
         <w:rPr>
           <w:rFonts w:ascii="Arial" w:hAnsi="Arial" w:cs="Arial"/>
-        </w:rPr>
-        <w:t xml:space="preserve"> doit être faite avant de merger sur la branche principale. </w:t>
-      </w:r>
-    </w:p>
-    <w:p>
-      <w:pPr>
-        <w:spacing w:line="360" w:lineRule="auto"/>
-        <w:rPr>
-          <w:rFonts w:ascii="Arial" w:hAnsi="Arial" w:cs="Arial"/>
-        </w:rPr>
-      </w:pPr>
-      <w:r>
-        <w:rPr>
-          <w:rFonts w:ascii="Arial" w:hAnsi="Arial" w:cs="Arial"/>
+          <w:highlight w:val="yellow"/>
+        </w:rPr>
+        <w:t xml:space="preserve"> doit être faite avant de merger sur la branche principale.</w:t>
+      </w:r>
+      <w:r>
+        <w:rPr>
+          <w:rFonts w:ascii="Arial" w:hAnsi="Arial" w:cs="Arial"/>
+        </w:rPr>
+        <w:t xml:space="preserve"> </w:t>
+      </w:r>
+    </w:p>
+    <w:p>
+      <w:pPr>
+        <w:spacing w:line="360" w:lineRule="auto"/>
+        <w:rPr>
+          <w:rFonts w:ascii="Arial" w:hAnsi="Arial" w:cs="Arial"/>
+        </w:rPr>
+      </w:pPr>
+      <w:r>
+        <w:rPr>
+          <w:rFonts w:ascii="Arial" w:hAnsi="Arial" w:cs="Arial"/>
+          <w:highlight w:val="yellow"/>
         </w:rPr>
         <w:t>Communication :</w:t>
       </w:r>
       <w:r>
         <w:rPr>
           <w:rFonts w:ascii="Arial" w:hAnsi="Arial" w:cs="Arial"/>
+          <w:highlight w:val="yellow"/>
         </w:rPr>
         <w:br/>
         <w:t>utilisation d’outils professionnel pour la communication comme Teams. Communication très facile avec tous les développeurs puisque nous sommes tous dans le même bureau. Possibilité de demander de l’aide à tout le monde. Si quelque chose ne va pas, que ce soit au sein de l’équipe ou autre part, possibilité d’en parler au chef de projet qui essaiera de changer les choses.</w:t>
@@ -1353,12 +1426,14 @@
       <w:r>
         <w:rPr>
           <w:rFonts w:ascii="Arial" w:hAnsi="Arial" w:cs="Arial"/>
+          <w:highlight w:val="yellow"/>
         </w:rPr>
         <w:t xml:space="preserve"> L’entreprise demande des retours à intervalles réguliers à ses développeurs ce qui rentre bien </w:t>
       </w:r>
       <w:r>
         <w:rPr>
           <w:rFonts w:ascii="Arial" w:hAnsi="Arial" w:cs="Arial"/>
+          <w:highlight w:val="yellow"/>
         </w:rPr>
         <w:t>dans la méthode agile.</w:t>
       </w:r>
@@ -1425,12 +1500,14 @@
       <w:r>
         <w:rPr>
           <w:rFonts w:ascii="Arial" w:hAnsi="Arial" w:cs="Arial"/>
+          <w:highlight w:val="yellow"/>
         </w:rPr>
         <w:t>Relations :</w:t>
       </w:r>
       <w:r>
         <w:rPr>
           <w:rFonts w:ascii="Arial" w:hAnsi="Arial" w:cs="Arial"/>
+          <w:highlight w:val="yellow"/>
         </w:rPr>
         <w:br/>
         <w:t>De nouvelles têtes arrivent sur le projet de temps en temps. Besoin qu’ils se forment sur les nouvelles technos, plus simple de se former sur un projet interne qu’un projet client.</w:t>
@@ -1438,6 +1515,7 @@
       <w:r>
         <w:rPr>
           <w:rFonts w:ascii="Arial" w:hAnsi="Arial" w:cs="Arial"/>
+          <w:highlight w:val="yellow"/>
         </w:rPr>
         <w:t xml:space="preserve"> L’équipe change donc souvent. De mon point de vue, cela peut faire perdre pas mal de temps au projet car je dois expliquer le projet aux nouveaux arrivants, les former, etc. Mais, point positif, cela me permet de former ces personnes justement, j’apprends de nouvelles choses aussi et finalement, j’aime bien le faire.</w:t>
       </w:r>
@@ -1452,12 +1530,14 @@
       <w:r>
         <w:rPr>
           <w:rFonts w:ascii="Arial" w:hAnsi="Arial" w:cs="Arial"/>
+          <w:highlight w:val="yellow"/>
         </w:rPr>
         <w:t xml:space="preserve">Spécificités : </w:t>
       </w:r>
       <w:r>
         <w:rPr>
           <w:rFonts w:ascii="Arial" w:hAnsi="Arial" w:cs="Arial"/>
+          <w:highlight w:val="yellow"/>
         </w:rPr>
         <w:br/>
         <w:t>Projet interne donc à priori pas de deadline mais plutôt des objectifs</w:t>
@@ -1465,26 +1545,35 @@
       <w:r>
         <w:rPr>
           <w:rFonts w:ascii="Arial" w:hAnsi="Arial" w:cs="Arial"/>
-        </w:rPr>
-        <w:t xml:space="preserve">. </w:t>
-      </w:r>
-    </w:p>
-    <w:p>
-      <w:pPr>
-        <w:spacing w:line="360" w:lineRule="auto"/>
-        <w:rPr>
-          <w:rFonts w:ascii="Arial" w:hAnsi="Arial" w:cs="Arial"/>
-        </w:rPr>
-      </w:pPr>
-      <w:r>
-        <w:rPr>
-          <w:rFonts w:ascii="Arial" w:hAnsi="Arial" w:cs="Arial"/>
+          <w:highlight w:val="yellow"/>
+        </w:rPr>
+        <w:t>.</w:t>
+      </w:r>
+      <w:r>
+        <w:rPr>
+          <w:rFonts w:ascii="Arial" w:hAnsi="Arial" w:cs="Arial"/>
+        </w:rPr>
+        <w:t xml:space="preserve"> </w:t>
+      </w:r>
+    </w:p>
+    <w:p>
+      <w:pPr>
+        <w:spacing w:line="360" w:lineRule="auto"/>
+        <w:rPr>
+          <w:rFonts w:ascii="Arial" w:hAnsi="Arial" w:cs="Arial"/>
+        </w:rPr>
+      </w:pPr>
+      <w:r>
+        <w:rPr>
+          <w:rFonts w:ascii="Arial" w:hAnsi="Arial" w:cs="Arial"/>
+          <w:highlight w:val="yellow"/>
         </w:rPr>
         <w:t>Répartition des tâches :</w:t>
       </w:r>
       <w:r>
         <w:rPr>
           <w:rFonts w:ascii="Arial" w:hAnsi="Arial" w:cs="Arial"/>
+          <w:highlight w:val="yellow"/>
         </w:rPr>
         <w:br/>
         <w:t>chacun peut choisir la tâche qu’il préfère accomplir tout en respectant l’ordre logique de réalisation. Il faut d’abord créer l’architecture du projet avant de commencer à créer une page de connexion par exemple.</w:t>
@@ -1495,11 +1584,13 @@
         <w:spacing w:line="360" w:lineRule="auto"/>
         <w:rPr>
           <w:rFonts w:ascii="Arial" w:hAnsi="Arial" w:cs="Arial"/>
-        </w:rPr>
-      </w:pPr>
-      <w:r>
-        <w:rPr>
-          <w:rFonts w:ascii="Arial" w:hAnsi="Arial" w:cs="Arial"/>
+          <w:highlight w:val="yellow"/>
+        </w:rPr>
+      </w:pPr>
+      <w:r>
+        <w:rPr>
+          <w:rFonts w:ascii="Arial" w:hAnsi="Arial" w:cs="Arial"/>
+          <w:highlight w:val="yellow"/>
         </w:rPr>
         <w:t>Place du stagiaire.</w:t>
       </w:r>
@@ -1514,6 +1605,7 @@
       <w:r>
         <w:rPr>
           <w:rFonts w:ascii="Arial" w:hAnsi="Arial" w:cs="Arial"/>
+          <w:highlight w:val="yellow"/>
         </w:rPr>
         <w:t xml:space="preserve">Sur le projet </w:t>
       </w:r>
@@ -1521,6 +1613,7 @@
       <w:r>
         <w:rPr>
           <w:rFonts w:ascii="Arial" w:hAnsi="Arial" w:cs="Arial"/>
+          <w:highlight w:val="yellow"/>
         </w:rPr>
         <w:t>Amilapp</w:t>
       </w:r>
@@ -1528,48 +1621,56 @@
       <w:r>
         <w:rPr>
           <w:rFonts w:ascii="Arial" w:hAnsi="Arial" w:cs="Arial"/>
+          <w:highlight w:val="yellow"/>
         </w:rPr>
         <w:t xml:space="preserve"> depuis 2 ans maintenant. Un de</w:t>
       </w:r>
       <w:r>
         <w:rPr>
           <w:rFonts w:ascii="Arial" w:hAnsi="Arial" w:cs="Arial"/>
+          <w:highlight w:val="yellow"/>
         </w:rPr>
         <w:t>s</w:t>
       </w:r>
       <w:r>
         <w:rPr>
           <w:rFonts w:ascii="Arial" w:hAnsi="Arial" w:cs="Arial"/>
+          <w:highlight w:val="yellow"/>
         </w:rPr>
         <w:t xml:space="preserve"> pilier</w:t>
       </w:r>
       <w:r>
         <w:rPr>
           <w:rFonts w:ascii="Arial" w:hAnsi="Arial" w:cs="Arial"/>
+          <w:highlight w:val="yellow"/>
         </w:rPr>
         <w:t>s</w:t>
       </w:r>
       <w:r>
         <w:rPr>
           <w:rFonts w:ascii="Arial" w:hAnsi="Arial" w:cs="Arial"/>
+          <w:highlight w:val="yellow"/>
         </w:rPr>
         <w:t xml:space="preserve"> du projet.</w:t>
       </w:r>
       <w:r>
         <w:rPr>
           <w:rFonts w:ascii="Arial" w:hAnsi="Arial" w:cs="Arial"/>
+          <w:highlight w:val="yellow"/>
         </w:rPr>
         <w:br/>
       </w:r>
       <w:r>
         <w:rPr>
           <w:rFonts w:ascii="Arial" w:hAnsi="Arial" w:cs="Arial"/>
+          <w:highlight w:val="yellow"/>
         </w:rPr>
         <w:t>Lead dev sur le projet uniquement. Je m’occupe de</w:t>
       </w:r>
       <w:r>
         <w:rPr>
           <w:rFonts w:ascii="Arial" w:hAnsi="Arial" w:cs="Arial"/>
+          <w:highlight w:val="yellow"/>
         </w:rPr>
         <w:t xml:space="preserve"> corriger les merge </w:t>
       </w:r>
@@ -1577,6 +1678,7 @@
       <w:r>
         <w:rPr>
           <w:rFonts w:ascii="Arial" w:hAnsi="Arial" w:cs="Arial"/>
+          <w:highlight w:val="yellow"/>
         </w:rPr>
         <w:t>request</w:t>
       </w:r>
@@ -1584,6 +1686,7 @@
       <w:r>
         <w:rPr>
           <w:rFonts w:ascii="Arial" w:hAnsi="Arial" w:cs="Arial"/>
+          <w:highlight w:val="yellow"/>
         </w:rPr>
         <w:t xml:space="preserve"> faites par les autres développeurs de l’équipe. Quant à moi, j’envoie les merge </w:t>
       </w:r>
@@ -1591,6 +1694,7 @@
       <w:r>
         <w:rPr>
           <w:rFonts w:ascii="Arial" w:hAnsi="Arial" w:cs="Arial"/>
+          <w:highlight w:val="yellow"/>
         </w:rPr>
         <w:t>request</w:t>
       </w:r>
@@ -1598,6 +1702,7 @@
       <w:r>
         <w:rPr>
           <w:rFonts w:ascii="Arial" w:hAnsi="Arial" w:cs="Arial"/>
+          <w:highlight w:val="yellow"/>
         </w:rPr>
         <w:t xml:space="preserve"> au lead dev de la web factory.</w:t>
       </w:r>
@@ -1645,12 +1750,14 @@
       <w:r>
         <w:rPr>
           <w:rFonts w:ascii="Arial" w:hAnsi="Arial" w:cs="Arial"/>
+          <w:highlight w:val="yellow"/>
         </w:rPr>
         <w:t>Présentation générale de l’environnement :</w:t>
       </w:r>
       <w:r>
         <w:rPr>
           <w:rFonts w:ascii="Arial" w:hAnsi="Arial" w:cs="Arial"/>
+          <w:highlight w:val="yellow"/>
         </w:rPr>
         <w:br/>
       </w:r>
@@ -1658,6 +1765,7 @@
       <w:r>
         <w:rPr>
           <w:rFonts w:ascii="Arial" w:hAnsi="Arial" w:cs="Arial"/>
+          <w:highlight w:val="yellow"/>
         </w:rPr>
         <w:t>Amilapp</w:t>
       </w:r>
@@ -1665,12 +1773,14 @@
       <w:r>
         <w:rPr>
           <w:rFonts w:ascii="Arial" w:hAnsi="Arial" w:cs="Arial"/>
+          <w:highlight w:val="yellow"/>
         </w:rPr>
         <w:t xml:space="preserve"> vient de sortir en version 1.0. C’est une application qui permet une communication de l’entreprise envers ses collaborateurs plus simple et plus efficaces que les habituels courriels. Elle permet par exemple la création de sondages ou d’événements, habituellement communiqués via Teams ou mail. Tous les collaborateurs pourront y répondre facilement grâce à une application iOS ou Android</w:t>
       </w:r>
       <w:r>
         <w:rPr>
           <w:rFonts w:ascii="Arial" w:hAnsi="Arial" w:cs="Arial"/>
+          <w:highlight w:val="yellow"/>
         </w:rPr>
         <w:t xml:space="preserve">. </w:t>
       </w:r>
@@ -1678,6 +1788,7 @@
       <w:r>
         <w:rPr>
           <w:rFonts w:ascii="Arial" w:hAnsi="Arial" w:cs="Arial"/>
+          <w:highlight w:val="yellow"/>
         </w:rPr>
         <w:t>Amilapp</w:t>
       </w:r>
@@ -1685,6 +1796,7 @@
       <w:r>
         <w:rPr>
           <w:rFonts w:ascii="Arial" w:hAnsi="Arial" w:cs="Arial"/>
+          <w:highlight w:val="yellow"/>
         </w:rPr>
         <w:t xml:space="preserve"> dispose donc d’une application mobile, d’un backoffice administrateur et d’un </w:t>
       </w:r>
@@ -1692,6 +1804,7 @@
       <w:r>
         <w:rPr>
           <w:rFonts w:ascii="Arial" w:hAnsi="Arial" w:cs="Arial"/>
+          <w:highlight w:val="yellow"/>
         </w:rPr>
         <w:t>frontoffice</w:t>
       </w:r>
@@ -1699,6 +1812,7 @@
       <w:r>
         <w:rPr>
           <w:rFonts w:ascii="Arial" w:hAnsi="Arial" w:cs="Arial"/>
+          <w:highlight w:val="yellow"/>
         </w:rPr>
         <w:t xml:space="preserve">. Je me suis occupé des parties front et backoffice. Elles ont été codées en Angular 8. </w:t>
       </w:r>
@@ -1706,6 +1820,7 @@
       <w:r>
         <w:rPr>
           <w:rFonts w:ascii="Arial" w:hAnsi="Arial" w:cs="Arial"/>
+          <w:highlight w:val="yellow"/>
         </w:rPr>
         <w:t>Amilapp</w:t>
       </w:r>
@@ -1713,44 +1828,56 @@
       <w:r>
         <w:rPr>
           <w:rFonts w:ascii="Arial" w:hAnsi="Arial" w:cs="Arial"/>
+          <w:highlight w:val="yellow"/>
         </w:rPr>
         <w:t xml:space="preserve"> ne dispose pas de backend à proprement parlé puisque nous utilisons la solution cloud de Google : Firebase. Elle permet la création rapide d’une application sans se poser les questions du « langage » de la base de données. J’ai utilisé le package AngularFire2 qui permet une intégration simple de Firebase avec Angular. Cette solution est pratique lorsque l’on souhaite développer une petite application rapidement. Mais dès lors que l’application devient plus complexe, on arrive rapidement aux limites de Firebase </w:t>
       </w:r>
       <w:r>
         <w:rPr>
           <w:rFonts w:ascii="Arial" w:hAnsi="Arial" w:cs="Arial"/>
+          <w:highlight w:val="yellow"/>
         </w:rPr>
         <w:t>qui ne se retrouve pas suffisamment</w:t>
       </w:r>
       <w:r>
         <w:rPr>
           <w:rFonts w:ascii="Arial" w:hAnsi="Arial" w:cs="Arial"/>
+          <w:highlight w:val="yellow"/>
         </w:rPr>
         <w:t xml:space="preserve"> mature dans son fonctionnement pour nous satisfaire. Malgré beaucoup d’optimisations faites niveau code, on se retrouve forcément bloqué par la version gratuite de Firebase, et nous sommes alors obligé de passer par la case porte-monnaie. Pour une entreprise comme Amiltone, qui a développé ses propres solutions pour la gestion des collaborateurs, gestions des voitures de fonctions, ce n’est pas dans la philosophie de l’entreprise. De plus, cela permet aux collaborateurs en inter-contrat</w:t>
       </w:r>
       <w:r>
         <w:rPr>
           <w:rFonts w:ascii="Arial" w:hAnsi="Arial" w:cs="Arial"/>
+          <w:highlight w:val="yellow"/>
         </w:rPr>
         <w:t xml:space="preserve"> ou aux nouveaux arrivants</w:t>
       </w:r>
       <w:r>
         <w:rPr>
           <w:rFonts w:ascii="Arial" w:hAnsi="Arial" w:cs="Arial"/>
-        </w:rPr>
-        <w:t xml:space="preserve"> de se former. </w:t>
-      </w:r>
-    </w:p>
-    <w:p>
-      <w:pPr>
-        <w:spacing w:line="360" w:lineRule="auto"/>
-        <w:rPr>
-          <w:rFonts w:ascii="Arial" w:hAnsi="Arial" w:cs="Arial"/>
-        </w:rPr>
-      </w:pPr>
-      <w:r>
-        <w:rPr>
-          <w:rFonts w:ascii="Arial" w:hAnsi="Arial" w:cs="Arial"/>
+          <w:highlight w:val="yellow"/>
+        </w:rPr>
+        <w:t xml:space="preserve"> de se former.</w:t>
+      </w:r>
+      <w:r>
+        <w:rPr>
+          <w:rFonts w:ascii="Arial" w:hAnsi="Arial" w:cs="Arial"/>
+        </w:rPr>
+        <w:t xml:space="preserve"> </w:t>
+      </w:r>
+    </w:p>
+    <w:p>
+      <w:pPr>
+        <w:spacing w:line="360" w:lineRule="auto"/>
+        <w:rPr>
+          <w:rFonts w:ascii="Arial" w:hAnsi="Arial" w:cs="Arial"/>
+        </w:rPr>
+      </w:pPr>
+      <w:r>
+        <w:rPr>
+          <w:rFonts w:ascii="Arial" w:hAnsi="Arial" w:cs="Arial"/>
+          <w:highlight w:val="yellow"/>
         </w:rPr>
         <w:t xml:space="preserve">Comme </w:t>
       </w:r>
@@ -1758,6 +1885,7 @@
       <w:r>
         <w:rPr>
           <w:rFonts w:ascii="Arial" w:hAnsi="Arial" w:cs="Arial"/>
+          <w:highlight w:val="yellow"/>
         </w:rPr>
         <w:t>Amilapp</w:t>
       </w:r>
@@ -1765,54 +1893,63 @@
       <w:r>
         <w:rPr>
           <w:rFonts w:ascii="Arial" w:hAnsi="Arial" w:cs="Arial"/>
+          <w:highlight w:val="yellow"/>
         </w:rPr>
         <w:t xml:space="preserve"> est un projet interne, un projet sans deadline, qui permet de progresser, le but </w:t>
       </w:r>
       <w:r>
         <w:rPr>
           <w:rFonts w:ascii="Arial" w:hAnsi="Arial" w:cs="Arial"/>
+          <w:highlight w:val="yellow"/>
         </w:rPr>
         <w:t>est</w:t>
       </w:r>
       <w:r>
         <w:rPr>
           <w:rFonts w:ascii="Arial" w:hAnsi="Arial" w:cs="Arial"/>
+          <w:highlight w:val="yellow"/>
         </w:rPr>
         <w:t xml:space="preserve"> d’utiliser de nouvelles technologies</w:t>
       </w:r>
       <w:r>
         <w:rPr>
           <w:rFonts w:ascii="Arial" w:hAnsi="Arial" w:cs="Arial"/>
+          <w:highlight w:val="yellow"/>
         </w:rPr>
         <w:t>,</w:t>
       </w:r>
       <w:r>
         <w:rPr>
           <w:rFonts w:ascii="Arial" w:hAnsi="Arial" w:cs="Arial"/>
+          <w:highlight w:val="yellow"/>
         </w:rPr>
         <w:t xml:space="preserve"> que les collaborateurs n’ont pas encore l’habitude d’utiliser. </w:t>
       </w:r>
       <w:r>
         <w:rPr>
           <w:rFonts w:ascii="Arial" w:hAnsi="Arial" w:cs="Arial"/>
+          <w:highlight w:val="yellow"/>
         </w:rPr>
         <w:t>C’est</w:t>
       </w:r>
       <w:r>
         <w:rPr>
           <w:rFonts w:ascii="Arial" w:hAnsi="Arial" w:cs="Arial"/>
+          <w:highlight w:val="yellow"/>
         </w:rPr>
         <w:t xml:space="preserve"> le cas des micro-services. </w:t>
       </w:r>
       <w:r>
         <w:rPr>
           <w:rFonts w:ascii="Arial" w:hAnsi="Arial" w:cs="Arial"/>
+          <w:highlight w:val="yellow"/>
         </w:rPr>
         <w:t xml:space="preserve">Le backend sera donc fait en micro-services et remplacera complètement Firebase. </w:t>
       </w:r>
       <w:r>
         <w:rPr>
           <w:rFonts w:ascii="Arial" w:hAnsi="Arial" w:cs="Arial"/>
+          <w:highlight w:val="yellow"/>
         </w:rPr>
         <w:t>Le projet servira de base de lancement à cette façon de créer un projet.</w:t>
       </w:r>
@@ -2591,6 +2728,548 @@
     </w:p>
     <w:p>
       <w:pPr>
+        <w:spacing w:line="360" w:lineRule="auto"/>
+        <w:rPr>
+          <w:rFonts w:ascii="Arial" w:hAnsi="Arial" w:cs="Arial"/>
+        </w:rPr>
+      </w:pPr>
+      <w:r>
+        <w:rPr>
+          <w:rFonts w:ascii="Arial" w:hAnsi="Arial" w:cs="Arial"/>
+        </w:rPr>
+        <w:lastRenderedPageBreak/>
+        <w:t xml:space="preserve">Parler du fait que les micro-services ont été mal compris au départ et donc il manque des fonctionnalités importantes tel que le service de bus de message, celui de gestion du cache </w:t>
+      </w:r>
+      <w:proofErr w:type="spellStart"/>
+      <w:r>
+        <w:rPr>
+          <w:rFonts w:ascii="Arial" w:hAnsi="Arial" w:cs="Arial"/>
+        </w:rPr>
+        <w:t>etc</w:t>
+      </w:r>
+      <w:proofErr w:type="spellEnd"/>
+      <w:r>
+        <w:rPr>
+          <w:rFonts w:ascii="Arial" w:hAnsi="Arial" w:cs="Arial"/>
+        </w:rPr>
+        <w:t xml:space="preserve">, et du coup, expliquer que la décision a été prise de déployer l’application actuelle en version de dev en gardant l’architecture actuelle parce qu’elle est bloquante pour </w:t>
+      </w:r>
+      <w:proofErr w:type="gramStart"/>
+      <w:r>
+        <w:rPr>
+          <w:rFonts w:ascii="Arial" w:hAnsi="Arial" w:cs="Arial"/>
+        </w:rPr>
+        <w:t>la mobile</w:t>
+      </w:r>
+      <w:proofErr w:type="gramEnd"/>
+      <w:r>
+        <w:rPr>
+          <w:rFonts w:ascii="Arial" w:hAnsi="Arial" w:cs="Arial"/>
+        </w:rPr>
+        <w:t>. L’application reste fonctionnelle</w:t>
+      </w:r>
+    </w:p>
+    <w:p>
+      <w:pPr>
+        <w:spacing w:line="360" w:lineRule="auto"/>
+        <w:rPr>
+          <w:rFonts w:ascii="Arial" w:hAnsi="Arial" w:cs="Arial"/>
+        </w:rPr>
+      </w:pPr>
+    </w:p>
+    <w:p>
+      <w:pPr>
+        <w:spacing w:line="360" w:lineRule="auto"/>
+        <w:rPr>
+          <w:rFonts w:ascii="Arial" w:hAnsi="Arial" w:cs="Arial"/>
+        </w:rPr>
+      </w:pPr>
+      <w:r>
+        <w:rPr>
+          <w:rFonts w:ascii="Arial" w:hAnsi="Arial" w:cs="Arial"/>
+        </w:rPr>
+        <w:t xml:space="preserve">Parler des objectifs et contrainte du projet, expliquer ce qu’on attend de chaque </w:t>
+      </w:r>
+      <w:proofErr w:type="spellStart"/>
+      <w:r>
+        <w:rPr>
+          <w:rFonts w:ascii="Arial" w:hAnsi="Arial" w:cs="Arial"/>
+        </w:rPr>
+        <w:t>microservice</w:t>
+      </w:r>
+      <w:proofErr w:type="spellEnd"/>
+    </w:p>
+    <w:p>
+      <w:pPr>
+        <w:spacing w:line="360" w:lineRule="auto"/>
+        <w:rPr>
+          <w:rFonts w:ascii="Arial" w:hAnsi="Arial" w:cs="Arial"/>
+        </w:rPr>
+      </w:pPr>
+    </w:p>
+    <w:p>
+      <w:pPr>
+        <w:spacing w:line="360" w:lineRule="auto"/>
+        <w:rPr>
+          <w:rFonts w:ascii="Arial" w:hAnsi="Arial" w:cs="Arial"/>
+        </w:rPr>
+      </w:pPr>
+      <w:r>
+        <w:rPr>
+          <w:rFonts w:ascii="Arial" w:hAnsi="Arial" w:cs="Arial"/>
+        </w:rPr>
+        <w:t>Déroulement du projet :</w:t>
+      </w:r>
+      <w:r>
+        <w:rPr>
+          <w:rFonts w:ascii="Arial" w:hAnsi="Arial" w:cs="Arial"/>
+        </w:rPr>
+        <w:br/>
+        <w:t xml:space="preserve">- phase de recherche sur les </w:t>
+      </w:r>
+      <w:proofErr w:type="spellStart"/>
+      <w:r>
+        <w:rPr>
+          <w:rFonts w:ascii="Arial" w:hAnsi="Arial" w:cs="Arial"/>
+        </w:rPr>
+        <w:t>microservices</w:t>
+      </w:r>
+      <w:proofErr w:type="spellEnd"/>
+      <w:r>
+        <w:rPr>
+          <w:rFonts w:ascii="Arial" w:hAnsi="Arial" w:cs="Arial"/>
+        </w:rPr>
+        <w:t xml:space="preserve"> avec Charles-Henri (lead technique)</w:t>
+      </w:r>
+    </w:p>
+    <w:p>
+      <w:pPr>
+        <w:pStyle w:val="Paragraphedeliste"/>
+        <w:numPr>
+          <w:ilvl w:val="0"/>
+          <w:numId w:val="1"/>
+        </w:numPr>
+        <w:spacing w:line="360" w:lineRule="auto"/>
+        <w:rPr>
+          <w:rFonts w:ascii="Arial" w:hAnsi="Arial" w:cs="Arial"/>
+        </w:rPr>
+      </w:pPr>
+      <w:r>
+        <w:rPr>
+          <w:rFonts w:ascii="Arial" w:hAnsi="Arial" w:cs="Arial"/>
+        </w:rPr>
+        <w:t xml:space="preserve">Etant seul sur le projet au début, développement de chaque </w:t>
+      </w:r>
+      <w:proofErr w:type="spellStart"/>
+      <w:r>
+        <w:rPr>
+          <w:rFonts w:ascii="Arial" w:hAnsi="Arial" w:cs="Arial"/>
+        </w:rPr>
+        <w:t>microservice</w:t>
+      </w:r>
+      <w:proofErr w:type="spellEnd"/>
+      <w:r>
+        <w:rPr>
+          <w:rFonts w:ascii="Arial" w:hAnsi="Arial" w:cs="Arial"/>
+        </w:rPr>
+        <w:t xml:space="preserve"> en réutilisant le </w:t>
+      </w:r>
+      <w:proofErr w:type="spellStart"/>
+      <w:r>
+        <w:rPr>
+          <w:rFonts w:ascii="Arial" w:hAnsi="Arial" w:cs="Arial"/>
+        </w:rPr>
+        <w:t>starterkit</w:t>
+      </w:r>
+      <w:proofErr w:type="spellEnd"/>
+      <w:r>
+        <w:rPr>
+          <w:rFonts w:ascii="Arial" w:hAnsi="Arial" w:cs="Arial"/>
+        </w:rPr>
+        <w:t xml:space="preserve"> existant avec pour but d’être ISO avec la V1 d’</w:t>
+      </w:r>
+      <w:proofErr w:type="spellStart"/>
+      <w:r>
+        <w:rPr>
+          <w:rFonts w:ascii="Arial" w:hAnsi="Arial" w:cs="Arial"/>
+        </w:rPr>
+        <w:t>Amilapp</w:t>
+      </w:r>
+      <w:proofErr w:type="spellEnd"/>
+    </w:p>
+    <w:p>
+      <w:pPr>
+        <w:pStyle w:val="Paragraphedeliste"/>
+        <w:numPr>
+          <w:ilvl w:val="1"/>
+          <w:numId w:val="1"/>
+        </w:numPr>
+        <w:spacing w:line="360" w:lineRule="auto"/>
+        <w:rPr>
+          <w:rFonts w:ascii="Arial" w:hAnsi="Arial" w:cs="Arial"/>
+        </w:rPr>
+      </w:pPr>
+      <w:r>
+        <w:rPr>
+          <w:rFonts w:ascii="Arial" w:hAnsi="Arial" w:cs="Arial"/>
+        </w:rPr>
+        <w:t xml:space="preserve">Tri des fonctionnalités utile pour notre application + séparation des fonctionnalité nécessaires soit en </w:t>
+      </w:r>
+      <w:proofErr w:type="spellStart"/>
+      <w:r>
+        <w:rPr>
+          <w:rFonts w:ascii="Arial" w:hAnsi="Arial" w:cs="Arial"/>
+        </w:rPr>
+        <w:t>microservices</w:t>
+      </w:r>
+      <w:proofErr w:type="spellEnd"/>
+      <w:r>
+        <w:rPr>
+          <w:rFonts w:ascii="Arial" w:hAnsi="Arial" w:cs="Arial"/>
+        </w:rPr>
+        <w:t xml:space="preserve">, soit en package </w:t>
+      </w:r>
+      <w:proofErr w:type="spellStart"/>
+      <w:r>
+        <w:rPr>
+          <w:rFonts w:ascii="Arial" w:hAnsi="Arial" w:cs="Arial"/>
+        </w:rPr>
+        <w:t>npm</w:t>
+      </w:r>
+      <w:proofErr w:type="spellEnd"/>
+    </w:p>
+    <w:p>
+      <w:pPr>
+        <w:pStyle w:val="Paragraphedeliste"/>
+        <w:numPr>
+          <w:ilvl w:val="1"/>
+          <w:numId w:val="1"/>
+        </w:numPr>
+        <w:spacing w:line="360" w:lineRule="auto"/>
+        <w:rPr>
+          <w:rFonts w:ascii="Arial" w:hAnsi="Arial" w:cs="Arial"/>
+        </w:rPr>
+      </w:pPr>
+      <w:r>
+        <w:rPr>
+          <w:rFonts w:ascii="Arial" w:hAnsi="Arial" w:cs="Arial"/>
+        </w:rPr>
+        <w:t xml:space="preserve">Parlé de ma prise de décision de faire un </w:t>
+      </w:r>
+      <w:proofErr w:type="spellStart"/>
+      <w:r>
+        <w:rPr>
+          <w:rFonts w:ascii="Arial" w:hAnsi="Arial" w:cs="Arial"/>
+        </w:rPr>
+        <w:t>microservice</w:t>
+      </w:r>
+      <w:proofErr w:type="spellEnd"/>
+      <w:r>
+        <w:rPr>
+          <w:rFonts w:ascii="Arial" w:hAnsi="Arial" w:cs="Arial"/>
+        </w:rPr>
+        <w:t xml:space="preserve"> par fonctionnalité de l’application (news, sondages, événement, </w:t>
+      </w:r>
+      <w:proofErr w:type="spellStart"/>
+      <w:r>
+        <w:rPr>
+          <w:rFonts w:ascii="Arial" w:hAnsi="Arial" w:cs="Arial"/>
+        </w:rPr>
+        <w:t>etc</w:t>
+      </w:r>
+      <w:proofErr w:type="spellEnd"/>
+      <w:r>
+        <w:rPr>
+          <w:rFonts w:ascii="Arial" w:hAnsi="Arial" w:cs="Arial"/>
+        </w:rPr>
+        <w:t xml:space="preserve">) plutôt que de faire un seul gros bloc qui aurait </w:t>
+      </w:r>
+      <w:proofErr w:type="spellStart"/>
+      <w:r>
+        <w:rPr>
+          <w:rFonts w:ascii="Arial" w:hAnsi="Arial" w:cs="Arial"/>
+        </w:rPr>
+        <w:t>permi</w:t>
+      </w:r>
+      <w:proofErr w:type="spellEnd"/>
+      <w:r>
+        <w:rPr>
+          <w:rFonts w:ascii="Arial" w:hAnsi="Arial" w:cs="Arial"/>
+        </w:rPr>
+        <w:t xml:space="preserve"> d’éviter la redondance de code, dire que c’est pour la modularité et que si on veut potentiellement vendre l’appli, tous les clients n’auront pas forcément besoin de toutes les fonctionnalités</w:t>
+      </w:r>
+    </w:p>
+    <w:p>
+      <w:pPr>
+        <w:pStyle w:val="Paragraphedeliste"/>
+        <w:numPr>
+          <w:ilvl w:val="0"/>
+          <w:numId w:val="1"/>
+        </w:numPr>
+        <w:spacing w:line="360" w:lineRule="auto"/>
+        <w:rPr>
+          <w:rFonts w:ascii="Arial" w:hAnsi="Arial" w:cs="Arial"/>
+        </w:rPr>
+      </w:pPr>
+      <w:r>
+        <w:rPr>
+          <w:rFonts w:ascii="Arial" w:hAnsi="Arial" w:cs="Arial"/>
+        </w:rPr>
+        <w:t xml:space="preserve">Création de package </w:t>
+      </w:r>
+      <w:proofErr w:type="spellStart"/>
+      <w:r>
+        <w:rPr>
+          <w:rFonts w:ascii="Arial" w:hAnsi="Arial" w:cs="Arial"/>
+        </w:rPr>
+        <w:t>npm</w:t>
+      </w:r>
+      <w:proofErr w:type="spellEnd"/>
+      <w:r>
+        <w:rPr>
+          <w:rFonts w:ascii="Arial" w:hAnsi="Arial" w:cs="Arial"/>
+        </w:rPr>
+        <w:t xml:space="preserve"> pour éviter la redondance de code comme par exemple la gestion de la connexion à mongo, les fichiers d’erreurs, </w:t>
+      </w:r>
+      <w:proofErr w:type="spellStart"/>
+      <w:r>
+        <w:rPr>
+          <w:rFonts w:ascii="Arial" w:hAnsi="Arial" w:cs="Arial"/>
+        </w:rPr>
+        <w:t>nats</w:t>
+      </w:r>
+      <w:proofErr w:type="spellEnd"/>
+    </w:p>
+    <w:p>
+      <w:pPr>
+        <w:pStyle w:val="Paragraphedeliste"/>
+        <w:numPr>
+          <w:ilvl w:val="0"/>
+          <w:numId w:val="1"/>
+        </w:numPr>
+        <w:spacing w:line="360" w:lineRule="auto"/>
+        <w:rPr>
+          <w:rFonts w:ascii="Arial" w:hAnsi="Arial" w:cs="Arial"/>
+        </w:rPr>
+      </w:pPr>
+      <w:r>
+        <w:rPr>
+          <w:rFonts w:ascii="Arial" w:hAnsi="Arial" w:cs="Arial"/>
+        </w:rPr>
+        <w:t xml:space="preserve">Ajout de la connexion avec l’active directory avec un </w:t>
+      </w:r>
+      <w:proofErr w:type="spellStart"/>
+      <w:r>
+        <w:rPr>
+          <w:rFonts w:ascii="Arial" w:hAnsi="Arial" w:cs="Arial"/>
+        </w:rPr>
+        <w:t>microservice</w:t>
+      </w:r>
+      <w:proofErr w:type="spellEnd"/>
+      <w:r>
+        <w:rPr>
+          <w:rFonts w:ascii="Arial" w:hAnsi="Arial" w:cs="Arial"/>
+        </w:rPr>
+        <w:t xml:space="preserve"> dédié</w:t>
+      </w:r>
+      <w:r>
+        <w:rPr>
+          <w:rFonts w:ascii="Arial" w:hAnsi="Arial" w:cs="Arial"/>
+        </w:rPr>
+        <w:t xml:space="preserve"> (parler du fait que c’est CAS qui devait être utilisé mais que CH est parti en mission et que seul lui avait avancé sur le projet (au moins 6 mois de travail) et qu’il aurait fallu beaucoup plus de temps pour que quelqu’un reprenne le truc et rattrape CH, du coup, utilisation d’</w:t>
+      </w:r>
+      <w:proofErr w:type="spellStart"/>
+      <w:r>
+        <w:rPr>
+          <w:rFonts w:ascii="Arial" w:hAnsi="Arial" w:cs="Arial"/>
+        </w:rPr>
+        <w:t>OpenID</w:t>
+      </w:r>
+      <w:proofErr w:type="spellEnd"/>
+      <w:r>
+        <w:rPr>
+          <w:rFonts w:ascii="Arial" w:hAnsi="Arial" w:cs="Arial"/>
+        </w:rPr>
+        <w:t xml:space="preserve"> </w:t>
+      </w:r>
+      <w:proofErr w:type="spellStart"/>
+      <w:r>
+        <w:rPr>
+          <w:rFonts w:ascii="Arial" w:hAnsi="Arial" w:cs="Arial"/>
+        </w:rPr>
+        <w:t>connect</w:t>
+      </w:r>
+      <w:proofErr w:type="spellEnd"/>
+      <w:r>
+        <w:rPr>
+          <w:rFonts w:ascii="Arial" w:hAnsi="Arial" w:cs="Arial"/>
+        </w:rPr>
+        <w:t>)</w:t>
+      </w:r>
+    </w:p>
+    <w:p>
+      <w:pPr>
+        <w:pStyle w:val="Paragraphedeliste"/>
+        <w:numPr>
+          <w:ilvl w:val="0"/>
+          <w:numId w:val="1"/>
+        </w:numPr>
+        <w:spacing w:line="360" w:lineRule="auto"/>
+        <w:rPr>
+          <w:rFonts w:ascii="Arial" w:hAnsi="Arial" w:cs="Arial"/>
+        </w:rPr>
+      </w:pPr>
+      <w:r>
+        <w:rPr>
+          <w:rFonts w:ascii="Arial" w:hAnsi="Arial" w:cs="Arial"/>
+        </w:rPr>
+        <w:t xml:space="preserve">Ajout d’un </w:t>
+      </w:r>
+      <w:proofErr w:type="spellStart"/>
+      <w:r>
+        <w:rPr>
+          <w:rFonts w:ascii="Arial" w:hAnsi="Arial" w:cs="Arial"/>
+        </w:rPr>
+        <w:t>mock</w:t>
+      </w:r>
+      <w:proofErr w:type="spellEnd"/>
+      <w:r>
+        <w:rPr>
+          <w:rFonts w:ascii="Arial" w:hAnsi="Arial" w:cs="Arial"/>
+        </w:rPr>
+        <w:t xml:space="preserve"> de donnée pour la base collab qui permettra de gérer les utilisateurs (</w:t>
+      </w:r>
+      <w:proofErr w:type="spellStart"/>
+      <w:r>
+        <w:rPr>
+          <w:rFonts w:ascii="Arial" w:hAnsi="Arial" w:cs="Arial"/>
+        </w:rPr>
+        <w:t>crud</w:t>
+      </w:r>
+      <w:proofErr w:type="spellEnd"/>
+      <w:r>
+        <w:rPr>
+          <w:rFonts w:ascii="Arial" w:hAnsi="Arial" w:cs="Arial"/>
+        </w:rPr>
+        <w:t>)</w:t>
+      </w:r>
+    </w:p>
+    <w:p>
+      <w:pPr>
+        <w:pStyle w:val="Paragraphedeliste"/>
+        <w:numPr>
+          <w:ilvl w:val="0"/>
+          <w:numId w:val="1"/>
+        </w:numPr>
+        <w:spacing w:line="360" w:lineRule="auto"/>
+        <w:rPr>
+          <w:rFonts w:ascii="Arial" w:hAnsi="Arial" w:cs="Arial"/>
+        </w:rPr>
+      </w:pPr>
+      <w:r>
+        <w:rPr>
+          <w:rFonts w:ascii="Arial" w:hAnsi="Arial" w:cs="Arial"/>
+        </w:rPr>
+        <w:t xml:space="preserve">Décision de </w:t>
+      </w:r>
+      <w:r>
+        <w:rPr>
+          <w:rFonts w:ascii="Arial" w:hAnsi="Arial" w:cs="Arial"/>
+        </w:rPr>
+        <w:t>Déploiement du projet sur une VM de dev</w:t>
+      </w:r>
+      <w:r>
+        <w:rPr>
+          <w:rFonts w:ascii="Arial" w:hAnsi="Arial" w:cs="Arial"/>
+        </w:rPr>
+        <w:t xml:space="preserve"> avec Docker et </w:t>
+      </w:r>
+      <w:proofErr w:type="spellStart"/>
+      <w:r>
+        <w:rPr>
+          <w:rFonts w:ascii="Arial" w:hAnsi="Arial" w:cs="Arial"/>
+        </w:rPr>
+        <w:t>gitlab</w:t>
+      </w:r>
+      <w:proofErr w:type="spellEnd"/>
+      <w:r>
+        <w:rPr>
+          <w:rFonts w:ascii="Arial" w:hAnsi="Arial" w:cs="Arial"/>
+        </w:rPr>
+        <w:t xml:space="preserve"> CI</w:t>
+      </w:r>
+      <w:r>
+        <w:rPr>
+          <w:rFonts w:ascii="Arial" w:hAnsi="Arial" w:cs="Arial"/>
+        </w:rPr>
+        <w:t xml:space="preserve"> pour que la mobile factory puisse développer l’application avec de vraies données</w:t>
+      </w:r>
+      <w:r>
+        <w:rPr>
+          <w:rFonts w:ascii="Arial" w:hAnsi="Arial" w:cs="Arial"/>
+        </w:rPr>
+        <w:t xml:space="preserve"> malgré le fait qu’il manque des </w:t>
+      </w:r>
+      <w:proofErr w:type="spellStart"/>
+      <w:r>
+        <w:rPr>
+          <w:rFonts w:ascii="Arial" w:hAnsi="Arial" w:cs="Arial"/>
+        </w:rPr>
+        <w:t>microservices</w:t>
+      </w:r>
+      <w:proofErr w:type="spellEnd"/>
+      <w:r>
+        <w:rPr>
+          <w:rFonts w:ascii="Arial" w:hAnsi="Arial" w:cs="Arial"/>
+        </w:rPr>
+        <w:t>.</w:t>
+      </w:r>
+    </w:p>
+    <w:p>
+      <w:pPr>
+        <w:pStyle w:val="Paragraphedeliste"/>
+        <w:numPr>
+          <w:ilvl w:val="0"/>
+          <w:numId w:val="1"/>
+        </w:numPr>
+        <w:spacing w:line="360" w:lineRule="auto"/>
+        <w:rPr>
+          <w:rFonts w:ascii="Arial" w:hAnsi="Arial" w:cs="Arial"/>
+        </w:rPr>
+      </w:pPr>
+      <w:r>
+        <w:rPr>
+          <w:rFonts w:ascii="Arial" w:hAnsi="Arial" w:cs="Arial"/>
+        </w:rPr>
+        <w:t>Développer les fonctionnalité V2 directement sans essayer d’être ISO V1</w:t>
+      </w:r>
+    </w:p>
+    <w:p>
+      <w:pPr>
+        <w:pStyle w:val="Paragraphedeliste"/>
+        <w:numPr>
+          <w:ilvl w:val="0"/>
+          <w:numId w:val="1"/>
+        </w:numPr>
+        <w:spacing w:line="360" w:lineRule="auto"/>
+        <w:rPr>
+          <w:rFonts w:ascii="Arial" w:hAnsi="Arial" w:cs="Arial"/>
+        </w:rPr>
+      </w:pPr>
+      <w:r>
+        <w:rPr>
+          <w:rFonts w:ascii="Arial" w:hAnsi="Arial" w:cs="Arial"/>
+        </w:rPr>
+        <w:t>Un collègue qui bossait sur le backend avec moi est parti en mission, décision que Haroun ou Yann me rejoigne sur le sujet pour accélérer le développement</w:t>
+      </w:r>
+    </w:p>
+    <w:p>
+      <w:pPr>
+        <w:pStyle w:val="Paragraphedeliste"/>
+        <w:numPr>
+          <w:ilvl w:val="0"/>
+          <w:numId w:val="1"/>
+        </w:numPr>
         <w:spacing w:line="360" w:lineRule="auto"/>
         <w:rPr>
           <w:rFonts w:ascii="Arial" w:hAnsi="Arial" w:cs="Arial"/>
@@ -2744,7 +3423,7 @@
         <w:rFonts w:ascii="Arial" w:eastAsiaTheme="minorHAnsi" w:hAnsi="Arial" w:cs="Arial" w:hint="default"/>
       </w:rPr>
     </w:lvl>
-    <w:lvl w:ilvl="1" w:tplc="040C0003" w:tentative="1">
+    <w:lvl w:ilvl="1" w:tplc="040C0003">
       <w:start w:val="1"/>
       <w:numFmt w:val="bullet"/>
       <w:lvlText w:val="o"/>

</xml_diff>

<commit_message>
update part 6 draft
</commit_message>
<xml_diff>
--- a/Mémoire - brouillon.docx
+++ b/Mémoire - brouillon.docx
@@ -1959,11 +1959,13 @@
         <w:spacing w:line="360" w:lineRule="auto"/>
         <w:rPr>
           <w:rFonts w:ascii="Arial" w:hAnsi="Arial" w:cs="Arial"/>
-        </w:rPr>
-      </w:pPr>
-      <w:r>
-        <w:rPr>
-          <w:rFonts w:ascii="Arial" w:hAnsi="Arial" w:cs="Arial"/>
+          <w:highlight w:val="yellow"/>
+        </w:rPr>
+      </w:pPr>
+      <w:r>
+        <w:rPr>
+          <w:rFonts w:ascii="Arial" w:hAnsi="Arial" w:cs="Arial"/>
+          <w:highlight w:val="yellow"/>
         </w:rPr>
         <w:t xml:space="preserve">Chez </w:t>
       </w:r>
@@ -1971,6 +1973,7 @@
       <w:r>
         <w:rPr>
           <w:rFonts w:ascii="Arial" w:hAnsi="Arial" w:cs="Arial"/>
+          <w:highlight w:val="yellow"/>
         </w:rPr>
         <w:t>amiltone</w:t>
       </w:r>
@@ -1978,6 +1981,7 @@
       <w:r>
         <w:rPr>
           <w:rFonts w:ascii="Arial" w:hAnsi="Arial" w:cs="Arial"/>
+          <w:highlight w:val="yellow"/>
         </w:rPr>
         <w:t>, le département web, la web factory, a créé un starter-kit, un projet de base avec énormément de fonctionnalité de base, tels que les différentes façons de se connecter en tant qu’utilisateur, une gestion de rôle, d’envoie de mail, de planificateur de tâches, qui peuvent potentiellement servir sur n’importe quel projet client. L’objectif du starter-kit est d’éviter de repartir de zéro à chaque nouveau projet.</w:t>
       </w:r>
@@ -1993,6 +1997,7 @@
       <w:r>
         <w:rPr>
           <w:rFonts w:ascii="Arial" w:hAnsi="Arial" w:cs="Arial"/>
+          <w:highlight w:val="yellow"/>
         </w:rPr>
         <w:t>Amilapp</w:t>
       </w:r>
@@ -2000,6 +2005,7 @@
       <w:r>
         <w:rPr>
           <w:rFonts w:ascii="Arial" w:hAnsi="Arial" w:cs="Arial"/>
+          <w:highlight w:val="yellow"/>
         </w:rPr>
         <w:t xml:space="preserve"> permettra la création d’un nouveau starter-kit, basé sur l’ancien, fonctionnant grâce aux micro-services.</w:t>
       </w:r>
@@ -2163,7 +2169,19 @@
           <w:rPr>
             <w:rStyle w:val="Lienhypertexte"/>
           </w:rPr>
-          <w:t>https://blog.octo.com/larchitecture-microservices-sans-la-hype-quest-ce-que-cest-a-quoi-ca-sert-est-ce-quil-men-faut/</w:t>
+          <w:t>https:/</w:t>
+        </w:r>
+        <w:r>
+          <w:rPr>
+            <w:rStyle w:val="Lienhypertexte"/>
+          </w:rPr>
+          <w:t>/</w:t>
+        </w:r>
+        <w:r>
+          <w:rPr>
+            <w:rStyle w:val="Lienhypertexte"/>
+          </w:rPr>
+          <w:t>blog.octo.com/larchitecture-microservices-sans-la-hype-quest-ce-que-cest-a-quoi-ca-sert-est-ce-quil-men-faut/</w:t>
         </w:r>
       </w:hyperlink>
     </w:p>
@@ -2453,17 +2471,20 @@
         <w:spacing w:line="360" w:lineRule="auto"/>
         <w:rPr>
           <w:rFonts w:ascii="Arial" w:hAnsi="Arial" w:cs="Arial"/>
-        </w:rPr>
-      </w:pPr>
-      <w:r>
-        <w:rPr>
-          <w:rFonts w:ascii="Arial" w:hAnsi="Arial" w:cs="Arial"/>
+          <w:highlight w:val="yellow"/>
+        </w:rPr>
+      </w:pPr>
+      <w:r>
+        <w:rPr>
+          <w:rFonts w:ascii="Arial" w:hAnsi="Arial" w:cs="Arial"/>
+          <w:highlight w:val="yellow"/>
         </w:rPr>
         <w:t xml:space="preserve">Les </w:t>
       </w:r>
       <w:r>
         <w:rPr>
           <w:rFonts w:ascii="Arial" w:hAnsi="Arial" w:cs="Arial"/>
+          <w:highlight w:val="yellow"/>
         </w:rPr>
         <w:t>micro-service ?</w:t>
       </w:r>
@@ -2480,18 +2501,21 @@
           <w:rFonts w:ascii="Arial" w:hAnsi="Arial" w:cs="Arial"/>
           <w:b/>
           <w:bCs/>
+          <w:highlight w:val="yellow"/>
         </w:rPr>
         <w:t>Définition des micro-services</w:t>
       </w:r>
       <w:r>
         <w:rPr>
           <w:rFonts w:ascii="Arial" w:hAnsi="Arial" w:cs="Arial"/>
+          <w:highlight w:val="yellow"/>
         </w:rPr>
         <w:t> :</w:t>
       </w:r>
       <w:r>
         <w:rPr>
           <w:rFonts w:ascii="Arial" w:hAnsi="Arial" w:cs="Arial"/>
+          <w:highlight w:val="yellow"/>
         </w:rPr>
         <w:br/>
         <w:t>Le but de l’architecture est de découper une application en plusieurs petits services</w:t>
@@ -2499,18 +2523,21 @@
       <w:r>
         <w:rPr>
           <w:rFonts w:ascii="Arial" w:hAnsi="Arial" w:cs="Arial"/>
+          <w:highlight w:val="yellow"/>
         </w:rPr>
         <w:t xml:space="preserve">, autonomes et indépendants les uns des autres, contrairement à une architecture monolithique où l’application forme un tout indissociable. La plupart du temps, chaque service expose une API REST qui sera accessible par l’interface utilisateur ou n’importe quel autre micro-service. Chaque service aura alors son propre environnement et pourra être complètement différent des autres, que ce soit au niveau des technos utilisés ou des versions de celles-ci. On peut très bien imaginer, par exemple, un service codé en NodeJS avec une base de données MongoDB qui tourne grâce </w:t>
       </w:r>
       <w:r>
         <w:rPr>
           <w:rFonts w:ascii="Arial" w:hAnsi="Arial" w:cs="Arial"/>
+          <w:highlight w:val="yellow"/>
         </w:rPr>
         <w:t>à</w:t>
       </w:r>
       <w:r>
         <w:rPr>
           <w:rFonts w:ascii="Arial" w:hAnsi="Arial" w:cs="Arial"/>
+          <w:highlight w:val="yellow"/>
         </w:rPr>
         <w:t xml:space="preserve"> Nginx et un autre service codé en Java avec une base de données </w:t>
       </w:r>
@@ -2518,6 +2545,7 @@
       <w:r>
         <w:rPr>
           <w:rFonts w:ascii="Arial" w:hAnsi="Arial" w:cs="Arial"/>
+          <w:highlight w:val="yellow"/>
         </w:rPr>
         <w:t>Postgresql</w:t>
       </w:r>
@@ -2525,14 +2553,22 @@
       <w:r>
         <w:rPr>
           <w:rFonts w:ascii="Arial" w:hAnsi="Arial" w:cs="Arial"/>
+          <w:highlight w:val="yellow"/>
         </w:rPr>
         <w:t xml:space="preserve"> qui tourne grâce à Apache.</w:t>
       </w:r>
       <w:r>
         <w:rPr>
           <w:rFonts w:ascii="Arial" w:hAnsi="Arial" w:cs="Arial"/>
-        </w:rPr>
-        <w:t xml:space="preserve"> Pour la plupart du temps, Docker est utilisé pour les micro-services. </w:t>
+          <w:highlight w:val="yellow"/>
+        </w:rPr>
+        <w:t xml:space="preserve"> Pour la plupart du temps, Docker est utilisé pour les micro-services.</w:t>
+      </w:r>
+      <w:r>
+        <w:rPr>
+          <w:rFonts w:ascii="Arial" w:hAnsi="Arial" w:cs="Arial"/>
+        </w:rPr>
+        <w:t xml:space="preserve"> </w:t>
       </w:r>
     </w:p>
     <w:p>
@@ -2542,6 +2578,7 @@
           <w:rFonts w:ascii="Arial" w:hAnsi="Arial" w:cs="Arial"/>
           <w:b/>
           <w:bCs/>
+          <w:highlight w:val="yellow"/>
         </w:rPr>
       </w:pPr>
       <w:r>
@@ -2549,6 +2586,7 @@
           <w:rFonts w:ascii="Arial" w:hAnsi="Arial" w:cs="Arial"/>
           <w:b/>
           <w:bCs/>
+          <w:highlight w:val="yellow"/>
         </w:rPr>
         <w:t>Avantage des micro-services :</w:t>
       </w:r>
@@ -2563,12 +2601,14 @@
       <w:r>
         <w:rPr>
           <w:rFonts w:ascii="Arial" w:hAnsi="Arial" w:cs="Arial"/>
+          <w:highlight w:val="yellow"/>
         </w:rPr>
         <w:t>Est adapté au cloud, qui est de plus en plus utilisé.</w:t>
       </w:r>
       <w:r>
         <w:rPr>
           <w:rFonts w:ascii="Arial" w:hAnsi="Arial" w:cs="Arial"/>
+          <w:highlight w:val="yellow"/>
         </w:rPr>
         <w:br/>
         <w:t>meilleure scalabilité : petit composants, autonomes et légers, simple à conteneuriser et à répliquer.</w:t>
@@ -2576,12 +2616,14 @@
       <w:r>
         <w:rPr>
           <w:rFonts w:ascii="Arial" w:hAnsi="Arial" w:cs="Arial"/>
+          <w:highlight w:val="yellow"/>
         </w:rPr>
         <w:br/>
       </w:r>
       <w:r>
         <w:rPr>
           <w:rFonts w:ascii="Arial" w:hAnsi="Arial" w:cs="Arial"/>
+          <w:highlight w:val="yellow"/>
         </w:rPr>
         <w:t>Lors d’une mise à jour, il sera possible de cibler directement le micro-services en question</w:t>
       </w:r>
@@ -2604,12 +2646,14 @@
       <w:r>
         <w:rPr>
           <w:rFonts w:ascii="Arial" w:hAnsi="Arial" w:cs="Arial"/>
+          <w:highlight w:val="yellow"/>
         </w:rPr>
         <w:t>Inconvénients :</w:t>
       </w:r>
       <w:r>
         <w:rPr>
           <w:rFonts w:ascii="Arial" w:hAnsi="Arial" w:cs="Arial"/>
+          <w:highlight w:val="yellow"/>
         </w:rPr>
         <w:br/>
         <w:t xml:space="preserve">très récent, pas de définition claire, évolue très rapidement, </w:t>
@@ -2618,6 +2662,7 @@
       <w:r>
         <w:rPr>
           <w:rFonts w:ascii="Arial" w:hAnsi="Arial" w:cs="Arial"/>
+          <w:highlight w:val="yellow"/>
         </w:rPr>
         <w:t>à</w:t>
       </w:r>
@@ -2625,6 +2670,7 @@
       <w:r>
         <w:rPr>
           <w:rFonts w:ascii="Arial" w:hAnsi="Arial" w:cs="Arial"/>
+          <w:highlight w:val="yellow"/>
         </w:rPr>
         <w:t xml:space="preserve"> besoin d’une veille technologique plus importante que pour les autres </w:t>
       </w:r>
@@ -2632,6 +2678,7 @@
       <w:r>
         <w:rPr>
           <w:rFonts w:ascii="Arial" w:hAnsi="Arial" w:cs="Arial"/>
+          <w:highlight w:val="yellow"/>
         </w:rPr>
         <w:t>starterkit</w:t>
       </w:r>
@@ -2639,6 +2686,7 @@
       <w:r>
         <w:rPr>
           <w:rFonts w:ascii="Arial" w:hAnsi="Arial" w:cs="Arial"/>
+          <w:highlight w:val="yellow"/>
         </w:rPr>
         <w:t xml:space="preserve"> (</w:t>
       </w:r>
@@ -2646,6 +2694,7 @@
       <w:r>
         <w:rPr>
           <w:rFonts w:ascii="Arial" w:hAnsi="Arial" w:cs="Arial"/>
+          <w:highlight w:val="yellow"/>
         </w:rPr>
         <w:t>spring</w:t>
       </w:r>
@@ -2653,6 +2702,7 @@
       <w:r>
         <w:rPr>
           <w:rFonts w:ascii="Arial" w:hAnsi="Arial" w:cs="Arial"/>
+          <w:highlight w:val="yellow"/>
         </w:rPr>
         <w:t xml:space="preserve">, </w:t>
       </w:r>
@@ -2660,6 +2710,7 @@
       <w:r>
         <w:rPr>
           <w:rFonts w:ascii="Arial" w:hAnsi="Arial" w:cs="Arial"/>
+          <w:highlight w:val="yellow"/>
         </w:rPr>
         <w:t>etc</w:t>
       </w:r>
@@ -2667,6 +2718,7 @@
       <w:r>
         <w:rPr>
           <w:rFonts w:ascii="Arial" w:hAnsi="Arial" w:cs="Arial"/>
+          <w:highlight w:val="yellow"/>
         </w:rPr>
         <w:t>)</w:t>
       </w:r>
@@ -2676,11 +2728,13 @@
         <w:spacing w:line="360" w:lineRule="auto"/>
         <w:rPr>
           <w:rFonts w:ascii="Arial" w:hAnsi="Arial" w:cs="Arial"/>
-        </w:rPr>
-      </w:pPr>
-      <w:r>
-        <w:rPr>
-          <w:rFonts w:ascii="Arial" w:hAnsi="Arial" w:cs="Arial"/>
+          <w:highlight w:val="yellow"/>
+        </w:rPr>
+      </w:pPr>
+      <w:r>
+        <w:rPr>
+          <w:rFonts w:ascii="Arial" w:hAnsi="Arial" w:cs="Arial"/>
+          <w:highlight w:val="yellow"/>
         </w:rPr>
         <w:t>Pourquoi les micro-services ?</w:t>
       </w:r>
@@ -2695,12 +2749,14 @@
       <w:r>
         <w:rPr>
           <w:rFonts w:ascii="Arial" w:hAnsi="Arial" w:cs="Arial"/>
+          <w:highlight w:val="yellow"/>
         </w:rPr>
         <w:t>Nouvelle techno que personne ne connait dans l’entreprise.</w:t>
       </w:r>
       <w:r>
         <w:rPr>
           <w:rFonts w:ascii="Arial" w:hAnsi="Arial" w:cs="Arial"/>
+          <w:highlight w:val="yellow"/>
         </w:rPr>
         <w:br/>
         <w:t xml:space="preserve">Sur le </w:t>
@@ -2709,6 +2765,7 @@
       <w:r>
         <w:rPr>
           <w:rFonts w:ascii="Arial" w:hAnsi="Arial" w:cs="Arial"/>
+          <w:highlight w:val="yellow"/>
         </w:rPr>
         <w:t>starterkit</w:t>
       </w:r>
@@ -2716,12 +2773,14 @@
       <w:r>
         <w:rPr>
           <w:rFonts w:ascii="Arial" w:hAnsi="Arial" w:cs="Arial"/>
+          <w:highlight w:val="yellow"/>
         </w:rPr>
         <w:t xml:space="preserve"> actuel, on se retrouve avec énormément de fonctionnalité et on devra supprimer celle qu’on ne veut pas utiliser, avec le risque casser des fonctionnalités. Avec </w:t>
       </w:r>
       <w:r>
         <w:rPr>
           <w:rFonts w:ascii="Arial" w:hAnsi="Arial" w:cs="Arial"/>
+          <w:highlight w:val="yellow"/>
         </w:rPr>
         <w:t>les micro-services, on commencera un projet avec une brique de base très petites, et on pourra réutiliser d’autres micro-services pour les modifier ou les réutiliser comme on le souhaite.</w:t>
       </w:r>
@@ -2798,49 +2857,6 @@
         <w:t>microservice</w:t>
       </w:r>
       <w:proofErr w:type="spellEnd"/>
-    </w:p>
-    <w:p>
-      <w:pPr>
-        <w:spacing w:line="360" w:lineRule="auto"/>
-        <w:rPr>
-          <w:rFonts w:ascii="Arial" w:hAnsi="Arial" w:cs="Arial"/>
-        </w:rPr>
-      </w:pPr>
-    </w:p>
-    <w:p>
-      <w:pPr>
-        <w:spacing w:line="360" w:lineRule="auto"/>
-        <w:rPr>
-          <w:rFonts w:ascii="Arial" w:hAnsi="Arial" w:cs="Arial"/>
-        </w:rPr>
-      </w:pPr>
-      <w:r>
-        <w:rPr>
-          <w:rFonts w:ascii="Arial" w:hAnsi="Arial" w:cs="Arial"/>
-        </w:rPr>
-        <w:t>Déroulement du projet :</w:t>
-      </w:r>
-      <w:r>
-        <w:rPr>
-          <w:rFonts w:ascii="Arial" w:hAnsi="Arial" w:cs="Arial"/>
-        </w:rPr>
-        <w:br/>
-        <w:t xml:space="preserve">- phase de recherche sur les </w:t>
-      </w:r>
-      <w:proofErr w:type="spellStart"/>
-      <w:r>
-        <w:rPr>
-          <w:rFonts w:ascii="Arial" w:hAnsi="Arial" w:cs="Arial"/>
-        </w:rPr>
-        <w:t>microservices</w:t>
-      </w:r>
-      <w:proofErr w:type="spellEnd"/>
-      <w:r>
-        <w:rPr>
-          <w:rFonts w:ascii="Arial" w:hAnsi="Arial" w:cs="Arial"/>
-        </w:rPr>
-        <w:t xml:space="preserve"> avec Charles-Henri (lead technique)</w:t>
-      </w:r>
     </w:p>
     <w:p>
       <w:pPr>
@@ -2858,6 +2874,393 @@
         <w:rPr>
           <w:rFonts w:ascii="Arial" w:hAnsi="Arial" w:cs="Arial"/>
         </w:rPr>
+        <w:t>Module de connexion à l’AD : sécurisé, accessible depuis l’extérieur</w:t>
+      </w:r>
+    </w:p>
+    <w:p>
+      <w:pPr>
+        <w:pStyle w:val="Paragraphedeliste"/>
+        <w:numPr>
+          <w:ilvl w:val="0"/>
+          <w:numId w:val="1"/>
+        </w:numPr>
+        <w:spacing w:line="360" w:lineRule="auto"/>
+        <w:rPr>
+          <w:rFonts w:ascii="Arial" w:hAnsi="Arial" w:cs="Arial"/>
+        </w:rPr>
+      </w:pPr>
+      <w:r>
+        <w:rPr>
+          <w:rFonts w:ascii="Arial" w:hAnsi="Arial" w:cs="Arial"/>
+        </w:rPr>
+        <w:t xml:space="preserve">Utiliser l’architecture </w:t>
+      </w:r>
+      <w:proofErr w:type="spellStart"/>
+      <w:r>
+        <w:rPr>
+          <w:rFonts w:ascii="Arial" w:hAnsi="Arial" w:cs="Arial"/>
+        </w:rPr>
+        <w:t>microservices</w:t>
+      </w:r>
+      <w:proofErr w:type="spellEnd"/>
+    </w:p>
+    <w:p>
+      <w:pPr>
+        <w:pStyle w:val="Paragraphedeliste"/>
+        <w:numPr>
+          <w:ilvl w:val="0"/>
+          <w:numId w:val="1"/>
+        </w:numPr>
+        <w:spacing w:line="360" w:lineRule="auto"/>
+        <w:rPr>
+          <w:rFonts w:ascii="Arial" w:hAnsi="Arial" w:cs="Arial"/>
+        </w:rPr>
+      </w:pPr>
+    </w:p>
+    <w:p>
+      <w:pPr>
+        <w:spacing w:line="360" w:lineRule="auto"/>
+        <w:rPr>
+          <w:rFonts w:ascii="Arial" w:hAnsi="Arial" w:cs="Arial"/>
+        </w:rPr>
+      </w:pPr>
+      <w:r>
+        <w:rPr>
+          <w:rFonts w:ascii="Arial" w:hAnsi="Arial" w:cs="Arial"/>
+        </w:rPr>
+        <w:t xml:space="preserve">Expliquer les technologies choisies (on reprend les mêmes que le starter-kit : </w:t>
+      </w:r>
+      <w:proofErr w:type="spellStart"/>
+      <w:r>
+        <w:rPr>
+          <w:rFonts w:ascii="Arial" w:hAnsi="Arial" w:cs="Arial"/>
+        </w:rPr>
+        <w:t>Tsed</w:t>
+      </w:r>
+      <w:proofErr w:type="spellEnd"/>
+      <w:r>
+        <w:rPr>
+          <w:rFonts w:ascii="Arial" w:hAnsi="Arial" w:cs="Arial"/>
+        </w:rPr>
+        <w:t xml:space="preserve"> pour l’injection de dépendance, Docker pour le déploiement des containers, Kong pour l’API </w:t>
+      </w:r>
+      <w:proofErr w:type="spellStart"/>
+      <w:r>
+        <w:rPr>
+          <w:rFonts w:ascii="Arial" w:hAnsi="Arial" w:cs="Arial"/>
+        </w:rPr>
+        <w:t>gateway</w:t>
+      </w:r>
+      <w:proofErr w:type="spellEnd"/>
+      <w:r>
+        <w:rPr>
+          <w:rFonts w:ascii="Arial" w:hAnsi="Arial" w:cs="Arial"/>
+        </w:rPr>
+        <w:t>)</w:t>
+      </w:r>
+      <w:r>
+        <w:rPr>
+          <w:rFonts w:ascii="Arial" w:hAnsi="Arial" w:cs="Arial"/>
+        </w:rPr>
+        <w:t xml:space="preserve"> décrire l’architecture du projet, avec un schéma</w:t>
+      </w:r>
+    </w:p>
+    <w:p>
+      <w:pPr>
+        <w:spacing w:line="360" w:lineRule="auto"/>
+        <w:rPr>
+          <w:rFonts w:ascii="Arial" w:hAnsi="Arial" w:cs="Arial"/>
+        </w:rPr>
+      </w:pPr>
+      <w:r>
+        <w:rPr>
+          <w:rFonts w:ascii="Arial" w:hAnsi="Arial" w:cs="Arial"/>
+        </w:rPr>
+        <w:t xml:space="preserve">Parler de </w:t>
+      </w:r>
+      <w:proofErr w:type="spellStart"/>
+      <w:r>
+        <w:rPr>
+          <w:rFonts w:ascii="Arial" w:hAnsi="Arial" w:cs="Arial"/>
+        </w:rPr>
+        <w:t>Koa</w:t>
+      </w:r>
+      <w:proofErr w:type="spellEnd"/>
+      <w:r>
+        <w:rPr>
+          <w:rFonts w:ascii="Arial" w:hAnsi="Arial" w:cs="Arial"/>
+        </w:rPr>
+        <w:t xml:space="preserve"> pour remplacer Express, mais pas assez </w:t>
+      </w:r>
+      <w:proofErr w:type="spellStart"/>
+      <w:r>
+        <w:rPr>
+          <w:rFonts w:ascii="Arial" w:hAnsi="Arial" w:cs="Arial"/>
+        </w:rPr>
+        <w:t>matûre</w:t>
+      </w:r>
+      <w:proofErr w:type="spellEnd"/>
+      <w:r>
+        <w:rPr>
+          <w:rFonts w:ascii="Arial" w:hAnsi="Arial" w:cs="Arial"/>
+        </w:rPr>
+        <w:t>.</w:t>
+      </w:r>
+      <w:r>
+        <w:rPr>
+          <w:rFonts w:ascii="Arial" w:hAnsi="Arial" w:cs="Arial"/>
+        </w:rPr>
+        <w:br/>
+        <w:t xml:space="preserve">Comparer </w:t>
+      </w:r>
+      <w:proofErr w:type="spellStart"/>
+      <w:r>
+        <w:rPr>
+          <w:rFonts w:ascii="Arial" w:hAnsi="Arial" w:cs="Arial"/>
+        </w:rPr>
+        <w:t>Tsed</w:t>
+      </w:r>
+      <w:proofErr w:type="spellEnd"/>
+      <w:r>
+        <w:rPr>
+          <w:rFonts w:ascii="Arial" w:hAnsi="Arial" w:cs="Arial"/>
+        </w:rPr>
+        <w:t xml:space="preserve"> avec d’autre package </w:t>
+      </w:r>
+      <w:proofErr w:type="spellStart"/>
+      <w:r>
+        <w:rPr>
+          <w:rFonts w:ascii="Arial" w:hAnsi="Arial" w:cs="Arial"/>
+        </w:rPr>
+        <w:t>npm</w:t>
+      </w:r>
+      <w:proofErr w:type="spellEnd"/>
+      <w:r>
+        <w:rPr>
+          <w:rFonts w:ascii="Arial" w:hAnsi="Arial" w:cs="Arial"/>
+        </w:rPr>
+        <w:t xml:space="preserve"> qui permettent de faire de l’injection de dépendance</w:t>
+      </w:r>
+      <w:r>
+        <w:rPr>
+          <w:rFonts w:ascii="Arial" w:hAnsi="Arial" w:cs="Arial"/>
+        </w:rPr>
+        <w:t> :</w:t>
+      </w:r>
+      <w:r>
+        <w:rPr>
+          <w:rFonts w:ascii="Arial" w:hAnsi="Arial" w:cs="Arial"/>
+        </w:rPr>
+        <w:t xml:space="preserve"> comparer avec </w:t>
+      </w:r>
+      <w:proofErr w:type="spellStart"/>
+      <w:r>
+        <w:rPr>
+          <w:rFonts w:ascii="Arial" w:hAnsi="Arial" w:cs="Arial"/>
+        </w:rPr>
+        <w:t>NestJS</w:t>
+      </w:r>
+      <w:proofErr w:type="spellEnd"/>
+      <w:r>
+        <w:rPr>
+          <w:rFonts w:ascii="Arial" w:hAnsi="Arial" w:cs="Arial"/>
+        </w:rPr>
+        <w:t xml:space="preserve"> qui fait globalement la même chose (mais en mieux ?) Demander à Damien pourquoi avoir choisi </w:t>
+      </w:r>
+      <w:proofErr w:type="spellStart"/>
+      <w:r>
+        <w:rPr>
+          <w:rFonts w:ascii="Arial" w:hAnsi="Arial" w:cs="Arial"/>
+        </w:rPr>
+        <w:t>Tsed</w:t>
+      </w:r>
+      <w:proofErr w:type="spellEnd"/>
+      <w:r>
+        <w:rPr>
+          <w:rFonts w:ascii="Arial" w:hAnsi="Arial" w:cs="Arial"/>
+        </w:rPr>
+        <w:t xml:space="preserve"> au lieu de </w:t>
+      </w:r>
+      <w:proofErr w:type="spellStart"/>
+      <w:r>
+        <w:rPr>
+          <w:rFonts w:ascii="Arial" w:hAnsi="Arial" w:cs="Arial"/>
+        </w:rPr>
+        <w:t>NestJS</w:t>
+      </w:r>
+      <w:proofErr w:type="spellEnd"/>
+    </w:p>
+    <w:p>
+      <w:pPr>
+        <w:pStyle w:val="Paragraphedeliste"/>
+        <w:numPr>
+          <w:ilvl w:val="0"/>
+          <w:numId w:val="1"/>
+        </w:numPr>
+        <w:spacing w:line="360" w:lineRule="auto"/>
+        <w:rPr>
+          <w:rFonts w:ascii="Arial" w:hAnsi="Arial" w:cs="Arial"/>
+        </w:rPr>
+      </w:pPr>
+      <w:r>
+        <w:t xml:space="preserve">(12 </w:t>
+      </w:r>
+      <w:proofErr w:type="gramStart"/>
+      <w:r>
+        <w:t>aout</w:t>
+      </w:r>
+      <w:proofErr w:type="gramEnd"/>
+      <w:r>
+        <w:t xml:space="preserve"> 2020) </w:t>
+      </w:r>
+      <w:hyperlink r:id="rId12" w:history="1">
+        <w:r>
+          <w:rPr>
+            <w:rStyle w:val="Lienhypertexte"/>
+          </w:rPr>
+          <w:t>https://github.com/ebataille/express-annotations</w:t>
+        </w:r>
+      </w:hyperlink>
+      <w:r>
+        <w:br/>
+        <w:t xml:space="preserve">ce package pourrait être équivalent aux annotations que propose </w:t>
+      </w:r>
+      <w:proofErr w:type="spellStart"/>
+      <w:r>
+        <w:t>TSed</w:t>
+      </w:r>
+      <w:proofErr w:type="spellEnd"/>
+      <w:r>
+        <w:t xml:space="preserve"> pour le </w:t>
+      </w:r>
+      <w:proofErr w:type="spellStart"/>
+      <w:r>
+        <w:t>routing</w:t>
+      </w:r>
+      <w:proofErr w:type="spellEnd"/>
+    </w:p>
+    <w:p>
+      <w:pPr>
+        <w:spacing w:line="360" w:lineRule="auto"/>
+        <w:rPr>
+          <w:rFonts w:ascii="Arial" w:hAnsi="Arial" w:cs="Arial"/>
+        </w:rPr>
+      </w:pPr>
+    </w:p>
+    <w:p>
+      <w:pPr>
+        <w:spacing w:line="360" w:lineRule="auto"/>
+        <w:rPr>
+          <w:rFonts w:ascii="Arial" w:hAnsi="Arial" w:cs="Arial"/>
+        </w:rPr>
+      </w:pPr>
+      <w:r>
+        <w:rPr>
+          <w:rFonts w:ascii="Arial" w:hAnsi="Arial" w:cs="Arial"/>
+        </w:rPr>
+        <w:t>Pourquoi Kong plutôt qu’un autre ?</w:t>
+      </w:r>
+    </w:p>
+    <w:p>
+      <w:pPr>
+        <w:spacing w:line="360" w:lineRule="auto"/>
+        <w:rPr>
+          <w:rFonts w:ascii="Arial" w:hAnsi="Arial" w:cs="Arial"/>
+        </w:rPr>
+      </w:pPr>
+      <w:r>
+        <w:t xml:space="preserve">(12 aout 2020) </w:t>
+      </w:r>
+      <w:hyperlink r:id="rId13" w:history="1">
+        <w:r>
+          <w:rPr>
+            <w:rStyle w:val="Lienhypertexte"/>
+          </w:rPr>
+          <w:t>https://www.moesif.com/blog/technical/api-gateways/How-to-Choose-The-Right-API-Gateway-For-Your-Platform-Comparison-Of-Kong-Tyk-Apigee-And-Alternatives/</w:t>
+        </w:r>
+      </w:hyperlink>
+    </w:p>
+    <w:p>
+      <w:pPr>
+        <w:spacing w:line="360" w:lineRule="auto"/>
+        <w:rPr>
+          <w:rFonts w:ascii="Arial" w:hAnsi="Arial" w:cs="Arial"/>
+        </w:rPr>
+      </w:pPr>
+      <w:r>
+        <w:rPr>
+          <w:rFonts w:ascii="Arial" w:hAnsi="Arial" w:cs="Arial"/>
+        </w:rPr>
+        <w:t>Déroulement du projet :</w:t>
+      </w:r>
+    </w:p>
+    <w:p>
+      <w:pPr>
+        <w:spacing w:line="360" w:lineRule="auto"/>
+        <w:ind w:firstLine="360"/>
+        <w:rPr>
+          <w:rFonts w:ascii="Arial" w:hAnsi="Arial" w:cs="Arial"/>
+        </w:rPr>
+      </w:pPr>
+      <w:r>
+        <w:rPr>
+          <w:rFonts w:ascii="Arial" w:hAnsi="Arial" w:cs="Arial"/>
+        </w:rPr>
+        <w:t xml:space="preserve">- phase de recherche sur les </w:t>
+      </w:r>
+      <w:proofErr w:type="spellStart"/>
+      <w:r>
+        <w:rPr>
+          <w:rFonts w:ascii="Arial" w:hAnsi="Arial" w:cs="Arial"/>
+        </w:rPr>
+        <w:t>microservices</w:t>
+      </w:r>
+      <w:proofErr w:type="spellEnd"/>
+      <w:r>
+        <w:rPr>
+          <w:rFonts w:ascii="Arial" w:hAnsi="Arial" w:cs="Arial"/>
+        </w:rPr>
+        <w:t xml:space="preserve"> avec Charles-Henri (lead technique)</w:t>
+      </w:r>
+      <w:r>
+        <w:rPr>
+          <w:rFonts w:ascii="Arial" w:hAnsi="Arial" w:cs="Arial"/>
+        </w:rPr>
+        <w:t xml:space="preserve"> (comparer </w:t>
+      </w:r>
+      <w:proofErr w:type="gramStart"/>
+      <w:r>
+        <w:rPr>
+          <w:rFonts w:ascii="Arial" w:hAnsi="Arial" w:cs="Arial"/>
+        </w:rPr>
+        <w:t>les différentes techno</w:t>
+      </w:r>
+      <w:proofErr w:type="gramEnd"/>
+      <w:r>
+        <w:rPr>
+          <w:rFonts w:ascii="Arial" w:hAnsi="Arial" w:cs="Arial"/>
+        </w:rPr>
+        <w:t xml:space="preserve"> ici)</w:t>
+      </w:r>
+    </w:p>
+    <w:p>
+      <w:pPr>
+        <w:spacing w:line="360" w:lineRule="auto"/>
+        <w:ind w:firstLine="360"/>
+        <w:rPr>
+          <w:rFonts w:ascii="Arial" w:hAnsi="Arial" w:cs="Arial"/>
+        </w:rPr>
+      </w:pPr>
+      <w:r>
+        <w:rPr>
+          <w:rFonts w:ascii="Arial" w:hAnsi="Arial" w:cs="Arial"/>
+        </w:rPr>
+        <w:t xml:space="preserve">- </w:t>
+      </w:r>
+      <w:r>
+        <w:rPr>
+          <w:rFonts w:ascii="Arial" w:hAnsi="Arial" w:cs="Arial"/>
+        </w:rPr>
         <w:t xml:space="preserve">Etant seul sur le projet au début, développement de chaque </w:t>
       </w:r>
       <w:proofErr w:type="spellStart"/>
@@ -2954,7 +3357,20 @@
         <w:rPr>
           <w:rFonts w:ascii="Arial" w:hAnsi="Arial" w:cs="Arial"/>
         </w:rPr>
-        <w:t xml:space="preserve">Parlé de ma prise de décision de faire un </w:t>
+        <w:lastRenderedPageBreak/>
+        <w:t>Parl</w:t>
+      </w:r>
+      <w:r>
+        <w:rPr>
+          <w:rFonts w:ascii="Arial" w:hAnsi="Arial" w:cs="Arial"/>
+        </w:rPr>
+        <w:t>er</w:t>
+      </w:r>
+      <w:r>
+        <w:rPr>
+          <w:rFonts w:ascii="Arial" w:hAnsi="Arial" w:cs="Arial"/>
+        </w:rPr>
+        <w:t xml:space="preserve"> de ma prise de décision de faire un </w:t>
       </w:r>
       <w:proofErr w:type="spellStart"/>
       <w:r>
@@ -3176,13 +3592,7 @@
         <w:rPr>
           <w:rFonts w:ascii="Arial" w:hAnsi="Arial" w:cs="Arial"/>
         </w:rPr>
-        <w:t>Déploiement du projet sur une VM de dev</w:t>
-      </w:r>
-      <w:r>
-        <w:rPr>
-          <w:rFonts w:ascii="Arial" w:hAnsi="Arial" w:cs="Arial"/>
-        </w:rPr>
-        <w:t xml:space="preserve"> avec Docker et </w:t>
+        <w:t xml:space="preserve">Déploiement du projet sur une VM de dev avec Docker et </w:t>
       </w:r>
       <w:proofErr w:type="spellStart"/>
       <w:r>
@@ -3196,13 +3606,7 @@
         <w:rPr>
           <w:rFonts w:ascii="Arial" w:hAnsi="Arial" w:cs="Arial"/>
         </w:rPr>
-        <w:t xml:space="preserve"> CI</w:t>
-      </w:r>
-      <w:r>
-        <w:rPr>
-          <w:rFonts w:ascii="Arial" w:hAnsi="Arial" w:cs="Arial"/>
-        </w:rPr>
-        <w:t xml:space="preserve"> pour que la mobile factory puisse développer l’application avec de vraies données</w:t>
+        <w:t xml:space="preserve"> CI pour que la mobile factory puisse développer l’application avec de vraies données</w:t>
       </w:r>
       <w:r>
         <w:rPr>

</xml_diff>

<commit_message>
add part 9.1 -> auto-evaluation
</commit_message>
<xml_diff>
--- a/Mémoire - brouillon.docx
+++ b/Mémoire - brouillon.docx
@@ -4636,19 +4636,7 @@
         <w:rPr>
           <w:rFonts w:ascii="Arial" w:hAnsi="Arial" w:cs="Arial"/>
         </w:rPr>
-        <w:t xml:space="preserve">. </w:t>
-      </w:r>
-      <w:r>
-        <w:rPr>
-          <w:rFonts w:ascii="Arial" w:hAnsi="Arial" w:cs="Arial"/>
-        </w:rPr>
-        <w:t>Ce sont ces deux décisions qui ont façonné le succès de l’entreprise aujourd’hui</w:t>
-      </w:r>
-      <w:r>
-        <w:rPr>
-          <w:rFonts w:ascii="Arial" w:hAnsi="Arial" w:cs="Arial"/>
-        </w:rPr>
-        <w:t xml:space="preserve">. Celle-ci est même devenue un acteur majeur dans la définition des micro-services et des bonnes pratiques à mettre en place. </w:t>
+        <w:t xml:space="preserve">. Ce sont ces deux décisions qui ont façonné le succès de l’entreprise aujourd’hui. Celle-ci est même devenue un acteur majeur dans la définition des micro-services et des bonnes pratiques à mettre en place. </w:t>
       </w:r>
     </w:p>
     <w:bookmarkEnd w:id="1"/>
@@ -4720,6 +4708,365 @@
         <w:t xml:space="preserve">n’avoir envie que d’une partie des fonctionnalités que propose AmilApp. Enfin, l’utilisation des micro-services permettra la création de services réutilisables sur d’autres projets internes tels que l’authentification. </w:t>
       </w:r>
       <w:bookmarkEnd w:id="2"/>
+    </w:p>
+    <w:p>
+      <w:pPr>
+        <w:spacing w:line="360" w:lineRule="auto"/>
+        <w:jc w:val="both"/>
+        <w:rPr>
+          <w:rFonts w:ascii="Arial" w:hAnsi="Arial" w:cs="Arial"/>
+        </w:rPr>
+      </w:pPr>
+    </w:p>
+    <w:p>
+      <w:pPr>
+        <w:spacing w:line="360" w:lineRule="auto"/>
+        <w:jc w:val="both"/>
+        <w:rPr>
+          <w:rFonts w:ascii="Arial" w:hAnsi="Arial" w:cs="Arial"/>
+        </w:rPr>
+      </w:pPr>
+    </w:p>
+    <w:p>
+      <w:pPr>
+        <w:spacing w:line="360" w:lineRule="auto"/>
+        <w:jc w:val="both"/>
+        <w:rPr>
+          <w:rFonts w:ascii="Arial" w:hAnsi="Arial" w:cs="Arial"/>
+        </w:rPr>
+      </w:pPr>
+    </w:p>
+    <w:p>
+      <w:pPr>
+        <w:spacing w:line="360" w:lineRule="auto"/>
+        <w:jc w:val="both"/>
+        <w:rPr>
+          <w:rFonts w:ascii="Arial" w:hAnsi="Arial" w:cs="Arial"/>
+        </w:rPr>
+      </w:pPr>
+    </w:p>
+    <w:p>
+      <w:pPr>
+        <w:spacing w:line="360" w:lineRule="auto"/>
+        <w:jc w:val="both"/>
+        <w:rPr>
+          <w:rFonts w:ascii="Arial" w:hAnsi="Arial" w:cs="Arial"/>
+        </w:rPr>
+      </w:pPr>
+    </w:p>
+    <w:p>
+      <w:pPr>
+        <w:spacing w:line="360" w:lineRule="auto"/>
+        <w:jc w:val="both"/>
+        <w:rPr>
+          <w:rFonts w:ascii="Arial" w:hAnsi="Arial" w:cs="Arial"/>
+        </w:rPr>
+      </w:pPr>
+    </w:p>
+    <w:p>
+      <w:pPr>
+        <w:spacing w:line="360" w:lineRule="auto"/>
+        <w:jc w:val="both"/>
+        <w:rPr>
+          <w:rFonts w:ascii="Arial" w:hAnsi="Arial" w:cs="Arial"/>
+        </w:rPr>
+      </w:pPr>
+    </w:p>
+    <w:p>
+      <w:pPr>
+        <w:spacing w:line="360" w:lineRule="auto"/>
+        <w:jc w:val="both"/>
+        <w:rPr>
+          <w:rFonts w:ascii="Arial" w:hAnsi="Arial" w:cs="Arial"/>
+        </w:rPr>
+      </w:pPr>
+    </w:p>
+    <w:p>
+      <w:pPr>
+        <w:spacing w:line="360" w:lineRule="auto"/>
+        <w:jc w:val="both"/>
+        <w:rPr>
+          <w:rFonts w:ascii="Arial" w:hAnsi="Arial" w:cs="Arial"/>
+        </w:rPr>
+      </w:pPr>
+    </w:p>
+    <w:p>
+      <w:pPr>
+        <w:spacing w:line="360" w:lineRule="auto"/>
+        <w:jc w:val="both"/>
+        <w:rPr>
+          <w:rFonts w:ascii="Arial" w:hAnsi="Arial" w:cs="Arial"/>
+        </w:rPr>
+      </w:pPr>
+    </w:p>
+    <w:p>
+      <w:pPr>
+        <w:spacing w:line="360" w:lineRule="auto"/>
+        <w:jc w:val="both"/>
+        <w:rPr>
+          <w:rFonts w:ascii="Arial" w:hAnsi="Arial" w:cs="Arial"/>
+        </w:rPr>
+      </w:pPr>
+    </w:p>
+    <w:p>
+      <w:pPr>
+        <w:spacing w:line="360" w:lineRule="auto"/>
+        <w:jc w:val="both"/>
+        <w:rPr>
+          <w:rFonts w:ascii="Arial" w:hAnsi="Arial" w:cs="Arial"/>
+        </w:rPr>
+      </w:pPr>
+    </w:p>
+    <w:p>
+      <w:pPr>
+        <w:spacing w:line="360" w:lineRule="auto"/>
+        <w:jc w:val="both"/>
+        <w:rPr>
+          <w:rFonts w:ascii="Arial" w:hAnsi="Arial" w:cs="Arial"/>
+        </w:rPr>
+      </w:pPr>
+    </w:p>
+    <w:p>
+      <w:pPr>
+        <w:spacing w:line="360" w:lineRule="auto"/>
+        <w:jc w:val="both"/>
+        <w:rPr>
+          <w:rFonts w:ascii="Arial" w:hAnsi="Arial" w:cs="Arial"/>
+        </w:rPr>
+      </w:pPr>
+    </w:p>
+    <w:p>
+      <w:pPr>
+        <w:spacing w:line="360" w:lineRule="auto"/>
+        <w:jc w:val="both"/>
+        <w:rPr>
+          <w:rFonts w:ascii="Arial" w:hAnsi="Arial" w:cs="Arial"/>
+          <w:b/>
+          <w:bCs/>
+        </w:rPr>
+      </w:pPr>
+      <w:r>
+        <w:rPr>
+          <w:rFonts w:ascii="Arial" w:hAnsi="Arial" w:cs="Arial"/>
+          <w:b/>
+          <w:bCs/>
+        </w:rPr>
+        <w:lastRenderedPageBreak/>
+        <w:t xml:space="preserve">9.1 </w:t>
+      </w:r>
+      <w:proofErr w:type="spellStart"/>
+      <w:r>
+        <w:rPr>
+          <w:rFonts w:ascii="Arial" w:hAnsi="Arial" w:cs="Arial"/>
+          <w:b/>
+          <w:bCs/>
+        </w:rPr>
+        <w:t>Auto-évalutation</w:t>
+      </w:r>
+      <w:proofErr w:type="spellEnd"/>
+      <w:r>
+        <w:rPr>
+          <w:rFonts w:ascii="Arial" w:hAnsi="Arial" w:cs="Arial"/>
+          <w:b/>
+          <w:bCs/>
+        </w:rPr>
+        <w:t xml:space="preserve"> du travail réalisé</w:t>
+      </w:r>
+    </w:p>
+    <w:p>
+      <w:pPr>
+        <w:spacing w:line="360" w:lineRule="auto"/>
+        <w:jc w:val="both"/>
+        <w:rPr>
+          <w:rFonts w:ascii="Arial" w:hAnsi="Arial" w:cs="Arial"/>
+        </w:rPr>
+      </w:pPr>
+      <w:bookmarkStart w:id="3" w:name="_Hlk48991504"/>
+      <w:r>
+        <w:rPr>
+          <w:rFonts w:ascii="Arial" w:hAnsi="Arial" w:cs="Arial"/>
+        </w:rPr>
+        <w:t xml:space="preserve">Mes collègues ont été pour moi une réelle source d’information, que ce soit ceux d’Amiltone ou ceux de mon école, ils m’ont appris à travailler en équipe. Pendant mon cursus à SUPINFO International </w:t>
+      </w:r>
+      <w:proofErr w:type="spellStart"/>
+      <w:r>
+        <w:rPr>
+          <w:rFonts w:ascii="Arial" w:hAnsi="Arial" w:cs="Arial"/>
+        </w:rPr>
+        <w:t>University</w:t>
+      </w:r>
+      <w:proofErr w:type="spellEnd"/>
+      <w:r>
+        <w:rPr>
+          <w:rFonts w:ascii="Arial" w:hAnsi="Arial" w:cs="Arial"/>
+        </w:rPr>
+        <w:t xml:space="preserve">, les nombreux projets de groupes que </w:t>
+      </w:r>
+      <w:r>
+        <w:rPr>
+          <w:rFonts w:ascii="Arial" w:hAnsi="Arial" w:cs="Arial"/>
+        </w:rPr>
+        <w:t>nous avons</w:t>
+      </w:r>
+      <w:r>
+        <w:rPr>
+          <w:rFonts w:ascii="Arial" w:hAnsi="Arial" w:cs="Arial"/>
+        </w:rPr>
+        <w:t xml:space="preserve"> </w:t>
+      </w:r>
+      <w:r>
+        <w:rPr>
+          <w:rFonts w:ascii="Arial" w:hAnsi="Arial" w:cs="Arial"/>
+        </w:rPr>
+        <w:t>effectués</w:t>
+      </w:r>
+      <w:r>
+        <w:rPr>
+          <w:rFonts w:ascii="Arial" w:hAnsi="Arial" w:cs="Arial"/>
+        </w:rPr>
+        <w:t xml:space="preserve"> </w:t>
+      </w:r>
+      <w:r>
+        <w:rPr>
+          <w:rFonts w:ascii="Arial" w:hAnsi="Arial" w:cs="Arial"/>
+        </w:rPr>
+        <w:t>nous ont forcé à réaliser un véritable partage technologique</w:t>
+      </w:r>
+      <w:r>
+        <w:rPr>
+          <w:rFonts w:ascii="Arial" w:hAnsi="Arial" w:cs="Arial"/>
+        </w:rPr>
+        <w:t>. Les cahiers des charges de ces projets étaient stricts et j’ai eu l’occasion à plusieurs reprises de faire un travail de hiérarchisation des tâches, afin d’optimiser les fonctionnalités qu’il était possible de réaliser en fonction du temps disponible pour ce projet.</w:t>
+      </w:r>
+      <w:r>
+        <w:rPr>
+          <w:rFonts w:ascii="Arial" w:hAnsi="Arial" w:cs="Arial"/>
+        </w:rPr>
+        <w:t xml:space="preserve"> J’ai également eu l’occasion de donner cours aux étudiants des promotions inférieures. J’ai alors dû m’imprégner des méthodes pédagogiques de l’école afin de retranscrire au mieux le contenu du cours.</w:t>
+      </w:r>
+    </w:p>
+    <w:p>
+      <w:pPr>
+        <w:spacing w:line="360" w:lineRule="auto"/>
+        <w:jc w:val="both"/>
+        <w:rPr>
+          <w:rFonts w:ascii="Arial" w:hAnsi="Arial" w:cs="Arial"/>
+        </w:rPr>
+      </w:pPr>
+      <w:r>
+        <w:rPr>
+          <w:rFonts w:ascii="Arial" w:hAnsi="Arial" w:cs="Arial"/>
+        </w:rPr>
+        <w:t xml:space="preserve">Au cours de mon alternance chez Amiltone, j’ai travaillé sur des projets très différents en termes de technologies et d’organisation. </w:t>
+      </w:r>
+      <w:r>
+        <w:rPr>
+          <w:rFonts w:ascii="Arial" w:hAnsi="Arial" w:cs="Arial"/>
+        </w:rPr>
+        <w:t>J’ai parfois été dans une équipe de taille assez conséquente, parfois de taille réduite, et quelques fois j’ai même été seul sur un projet. Grâce à AmilApp, j’ai expérimenté ces trois modes de fonctionnement</w:t>
+      </w:r>
+      <w:r>
+        <w:rPr>
+          <w:rFonts w:ascii="Arial" w:hAnsi="Arial" w:cs="Arial"/>
+        </w:rPr>
+        <w:t xml:space="preserve"> </w:t>
+      </w:r>
+      <w:r>
+        <w:rPr>
+          <w:rFonts w:ascii="Arial" w:hAnsi="Arial" w:cs="Arial"/>
+          <w:highlight w:val="yellow"/>
+        </w:rPr>
+        <w:t>et j’ai pu comprendre le problème de la communication interne dans une entreprise de taille moyenne</w:t>
+      </w:r>
+      <w:r>
+        <w:rPr>
+          <w:rFonts w:ascii="Arial" w:hAnsi="Arial" w:cs="Arial"/>
+        </w:rPr>
+        <w:t>. Nous étions trois alternants au début du projet</w:t>
+      </w:r>
+      <w:r>
+        <w:rPr>
+          <w:rFonts w:ascii="Arial" w:hAnsi="Arial" w:cs="Arial"/>
+        </w:rPr>
+        <w:t>, chacun supervisé par un référant technique. Etant tous étudiants, nous avions le même mode de fonctionnement et les projets de groupe de l’école m’ont permis de m’adapter facilement.</w:t>
+      </w:r>
+    </w:p>
+    <w:p>
+      <w:pPr>
+        <w:spacing w:line="360" w:lineRule="auto"/>
+        <w:jc w:val="both"/>
+        <w:rPr>
+          <w:rFonts w:ascii="Arial" w:hAnsi="Arial" w:cs="Arial"/>
+        </w:rPr>
+      </w:pPr>
+      <w:r>
+        <w:rPr>
+          <w:rFonts w:ascii="Arial" w:hAnsi="Arial" w:cs="Arial"/>
+        </w:rPr>
+        <w:t xml:space="preserve">Au cours de la seconde année de mon alternance, </w:t>
+      </w:r>
+      <w:r>
+        <w:rPr>
+          <w:rFonts w:ascii="Arial" w:hAnsi="Arial" w:cs="Arial"/>
+        </w:rPr>
+        <w:t>j’ai eu la responsabilité de prendre des décisions importantes pour le projet, comme la refonte globale de celui-ci. Les chefs de projet ont su me faire confiance et mon alors confié la tâche de faire la revue de code sur d’autres projets internes</w:t>
+      </w:r>
+      <w:r>
+        <w:rPr>
+          <w:rFonts w:ascii="Arial" w:hAnsi="Arial" w:cs="Arial"/>
+        </w:rPr>
+        <w:t>.</w:t>
+      </w:r>
+    </w:p>
+    <w:p>
+      <w:pPr>
+        <w:spacing w:line="360" w:lineRule="auto"/>
+        <w:jc w:val="both"/>
+        <w:rPr>
+          <w:rFonts w:ascii="Arial" w:hAnsi="Arial" w:cs="Arial"/>
+        </w:rPr>
+      </w:pPr>
+      <w:r>
+        <w:rPr>
+          <w:rFonts w:ascii="Arial" w:hAnsi="Arial" w:cs="Arial"/>
+        </w:rPr>
+        <w:t>Etant sur AmilApp depuis ses débuts, je suis en quelque sorte devenu le noyau du projet et globalement, je pense avoir permis au projet de garder une certaine stabilité sur son avancement ainsi que sur sa qualité de code.</w:t>
+      </w:r>
+    </w:p>
+    <w:p>
+      <w:pPr>
+        <w:spacing w:line="360" w:lineRule="auto"/>
+        <w:jc w:val="both"/>
+        <w:rPr>
+          <w:rFonts w:ascii="Arial" w:hAnsi="Arial" w:cs="Arial"/>
+        </w:rPr>
+      </w:pPr>
+      <w:r>
+        <w:rPr>
+          <w:rFonts w:ascii="Arial" w:hAnsi="Arial" w:cs="Arial"/>
+        </w:rPr>
+        <w:t>La rédaction de ce mémoire m’a permis de prendre le temps d’étudier et d’apprécier les technologies que j’ai utilisé pendant mon alternance. Grâce à l’expérience acquise pendant celle-ci, j’ai su prendre du recul sur les technologies apprises, sur leur fonctionnement et sur mes préférences afin d’en avoir un avis plus pertinent qu’à mes débuts.</w:t>
+      </w:r>
+      <w:r>
+        <w:rPr>
+          <w:rFonts w:ascii="Arial" w:hAnsi="Arial" w:cs="Arial"/>
+        </w:rPr>
+        <w:t xml:space="preserve"> </w:t>
+      </w:r>
+      <w:r>
+        <w:rPr>
+          <w:rFonts w:ascii="Arial" w:hAnsi="Arial" w:cs="Arial"/>
+          <w:highlight w:val="yellow"/>
+        </w:rPr>
+        <w:t>Enfin, j’ai pu comprendre le problème de la communication interne dans une entreprise de taille moyenne</w:t>
+      </w:r>
+      <w:r>
+        <w:rPr>
+          <w:rFonts w:ascii="Arial" w:hAnsi="Arial" w:cs="Arial"/>
+        </w:rPr>
+        <w:t>.</w:t>
+      </w:r>
+      <w:bookmarkEnd w:id="3"/>
     </w:p>
     <w:sectPr>
       <w:pgSz w:w="11906" w:h="16838"/>

</xml_diff>

<commit_message>
add API Gateway comparison
</commit_message>
<xml_diff>
--- a/Mémoire - brouillon.docx
+++ b/Mémoire - brouillon.docx
@@ -213,23 +213,7 @@
           <w:rFonts w:ascii="Arial" w:hAnsi="Arial" w:cs="Arial"/>
           <w:highlight w:val="yellow"/>
         </w:rPr>
-        <w:t xml:space="preserve"> année, montrer l’importance d’un chef de projet, d’un lead dev, des MR, etc… Montrer qu’Amiltone à appris de ses erreurs et </w:t>
-      </w:r>
-      <w:proofErr w:type="gramStart"/>
-      <w:r>
-        <w:rPr>
-          <w:rFonts w:ascii="Arial" w:hAnsi="Arial" w:cs="Arial"/>
-          <w:highlight w:val="yellow"/>
-        </w:rPr>
-        <w:t>à</w:t>
-      </w:r>
-      <w:proofErr w:type="gramEnd"/>
-      <w:r>
-        <w:rPr>
-          <w:rFonts w:ascii="Arial" w:hAnsi="Arial" w:cs="Arial"/>
-          <w:highlight w:val="yellow"/>
-        </w:rPr>
-        <w:t xml:space="preserve"> </w:t>
+        <w:t xml:space="preserve"> année, montrer l’importance d’un chef de projet, d’un lead dev, des MR, etc… Montrer qu’Amiltone à appris de ses erreurs et à </w:t>
       </w:r>
       <w:proofErr w:type="spellStart"/>
       <w:r>
@@ -2241,21 +2225,7 @@
         <w:rPr>
           <w:rFonts w:ascii="Arial" w:hAnsi="Arial" w:cs="Arial"/>
         </w:rPr>
-        <w:t xml:space="preserve"> avec un schéma peut être pour que ce soit plus simple et plus visuel, et du coup, montrer </w:t>
-      </w:r>
-      <w:proofErr w:type="gramStart"/>
-      <w:r>
-        <w:rPr>
-          <w:rFonts w:ascii="Arial" w:hAnsi="Arial" w:cs="Arial"/>
-        </w:rPr>
-        <w:t>quels partie</w:t>
-      </w:r>
-      <w:proofErr w:type="gramEnd"/>
-      <w:r>
-        <w:rPr>
-          <w:rFonts w:ascii="Arial" w:hAnsi="Arial" w:cs="Arial"/>
-        </w:rPr>
-        <w:t xml:space="preserve"> je dois développer pour le starter-kit.</w:t>
+        <w:t xml:space="preserve"> avec un schéma peut être pour que ce soit plus simple et plus visuel, et du coup, montrer quels partie je dois développer pour le starter-kit.</w:t>
       </w:r>
     </w:p>
     <w:p>
@@ -2846,21 +2816,7 @@
         <w:rPr>
           <w:rFonts w:ascii="Arial" w:hAnsi="Arial" w:cs="Arial"/>
         </w:rPr>
-        <w:t xml:space="preserve">, et du coup, expliquer que la décision a été prise de déployer l’application actuelle en version de dev en gardant l’architecture actuelle parce qu’elle est bloquante pour </w:t>
-      </w:r>
-      <w:proofErr w:type="gramStart"/>
-      <w:r>
-        <w:rPr>
-          <w:rFonts w:ascii="Arial" w:hAnsi="Arial" w:cs="Arial"/>
-        </w:rPr>
-        <w:t>la mobile</w:t>
-      </w:r>
-      <w:proofErr w:type="gramEnd"/>
-      <w:r>
-        <w:rPr>
-          <w:rFonts w:ascii="Arial" w:hAnsi="Arial" w:cs="Arial"/>
-        </w:rPr>
-        <w:t>. L’application reste fonctionnelle</w:t>
+        <w:t>, et du coup, expliquer que la décision a été prise de déployer l’application actuelle en version de dev en gardant l’architecture actuelle parce qu’elle est bloquante pour la mobile. L’application reste fonctionnelle</w:t>
       </w:r>
     </w:p>
     <w:p>
@@ -3598,7 +3554,6 @@
           <w:lang w:eastAsia="fr-FR"/>
         </w:rPr>
       </w:pPr>
-      <w:proofErr w:type="gramStart"/>
       <w:r>
         <w:rPr>
           <w:rFonts w:ascii="Segoe UI" w:eastAsia="Times New Roman" w:hAnsi="Symbol" w:cs="Segoe UI"/>
@@ -3625,18 +3580,7 @@
           <w:highlight w:val="yellow"/>
           <w:lang w:eastAsia="fr-FR"/>
         </w:rPr>
-        <w:t>Structure</w:t>
-      </w:r>
-      <w:proofErr w:type="gramEnd"/>
-      <w:r>
-        <w:rPr>
-          <w:rFonts w:ascii="Segoe UI" w:eastAsia="Times New Roman" w:hAnsi="Segoe UI" w:cs="Segoe UI"/>
-          <w:sz w:val="21"/>
-          <w:szCs w:val="21"/>
-          <w:highlight w:val="yellow"/>
-          <w:lang w:eastAsia="fr-FR"/>
-        </w:rPr>
-        <w:t xml:space="preserve"> MVC </w:t>
+        <w:t xml:space="preserve">Structure MVC </w:t>
       </w:r>
     </w:p>
     <w:p>
@@ -3665,7 +3609,6 @@
         <w:t xml:space="preserve">Système de service et d'injection de dépendance se rapprochant du modèle Angular ce qui permets à un dev Angular (Technologie répandue chez nous) d'être plus rapidement </w:t>
       </w:r>
       <w:proofErr w:type="spellStart"/>
-      <w:proofErr w:type="gramStart"/>
       <w:r>
         <w:rPr>
           <w:rFonts w:ascii="Segoe UI" w:eastAsia="Times New Roman" w:hAnsi="Segoe UI" w:cs="Segoe UI"/>
@@ -3677,7 +3620,6 @@
         <w:t>a</w:t>
       </w:r>
       <w:proofErr w:type="spellEnd"/>
-      <w:proofErr w:type="gramEnd"/>
       <w:r>
         <w:rPr>
           <w:rFonts w:ascii="Segoe UI" w:eastAsia="Times New Roman" w:hAnsi="Segoe UI" w:cs="Segoe UI"/>
@@ -3700,7 +3642,6 @@
           <w:lang w:eastAsia="fr-FR"/>
         </w:rPr>
       </w:pPr>
-      <w:proofErr w:type="gramStart"/>
       <w:r>
         <w:rPr>
           <w:rFonts w:ascii="Segoe UI" w:eastAsia="Times New Roman" w:hAnsi="Symbol" w:cs="Segoe UI"/>
@@ -3719,9 +3660,9 @@
           <w:highlight w:val="yellow"/>
           <w:lang w:eastAsia="fr-FR"/>
         </w:rPr>
-        <w:t xml:space="preserve">  Génération</w:t>
-      </w:r>
-      <w:proofErr w:type="gramEnd"/>
+        <w:t xml:space="preserve">  Génération automatique de la doc --&gt; </w:t>
+      </w:r>
+      <w:proofErr w:type="spellStart"/>
       <w:r>
         <w:rPr>
           <w:rFonts w:ascii="Segoe UI" w:eastAsia="Times New Roman" w:hAnsi="Segoe UI" w:cs="Segoe UI"/>
@@ -3730,9 +3671,9 @@
           <w:highlight w:val="yellow"/>
           <w:lang w:eastAsia="fr-FR"/>
         </w:rPr>
-        <w:t xml:space="preserve"> automatique de la doc --&gt; </w:t>
-      </w:r>
-      <w:proofErr w:type="spellStart"/>
+        <w:t>Problèmatique</w:t>
+      </w:r>
+      <w:proofErr w:type="spellEnd"/>
       <w:r>
         <w:rPr>
           <w:rFonts w:ascii="Segoe UI" w:eastAsia="Times New Roman" w:hAnsi="Segoe UI" w:cs="Segoe UI"/>
@@ -3741,10 +3682,12 @@
           <w:highlight w:val="yellow"/>
           <w:lang w:eastAsia="fr-FR"/>
         </w:rPr>
-        <w:t>Problèmatique</w:t>
-      </w:r>
-      <w:proofErr w:type="spellEnd"/>
-      <w:r>
+        <w:t xml:space="preserve"> importante et chronophage sur nos anciens projets </w:t>
+      </w:r>
+    </w:p>
+    <w:p>
+      <w:pPr>
+        <w:spacing w:after="0" w:line="240" w:lineRule="auto"/>
         <w:rPr>
           <w:rFonts w:ascii="Segoe UI" w:eastAsia="Times New Roman" w:hAnsi="Segoe UI" w:cs="Segoe UI"/>
           <w:sz w:val="21"/>
@@ -3752,12 +3695,18 @@
           <w:highlight w:val="yellow"/>
           <w:lang w:eastAsia="fr-FR"/>
         </w:rPr>
-        <w:t xml:space="preserve"> importante et chronophage sur nos anciens projets </w:t>
-      </w:r>
-    </w:p>
-    <w:p>
-      <w:pPr>
-        <w:spacing w:after="0" w:line="240" w:lineRule="auto"/>
+      </w:pPr>
+      <w:r>
+        <w:rPr>
+          <w:rFonts w:ascii="Segoe UI" w:eastAsia="Times New Roman" w:hAnsi="Symbol" w:cs="Segoe UI"/>
+          <w:sz w:val="21"/>
+          <w:szCs w:val="21"/>
+          <w:highlight w:val="yellow"/>
+          <w:lang w:eastAsia="fr-FR"/>
+        </w:rPr>
+        <w:t></w:t>
+      </w:r>
+      <w:r>
         <w:rPr>
           <w:rFonts w:ascii="Segoe UI" w:eastAsia="Times New Roman" w:hAnsi="Segoe UI" w:cs="Segoe UI"/>
           <w:sz w:val="21"/>
@@ -3765,38 +3714,7 @@
           <w:highlight w:val="yellow"/>
           <w:lang w:eastAsia="fr-FR"/>
         </w:rPr>
-      </w:pPr>
-      <w:proofErr w:type="gramStart"/>
-      <w:r>
-        <w:rPr>
-          <w:rFonts w:ascii="Segoe UI" w:eastAsia="Times New Roman" w:hAnsi="Symbol" w:cs="Segoe UI"/>
-          <w:sz w:val="21"/>
-          <w:szCs w:val="21"/>
-          <w:highlight w:val="yellow"/>
-          <w:lang w:eastAsia="fr-FR"/>
-        </w:rPr>
-        <w:t></w:t>
-      </w:r>
-      <w:r>
-        <w:rPr>
-          <w:rFonts w:ascii="Segoe UI" w:eastAsia="Times New Roman" w:hAnsi="Segoe UI" w:cs="Segoe UI"/>
-          <w:sz w:val="21"/>
-          <w:szCs w:val="21"/>
-          <w:highlight w:val="yellow"/>
-          <w:lang w:eastAsia="fr-FR"/>
-        </w:rPr>
-        <w:t xml:space="preserve">  Bons</w:t>
-      </w:r>
-      <w:proofErr w:type="gramEnd"/>
-      <w:r>
-        <w:rPr>
-          <w:rFonts w:ascii="Segoe UI" w:eastAsia="Times New Roman" w:hAnsi="Segoe UI" w:cs="Segoe UI"/>
-          <w:sz w:val="21"/>
-          <w:szCs w:val="21"/>
-          <w:highlight w:val="yellow"/>
-          <w:lang w:eastAsia="fr-FR"/>
-        </w:rPr>
-        <w:t xml:space="preserve"> échanges avec des développeurs du framework </w:t>
+        <w:t xml:space="preserve">  Bons échanges avec des développeurs du framework </w:t>
       </w:r>
     </w:p>
     <w:p>
@@ -3809,7 +3727,6 @@
           <w:lang w:eastAsia="fr-FR"/>
         </w:rPr>
       </w:pPr>
-      <w:proofErr w:type="gramStart"/>
       <w:r>
         <w:rPr>
           <w:rFonts w:ascii="Segoe UI" w:eastAsia="Times New Roman" w:hAnsi="Symbol" w:cs="Segoe UI"/>
@@ -3842,7 +3759,6 @@
         <w:t>DataNewRoad</w:t>
       </w:r>
       <w:proofErr w:type="spellEnd"/>
-      <w:proofErr w:type="gramEnd"/>
       <w:r>
         <w:rPr>
           <w:rFonts w:ascii="Segoe UI" w:eastAsia="Times New Roman" w:hAnsi="Segoe UI" w:cs="Segoe UI"/>
@@ -3913,15 +3829,7 @@
         </w:rPr>
       </w:pPr>
       <w:r>
-        <w:t xml:space="preserve">(12 </w:t>
-      </w:r>
-      <w:proofErr w:type="gramStart"/>
-      <w:r>
-        <w:t>aout</w:t>
-      </w:r>
-      <w:proofErr w:type="gramEnd"/>
-      <w:r>
-        <w:t xml:space="preserve"> 2020) </w:t>
+        <w:t xml:space="preserve">(12 aout 2020) </w:t>
       </w:r>
       <w:hyperlink r:id="rId13" w:history="1">
         <w:r>
@@ -5268,21 +5176,7 @@
         <w:rPr>
           <w:rFonts w:ascii="Arial" w:hAnsi="Arial" w:cs="Arial"/>
         </w:rPr>
-        <w:t xml:space="preserve"> as </w:t>
-      </w:r>
-      <w:proofErr w:type="gramStart"/>
-      <w:r>
-        <w:rPr>
-          <w:rFonts w:ascii="Arial" w:hAnsi="Arial" w:cs="Arial"/>
-        </w:rPr>
-        <w:t>a</w:t>
-      </w:r>
-      <w:proofErr w:type="gramEnd"/>
-      <w:r>
-        <w:rPr>
-          <w:rFonts w:ascii="Arial" w:hAnsi="Arial" w:cs="Arial"/>
-        </w:rPr>
-        <w:t xml:space="preserve"> Service. En effet, chaque client n’a pas les mêmes besoin</w:t>
+        <w:t xml:space="preserve"> as a Service. En effet, chaque client n’a pas les mêmes besoin</w:t>
       </w:r>
       <w:r>
         <w:rPr>
@@ -5695,6 +5589,124 @@
         <w:t>.</w:t>
       </w:r>
       <w:bookmarkEnd w:id="2"/>
+    </w:p>
+    <w:p>
+      <w:pPr>
+        <w:spacing w:line="360" w:lineRule="auto"/>
+        <w:jc w:val="both"/>
+        <w:rPr>
+          <w:rFonts w:ascii="Arial" w:hAnsi="Arial" w:cs="Arial"/>
+        </w:rPr>
+      </w:pPr>
+    </w:p>
+    <w:p>
+      <w:pPr>
+        <w:spacing w:line="360" w:lineRule="auto"/>
+        <w:jc w:val="both"/>
+        <w:rPr>
+          <w:rFonts w:ascii="Arial" w:hAnsi="Arial" w:cs="Arial"/>
+        </w:rPr>
+      </w:pPr>
+    </w:p>
+    <w:p>
+      <w:pPr>
+        <w:spacing w:line="360" w:lineRule="auto"/>
+        <w:jc w:val="both"/>
+        <w:rPr>
+          <w:rFonts w:ascii="Arial" w:hAnsi="Arial" w:cs="Arial"/>
+        </w:rPr>
+      </w:pPr>
+    </w:p>
+    <w:p>
+      <w:pPr>
+        <w:spacing w:line="360" w:lineRule="auto"/>
+        <w:jc w:val="both"/>
+        <w:rPr>
+          <w:rFonts w:ascii="Arial" w:hAnsi="Arial" w:cs="Arial"/>
+        </w:rPr>
+      </w:pPr>
+    </w:p>
+    <w:p>
+      <w:pPr>
+        <w:spacing w:line="360" w:lineRule="auto"/>
+        <w:jc w:val="both"/>
+        <w:rPr>
+          <w:rFonts w:ascii="Arial" w:hAnsi="Arial" w:cs="Arial"/>
+        </w:rPr>
+      </w:pPr>
+    </w:p>
+    <w:p>
+      <w:pPr>
+        <w:spacing w:line="360" w:lineRule="auto"/>
+        <w:jc w:val="both"/>
+        <w:rPr>
+          <w:rFonts w:ascii="Arial" w:hAnsi="Arial" w:cs="Arial"/>
+        </w:rPr>
+      </w:pPr>
+    </w:p>
+    <w:p>
+      <w:pPr>
+        <w:spacing w:line="360" w:lineRule="auto"/>
+        <w:jc w:val="both"/>
+        <w:rPr>
+          <w:rFonts w:ascii="Arial" w:hAnsi="Arial" w:cs="Arial"/>
+        </w:rPr>
+      </w:pPr>
+    </w:p>
+    <w:p>
+      <w:pPr>
+        <w:spacing w:line="360" w:lineRule="auto"/>
+        <w:jc w:val="both"/>
+        <w:rPr>
+          <w:rFonts w:ascii="Arial" w:hAnsi="Arial" w:cs="Arial"/>
+        </w:rPr>
+      </w:pPr>
+      <w:r>
+        <w:rPr>
+          <w:rFonts w:ascii="Arial" w:hAnsi="Arial" w:cs="Arial"/>
+        </w:rPr>
+        <w:lastRenderedPageBreak/>
+        <w:t>Webographie</w:t>
+      </w:r>
+    </w:p>
+    <w:p>
+      <w:pPr>
+        <w:spacing w:line="360" w:lineRule="auto"/>
+        <w:jc w:val="both"/>
+        <w:rPr>
+          <w:rFonts w:ascii="Arial" w:hAnsi="Arial" w:cs="Arial"/>
+        </w:rPr>
+      </w:pPr>
+      <w:r>
+        <w:rPr>
+          <w:rFonts w:ascii="Arial" w:hAnsi="Arial" w:cs="Arial"/>
+        </w:rPr>
+        <w:t xml:space="preserve">Annexe 1 : </w:t>
+      </w:r>
+      <w:r>
+        <w:rPr>
+          <w:rFonts w:ascii="Arial" w:hAnsi="Arial" w:cs="Arial"/>
+        </w:rPr>
+        <w:t>https://www.atys-concept.com/blog-de-la-performance/articles-performance-industrielle/iaas-paas-saas-modele-cloud-choisir-solutions-de-performance-industrielle/</w:t>
+      </w:r>
+    </w:p>
+    <w:p>
+      <w:pPr>
+        <w:spacing w:line="360" w:lineRule="auto"/>
+        <w:jc w:val="both"/>
+        <w:rPr>
+          <w:rFonts w:ascii="Arial" w:hAnsi="Arial" w:cs="Arial"/>
+        </w:rPr>
+      </w:pPr>
+    </w:p>
+    <w:p>
+      <w:pPr>
+        <w:spacing w:line="360" w:lineRule="auto"/>
+        <w:jc w:val="both"/>
+        <w:rPr>
+          <w:rFonts w:ascii="Arial" w:hAnsi="Arial" w:cs="Arial"/>
+        </w:rPr>
+      </w:pPr>
     </w:p>
     <w:sectPr>
       <w:pgSz w:w="11906" w:h="16838"/>

</xml_diff>

<commit_message>
define event driven architecture
</commit_message>
<xml_diff>
--- a/Mémoire - brouillon.docx
+++ b/Mémoire - brouillon.docx
@@ -64,35 +64,7 @@
         <w:rPr>
           <w:rFonts w:ascii="Arial" w:hAnsi="Arial" w:cs="Arial"/>
         </w:rPr>
-        <w:t xml:space="preserve">Parler du fait que grâce à </w:t>
-      </w:r>
-      <w:proofErr w:type="spellStart"/>
-      <w:r>
-        <w:rPr>
-          <w:rFonts w:ascii="Arial" w:hAnsi="Arial" w:cs="Arial"/>
-        </w:rPr>
-        <w:t>Amilapp</w:t>
-      </w:r>
-      <w:proofErr w:type="spellEnd"/>
-      <w:r>
-        <w:rPr>
-          <w:rFonts w:ascii="Arial" w:hAnsi="Arial" w:cs="Arial"/>
-        </w:rPr>
-        <w:t xml:space="preserve">, l’entreprise va enfin créer ses propres packages sur </w:t>
-      </w:r>
-      <w:proofErr w:type="spellStart"/>
-      <w:r>
-        <w:rPr>
-          <w:rFonts w:ascii="Arial" w:hAnsi="Arial" w:cs="Arial"/>
-        </w:rPr>
-        <w:t>npmjs</w:t>
-      </w:r>
-      <w:proofErr w:type="spellEnd"/>
-      <w:r>
-        <w:rPr>
-          <w:rFonts w:ascii="Arial" w:hAnsi="Arial" w:cs="Arial"/>
-        </w:rPr>
-        <w:t>, évite la redondance de code dans les projets, surtout dans un projet micro-service où chaque service est une API.</w:t>
+        <w:t>Parler du fait que grâce à Amilapp, l’entreprise va enfin créer ses propres packages sur npmjs, évite la redondance de code dans les projets, surtout dans un projet micro-service où chaque service est une API.</w:t>
       </w:r>
     </w:p>
     <w:p>
@@ -182,23 +154,7 @@
           <w:rFonts w:ascii="Arial" w:hAnsi="Arial" w:cs="Arial"/>
           <w:highlight w:val="yellow"/>
         </w:rPr>
-        <w:t xml:space="preserve">Parler du développement de </w:t>
-      </w:r>
-      <w:proofErr w:type="spellStart"/>
-      <w:r>
-        <w:rPr>
-          <w:rFonts w:ascii="Arial" w:hAnsi="Arial" w:cs="Arial"/>
-          <w:highlight w:val="yellow"/>
-        </w:rPr>
-        <w:t>Babyltone</w:t>
-      </w:r>
-      <w:proofErr w:type="spellEnd"/>
-      <w:r>
-        <w:rPr>
-          <w:rFonts w:ascii="Arial" w:hAnsi="Arial" w:cs="Arial"/>
-          <w:highlight w:val="yellow"/>
-        </w:rPr>
-        <w:t xml:space="preserve"> V2 quand j’étais en 3</w:t>
+        <w:t>Parler du développement de Babyltone V2 quand j’étais en 3</w:t>
       </w:r>
       <w:r>
         <w:rPr>
@@ -213,23 +169,7 @@
           <w:rFonts w:ascii="Arial" w:hAnsi="Arial" w:cs="Arial"/>
           <w:highlight w:val="yellow"/>
         </w:rPr>
-        <w:t xml:space="preserve"> année, montrer l’importance d’un chef de projet, d’un lead dev, des MR, etc… Montrer qu’Amiltone à appris de ses erreurs et à </w:t>
-      </w:r>
-      <w:proofErr w:type="spellStart"/>
-      <w:r>
-        <w:rPr>
-          <w:rFonts w:ascii="Arial" w:hAnsi="Arial" w:cs="Arial"/>
-          <w:highlight w:val="yellow"/>
-        </w:rPr>
-        <w:t>amélioré</w:t>
-      </w:r>
-      <w:proofErr w:type="spellEnd"/>
-      <w:r>
-        <w:rPr>
-          <w:rFonts w:ascii="Arial" w:hAnsi="Arial" w:cs="Arial"/>
-          <w:highlight w:val="yellow"/>
-        </w:rPr>
-        <w:t xml:space="preserve"> le déroulement des projets interne.</w:t>
+        <w:t xml:space="preserve"> année, montrer l’importance d’un chef de projet, d’un lead dev, des MR, etc… Montrer qu’Amiltone à appris de ses erreurs et à amélioré le déroulement des projets interne.</w:t>
       </w:r>
     </w:p>
     <w:p>
@@ -262,35 +202,7 @@
         <w:rPr>
           <w:rFonts w:ascii="Arial" w:hAnsi="Arial" w:cs="Arial"/>
         </w:rPr>
-        <w:t xml:space="preserve">Parler du possible passage sur </w:t>
-      </w:r>
-      <w:proofErr w:type="spellStart"/>
-      <w:r>
-        <w:rPr>
-          <w:rFonts w:ascii="Arial" w:hAnsi="Arial" w:cs="Arial"/>
-        </w:rPr>
-        <w:t>ESlint</w:t>
-      </w:r>
-      <w:proofErr w:type="spellEnd"/>
-      <w:r>
-        <w:rPr>
-          <w:rFonts w:ascii="Arial" w:hAnsi="Arial" w:cs="Arial"/>
-        </w:rPr>
-        <w:t xml:space="preserve"> au lieu de </w:t>
-      </w:r>
-      <w:proofErr w:type="spellStart"/>
-      <w:r>
-        <w:rPr>
-          <w:rFonts w:ascii="Arial" w:hAnsi="Arial" w:cs="Arial"/>
-        </w:rPr>
-        <w:t>tsLint</w:t>
-      </w:r>
-      <w:proofErr w:type="spellEnd"/>
-      <w:r>
-        <w:rPr>
-          <w:rFonts w:ascii="Arial" w:hAnsi="Arial" w:cs="Arial"/>
-        </w:rPr>
-        <w:t xml:space="preserve"> qui est déprécié : permettra une meilleure réutilisation avec une meilleure visualisation des erreurs dans le code.</w:t>
+        <w:t>Parler du possible passage sur ESlint au lieu de tsLint qui est déprécié : permettra une meilleure réutilisation avec une meilleure visualisation des erreurs dans le code.</w:t>
       </w:r>
     </w:p>
     <w:p>
@@ -455,44 +367,8 @@
         <w:rPr>
           <w:rFonts w:ascii="Arial" w:hAnsi="Arial" w:cs="Arial"/>
         </w:rPr>
-        <w:t xml:space="preserve"> </w:t>
-      </w:r>
-      <w:proofErr w:type="spellStart"/>
-      <w:r>
-        <w:rPr>
-          <w:rFonts w:ascii="Arial" w:hAnsi="Arial" w:cs="Arial"/>
-        </w:rPr>
-        <w:t>Niji</w:t>
-      </w:r>
-      <w:proofErr w:type="spellEnd"/>
-      <w:r>
-        <w:rPr>
-          <w:rFonts w:ascii="Arial" w:hAnsi="Arial" w:cs="Arial"/>
-        </w:rPr>
-        <w:t xml:space="preserve"> / SQLI / </w:t>
-      </w:r>
-      <w:proofErr w:type="spellStart"/>
-      <w:r>
-        <w:rPr>
-          <w:rFonts w:ascii="Arial" w:hAnsi="Arial" w:cs="Arial"/>
-        </w:rPr>
-        <w:t>Smile</w:t>
-      </w:r>
-      <w:proofErr w:type="spellEnd"/>
-      <w:r>
-        <w:rPr>
-          <w:rFonts w:ascii="Arial" w:hAnsi="Arial" w:cs="Arial"/>
-        </w:rPr>
-        <w:t xml:space="preserve"> / </w:t>
-      </w:r>
-      <w:proofErr w:type="spellStart"/>
-      <w:r>
-        <w:rPr>
-          <w:rFonts w:ascii="Arial" w:hAnsi="Arial" w:cs="Arial"/>
-        </w:rPr>
-        <w:t>Agixis</w:t>
-      </w:r>
-      <w:proofErr w:type="spellEnd"/>
+        <w:t xml:space="preserve"> Niji / SQLI / Smile / Agixis</w:t>
+      </w:r>
     </w:p>
     <w:p>
       <w:pPr>
@@ -524,44 +400,8 @@
         <w:rPr>
           <w:rFonts w:ascii="Arial" w:hAnsi="Arial" w:cs="Arial"/>
         </w:rPr>
-        <w:t xml:space="preserve"> </w:t>
-      </w:r>
-      <w:proofErr w:type="spellStart"/>
-      <w:r>
-        <w:rPr>
-          <w:rFonts w:ascii="Arial" w:hAnsi="Arial" w:cs="Arial"/>
-        </w:rPr>
-        <w:t>Sword</w:t>
-      </w:r>
-      <w:proofErr w:type="spellEnd"/>
-      <w:r>
-        <w:rPr>
-          <w:rFonts w:ascii="Arial" w:hAnsi="Arial" w:cs="Arial"/>
-        </w:rPr>
-        <w:t xml:space="preserve"> / </w:t>
-      </w:r>
-      <w:proofErr w:type="spellStart"/>
-      <w:r>
-        <w:rPr>
-          <w:rFonts w:ascii="Arial" w:hAnsi="Arial" w:cs="Arial"/>
-        </w:rPr>
-        <w:t>Corus</w:t>
-      </w:r>
-      <w:proofErr w:type="spellEnd"/>
-      <w:r>
-        <w:rPr>
-          <w:rFonts w:ascii="Arial" w:hAnsi="Arial" w:cs="Arial"/>
-        </w:rPr>
-        <w:t xml:space="preserve"> / Sopra / </w:t>
-      </w:r>
-      <w:proofErr w:type="spellStart"/>
-      <w:r>
-        <w:rPr>
-          <w:rFonts w:ascii="Arial" w:hAnsi="Arial" w:cs="Arial"/>
-        </w:rPr>
-        <w:t>Aprr</w:t>
-      </w:r>
-      <w:proofErr w:type="spellEnd"/>
+        <w:t xml:space="preserve"> Sword / Corus / Sopra / Aprr</w:t>
+      </w:r>
     </w:p>
     <w:p>
       <w:pPr>
@@ -822,27 +662,7 @@
           <w:bCs/>
           <w:highlight w:val="yellow"/>
         </w:rPr>
-        <w:t xml:space="preserve">Parler de la branche design, pourquoi avoir fondé studio </w:t>
-      </w:r>
-      <w:proofErr w:type="spellStart"/>
-      <w:r>
-        <w:rPr>
-          <w:rFonts w:ascii="Arial" w:hAnsi="Arial" w:cs="Arial"/>
-          <w:b/>
-          <w:bCs/>
-          <w:highlight w:val="yellow"/>
-        </w:rPr>
-        <w:t>Bluck</w:t>
-      </w:r>
-      <w:proofErr w:type="spellEnd"/>
-      <w:r>
-        <w:rPr>
-          <w:rFonts w:ascii="Arial" w:hAnsi="Arial" w:cs="Arial"/>
-          <w:b/>
-          <w:bCs/>
-          <w:highlight w:val="yellow"/>
-        </w:rPr>
-        <w:t> ?</w:t>
+        <w:t>Parler de la branche design, pourquoi avoir fondé studio Bluck ?</w:t>
       </w:r>
       <w:r>
         <w:rPr>
@@ -879,23 +699,7 @@
           <w:rFonts w:ascii="Arial" w:hAnsi="Arial" w:cs="Arial"/>
           <w:highlight w:val="yellow"/>
         </w:rPr>
-        <w:t xml:space="preserve"> Afin d’accompagner </w:t>
-      </w:r>
-      <w:proofErr w:type="spellStart"/>
-      <w:r>
-        <w:rPr>
-          <w:rFonts w:ascii="Arial" w:hAnsi="Arial" w:cs="Arial"/>
-          <w:highlight w:val="yellow"/>
-        </w:rPr>
-        <w:t>Aprr</w:t>
-      </w:r>
-      <w:proofErr w:type="spellEnd"/>
-      <w:r>
-        <w:rPr>
-          <w:rFonts w:ascii="Arial" w:hAnsi="Arial" w:cs="Arial"/>
-          <w:highlight w:val="yellow"/>
-        </w:rPr>
-        <w:t xml:space="preserve"> dans le développement d’une nouvelle offre de service conjointe</w:t>
+        <w:t xml:space="preserve"> Afin d’accompagner Aprr dans le développement d’une nouvelle offre de service conjointe</w:t>
       </w:r>
     </w:p>
     <w:p>
@@ -952,27 +756,7 @@
           <w:bCs/>
           <w:highlight w:val="yellow"/>
         </w:rPr>
-        <w:t xml:space="preserve"> pour le backend d’</w:t>
-      </w:r>
-      <w:proofErr w:type="spellStart"/>
-      <w:r>
-        <w:rPr>
-          <w:rFonts w:ascii="Arial" w:hAnsi="Arial" w:cs="Arial"/>
-          <w:b/>
-          <w:bCs/>
-          <w:highlight w:val="yellow"/>
-        </w:rPr>
-        <w:t>Amilapp</w:t>
-      </w:r>
-      <w:proofErr w:type="spellEnd"/>
-      <w:r>
-        <w:rPr>
-          <w:rFonts w:ascii="Arial" w:hAnsi="Arial" w:cs="Arial"/>
-          <w:b/>
-          <w:bCs/>
-          <w:highlight w:val="yellow"/>
-        </w:rPr>
-        <w:t> ?</w:t>
+        <w:t xml:space="preserve"> pour le backend d’Amilapp ?</w:t>
       </w:r>
       <w:r>
         <w:rPr>
@@ -991,29 +775,7 @@
           <w:highlight w:val="yellow"/>
           <w:lang w:eastAsia="fr-FR"/>
         </w:rPr>
-        <w:t xml:space="preserve">Pour des questions de modularité et être en mesure de pouvoir déployer la solution éventuellement pour d'autres clients dans l'avenir en mode édition logicielle Saas. Et les </w:t>
-      </w:r>
-      <w:proofErr w:type="spellStart"/>
-      <w:r>
-        <w:rPr>
-          <w:rFonts w:ascii="Segoe UI" w:eastAsia="Times New Roman" w:hAnsi="Segoe UI" w:cs="Segoe UI"/>
-          <w:sz w:val="21"/>
-          <w:szCs w:val="21"/>
-          <w:highlight w:val="yellow"/>
-          <w:lang w:eastAsia="fr-FR"/>
-        </w:rPr>
-        <w:t>microservices</w:t>
-      </w:r>
-      <w:proofErr w:type="spellEnd"/>
-      <w:r>
-        <w:rPr>
-          <w:rFonts w:ascii="Segoe UI" w:eastAsia="Times New Roman" w:hAnsi="Segoe UI" w:cs="Segoe UI"/>
-          <w:sz w:val="21"/>
-          <w:szCs w:val="21"/>
-          <w:highlight w:val="yellow"/>
-          <w:lang w:eastAsia="fr-FR"/>
-        </w:rPr>
-        <w:t xml:space="preserve"> permettent de pouvoir piloter finement la charge sur </w:t>
+        <w:t xml:space="preserve">Pour des questions de modularité et être en mesure de pouvoir déployer la solution éventuellement pour d'autres clients dans l'avenir en mode édition logicielle Saas. Et les microservices permettent de pouvoir piloter finement la charge sur </w:t>
       </w:r>
       <w:r>
         <w:rPr>
@@ -1360,23 +1122,7 @@
           <w:rFonts w:ascii="Arial" w:hAnsi="Arial" w:cs="Arial"/>
           <w:highlight w:val="yellow"/>
         </w:rPr>
-        <w:t xml:space="preserve"> A chaque fonctionnalité développée, une merge </w:t>
-      </w:r>
-      <w:proofErr w:type="spellStart"/>
-      <w:r>
-        <w:rPr>
-          <w:rFonts w:ascii="Arial" w:hAnsi="Arial" w:cs="Arial"/>
-          <w:highlight w:val="yellow"/>
-        </w:rPr>
-        <w:t>request</w:t>
-      </w:r>
-      <w:proofErr w:type="spellEnd"/>
-      <w:r>
-        <w:rPr>
-          <w:rFonts w:ascii="Arial" w:hAnsi="Arial" w:cs="Arial"/>
-          <w:highlight w:val="yellow"/>
-        </w:rPr>
-        <w:t xml:space="preserve"> doit être faite avant de merger sur la branche principale.</w:t>
+        <w:t xml:space="preserve"> A chaque fonctionnalité développée, une merge request doit être faite avant de merger sur la branche principale.</w:t>
       </w:r>
       <w:r>
         <w:rPr>
@@ -1451,21 +1197,7 @@
         <w:rPr>
           <w:rFonts w:ascii="Arial" w:hAnsi="Arial" w:cs="Arial"/>
         </w:rPr>
-        <w:t xml:space="preserve">dans un </w:t>
-      </w:r>
-      <w:proofErr w:type="spellStart"/>
-      <w:r>
-        <w:rPr>
-          <w:rFonts w:ascii="Arial" w:hAnsi="Arial" w:cs="Arial"/>
-        </w:rPr>
-        <w:t>openspace</w:t>
-      </w:r>
-      <w:proofErr w:type="spellEnd"/>
-      <w:r>
-        <w:rPr>
-          <w:rFonts w:ascii="Arial" w:hAnsi="Arial" w:cs="Arial"/>
-        </w:rPr>
-        <w:t xml:space="preserve"> avec environ 8 personnes. Climatisé</w:t>
+        <w:t>dans un openspace avec environ 8 personnes. Climatisé</w:t>
       </w:r>
       <w:r>
         <w:rPr>
@@ -1591,23 +1323,7 @@
           <w:rFonts w:ascii="Arial" w:hAnsi="Arial" w:cs="Arial"/>
           <w:highlight w:val="yellow"/>
         </w:rPr>
-        <w:t xml:space="preserve">Sur le projet </w:t>
-      </w:r>
-      <w:proofErr w:type="spellStart"/>
-      <w:r>
-        <w:rPr>
-          <w:rFonts w:ascii="Arial" w:hAnsi="Arial" w:cs="Arial"/>
-          <w:highlight w:val="yellow"/>
-        </w:rPr>
-        <w:t>Amilapp</w:t>
-      </w:r>
-      <w:proofErr w:type="spellEnd"/>
-      <w:r>
-        <w:rPr>
-          <w:rFonts w:ascii="Arial" w:hAnsi="Arial" w:cs="Arial"/>
-          <w:highlight w:val="yellow"/>
-        </w:rPr>
-        <w:t xml:space="preserve"> depuis 2 ans maintenant. Un de</w:t>
+        <w:t>Sur le projet Amilapp depuis 2 ans maintenant. Un de</w:t>
       </w:r>
       <w:r>
         <w:rPr>
@@ -1656,39 +1372,7 @@
           <w:rFonts w:ascii="Arial" w:hAnsi="Arial" w:cs="Arial"/>
           <w:highlight w:val="yellow"/>
         </w:rPr>
-        <w:t xml:space="preserve"> corriger les merge </w:t>
-      </w:r>
-      <w:proofErr w:type="spellStart"/>
-      <w:r>
-        <w:rPr>
-          <w:rFonts w:ascii="Arial" w:hAnsi="Arial" w:cs="Arial"/>
-          <w:highlight w:val="yellow"/>
-        </w:rPr>
-        <w:t>request</w:t>
-      </w:r>
-      <w:proofErr w:type="spellEnd"/>
-      <w:r>
-        <w:rPr>
-          <w:rFonts w:ascii="Arial" w:hAnsi="Arial" w:cs="Arial"/>
-          <w:highlight w:val="yellow"/>
-        </w:rPr>
-        <w:t xml:space="preserve"> faites par les autres développeurs de l’équipe. Quant à moi, j’envoie les merge </w:t>
-      </w:r>
-      <w:proofErr w:type="spellStart"/>
-      <w:r>
-        <w:rPr>
-          <w:rFonts w:ascii="Arial" w:hAnsi="Arial" w:cs="Arial"/>
-          <w:highlight w:val="yellow"/>
-        </w:rPr>
-        <w:t>request</w:t>
-      </w:r>
-      <w:proofErr w:type="spellEnd"/>
-      <w:r>
-        <w:rPr>
-          <w:rFonts w:ascii="Arial" w:hAnsi="Arial" w:cs="Arial"/>
-          <w:highlight w:val="yellow"/>
-        </w:rPr>
-        <w:t xml:space="preserve"> au lead dev de la web factory.</w:t>
+        <w:t xml:space="preserve"> corriger les merge request faites par les autres développeurs de l’équipe. Quant à moi, j’envoie les merge request au lead dev de la web factory.</w:t>
       </w:r>
     </w:p>
     <w:p>
@@ -1730,77 +1414,21 @@
           <w:highlight w:val="yellow"/>
         </w:rPr>
         <w:br/>
-      </w:r>
-      <w:proofErr w:type="spellStart"/>
-      <w:r>
-        <w:rPr>
-          <w:rFonts w:ascii="Arial" w:hAnsi="Arial" w:cs="Arial"/>
-          <w:highlight w:val="yellow"/>
-        </w:rPr>
-        <w:t>Amilapp</w:t>
-      </w:r>
-      <w:proofErr w:type="spellEnd"/>
-      <w:r>
-        <w:rPr>
-          <w:rFonts w:ascii="Arial" w:hAnsi="Arial" w:cs="Arial"/>
-          <w:highlight w:val="yellow"/>
-        </w:rPr>
-        <w:t xml:space="preserve"> vient de sortir en version 1.0. C’est une application qui permet une communication de l’entreprise envers ses collaborateurs plus simple et plus efficaces que les habituels courriels. Elle permet par exemple la création de sondages ou d’événements, habituellement communiqués via Teams ou mail. Tous les collaborateurs pourront y répondre facilement grâce à une application iOS ou Android</w:t>
-      </w:r>
-      <w:r>
-        <w:rPr>
-          <w:rFonts w:ascii="Arial" w:hAnsi="Arial" w:cs="Arial"/>
-          <w:highlight w:val="yellow"/>
-        </w:rPr>
-        <w:t xml:space="preserve">. </w:t>
-      </w:r>
-      <w:proofErr w:type="spellStart"/>
-      <w:r>
-        <w:rPr>
-          <w:rFonts w:ascii="Arial" w:hAnsi="Arial" w:cs="Arial"/>
-          <w:highlight w:val="yellow"/>
-        </w:rPr>
-        <w:t>Amilapp</w:t>
-      </w:r>
-      <w:proofErr w:type="spellEnd"/>
-      <w:r>
-        <w:rPr>
-          <w:rFonts w:ascii="Arial" w:hAnsi="Arial" w:cs="Arial"/>
-          <w:highlight w:val="yellow"/>
-        </w:rPr>
-        <w:t xml:space="preserve"> dispose donc d’une application mobile, d’un backoffice administrateur et d’un </w:t>
-      </w:r>
-      <w:proofErr w:type="spellStart"/>
-      <w:r>
-        <w:rPr>
-          <w:rFonts w:ascii="Arial" w:hAnsi="Arial" w:cs="Arial"/>
-          <w:highlight w:val="yellow"/>
-        </w:rPr>
-        <w:t>frontoffice</w:t>
-      </w:r>
-      <w:proofErr w:type="spellEnd"/>
-      <w:r>
-        <w:rPr>
-          <w:rFonts w:ascii="Arial" w:hAnsi="Arial" w:cs="Arial"/>
-          <w:highlight w:val="yellow"/>
-        </w:rPr>
-        <w:t xml:space="preserve">. Je me suis occupé des parties front et backoffice. Elles ont été codées en Angular 8. </w:t>
-      </w:r>
-      <w:proofErr w:type="spellStart"/>
-      <w:r>
-        <w:rPr>
-          <w:rFonts w:ascii="Arial" w:hAnsi="Arial" w:cs="Arial"/>
-          <w:highlight w:val="yellow"/>
-        </w:rPr>
-        <w:t>Amilapp</w:t>
-      </w:r>
-      <w:proofErr w:type="spellEnd"/>
-      <w:r>
-        <w:rPr>
-          <w:rFonts w:ascii="Arial" w:hAnsi="Arial" w:cs="Arial"/>
-          <w:highlight w:val="yellow"/>
-        </w:rPr>
-        <w:t xml:space="preserve"> ne dispose pas de backend à proprement parlé puisque nous utilisons la solution cloud de Google : Firebase. Elle permet la création rapide d’une application sans se poser les questions du « langage » de la base de données. J’ai utilisé le package AngularFire2 qui permet une intégration simple de Firebase avec Angular. Cette solution est pratique lorsque l’on souhaite développer une petite application rapidement. Mais dès lors que l’application devient plus complexe, on arrive rapidement aux limites de Firebase </w:t>
+        <w:t>Amilapp vient de sortir en version 1.0. C’est une application qui permet une communication de l’entreprise envers ses collaborateurs plus simple et plus efficaces que les habituels courriels. Elle permet par exemple la création de sondages ou d’événements, habituellement communiqués via Teams ou mail. Tous les collaborateurs pourront y répondre facilement grâce à une application iOS ou Android</w:t>
+      </w:r>
+      <w:r>
+        <w:rPr>
+          <w:rFonts w:ascii="Arial" w:hAnsi="Arial" w:cs="Arial"/>
+          <w:highlight w:val="yellow"/>
+        </w:rPr>
+        <w:t xml:space="preserve">. Amilapp dispose donc d’une application mobile, d’un backoffice administrateur et d’un frontoffice. Je me suis occupé des parties front et backoffice. Elles ont été codées en Angular 8. </w:t>
+      </w:r>
+      <w:r>
+        <w:rPr>
+          <w:rFonts w:ascii="Arial" w:hAnsi="Arial" w:cs="Arial"/>
+          <w:highlight w:val="yellow"/>
+        </w:rPr>
+        <w:t xml:space="preserve">Amilapp ne dispose pas de backend à proprement parlé puisque nous utilisons la solution cloud de Google : Firebase. Elle permet la création rapide d’une application sans se poser les questions du « langage » de la base de données. J’ai utilisé le package AngularFire2 qui permet une intégration simple de Firebase avec Angular. Cette solution est pratique lorsque l’on souhaite développer une petite application rapidement. Mais dès lors que l’application devient plus complexe, on arrive rapidement aux limites de Firebase </w:t>
       </w:r>
       <w:r>
         <w:rPr>
@@ -1849,23 +1477,7 @@
           <w:rFonts w:ascii="Arial" w:hAnsi="Arial" w:cs="Arial"/>
           <w:highlight w:val="yellow"/>
         </w:rPr>
-        <w:t xml:space="preserve">Comme </w:t>
-      </w:r>
-      <w:proofErr w:type="spellStart"/>
-      <w:r>
-        <w:rPr>
-          <w:rFonts w:ascii="Arial" w:hAnsi="Arial" w:cs="Arial"/>
-          <w:highlight w:val="yellow"/>
-        </w:rPr>
-        <w:t>Amilapp</w:t>
-      </w:r>
-      <w:proofErr w:type="spellEnd"/>
-      <w:r>
-        <w:rPr>
-          <w:rFonts w:ascii="Arial" w:hAnsi="Arial" w:cs="Arial"/>
-          <w:highlight w:val="yellow"/>
-        </w:rPr>
-        <w:t xml:space="preserve"> est un projet interne, un projet sans deadline, qui permet de progresser, le but </w:t>
+        <w:t xml:space="preserve">Comme Amilapp est un projet interne, un projet sans deadline, qui permet de progresser, le but </w:t>
       </w:r>
       <w:r>
         <w:rPr>
@@ -1937,47 +1549,22 @@
           <w:rFonts w:ascii="Arial" w:hAnsi="Arial" w:cs="Arial"/>
           <w:highlight w:val="yellow"/>
         </w:rPr>
-        <w:t xml:space="preserve">Chez </w:t>
-      </w:r>
-      <w:proofErr w:type="spellStart"/>
-      <w:r>
-        <w:rPr>
-          <w:rFonts w:ascii="Arial" w:hAnsi="Arial" w:cs="Arial"/>
-          <w:highlight w:val="yellow"/>
-        </w:rPr>
-        <w:t>amiltone</w:t>
-      </w:r>
-      <w:proofErr w:type="spellEnd"/>
-      <w:r>
-        <w:rPr>
-          <w:rFonts w:ascii="Arial" w:hAnsi="Arial" w:cs="Arial"/>
-          <w:highlight w:val="yellow"/>
-        </w:rPr>
-        <w:t>, le département web, la web factory, a créé un starter-kit, un projet de base avec énormément de fonctionnalité de base, tels que les différentes façons de se connecter en tant qu’utilisateur, une gestion de rôle, d’envoie de mail, de planificateur de tâches, qui peuvent potentiellement servir sur n’importe quel projet client. L’objectif du starter-kit est d’éviter de repartir de zéro à chaque nouveau projet.</w:t>
-      </w:r>
-    </w:p>
-    <w:p>
-      <w:pPr>
-        <w:spacing w:line="360" w:lineRule="auto"/>
-        <w:rPr>
-          <w:rFonts w:ascii="Arial" w:hAnsi="Arial" w:cs="Arial"/>
-        </w:rPr>
-      </w:pPr>
-      <w:proofErr w:type="spellStart"/>
-      <w:r>
-        <w:rPr>
-          <w:rFonts w:ascii="Arial" w:hAnsi="Arial" w:cs="Arial"/>
-          <w:highlight w:val="yellow"/>
-        </w:rPr>
-        <w:t>Amilapp</w:t>
-      </w:r>
-      <w:proofErr w:type="spellEnd"/>
-      <w:r>
-        <w:rPr>
-          <w:rFonts w:ascii="Arial" w:hAnsi="Arial" w:cs="Arial"/>
-          <w:highlight w:val="yellow"/>
-        </w:rPr>
-        <w:t xml:space="preserve"> permettra la création d’un nouveau starter-kit, basé sur l’ancien, fonctionnant grâce aux micro-services.</w:t>
+        <w:t>Chez amiltone, le département web, la web factory, a créé un starter-kit, un projet de base avec énormément de fonctionnalité de base, tels que les différentes façons de se connecter en tant qu’utilisateur, une gestion de rôle, d’envoie de mail, de planificateur de tâches, qui peuvent potentiellement servir sur n’importe quel projet client. L’objectif du starter-kit est d’éviter de repartir de zéro à chaque nouveau projet.</w:t>
+      </w:r>
+    </w:p>
+    <w:p>
+      <w:pPr>
+        <w:spacing w:line="360" w:lineRule="auto"/>
+        <w:rPr>
+          <w:rFonts w:ascii="Arial" w:hAnsi="Arial" w:cs="Arial"/>
+        </w:rPr>
+      </w:pPr>
+      <w:r>
+        <w:rPr>
+          <w:rFonts w:ascii="Arial" w:hAnsi="Arial" w:cs="Arial"/>
+          <w:highlight w:val="yellow"/>
+        </w:rPr>
+        <w:t>Amilapp permettra la création d’un nouveau starter-kit, basé sur l’ancien, fonctionnant grâce aux micro-services.</w:t>
       </w:r>
       <w:r>
         <w:rPr>
@@ -2007,40 +1594,24 @@
           <w:rFonts w:ascii="Arial" w:hAnsi="Arial" w:cs="Arial"/>
         </w:rPr>
       </w:pPr>
-      <w:proofErr w:type="spellStart"/>
-      <w:r>
-        <w:rPr>
-          <w:rFonts w:ascii="Arial" w:hAnsi="Arial" w:cs="Arial"/>
-        </w:rPr>
-        <w:t>Acutalité</w:t>
-      </w:r>
-      <w:proofErr w:type="spellEnd"/>
-      <w:r>
-        <w:rPr>
-          <w:rFonts w:ascii="Arial" w:hAnsi="Arial" w:cs="Arial"/>
-        </w:rPr>
-        <w:t xml:space="preserve"> dans le secteur de l’informatique :</w:t>
-      </w:r>
-    </w:p>
-    <w:p>
-      <w:pPr>
-        <w:rPr>
-          <w:rFonts w:ascii="Arial" w:hAnsi="Arial" w:cs="Arial"/>
-        </w:rPr>
-      </w:pPr>
-      <w:proofErr w:type="spellStart"/>
-      <w:r>
-        <w:rPr>
-          <w:rFonts w:ascii="Arial" w:hAnsi="Arial" w:cs="Arial"/>
-        </w:rPr>
-        <w:t>Microservices</w:t>
-      </w:r>
-      <w:proofErr w:type="spellEnd"/>
-      <w:r>
-        <w:rPr>
-          <w:rFonts w:ascii="Arial" w:hAnsi="Arial" w:cs="Arial"/>
-        </w:rPr>
-        <w:t xml:space="preserve"> de plus en plus en vogue, le cloud pareil.</w:t>
+      <w:r>
+        <w:rPr>
+          <w:rFonts w:ascii="Arial" w:hAnsi="Arial" w:cs="Arial"/>
+        </w:rPr>
+        <w:t>Acutalité dans le secteur de l’informatique :</w:t>
+      </w:r>
+    </w:p>
+    <w:p>
+      <w:pPr>
+        <w:rPr>
+          <w:rFonts w:ascii="Arial" w:hAnsi="Arial" w:cs="Arial"/>
+        </w:rPr>
+      </w:pPr>
+      <w:r>
+        <w:rPr>
+          <w:rFonts w:ascii="Arial" w:hAnsi="Arial" w:cs="Arial"/>
+        </w:rPr>
+        <w:t>Microservices de plus en plus en vogue, le cloud pareil.</w:t>
       </w:r>
       <w:r>
         <w:rPr>
@@ -2161,21 +1732,7 @@
         <w:rPr>
           <w:lang w:val="en-GB"/>
         </w:rPr>
-        <w:t xml:space="preserve">Microservices are small, autonomous services that work together » (18 </w:t>
-      </w:r>
-      <w:proofErr w:type="spellStart"/>
-      <w:r>
-        <w:rPr>
-          <w:lang w:val="en-GB"/>
-        </w:rPr>
-        <w:t>juillet</w:t>
-      </w:r>
-      <w:proofErr w:type="spellEnd"/>
-      <w:r>
-        <w:rPr>
-          <w:lang w:val="en-GB"/>
-        </w:rPr>
-        <w:t xml:space="preserve"> 2020) </w:t>
+        <w:t xml:space="preserve">Microservices are small, autonomous services that work together » (18 juillet 2020) </w:t>
       </w:r>
       <w:hyperlink r:id="rId8" w:history="1">
         <w:r>
@@ -2197,35 +1754,7 @@
         <w:rPr>
           <w:rFonts w:ascii="Arial" w:hAnsi="Arial" w:cs="Arial"/>
         </w:rPr>
-        <w:t>Expliquer l’</w:t>
-      </w:r>
-      <w:proofErr w:type="spellStart"/>
-      <w:r>
-        <w:rPr>
-          <w:rFonts w:ascii="Arial" w:hAnsi="Arial" w:cs="Arial"/>
-        </w:rPr>
-        <w:t>achitecture</w:t>
-      </w:r>
-      <w:proofErr w:type="spellEnd"/>
-      <w:r>
-        <w:rPr>
-          <w:rFonts w:ascii="Arial" w:hAnsi="Arial" w:cs="Arial"/>
-        </w:rPr>
-        <w:t xml:space="preserve"> </w:t>
-      </w:r>
-      <w:proofErr w:type="spellStart"/>
-      <w:r>
-        <w:rPr>
-          <w:rFonts w:ascii="Arial" w:hAnsi="Arial" w:cs="Arial"/>
-        </w:rPr>
-        <w:t>microservice</w:t>
-      </w:r>
-      <w:proofErr w:type="spellEnd"/>
-      <w:r>
-        <w:rPr>
-          <w:rFonts w:ascii="Arial" w:hAnsi="Arial" w:cs="Arial"/>
-        </w:rPr>
-        <w:t xml:space="preserve"> avec un schéma peut être pour que ce soit plus simple et plus visuel, et du coup, montrer quels partie je dois développer pour le starter-kit.</w:t>
+        <w:t>Expliquer l’achitecture microservice avec un schéma peut être pour que ce soit plus simple et plus visuel, et du coup, montrer quels partie je dois développer pour le starter-kit.</w:t>
       </w:r>
     </w:p>
     <w:p>
@@ -2278,35 +1807,7 @@
         <w:rPr>
           <w:rFonts w:ascii="Arial" w:hAnsi="Arial" w:cs="Arial"/>
         </w:rPr>
-        <w:t xml:space="preserve">Parler de </w:t>
-      </w:r>
-      <w:proofErr w:type="spellStart"/>
-      <w:r>
-        <w:rPr>
-          <w:rFonts w:ascii="Arial" w:hAnsi="Arial" w:cs="Arial"/>
-        </w:rPr>
-        <w:t>springboot</w:t>
-      </w:r>
-      <w:proofErr w:type="spellEnd"/>
-      <w:r>
-        <w:rPr>
-          <w:rFonts w:ascii="Arial" w:hAnsi="Arial" w:cs="Arial"/>
-        </w:rPr>
-        <w:t xml:space="preserve"> (le </w:t>
-      </w:r>
-      <w:proofErr w:type="spellStart"/>
-      <w:r>
-        <w:rPr>
-          <w:rFonts w:ascii="Arial" w:hAnsi="Arial" w:cs="Arial"/>
-        </w:rPr>
-        <w:t>starterkit</w:t>
-      </w:r>
-      <w:proofErr w:type="spellEnd"/>
-      <w:r>
-        <w:rPr>
-          <w:rFonts w:ascii="Arial" w:hAnsi="Arial" w:cs="Arial"/>
-        </w:rPr>
-        <w:t xml:space="preserve"> java) et le .NET (démarrage d’un projet vide, possibilité de sélectionner une partie authentification soit déjà faite.</w:t>
+        <w:t>Parler de springboot (le starterkit java) et le .NET (démarrage d’un projet vide, possibilité de sélectionner une partie authentification soit déjà faite.</w:t>
       </w:r>
     </w:p>
     <w:p>
@@ -2393,21 +1894,7 @@
         <w:rPr>
           <w:rFonts w:ascii="Arial" w:hAnsi="Arial" w:cs="Arial"/>
         </w:rPr>
-        <w:t xml:space="preserve">Utiliser cette façon d’écrire pour donner une définition des </w:t>
-      </w:r>
-      <w:proofErr w:type="spellStart"/>
-      <w:r>
-        <w:rPr>
-          <w:rFonts w:ascii="Arial" w:hAnsi="Arial" w:cs="Arial"/>
-        </w:rPr>
-        <w:t>microservices</w:t>
-      </w:r>
-      <w:proofErr w:type="spellEnd"/>
-      <w:r>
-        <w:rPr>
-          <w:rFonts w:ascii="Arial" w:hAnsi="Arial" w:cs="Arial"/>
-        </w:rPr>
-        <w:t xml:space="preserve">, du cloud, des starter-kits : </w:t>
+        <w:t xml:space="preserve">Utiliser cette façon d’écrire pour donner une définition des microservices, du cloud, des starter-kits : </w:t>
       </w:r>
       <w:hyperlink r:id="rId11" w:history="1">
         <w:r>
@@ -2513,23 +2000,7 @@
           <w:rFonts w:ascii="Arial" w:hAnsi="Arial" w:cs="Arial"/>
           <w:highlight w:val="yellow"/>
         </w:rPr>
-        <w:t xml:space="preserve"> Nginx et un autre service codé en Java avec une base de données </w:t>
-      </w:r>
-      <w:proofErr w:type="spellStart"/>
-      <w:r>
-        <w:rPr>
-          <w:rFonts w:ascii="Arial" w:hAnsi="Arial" w:cs="Arial"/>
-          <w:highlight w:val="yellow"/>
-        </w:rPr>
-        <w:t>Postgresql</w:t>
-      </w:r>
-      <w:proofErr w:type="spellEnd"/>
-      <w:r>
-        <w:rPr>
-          <w:rFonts w:ascii="Arial" w:hAnsi="Arial" w:cs="Arial"/>
-          <w:highlight w:val="yellow"/>
-        </w:rPr>
-        <w:t xml:space="preserve"> qui tourne grâce à Apache.</w:t>
+        <w:t xml:space="preserve"> Nginx et un autre service codé en Java avec une base de données Postgresql qui tourne grâce à Apache.</w:t>
       </w:r>
       <w:r>
         <w:rPr>
@@ -2630,71 +2101,7 @@
           <w:highlight w:val="yellow"/>
         </w:rPr>
         <w:br/>
-        <w:t xml:space="preserve">très récent, pas de définition claire, évolue très rapidement, </w:t>
-      </w:r>
-      <w:proofErr w:type="spellStart"/>
-      <w:r>
-        <w:rPr>
-          <w:rFonts w:ascii="Arial" w:hAnsi="Arial" w:cs="Arial"/>
-          <w:highlight w:val="yellow"/>
-        </w:rPr>
-        <w:t>à</w:t>
-      </w:r>
-      <w:proofErr w:type="spellEnd"/>
-      <w:r>
-        <w:rPr>
-          <w:rFonts w:ascii="Arial" w:hAnsi="Arial" w:cs="Arial"/>
-          <w:highlight w:val="yellow"/>
-        </w:rPr>
-        <w:t xml:space="preserve"> besoin d’une veille technologique plus importante que pour les autres </w:t>
-      </w:r>
-      <w:proofErr w:type="spellStart"/>
-      <w:r>
-        <w:rPr>
-          <w:rFonts w:ascii="Arial" w:hAnsi="Arial" w:cs="Arial"/>
-          <w:highlight w:val="yellow"/>
-        </w:rPr>
-        <w:t>starterkit</w:t>
-      </w:r>
-      <w:proofErr w:type="spellEnd"/>
-      <w:r>
-        <w:rPr>
-          <w:rFonts w:ascii="Arial" w:hAnsi="Arial" w:cs="Arial"/>
-          <w:highlight w:val="yellow"/>
-        </w:rPr>
-        <w:t xml:space="preserve"> (</w:t>
-      </w:r>
-      <w:proofErr w:type="spellStart"/>
-      <w:r>
-        <w:rPr>
-          <w:rFonts w:ascii="Arial" w:hAnsi="Arial" w:cs="Arial"/>
-          <w:highlight w:val="yellow"/>
-        </w:rPr>
-        <w:t>spring</w:t>
-      </w:r>
-      <w:proofErr w:type="spellEnd"/>
-      <w:r>
-        <w:rPr>
-          <w:rFonts w:ascii="Arial" w:hAnsi="Arial" w:cs="Arial"/>
-          <w:highlight w:val="yellow"/>
-        </w:rPr>
-        <w:t xml:space="preserve">, </w:t>
-      </w:r>
-      <w:proofErr w:type="spellStart"/>
-      <w:r>
-        <w:rPr>
-          <w:rFonts w:ascii="Arial" w:hAnsi="Arial" w:cs="Arial"/>
-          <w:highlight w:val="yellow"/>
-        </w:rPr>
-        <w:t>etc</w:t>
-      </w:r>
-      <w:proofErr w:type="spellEnd"/>
-      <w:r>
-        <w:rPr>
-          <w:rFonts w:ascii="Arial" w:hAnsi="Arial" w:cs="Arial"/>
-          <w:highlight w:val="yellow"/>
-        </w:rPr>
-        <w:t>)</w:t>
+        <w:t>très récent, pas de définition claire, évolue très rapidement, à besoin d’une veille technologique plus importante que pour les autres starterkit (spring, etc)</w:t>
       </w:r>
     </w:p>
     <w:p>
@@ -2733,23 +2140,7 @@
           <w:highlight w:val="yellow"/>
         </w:rPr>
         <w:br/>
-        <w:t xml:space="preserve">Sur le </w:t>
-      </w:r>
-      <w:proofErr w:type="spellStart"/>
-      <w:r>
-        <w:rPr>
-          <w:rFonts w:ascii="Arial" w:hAnsi="Arial" w:cs="Arial"/>
-          <w:highlight w:val="yellow"/>
-        </w:rPr>
-        <w:t>starterkit</w:t>
-      </w:r>
-      <w:proofErr w:type="spellEnd"/>
-      <w:r>
-        <w:rPr>
-          <w:rFonts w:ascii="Arial" w:hAnsi="Arial" w:cs="Arial"/>
-          <w:highlight w:val="yellow"/>
-        </w:rPr>
-        <w:t xml:space="preserve"> actuel, on se retrouve avec énormément de fonctionnalité et on devra supprimer celle qu’on ne veut pas utiliser, avec le risque casser des fonctionnalités. Avec </w:t>
+        <w:t xml:space="preserve">Sur le starterkit actuel, on se retrouve avec énormément de fonctionnalité et on devra supprimer celle qu’on ne veut pas utiliser, avec le risque casser des fonctionnalités. Avec </w:t>
       </w:r>
       <w:r>
         <w:rPr>
@@ -2802,52 +2193,30 @@
         <w:rPr>
           <w:rFonts w:ascii="Arial" w:hAnsi="Arial" w:cs="Arial"/>
         </w:rPr>
-        <w:t xml:space="preserve">Parler du fait que les micro-services ont été mal compris au départ et donc il manque des fonctionnalités importantes tel que le service de bus de message, celui de gestion du cache </w:t>
-      </w:r>
-      <w:proofErr w:type="spellStart"/>
-      <w:r>
-        <w:rPr>
-          <w:rFonts w:ascii="Arial" w:hAnsi="Arial" w:cs="Arial"/>
-        </w:rPr>
-        <w:t>etc</w:t>
-      </w:r>
-      <w:proofErr w:type="spellEnd"/>
-      <w:r>
-        <w:rPr>
-          <w:rFonts w:ascii="Arial" w:hAnsi="Arial" w:cs="Arial"/>
-        </w:rPr>
-        <w:t>, et du coup, expliquer que la décision a été prise de déployer l’application actuelle en version de dev en gardant l’architecture actuelle parce qu’elle est bloquante pour la mobile. L’application reste fonctionnelle</w:t>
-      </w:r>
-    </w:p>
-    <w:p>
-      <w:pPr>
-        <w:spacing w:line="360" w:lineRule="auto"/>
-        <w:rPr>
-          <w:rFonts w:ascii="Arial" w:hAnsi="Arial" w:cs="Arial"/>
-        </w:rPr>
-      </w:pPr>
-    </w:p>
-    <w:p>
-      <w:pPr>
-        <w:spacing w:line="360" w:lineRule="auto"/>
-        <w:rPr>
-          <w:rFonts w:ascii="Arial" w:hAnsi="Arial" w:cs="Arial"/>
-        </w:rPr>
-      </w:pPr>
-      <w:r>
-        <w:rPr>
-          <w:rFonts w:ascii="Arial" w:hAnsi="Arial" w:cs="Arial"/>
-        </w:rPr>
-        <w:t xml:space="preserve">Parler des objectifs et contrainte du projet, expliquer ce qu’on attend de chaque </w:t>
-      </w:r>
-      <w:proofErr w:type="spellStart"/>
-      <w:r>
-        <w:rPr>
-          <w:rFonts w:ascii="Arial" w:hAnsi="Arial" w:cs="Arial"/>
-        </w:rPr>
-        <w:t>microservice</w:t>
-      </w:r>
-      <w:proofErr w:type="spellEnd"/>
+        <w:t>Parler du fait que les micro-services ont été mal compris au départ et donc il manque des fonctionnalités importantes tel que le service de bus de message, celui de gestion du cache etc, et du coup, expliquer que la décision a été prise de déployer l’application actuelle en version de dev en gardant l’architecture actuelle parce qu’elle est bloquante pour la mobile. L’application reste fonctionnelle</w:t>
+      </w:r>
+    </w:p>
+    <w:p>
+      <w:pPr>
+        <w:spacing w:line="360" w:lineRule="auto"/>
+        <w:rPr>
+          <w:rFonts w:ascii="Arial" w:hAnsi="Arial" w:cs="Arial"/>
+        </w:rPr>
+      </w:pPr>
+    </w:p>
+    <w:p>
+      <w:pPr>
+        <w:spacing w:line="360" w:lineRule="auto"/>
+        <w:rPr>
+          <w:rFonts w:ascii="Arial" w:hAnsi="Arial" w:cs="Arial"/>
+        </w:rPr>
+      </w:pPr>
+      <w:r>
+        <w:rPr>
+          <w:rFonts w:ascii="Arial" w:hAnsi="Arial" w:cs="Arial"/>
+        </w:rPr>
+        <w:t>Parler des objectifs et contrainte du projet, expliquer ce qu’on attend de chaque microservice</w:t>
+      </w:r>
     </w:p>
     <w:p>
       <w:pPr>
@@ -2884,16 +2253,8 @@
         <w:rPr>
           <w:rFonts w:ascii="Arial" w:hAnsi="Arial" w:cs="Arial"/>
         </w:rPr>
-        <w:t xml:space="preserve">Utiliser l’architecture </w:t>
-      </w:r>
-      <w:proofErr w:type="spellStart"/>
-      <w:r>
-        <w:rPr>
-          <w:rFonts w:ascii="Arial" w:hAnsi="Arial" w:cs="Arial"/>
-        </w:rPr>
-        <w:t>microservices</w:t>
-      </w:r>
-      <w:proofErr w:type="spellEnd"/>
+        <w:t>Utiliser l’architecture microservices</w:t>
+      </w:r>
       <w:r>
         <w:rPr>
           <w:rFonts w:ascii="Arial" w:hAnsi="Arial" w:cs="Arial"/>
@@ -2944,35 +2305,7 @@
         <w:rPr>
           <w:rFonts w:ascii="Arial" w:hAnsi="Arial" w:cs="Arial"/>
         </w:rPr>
-        <w:t xml:space="preserve">Expliquer les technologies choisies (on reprend les mêmes que le starter-kit : </w:t>
-      </w:r>
-      <w:proofErr w:type="spellStart"/>
-      <w:r>
-        <w:rPr>
-          <w:rFonts w:ascii="Arial" w:hAnsi="Arial" w:cs="Arial"/>
-        </w:rPr>
-        <w:t>Tsed</w:t>
-      </w:r>
-      <w:proofErr w:type="spellEnd"/>
-      <w:r>
-        <w:rPr>
-          <w:rFonts w:ascii="Arial" w:hAnsi="Arial" w:cs="Arial"/>
-        </w:rPr>
-        <w:t xml:space="preserve"> pour l’injection de dépendance, Docker pour le déploiement des containers, Kong pour l’API </w:t>
-      </w:r>
-      <w:proofErr w:type="spellStart"/>
-      <w:r>
-        <w:rPr>
-          <w:rFonts w:ascii="Arial" w:hAnsi="Arial" w:cs="Arial"/>
-        </w:rPr>
-        <w:t>gateway</w:t>
-      </w:r>
-      <w:proofErr w:type="spellEnd"/>
-      <w:r>
-        <w:rPr>
-          <w:rFonts w:ascii="Arial" w:hAnsi="Arial" w:cs="Arial"/>
-        </w:rPr>
-        <w:t>)</w:t>
+        <w:t>Expliquer les technologies choisies (on reprend les mêmes que le starter-kit : Tsed pour l’injection de dépendance, Docker pour le déploiement des containers, Kong pour l’API gateway)</w:t>
       </w:r>
       <w:r>
         <w:rPr>
@@ -2993,56 +2326,14 @@
         <w:rPr>
           <w:rFonts w:ascii="Arial" w:hAnsi="Arial" w:cs="Arial"/>
         </w:rPr>
-        <w:t xml:space="preserve">Parler de </w:t>
-      </w:r>
-      <w:proofErr w:type="spellStart"/>
-      <w:r>
-        <w:rPr>
-          <w:rFonts w:ascii="Arial" w:hAnsi="Arial" w:cs="Arial"/>
-        </w:rPr>
-        <w:t>Koa</w:t>
-      </w:r>
-      <w:proofErr w:type="spellEnd"/>
-      <w:r>
-        <w:rPr>
-          <w:rFonts w:ascii="Arial" w:hAnsi="Arial" w:cs="Arial"/>
-        </w:rPr>
-        <w:t xml:space="preserve"> pour remplacer Express, mais pas assez </w:t>
-      </w:r>
-      <w:proofErr w:type="spellStart"/>
-      <w:r>
-        <w:rPr>
-          <w:rFonts w:ascii="Arial" w:hAnsi="Arial" w:cs="Arial"/>
-        </w:rPr>
-        <w:t>matûre</w:t>
-      </w:r>
-      <w:proofErr w:type="spellEnd"/>
-      <w:r>
-        <w:rPr>
-          <w:rFonts w:ascii="Arial" w:hAnsi="Arial" w:cs="Arial"/>
-        </w:rPr>
-        <w:t>.</w:t>
+        <w:t>Parler de Koa pour remplacer Express, mais pas assez matûre.</w:t>
       </w:r>
       <w:r>
         <w:rPr>
           <w:rFonts w:ascii="Arial" w:hAnsi="Arial" w:cs="Arial"/>
         </w:rPr>
         <w:br/>
-        <w:t xml:space="preserve">Pourquoi </w:t>
-      </w:r>
-      <w:proofErr w:type="spellStart"/>
-      <w:r>
-        <w:rPr>
-          <w:rFonts w:ascii="Arial" w:hAnsi="Arial" w:cs="Arial"/>
-        </w:rPr>
-        <w:t>OpenID</w:t>
-      </w:r>
-      <w:proofErr w:type="spellEnd"/>
-      <w:r>
-        <w:rPr>
-          <w:rFonts w:ascii="Arial" w:hAnsi="Arial" w:cs="Arial"/>
-        </w:rPr>
-        <w:t xml:space="preserve"> plutôt qu’un autre système de connexion</w:t>
+        <w:t>Pourquoi OpenID plutôt qu’un autre système de connexion</w:t>
       </w:r>
       <w:r>
         <w:rPr>
@@ -3055,39 +2346,7 @@
           <w:rFonts w:ascii="Arial" w:hAnsi="Arial" w:cs="Arial"/>
           <w:highlight w:val="yellow"/>
         </w:rPr>
-        <w:t xml:space="preserve">Comparer </w:t>
-      </w:r>
-      <w:proofErr w:type="spellStart"/>
-      <w:r>
-        <w:rPr>
-          <w:rFonts w:ascii="Arial" w:hAnsi="Arial" w:cs="Arial"/>
-          <w:highlight w:val="yellow"/>
-        </w:rPr>
-        <w:t>Tsed</w:t>
-      </w:r>
-      <w:proofErr w:type="spellEnd"/>
-      <w:r>
-        <w:rPr>
-          <w:rFonts w:ascii="Arial" w:hAnsi="Arial" w:cs="Arial"/>
-          <w:highlight w:val="yellow"/>
-        </w:rPr>
-        <w:t xml:space="preserve"> avec d’autre package </w:t>
-      </w:r>
-      <w:proofErr w:type="spellStart"/>
-      <w:r>
-        <w:rPr>
-          <w:rFonts w:ascii="Arial" w:hAnsi="Arial" w:cs="Arial"/>
-          <w:highlight w:val="yellow"/>
-        </w:rPr>
-        <w:t>npm</w:t>
-      </w:r>
-      <w:proofErr w:type="spellEnd"/>
-      <w:r>
-        <w:rPr>
-          <w:rFonts w:ascii="Arial" w:hAnsi="Arial" w:cs="Arial"/>
-          <w:highlight w:val="yellow"/>
-        </w:rPr>
-        <w:t xml:space="preserve"> qui permettent de faire de l’injection de dépendance</w:t>
+        <w:t>Comparer Tsed avec d’autre package npm qui permettent de faire de l’injection de dépendance</w:t>
       </w:r>
       <w:r>
         <w:rPr>
@@ -3101,23 +2360,7 @@
           <w:rFonts w:ascii="Arial" w:hAnsi="Arial" w:cs="Arial"/>
           <w:highlight w:val="yellow"/>
         </w:rPr>
-        <w:t xml:space="preserve"> comparer avec NestJS qui fait globalement la même chose (mais en mieux ?) Demander à Damien pourquoi avoir choisi </w:t>
-      </w:r>
-      <w:proofErr w:type="spellStart"/>
-      <w:r>
-        <w:rPr>
-          <w:rFonts w:ascii="Arial" w:hAnsi="Arial" w:cs="Arial"/>
-          <w:highlight w:val="yellow"/>
-        </w:rPr>
-        <w:t>Tsed</w:t>
-      </w:r>
-      <w:proofErr w:type="spellEnd"/>
-      <w:r>
-        <w:rPr>
-          <w:rFonts w:ascii="Arial" w:hAnsi="Arial" w:cs="Arial"/>
-          <w:highlight w:val="yellow"/>
-        </w:rPr>
-        <w:t xml:space="preserve"> au lieu de NestJS</w:t>
+        <w:t xml:space="preserve"> comparer avec NestJS qui fait globalement la même chose (mais en mieux ?) Demander à Damien pourquoi avoir choisi Tsed au lieu de NestJS</w:t>
       </w:r>
     </w:p>
     <w:p>
@@ -3166,23 +2409,7 @@
           <w:rFonts w:ascii="Arial" w:hAnsi="Arial" w:cs="Arial"/>
           <w:highlight w:val="yellow"/>
         </w:rPr>
-        <w:t xml:space="preserve">Génération de la doc </w:t>
-      </w:r>
-      <w:proofErr w:type="spellStart"/>
-      <w:r>
-        <w:rPr>
-          <w:rFonts w:ascii="Arial" w:hAnsi="Arial" w:cs="Arial"/>
-          <w:highlight w:val="yellow"/>
-        </w:rPr>
-        <w:t>swagger</w:t>
-      </w:r>
-      <w:proofErr w:type="spellEnd"/>
-      <w:r>
-        <w:rPr>
-          <w:rFonts w:ascii="Arial" w:hAnsi="Arial" w:cs="Arial"/>
-          <w:highlight w:val="yellow"/>
-        </w:rPr>
-        <w:t xml:space="preserve"> grâce aux décorateurs</w:t>
+        <w:t>Génération de la doc swagger grâce aux décorateurs</w:t>
       </w:r>
     </w:p>
     <w:p>
@@ -3203,23 +2430,7 @@
           <w:rFonts w:ascii="Arial" w:hAnsi="Arial" w:cs="Arial"/>
           <w:highlight w:val="yellow"/>
         </w:rPr>
-        <w:t xml:space="preserve">Ses fonctionnalités : </w:t>
-      </w:r>
-      <w:proofErr w:type="spellStart"/>
-      <w:r>
-        <w:rPr>
-          <w:rFonts w:ascii="Arial" w:hAnsi="Arial" w:cs="Arial"/>
-          <w:highlight w:val="yellow"/>
-        </w:rPr>
-        <w:t>auth</w:t>
-      </w:r>
-      <w:proofErr w:type="spellEnd"/>
-      <w:r>
-        <w:rPr>
-          <w:rFonts w:ascii="Arial" w:hAnsi="Arial" w:cs="Arial"/>
-          <w:highlight w:val="yellow"/>
-        </w:rPr>
-        <w:t xml:space="preserve"> middleware, injection de dépendance, génération d’erreur pour les requêtes en entrée et sortie</w:t>
+        <w:t>Ses fonctionnalités : auth middleware, injection de dépendance, génération d’erreur pour les requêtes en entrée et sortie</w:t>
       </w:r>
     </w:p>
     <w:p>
@@ -3240,23 +2451,7 @@
           <w:rFonts w:ascii="Arial" w:hAnsi="Arial" w:cs="Arial"/>
           <w:highlight w:val="yellow"/>
         </w:rPr>
-        <w:t xml:space="preserve">Codé en </w:t>
-      </w:r>
-      <w:proofErr w:type="spellStart"/>
-      <w:r>
-        <w:rPr>
-          <w:rFonts w:ascii="Arial" w:hAnsi="Arial" w:cs="Arial"/>
-          <w:highlight w:val="yellow"/>
-        </w:rPr>
-        <w:t>typescript</w:t>
-      </w:r>
-      <w:proofErr w:type="spellEnd"/>
-      <w:r>
-        <w:rPr>
-          <w:rFonts w:ascii="Arial" w:hAnsi="Arial" w:cs="Arial"/>
-          <w:highlight w:val="yellow"/>
-        </w:rPr>
-        <w:t xml:space="preserve"> de base donc typé</w:t>
+        <w:t>Codé en typescript de base donc typé</w:t>
       </w:r>
     </w:p>
     <w:p>
@@ -3369,21 +2564,7 @@
         <w:rPr>
           <w:rFonts w:ascii="Arial" w:hAnsi="Arial" w:cs="Arial"/>
         </w:rPr>
-        <w:t xml:space="preserve">Faite pour les </w:t>
-      </w:r>
-      <w:proofErr w:type="spellStart"/>
-      <w:r>
-        <w:rPr>
-          <w:rFonts w:ascii="Arial" w:hAnsi="Arial" w:cs="Arial"/>
-        </w:rPr>
-        <w:t>microservices</w:t>
-      </w:r>
-      <w:proofErr w:type="spellEnd"/>
-      <w:r>
-        <w:rPr>
-          <w:rFonts w:ascii="Arial" w:hAnsi="Arial" w:cs="Arial"/>
-        </w:rPr>
-        <w:t xml:space="preserve"> avec gestion du bus de message</w:t>
+        <w:t>Faite pour les microservices avec gestion du bus de message</w:t>
       </w:r>
     </w:p>
     <w:p>
@@ -3404,17 +2585,8 @@
           <w:rFonts w:ascii="Arial" w:hAnsi="Arial" w:cs="Arial"/>
           <w:highlight w:val="yellow"/>
         </w:rPr>
-        <w:t xml:space="preserve">Codé en </w:t>
-      </w:r>
-      <w:proofErr w:type="spellStart"/>
-      <w:r>
-        <w:rPr>
-          <w:rFonts w:ascii="Arial" w:hAnsi="Arial" w:cs="Arial"/>
-          <w:highlight w:val="yellow"/>
-        </w:rPr>
-        <w:t>typescript</w:t>
-      </w:r>
-      <w:proofErr w:type="spellEnd"/>
+        <w:t>Codé en typescript</w:t>
+      </w:r>
     </w:p>
     <w:p>
       <w:pPr>
@@ -3434,71 +2606,7 @@
           <w:rFonts w:ascii="Arial" w:hAnsi="Arial" w:cs="Arial"/>
           <w:highlight w:val="yellow"/>
         </w:rPr>
-        <w:t xml:space="preserve">Simplification des </w:t>
-      </w:r>
-      <w:proofErr w:type="spellStart"/>
-      <w:r>
-        <w:rPr>
-          <w:rFonts w:ascii="Arial" w:hAnsi="Arial" w:cs="Arial"/>
-          <w:highlight w:val="yellow"/>
-        </w:rPr>
-        <w:t>cronjob</w:t>
-      </w:r>
-      <w:proofErr w:type="spellEnd"/>
-      <w:r>
-        <w:rPr>
-          <w:rFonts w:ascii="Arial" w:hAnsi="Arial" w:cs="Arial"/>
-          <w:highlight w:val="yellow"/>
-        </w:rPr>
-        <w:t xml:space="preserve"> (</w:t>
-      </w:r>
-      <w:proofErr w:type="spellStart"/>
-      <w:r>
-        <w:rPr>
-          <w:rFonts w:ascii="Arial" w:hAnsi="Arial" w:cs="Arial"/>
-          <w:highlight w:val="yellow"/>
-        </w:rPr>
-        <w:t>scheduled</w:t>
-      </w:r>
-      <w:proofErr w:type="spellEnd"/>
-      <w:r>
-        <w:rPr>
-          <w:rFonts w:ascii="Arial" w:hAnsi="Arial" w:cs="Arial"/>
-          <w:highlight w:val="yellow"/>
-        </w:rPr>
-        <w:t xml:space="preserve"> job) qui, selon moi, sont mal implémenté avec </w:t>
-      </w:r>
-      <w:proofErr w:type="spellStart"/>
-      <w:r>
-        <w:rPr>
-          <w:rFonts w:ascii="Arial" w:hAnsi="Arial" w:cs="Arial"/>
-          <w:highlight w:val="yellow"/>
-        </w:rPr>
-        <w:t>TsED</w:t>
-      </w:r>
-      <w:proofErr w:type="spellEnd"/>
-      <w:r>
-        <w:rPr>
-          <w:rFonts w:ascii="Arial" w:hAnsi="Arial" w:cs="Arial"/>
-          <w:highlight w:val="yellow"/>
-        </w:rPr>
-        <w:t xml:space="preserve"> sur le </w:t>
-      </w:r>
-      <w:proofErr w:type="spellStart"/>
-      <w:r>
-        <w:rPr>
-          <w:rFonts w:ascii="Arial" w:hAnsi="Arial" w:cs="Arial"/>
-          <w:highlight w:val="yellow"/>
-        </w:rPr>
-        <w:t>starterkit</w:t>
-      </w:r>
-      <w:proofErr w:type="spellEnd"/>
-      <w:r>
-        <w:rPr>
-          <w:rFonts w:ascii="Arial" w:hAnsi="Arial" w:cs="Arial"/>
-          <w:highlight w:val="yellow"/>
-        </w:rPr>
-        <w:t xml:space="preserve"> actuel</w:t>
+        <w:t>Simplification des cronjob (scheduled job) qui, selon moi, sont mal implémenté avec TsED sur le starterkit actuel</w:t>
       </w:r>
     </w:p>
     <w:p>
@@ -3606,10 +2714,12 @@
           <w:highlight w:val="yellow"/>
           <w:lang w:eastAsia="fr-FR"/>
         </w:rPr>
-        <w:t xml:space="preserve">Système de service et d'injection de dépendance se rapprochant du modèle Angular ce qui permets à un dev Angular (Technologie répandue chez nous) d'être plus rapidement </w:t>
-      </w:r>
-      <w:proofErr w:type="spellStart"/>
-      <w:r>
+        <w:t xml:space="preserve">Système de service et d'injection de dépendance se rapprochant du modèle Angular ce qui permets à un dev Angular (Technologie répandue chez nous) d'être plus rapidement a l'aise sur du backend </w:t>
+      </w:r>
+    </w:p>
+    <w:p>
+      <w:pPr>
+        <w:spacing w:after="0" w:line="240" w:lineRule="auto"/>
         <w:rPr>
           <w:rFonts w:ascii="Segoe UI" w:eastAsia="Times New Roman" w:hAnsi="Segoe UI" w:cs="Segoe UI"/>
           <w:sz w:val="21"/>
@@ -3617,9 +2727,17 @@
           <w:highlight w:val="yellow"/>
           <w:lang w:eastAsia="fr-FR"/>
         </w:rPr>
-        <w:t>a</w:t>
-      </w:r>
-      <w:proofErr w:type="spellEnd"/>
+      </w:pPr>
+      <w:r>
+        <w:rPr>
+          <w:rFonts w:ascii="Segoe UI" w:eastAsia="Times New Roman" w:hAnsi="Symbol" w:cs="Segoe UI"/>
+          <w:sz w:val="21"/>
+          <w:szCs w:val="21"/>
+          <w:highlight w:val="yellow"/>
+          <w:lang w:eastAsia="fr-FR"/>
+        </w:rPr>
+        <w:t></w:t>
+      </w:r>
       <w:r>
         <w:rPr>
           <w:rFonts w:ascii="Segoe UI" w:eastAsia="Times New Roman" w:hAnsi="Segoe UI" w:cs="Segoe UI"/>
@@ -3628,61 +2746,7 @@
           <w:highlight w:val="yellow"/>
           <w:lang w:eastAsia="fr-FR"/>
         </w:rPr>
-        <w:t xml:space="preserve"> l'aise sur du backend </w:t>
-      </w:r>
-    </w:p>
-    <w:p>
-      <w:pPr>
-        <w:spacing w:after="0" w:line="240" w:lineRule="auto"/>
-        <w:rPr>
-          <w:rFonts w:ascii="Segoe UI" w:eastAsia="Times New Roman" w:hAnsi="Segoe UI" w:cs="Segoe UI"/>
-          <w:sz w:val="21"/>
-          <w:szCs w:val="21"/>
-          <w:highlight w:val="yellow"/>
-          <w:lang w:eastAsia="fr-FR"/>
-        </w:rPr>
-      </w:pPr>
-      <w:r>
-        <w:rPr>
-          <w:rFonts w:ascii="Segoe UI" w:eastAsia="Times New Roman" w:hAnsi="Symbol" w:cs="Segoe UI"/>
-          <w:sz w:val="21"/>
-          <w:szCs w:val="21"/>
-          <w:highlight w:val="yellow"/>
-          <w:lang w:eastAsia="fr-FR"/>
-        </w:rPr>
-        <w:t></w:t>
-      </w:r>
-      <w:r>
-        <w:rPr>
-          <w:rFonts w:ascii="Segoe UI" w:eastAsia="Times New Roman" w:hAnsi="Segoe UI" w:cs="Segoe UI"/>
-          <w:sz w:val="21"/>
-          <w:szCs w:val="21"/>
-          <w:highlight w:val="yellow"/>
-          <w:lang w:eastAsia="fr-FR"/>
-        </w:rPr>
-        <w:t xml:space="preserve">  Génération automatique de la doc --&gt; </w:t>
-      </w:r>
-      <w:proofErr w:type="spellStart"/>
-      <w:r>
-        <w:rPr>
-          <w:rFonts w:ascii="Segoe UI" w:eastAsia="Times New Roman" w:hAnsi="Segoe UI" w:cs="Segoe UI"/>
-          <w:sz w:val="21"/>
-          <w:szCs w:val="21"/>
-          <w:highlight w:val="yellow"/>
-          <w:lang w:eastAsia="fr-FR"/>
-        </w:rPr>
-        <w:t>Problèmatique</w:t>
-      </w:r>
-      <w:proofErr w:type="spellEnd"/>
-      <w:r>
-        <w:rPr>
-          <w:rFonts w:ascii="Segoe UI" w:eastAsia="Times New Roman" w:hAnsi="Segoe UI" w:cs="Segoe UI"/>
-          <w:sz w:val="21"/>
-          <w:szCs w:val="21"/>
-          <w:highlight w:val="yellow"/>
-          <w:lang w:eastAsia="fr-FR"/>
-        </w:rPr>
-        <w:t xml:space="preserve"> importante et chronophage sur nos anciens projets </w:t>
+        <w:t xml:space="preserve">  Génération automatique de la doc --&gt; Problèmatique importante et chronophage sur nos anciens projets </w:t>
       </w:r>
     </w:p>
     <w:p>
@@ -3745,51 +2809,7 @@
           <w:highlight w:val="yellow"/>
           <w:lang w:eastAsia="fr-FR"/>
         </w:rPr>
-        <w:t xml:space="preserve">  </w:t>
-      </w:r>
-      <w:proofErr w:type="spellStart"/>
-      <w:r>
-        <w:rPr>
-          <w:rFonts w:ascii="Segoe UI" w:eastAsia="Times New Roman" w:hAnsi="Segoe UI" w:cs="Segoe UI"/>
-          <w:sz w:val="21"/>
-          <w:szCs w:val="21"/>
-          <w:highlight w:val="yellow"/>
-          <w:lang w:eastAsia="fr-FR"/>
-        </w:rPr>
-        <w:t>DataNewRoad</w:t>
-      </w:r>
-      <w:proofErr w:type="spellEnd"/>
-      <w:r>
-        <w:rPr>
-          <w:rFonts w:ascii="Segoe UI" w:eastAsia="Times New Roman" w:hAnsi="Segoe UI" w:cs="Segoe UI"/>
-          <w:sz w:val="21"/>
-          <w:szCs w:val="21"/>
-          <w:highlight w:val="yellow"/>
-          <w:lang w:eastAsia="fr-FR"/>
-        </w:rPr>
-        <w:t xml:space="preserve"> s'était également orienté sur </w:t>
-      </w:r>
-      <w:proofErr w:type="spellStart"/>
-      <w:r>
-        <w:rPr>
-          <w:rFonts w:ascii="Segoe UI" w:eastAsia="Times New Roman" w:hAnsi="Segoe UI" w:cs="Segoe UI"/>
-          <w:sz w:val="21"/>
-          <w:szCs w:val="21"/>
-          <w:highlight w:val="yellow"/>
-          <w:lang w:eastAsia="fr-FR"/>
-        </w:rPr>
-        <w:t>TSed</w:t>
-      </w:r>
-      <w:proofErr w:type="spellEnd"/>
-      <w:r>
-        <w:rPr>
-          <w:rFonts w:ascii="Segoe UI" w:eastAsia="Times New Roman" w:hAnsi="Segoe UI" w:cs="Segoe UI"/>
-          <w:sz w:val="21"/>
-          <w:szCs w:val="21"/>
-          <w:highlight w:val="yellow"/>
-          <w:lang w:eastAsia="fr-FR"/>
-        </w:rPr>
-        <w:t xml:space="preserve"> de son côté sans concertations avec la web factory et quand on en a discuté on s'est rendu compte qu'on était tous parti dessus ce qui nous a conforté à conserver une certaine cohérence technologique</w:t>
+        <w:t xml:space="preserve">  DataNewRoad s'était également orienté sur TSed de son côté sans concertations avec la web factory et quand on en a discuté on s'est rendu compte qu'on était tous parti dessus ce qui nous a conforté à conserver une certaine cohérence technologique</w:t>
       </w:r>
     </w:p>
     <w:p>
@@ -3841,21 +2861,8 @@
       </w:hyperlink>
       <w:r>
         <w:br/>
-        <w:t xml:space="preserve">ce package pourrait être équivalent aux annotations que propose </w:t>
-      </w:r>
-      <w:proofErr w:type="spellStart"/>
-      <w:r>
-        <w:t>TSed</w:t>
-      </w:r>
-      <w:proofErr w:type="spellEnd"/>
-      <w:r>
-        <w:t xml:space="preserve"> pour le </w:t>
-      </w:r>
-      <w:proofErr w:type="spellStart"/>
-      <w:r>
-        <w:t>routing</w:t>
-      </w:r>
-      <w:proofErr w:type="spellEnd"/>
+        <w:t>ce package pourrait être équivalent aux annotations que propose TSed pour le routing</w:t>
+      </w:r>
     </w:p>
     <w:p>
       <w:pPr>
@@ -3924,21 +2931,7 @@
         <w:rPr>
           <w:rFonts w:ascii="Arial" w:hAnsi="Arial" w:cs="Arial"/>
         </w:rPr>
-        <w:t xml:space="preserve">- phase de recherche sur les </w:t>
-      </w:r>
-      <w:proofErr w:type="spellStart"/>
-      <w:r>
-        <w:rPr>
-          <w:rFonts w:ascii="Arial" w:hAnsi="Arial" w:cs="Arial"/>
-        </w:rPr>
-        <w:t>microservices</w:t>
-      </w:r>
-      <w:proofErr w:type="spellEnd"/>
-      <w:r>
-        <w:rPr>
-          <w:rFonts w:ascii="Arial" w:hAnsi="Arial" w:cs="Arial"/>
-        </w:rPr>
-        <w:t xml:space="preserve"> avec Charles-Henri (lead technique)</w:t>
+        <w:t>- phase de recherche sur les microservices avec Charles-Henri (lead technique)</w:t>
       </w:r>
       <w:r>
         <w:rPr>
@@ -3977,44 +2970,8 @@
         <w:rPr>
           <w:rFonts w:ascii="Arial" w:hAnsi="Arial" w:cs="Arial"/>
         </w:rPr>
-        <w:t xml:space="preserve">Etant seul sur le projet au début, développement de chaque </w:t>
-      </w:r>
-      <w:proofErr w:type="spellStart"/>
-      <w:r>
-        <w:rPr>
-          <w:rFonts w:ascii="Arial" w:hAnsi="Arial" w:cs="Arial"/>
-        </w:rPr>
-        <w:t>microservice</w:t>
-      </w:r>
-      <w:proofErr w:type="spellEnd"/>
-      <w:r>
-        <w:rPr>
-          <w:rFonts w:ascii="Arial" w:hAnsi="Arial" w:cs="Arial"/>
-        </w:rPr>
-        <w:t xml:space="preserve"> en réutilisant le </w:t>
-      </w:r>
-      <w:proofErr w:type="spellStart"/>
-      <w:r>
-        <w:rPr>
-          <w:rFonts w:ascii="Arial" w:hAnsi="Arial" w:cs="Arial"/>
-        </w:rPr>
-        <w:t>starterkit</w:t>
-      </w:r>
-      <w:proofErr w:type="spellEnd"/>
-      <w:r>
-        <w:rPr>
-          <w:rFonts w:ascii="Arial" w:hAnsi="Arial" w:cs="Arial"/>
-        </w:rPr>
-        <w:t xml:space="preserve"> existant avec pour but d’être ISO avec la V1 d’</w:t>
-      </w:r>
-      <w:proofErr w:type="spellStart"/>
-      <w:r>
-        <w:rPr>
-          <w:rFonts w:ascii="Arial" w:hAnsi="Arial" w:cs="Arial"/>
-        </w:rPr>
-        <w:t>Amilapp</w:t>
-      </w:r>
-      <w:proofErr w:type="spellEnd"/>
+        <w:t>Etant seul sur le projet au début, développement de chaque microservice en réutilisant le starterkit existant avec pour but d’être ISO avec la V1 d’Amilapp</w:t>
+      </w:r>
     </w:p>
     <w:p>
       <w:pPr>
@@ -4033,30 +2990,8 @@
           <w:rFonts w:ascii="Arial" w:hAnsi="Arial" w:cs="Arial"/>
         </w:rPr>
         <w:lastRenderedPageBreak/>
-        <w:t xml:space="preserve">Tri des fonctionnalités utile pour notre application + séparation des fonctionnalité nécessaires soit en </w:t>
-      </w:r>
-      <w:proofErr w:type="spellStart"/>
-      <w:r>
-        <w:rPr>
-          <w:rFonts w:ascii="Arial" w:hAnsi="Arial" w:cs="Arial"/>
-        </w:rPr>
-        <w:t>microservices</w:t>
-      </w:r>
-      <w:proofErr w:type="spellEnd"/>
-      <w:r>
-        <w:rPr>
-          <w:rFonts w:ascii="Arial" w:hAnsi="Arial" w:cs="Arial"/>
-        </w:rPr>
-        <w:t xml:space="preserve">, soit en package </w:t>
-      </w:r>
-      <w:proofErr w:type="spellStart"/>
-      <w:r>
-        <w:rPr>
-          <w:rFonts w:ascii="Arial" w:hAnsi="Arial" w:cs="Arial"/>
-        </w:rPr>
-        <w:t>npm</w:t>
-      </w:r>
-      <w:proofErr w:type="spellEnd"/>
+        <w:t>Tri des fonctionnalités utile pour notre application + séparation des fonctionnalité nécessaires soit en microservices, soit en package npm</w:t>
+      </w:r>
     </w:p>
     <w:p>
       <w:pPr>
@@ -4086,49 +3021,7 @@
         <w:rPr>
           <w:rFonts w:ascii="Arial" w:hAnsi="Arial" w:cs="Arial"/>
         </w:rPr>
-        <w:t xml:space="preserve"> de ma prise de décision de faire un </w:t>
-      </w:r>
-      <w:proofErr w:type="spellStart"/>
-      <w:r>
-        <w:rPr>
-          <w:rFonts w:ascii="Arial" w:hAnsi="Arial" w:cs="Arial"/>
-        </w:rPr>
-        <w:t>microservice</w:t>
-      </w:r>
-      <w:proofErr w:type="spellEnd"/>
-      <w:r>
-        <w:rPr>
-          <w:rFonts w:ascii="Arial" w:hAnsi="Arial" w:cs="Arial"/>
-        </w:rPr>
-        <w:t xml:space="preserve"> par fonctionnalité de l’application (news, sondages, événement, </w:t>
-      </w:r>
-      <w:proofErr w:type="spellStart"/>
-      <w:r>
-        <w:rPr>
-          <w:rFonts w:ascii="Arial" w:hAnsi="Arial" w:cs="Arial"/>
-        </w:rPr>
-        <w:t>etc</w:t>
-      </w:r>
-      <w:proofErr w:type="spellEnd"/>
-      <w:r>
-        <w:rPr>
-          <w:rFonts w:ascii="Arial" w:hAnsi="Arial" w:cs="Arial"/>
-        </w:rPr>
-        <w:t xml:space="preserve">) plutôt que de faire un seul gros bloc qui aurait </w:t>
-      </w:r>
-      <w:proofErr w:type="spellStart"/>
-      <w:r>
-        <w:rPr>
-          <w:rFonts w:ascii="Arial" w:hAnsi="Arial" w:cs="Arial"/>
-        </w:rPr>
-        <w:t>permi</w:t>
-      </w:r>
-      <w:proofErr w:type="spellEnd"/>
-      <w:r>
-        <w:rPr>
-          <w:rFonts w:ascii="Arial" w:hAnsi="Arial" w:cs="Arial"/>
-        </w:rPr>
-        <w:t xml:space="preserve"> d’éviter la redondance de code, dire que c’est pour la modularité et que si on veut potentiellement vendre l’appli, tous les clients n’auront pas forcément besoin de toutes les fonctionnalités</w:t>
+        <w:t xml:space="preserve"> de ma prise de décision de faire un microservice par fonctionnalité de l’application (news, sondages, événement, etc) plutôt que de faire un seul gros bloc qui aurait permi d’éviter la redondance de code, dire que c’est pour la modularité et que si on veut potentiellement vendre l’appli, tous les clients n’auront pas forcément besoin de toutes les fonctionnalités</w:t>
       </w:r>
     </w:p>
     <w:p>
@@ -4147,30 +3040,8 @@
         <w:rPr>
           <w:rFonts w:ascii="Arial" w:hAnsi="Arial" w:cs="Arial"/>
         </w:rPr>
-        <w:t xml:space="preserve">Création de package </w:t>
-      </w:r>
-      <w:proofErr w:type="spellStart"/>
-      <w:r>
-        <w:rPr>
-          <w:rFonts w:ascii="Arial" w:hAnsi="Arial" w:cs="Arial"/>
-        </w:rPr>
-        <w:t>npm</w:t>
-      </w:r>
-      <w:proofErr w:type="spellEnd"/>
-      <w:r>
-        <w:rPr>
-          <w:rFonts w:ascii="Arial" w:hAnsi="Arial" w:cs="Arial"/>
-        </w:rPr>
-        <w:t xml:space="preserve"> pour éviter la redondance de code comme par exemple la gestion de la connexion à mongo, les fichiers d’erreurs, </w:t>
-      </w:r>
-      <w:proofErr w:type="spellStart"/>
-      <w:r>
-        <w:rPr>
-          <w:rFonts w:ascii="Arial" w:hAnsi="Arial" w:cs="Arial"/>
-        </w:rPr>
-        <w:t>nats</w:t>
-      </w:r>
-      <w:proofErr w:type="spellEnd"/>
+        <w:t>Création de package npm pour éviter la redondance de code comme par exemple la gestion de la connexion à mongo, les fichiers d’erreurs, nats</w:t>
+      </w:r>
     </w:p>
     <w:p>
       <w:pPr>
@@ -4188,55 +3059,13 @@
         <w:rPr>
           <w:rFonts w:ascii="Arial" w:hAnsi="Arial" w:cs="Arial"/>
         </w:rPr>
-        <w:t xml:space="preserve">Ajout de la connexion avec l’active directory avec un </w:t>
-      </w:r>
-      <w:proofErr w:type="spellStart"/>
-      <w:r>
-        <w:rPr>
-          <w:rFonts w:ascii="Arial" w:hAnsi="Arial" w:cs="Arial"/>
-        </w:rPr>
-        <w:t>microservice</w:t>
-      </w:r>
-      <w:proofErr w:type="spellEnd"/>
-      <w:r>
-        <w:rPr>
-          <w:rFonts w:ascii="Arial" w:hAnsi="Arial" w:cs="Arial"/>
-        </w:rPr>
-        <w:t xml:space="preserve"> dédié</w:t>
-      </w:r>
-      <w:r>
-        <w:rPr>
-          <w:rFonts w:ascii="Arial" w:hAnsi="Arial" w:cs="Arial"/>
-        </w:rPr>
-        <w:t xml:space="preserve"> (parler du fait que c’est CAS qui devait être utilisé mais que CH est parti en mission et que seul lui avait avancé sur le projet (au moins 6 mois de travail) et qu’il aurait fallu beaucoup plus de temps pour que quelqu’un reprenne le truc et rattrape CH, du coup, utilisation d’</w:t>
-      </w:r>
-      <w:proofErr w:type="spellStart"/>
-      <w:r>
-        <w:rPr>
-          <w:rFonts w:ascii="Arial" w:hAnsi="Arial" w:cs="Arial"/>
-        </w:rPr>
-        <w:t>OpenID</w:t>
-      </w:r>
-      <w:proofErr w:type="spellEnd"/>
-      <w:r>
-        <w:rPr>
-          <w:rFonts w:ascii="Arial" w:hAnsi="Arial" w:cs="Arial"/>
-        </w:rPr>
-        <w:t xml:space="preserve"> </w:t>
-      </w:r>
-      <w:proofErr w:type="spellStart"/>
-      <w:r>
-        <w:rPr>
-          <w:rFonts w:ascii="Arial" w:hAnsi="Arial" w:cs="Arial"/>
-        </w:rPr>
-        <w:t>connect</w:t>
-      </w:r>
-      <w:proofErr w:type="spellEnd"/>
-      <w:r>
-        <w:rPr>
-          <w:rFonts w:ascii="Arial" w:hAnsi="Arial" w:cs="Arial"/>
-        </w:rPr>
-        <w:t>)</w:t>
+        <w:t>Ajout de la connexion avec l’active directory avec un microservice dédié</w:t>
+      </w:r>
+      <w:r>
+        <w:rPr>
+          <w:rFonts w:ascii="Arial" w:hAnsi="Arial" w:cs="Arial"/>
+        </w:rPr>
+        <w:t xml:space="preserve"> (parler du fait que c’est CAS qui devait être utilisé mais que CH est parti en mission et que seul lui avait avancé sur le projet (au moins 6 mois de travail) et qu’il aurait fallu beaucoup plus de temps pour que quelqu’un reprenne le truc et rattrape CH, du coup, utilisation d’OpenID connect)</w:t>
       </w:r>
     </w:p>
     <w:p>
@@ -4255,35 +3084,7 @@
         <w:rPr>
           <w:rFonts w:ascii="Arial" w:hAnsi="Arial" w:cs="Arial"/>
         </w:rPr>
-        <w:t xml:space="preserve">Ajout d’un </w:t>
-      </w:r>
-      <w:proofErr w:type="spellStart"/>
-      <w:r>
-        <w:rPr>
-          <w:rFonts w:ascii="Arial" w:hAnsi="Arial" w:cs="Arial"/>
-        </w:rPr>
-        <w:t>mock</w:t>
-      </w:r>
-      <w:proofErr w:type="spellEnd"/>
-      <w:r>
-        <w:rPr>
-          <w:rFonts w:ascii="Arial" w:hAnsi="Arial" w:cs="Arial"/>
-        </w:rPr>
-        <w:t xml:space="preserve"> de donnée pour la base collab qui permettra de gérer les utilisateurs (</w:t>
-      </w:r>
-      <w:proofErr w:type="spellStart"/>
-      <w:r>
-        <w:rPr>
-          <w:rFonts w:ascii="Arial" w:hAnsi="Arial" w:cs="Arial"/>
-        </w:rPr>
-        <w:t>crud</w:t>
-      </w:r>
-      <w:proofErr w:type="spellEnd"/>
-      <w:r>
-        <w:rPr>
-          <w:rFonts w:ascii="Arial" w:hAnsi="Arial" w:cs="Arial"/>
-        </w:rPr>
-        <w:t>)</w:t>
+        <w:t>Ajout d’un mock de donnée pour la base collab qui permettra de gérer les utilisateurs (crud)</w:t>
       </w:r>
     </w:p>
     <w:p>
@@ -4308,36 +3109,14 @@
         <w:rPr>
           <w:rFonts w:ascii="Arial" w:hAnsi="Arial" w:cs="Arial"/>
         </w:rPr>
-        <w:t xml:space="preserve">Déploiement du projet sur une VM de dev avec Docker et </w:t>
-      </w:r>
-      <w:proofErr w:type="spellStart"/>
-      <w:r>
-        <w:rPr>
-          <w:rFonts w:ascii="Arial" w:hAnsi="Arial" w:cs="Arial"/>
-        </w:rPr>
-        <w:t>gitlab</w:t>
-      </w:r>
-      <w:proofErr w:type="spellEnd"/>
-      <w:r>
-        <w:rPr>
-          <w:rFonts w:ascii="Arial" w:hAnsi="Arial" w:cs="Arial"/>
-        </w:rPr>
-        <w:t xml:space="preserve"> CI pour que la mobile factory puisse développer l’application avec de vraies données</w:t>
-      </w:r>
-      <w:r>
-        <w:rPr>
-          <w:rFonts w:ascii="Arial" w:hAnsi="Arial" w:cs="Arial"/>
-        </w:rPr>
-        <w:t xml:space="preserve"> malgré le fait qu’il manque des </w:t>
-      </w:r>
-      <w:proofErr w:type="spellStart"/>
-      <w:r>
-        <w:rPr>
-          <w:rFonts w:ascii="Arial" w:hAnsi="Arial" w:cs="Arial"/>
-        </w:rPr>
-        <w:t>microservices</w:t>
-      </w:r>
-      <w:proofErr w:type="spellEnd"/>
+        <w:t>Déploiement du projet sur une VM de dev avec Docker et gitlab CI pour que la mobile factory puisse développer l’application avec de vraies données</w:t>
+      </w:r>
+      <w:r>
+        <w:rPr>
+          <w:rFonts w:ascii="Arial" w:hAnsi="Arial" w:cs="Arial"/>
+        </w:rPr>
+        <w:t xml:space="preserve"> malgré le fait qu’il manque des microservices</w:t>
+      </w:r>
       <w:r>
         <w:rPr>
           <w:rFonts w:ascii="Arial" w:hAnsi="Arial" w:cs="Arial"/>
@@ -4399,35 +3178,7 @@
         <w:rPr>
           <w:rFonts w:ascii="Arial" w:hAnsi="Arial" w:cs="Arial"/>
         </w:rPr>
-        <w:t xml:space="preserve">Parler du </w:t>
-      </w:r>
-      <w:proofErr w:type="spellStart"/>
-      <w:r>
-        <w:rPr>
-          <w:rFonts w:ascii="Arial" w:hAnsi="Arial" w:cs="Arial"/>
-        </w:rPr>
-        <w:t>microservices</w:t>
-      </w:r>
-      <w:proofErr w:type="spellEnd"/>
-      <w:r>
-        <w:rPr>
-          <w:rFonts w:ascii="Arial" w:hAnsi="Arial" w:cs="Arial"/>
-        </w:rPr>
-        <w:t xml:space="preserve"> message queue, pourquoi c’est utile, </w:t>
-      </w:r>
-      <w:proofErr w:type="spellStart"/>
-      <w:r>
-        <w:rPr>
-          <w:rFonts w:ascii="Arial" w:hAnsi="Arial" w:cs="Arial"/>
-        </w:rPr>
-        <w:t>etc</w:t>
-      </w:r>
-      <w:proofErr w:type="spellEnd"/>
-      <w:r>
-        <w:rPr>
-          <w:rFonts w:ascii="Arial" w:hAnsi="Arial" w:cs="Arial"/>
-        </w:rPr>
-        <w:t xml:space="preserve"> : </w:t>
+        <w:t xml:space="preserve">Parler du microservices message queue, pourquoi c’est utile, etc : </w:t>
       </w:r>
       <w:hyperlink r:id="rId15" w:history="1">
         <w:r>
@@ -4454,21 +3205,7 @@
         <w:rPr>
           <w:rFonts w:ascii="Arial" w:hAnsi="Arial" w:cs="Arial"/>
         </w:rPr>
-        <w:t>Parler du CQRS pour l’</w:t>
-      </w:r>
-      <w:proofErr w:type="spellStart"/>
-      <w:r>
-        <w:rPr>
-          <w:rFonts w:ascii="Arial" w:hAnsi="Arial" w:cs="Arial"/>
-        </w:rPr>
-        <w:t>aggregation</w:t>
-      </w:r>
-      <w:proofErr w:type="spellEnd"/>
-      <w:r>
-        <w:rPr>
-          <w:rFonts w:ascii="Arial" w:hAnsi="Arial" w:cs="Arial"/>
-        </w:rPr>
-        <w:t xml:space="preserve"> des données : </w:t>
+        <w:t xml:space="preserve">Parler du CQRS pour l’aggregation des données : </w:t>
       </w:r>
       <w:hyperlink r:id="rId16" w:history="1">
         <w:r>
@@ -4512,83 +3249,13 @@
         <w:rPr>
           <w:rFonts w:ascii="Arial" w:hAnsi="Arial" w:cs="Arial"/>
         </w:rPr>
-        <w:t xml:space="preserve"> dans les news, les </w:t>
-      </w:r>
-      <w:proofErr w:type="spellStart"/>
-      <w:r>
-        <w:rPr>
-          <w:rFonts w:ascii="Arial" w:hAnsi="Arial" w:cs="Arial"/>
-        </w:rPr>
-        <w:t>events</w:t>
-      </w:r>
-      <w:proofErr w:type="spellEnd"/>
-      <w:r>
-        <w:rPr>
-          <w:rFonts w:ascii="Arial" w:hAnsi="Arial" w:cs="Arial"/>
-        </w:rPr>
-        <w:t>, les sondage</w:t>
-      </w:r>
-      <w:r>
-        <w:rPr>
-          <w:rFonts w:ascii="Arial" w:hAnsi="Arial" w:cs="Arial"/>
-        </w:rPr>
-        <w:t xml:space="preserve">s : est-ce que je vais en faire un micro-service à part entière ou est-ce que j’en fais un package </w:t>
-      </w:r>
-      <w:proofErr w:type="spellStart"/>
-      <w:r>
-        <w:rPr>
-          <w:rFonts w:ascii="Arial" w:hAnsi="Arial" w:cs="Arial"/>
-        </w:rPr>
-        <w:t>amiltone</w:t>
-      </w:r>
-      <w:proofErr w:type="spellEnd"/>
-      <w:r>
-        <w:rPr>
-          <w:rFonts w:ascii="Arial" w:hAnsi="Arial" w:cs="Arial"/>
-        </w:rPr>
-        <w:t xml:space="preserve"> (je pense plus pour l’option d’un </w:t>
-      </w:r>
-      <w:proofErr w:type="spellStart"/>
-      <w:r>
-        <w:rPr>
-          <w:rFonts w:ascii="Arial" w:hAnsi="Arial" w:cs="Arial"/>
-        </w:rPr>
-        <w:t>microservice</w:t>
-      </w:r>
-      <w:proofErr w:type="spellEnd"/>
-      <w:r>
-        <w:rPr>
-          <w:rFonts w:ascii="Arial" w:hAnsi="Arial" w:cs="Arial"/>
-        </w:rPr>
-        <w:t xml:space="preserve"> à part entière) (est-ce qu’il faut vraiment en parler ici ? c’est une fonctionnalité d’</w:t>
-      </w:r>
-      <w:proofErr w:type="spellStart"/>
-      <w:r>
-        <w:rPr>
-          <w:rFonts w:ascii="Arial" w:hAnsi="Arial" w:cs="Arial"/>
-        </w:rPr>
-        <w:t>Amilapp</w:t>
-      </w:r>
-      <w:proofErr w:type="spellEnd"/>
-      <w:r>
-        <w:rPr>
-          <w:rFonts w:ascii="Arial" w:hAnsi="Arial" w:cs="Arial"/>
-        </w:rPr>
-        <w:t xml:space="preserve"> et non pas d’un starter-kit </w:t>
-      </w:r>
-      <w:proofErr w:type="spellStart"/>
-      <w:r>
-        <w:rPr>
-          <w:rFonts w:ascii="Arial" w:hAnsi="Arial" w:cs="Arial"/>
-        </w:rPr>
-        <w:t>microservice</w:t>
-      </w:r>
-      <w:proofErr w:type="spellEnd"/>
-      <w:r>
-        <w:rPr>
-          <w:rFonts w:ascii="Arial" w:hAnsi="Arial" w:cs="Arial"/>
-        </w:rPr>
-        <w:t xml:space="preserve"> avec des fonctionnalités basiques</w:t>
+        <w:t xml:space="preserve"> dans les news, les events, les sondage</w:t>
+      </w:r>
+      <w:r>
+        <w:rPr>
+          <w:rFonts w:ascii="Arial" w:hAnsi="Arial" w:cs="Arial"/>
+        </w:rPr>
+        <w:t>s : est-ce que je vais en faire un micro-service à part entière ou est-ce que j’en fais un package amiltone (je pense plus pour l’option d’un microservice à part entière) (est-ce qu’il faut vraiment en parler ici ? c’est une fonctionnalité d’Amilapp et non pas d’un starter-kit microservice avec des fonctionnalités basiques</w:t>
       </w:r>
     </w:p>
     <w:p>
@@ -4754,21 +3421,7 @@
         <w:rPr>
           <w:rFonts w:ascii="Arial" w:hAnsi="Arial" w:cs="Arial"/>
         </w:rPr>
-        <w:t xml:space="preserve">Aujourd’hui, le « Cloud </w:t>
-      </w:r>
-      <w:proofErr w:type="spellStart"/>
-      <w:r>
-        <w:rPr>
-          <w:rFonts w:ascii="Arial" w:hAnsi="Arial" w:cs="Arial"/>
-        </w:rPr>
-        <w:t>Computing</w:t>
-      </w:r>
-      <w:proofErr w:type="spellEnd"/>
-      <w:r>
-        <w:rPr>
-          <w:rFonts w:ascii="Arial" w:hAnsi="Arial" w:cs="Arial"/>
-        </w:rPr>
-        <w:t> » est devenu un standard dans l’utilisation de nos applications ainsi que dans leur développement. Celles-ci doivent être disponible</w:t>
+        <w:t>Aujourd’hui, le « Cloud Computing » est devenu un standard dans l’utilisation de nos applications ainsi que dans leur développement. Celles-ci doivent être disponible</w:t>
       </w:r>
       <w:r>
         <w:rPr>
@@ -4861,21 +3514,7 @@
         <w:rPr>
           <w:rFonts w:ascii="Arial" w:hAnsi="Arial" w:cs="Arial"/>
         </w:rPr>
-        <w:t xml:space="preserve">Pour utiliser le cloud, il vaut mieux s’y préparer en développant directement des projets adaptés au cloud </w:t>
-      </w:r>
-      <w:proofErr w:type="spellStart"/>
-      <w:r>
-        <w:rPr>
-          <w:rFonts w:ascii="Arial" w:hAnsi="Arial" w:cs="Arial"/>
-        </w:rPr>
-        <w:t>computing</w:t>
-      </w:r>
-      <w:proofErr w:type="spellEnd"/>
-      <w:r>
-        <w:rPr>
-          <w:rFonts w:ascii="Arial" w:hAnsi="Arial" w:cs="Arial"/>
-        </w:rPr>
-        <w:t>. C’est ici que les micro-services nous intéressent.</w:t>
+        <w:t>Pour utiliser le cloud, il vaut mieux s’y préparer en développant directement des projets adaptés au cloud computing. C’est ici que les micro-services nous intéressent.</w:t>
       </w:r>
     </w:p>
     <w:p>
@@ -5077,35 +3716,7 @@
         <w:rPr>
           <w:rFonts w:ascii="Arial" w:hAnsi="Arial" w:cs="Arial"/>
         </w:rPr>
-        <w:t>Enfin, tous les projets n’ont pas l’utilité d’être développée en micro-services. Par exemple, une application CRUD (</w:t>
-      </w:r>
-      <w:proofErr w:type="spellStart"/>
-      <w:r>
-        <w:rPr>
-          <w:rFonts w:ascii="Arial" w:hAnsi="Arial" w:cs="Arial"/>
-        </w:rPr>
-        <w:t>Create</w:t>
-      </w:r>
-      <w:proofErr w:type="spellEnd"/>
-      <w:r>
-        <w:rPr>
-          <w:rFonts w:ascii="Arial" w:hAnsi="Arial" w:cs="Arial"/>
-        </w:rPr>
-        <w:t xml:space="preserve">, Read, Update, </w:t>
-      </w:r>
-      <w:proofErr w:type="spellStart"/>
-      <w:r>
-        <w:rPr>
-          <w:rFonts w:ascii="Arial" w:hAnsi="Arial" w:cs="Arial"/>
-        </w:rPr>
-        <w:t>Delete</w:t>
-      </w:r>
-      <w:proofErr w:type="spellEnd"/>
-      <w:r>
-        <w:rPr>
-          <w:rFonts w:ascii="Arial" w:hAnsi="Arial" w:cs="Arial"/>
-        </w:rPr>
-        <w:t>, autrement dit, une application de gestion de données) spécifique à un seul type de données n’aura pas besoin de ce type d’architecture et pourra largement se contenter d’une architecture monolithique qui sera beaucoup plus simple et rapide à mettre en place.</w:t>
+        <w:t>Enfin, tous les projets n’ont pas l’utilité d’être développée en micro-services. Par exemple, une application CRUD (Create, Read, Update, Delete, autrement dit, une application de gestion de données) spécifique à un seul type de données n’aura pas besoin de ce type d’architecture et pourra largement se contenter d’une architecture monolithique qui sera beaucoup plus simple et rapide à mettre en place.</w:t>
       </w:r>
     </w:p>
     <w:p>
@@ -5162,21 +3773,7 @@
         <w:rPr>
           <w:rFonts w:ascii="Arial" w:hAnsi="Arial" w:cs="Arial"/>
         </w:rPr>
-        <w:t xml:space="preserve">miltone a choisi d’utiliser les micro-services pour son application AmilApp afin de pouvoir potentiellement déployer la solution pour d’autres clients en mode édition logicielle Saas, </w:t>
-      </w:r>
-      <w:proofErr w:type="spellStart"/>
-      <w:r>
-        <w:rPr>
-          <w:rFonts w:ascii="Arial" w:hAnsi="Arial" w:cs="Arial"/>
-        </w:rPr>
-        <w:t>Softwaire</w:t>
-      </w:r>
-      <w:proofErr w:type="spellEnd"/>
-      <w:r>
-        <w:rPr>
-          <w:rFonts w:ascii="Arial" w:hAnsi="Arial" w:cs="Arial"/>
-        </w:rPr>
-        <w:t xml:space="preserve"> as a Service. En effet, chaque client n’a pas les mêmes besoin</w:t>
+        <w:t>miltone a choisi d’utiliser les micro-services pour son application AmilApp afin de pouvoir potentiellement déployer la solution pour d’autres clients en mode édition logicielle Saas, Softwaire as a Service. En effet, chaque client n’a pas les mêmes besoin</w:t>
       </w:r>
       <w:r>
         <w:rPr>
@@ -5367,25 +3964,7 @@
           <w:b/>
           <w:bCs/>
         </w:rPr>
-        <w:t xml:space="preserve">9.1 </w:t>
-      </w:r>
-      <w:proofErr w:type="spellStart"/>
-      <w:r>
-        <w:rPr>
-          <w:rFonts w:ascii="Arial" w:hAnsi="Arial" w:cs="Arial"/>
-          <w:b/>
-          <w:bCs/>
-        </w:rPr>
-        <w:t>Auto-évalutation</w:t>
-      </w:r>
-      <w:proofErr w:type="spellEnd"/>
-      <w:r>
-        <w:rPr>
-          <w:rFonts w:ascii="Arial" w:hAnsi="Arial" w:cs="Arial"/>
-          <w:b/>
-          <w:bCs/>
-        </w:rPr>
-        <w:t xml:space="preserve"> du travail réalisé</w:t>
+        <w:t>9.1 Auto-évalutation du travail réalisé</w:t>
       </w:r>
     </w:p>
     <w:p>
@@ -5401,21 +3980,7 @@
         <w:rPr>
           <w:rFonts w:ascii="Arial" w:hAnsi="Arial" w:cs="Arial"/>
         </w:rPr>
-        <w:t xml:space="preserve">Mes collègues ont été pour moi une réelle source d’information, que ce soit ceux d’Amiltone ou ceux de mon école, ils m’ont appris à travailler en équipe. Pendant mon cursus à SUPINFO International </w:t>
-      </w:r>
-      <w:proofErr w:type="spellStart"/>
-      <w:r>
-        <w:rPr>
-          <w:rFonts w:ascii="Arial" w:hAnsi="Arial" w:cs="Arial"/>
-        </w:rPr>
-        <w:t>University</w:t>
-      </w:r>
-      <w:proofErr w:type="spellEnd"/>
-      <w:r>
-        <w:rPr>
-          <w:rFonts w:ascii="Arial" w:hAnsi="Arial" w:cs="Arial"/>
-        </w:rPr>
-        <w:t xml:space="preserve">, les nombreux projets de groupes que </w:t>
+        <w:t xml:space="preserve">Mes collègues ont été pour moi une réelle source d’information, que ce soit ceux d’Amiltone ou ceux de mon école, ils m’ont appris à travailler en équipe. Pendant mon cursus à SUPINFO International University, les nombreux projets de groupes que </w:t>
       </w:r>
       <w:r>
         <w:rPr>
@@ -5707,6 +4272,18 @@
           <w:rFonts w:ascii="Arial" w:hAnsi="Arial" w:cs="Arial"/>
         </w:rPr>
       </w:pPr>
+      <w:r>
+        <w:rPr>
+          <w:rFonts w:ascii="Arial" w:hAnsi="Arial" w:cs="Arial"/>
+        </w:rPr>
+        <w:t xml:space="preserve">Pour ajouter ActiveMQ à NestJS : </w:t>
+      </w:r>
+      <w:r>
+        <w:rPr>
+          <w:rFonts w:ascii="Arial" w:hAnsi="Arial" w:cs="Arial"/>
+        </w:rPr>
+        <w:t>https://dev.to/nestjs/part-1-introduction-and-setup-1a2l</w:t>
+      </w:r>
     </w:p>
     <w:sectPr>
       <w:pgSz w:w="11906" w:h="16838"/>

</xml_diff>

<commit_message>
add introduction + a lot of rewrite
</commit_message>
<xml_diff>
--- a/Mémoire - brouillon.docx
+++ b/Mémoire - brouillon.docx
@@ -64,7 +64,35 @@
         <w:rPr>
           <w:rFonts w:ascii="Arial" w:hAnsi="Arial" w:cs="Arial"/>
         </w:rPr>
-        <w:t>Parler du fait que grâce à Amilapp, l’entreprise va enfin créer ses propres packages sur npmjs, évite la redondance de code dans les projets, surtout dans un projet micro-service où chaque service est une API.</w:t>
+        <w:t xml:space="preserve">Parler du fait que grâce à </w:t>
+      </w:r>
+      <w:proofErr w:type="spellStart"/>
+      <w:r>
+        <w:rPr>
+          <w:rFonts w:ascii="Arial" w:hAnsi="Arial" w:cs="Arial"/>
+        </w:rPr>
+        <w:t>Amilapp</w:t>
+      </w:r>
+      <w:proofErr w:type="spellEnd"/>
+      <w:r>
+        <w:rPr>
+          <w:rFonts w:ascii="Arial" w:hAnsi="Arial" w:cs="Arial"/>
+        </w:rPr>
+        <w:t xml:space="preserve">, l’entreprise va enfin créer ses propres packages sur </w:t>
+      </w:r>
+      <w:proofErr w:type="spellStart"/>
+      <w:r>
+        <w:rPr>
+          <w:rFonts w:ascii="Arial" w:hAnsi="Arial" w:cs="Arial"/>
+        </w:rPr>
+        <w:t>npmjs</w:t>
+      </w:r>
+      <w:proofErr w:type="spellEnd"/>
+      <w:r>
+        <w:rPr>
+          <w:rFonts w:ascii="Arial" w:hAnsi="Arial" w:cs="Arial"/>
+        </w:rPr>
+        <w:t>, évite la redondance de code dans les projets, surtout dans un projet micro-service où chaque service est une API.</w:t>
       </w:r>
     </w:p>
     <w:p>
@@ -154,7 +182,23 @@
           <w:rFonts w:ascii="Arial" w:hAnsi="Arial" w:cs="Arial"/>
           <w:highlight w:val="yellow"/>
         </w:rPr>
-        <w:t>Parler du développement de Babyltone V2 quand j’étais en 3</w:t>
+        <w:t xml:space="preserve">Parler du développement de </w:t>
+      </w:r>
+      <w:proofErr w:type="spellStart"/>
+      <w:r>
+        <w:rPr>
+          <w:rFonts w:ascii="Arial" w:hAnsi="Arial" w:cs="Arial"/>
+          <w:highlight w:val="yellow"/>
+        </w:rPr>
+        <w:t>Babyltone</w:t>
+      </w:r>
+      <w:proofErr w:type="spellEnd"/>
+      <w:r>
+        <w:rPr>
+          <w:rFonts w:ascii="Arial" w:hAnsi="Arial" w:cs="Arial"/>
+          <w:highlight w:val="yellow"/>
+        </w:rPr>
+        <w:t xml:space="preserve"> V2 quand j’étais en 3</w:t>
       </w:r>
       <w:r>
         <w:rPr>
@@ -169,7 +213,39 @@
           <w:rFonts w:ascii="Arial" w:hAnsi="Arial" w:cs="Arial"/>
           <w:highlight w:val="yellow"/>
         </w:rPr>
-        <w:t xml:space="preserve"> année, montrer l’importance d’un chef de projet, d’un lead dev, des MR, etc… Montrer qu’Amiltone à appris de ses erreurs et à amélioré le déroulement des projets interne.</w:t>
+        <w:t xml:space="preserve"> année, montrer l’importance d’un chef de projet, d’un lead dev, des MR, etc… Montrer qu’Amiltone à appris de ses erreurs et </w:t>
+      </w:r>
+      <w:proofErr w:type="gramStart"/>
+      <w:r>
+        <w:rPr>
+          <w:rFonts w:ascii="Arial" w:hAnsi="Arial" w:cs="Arial"/>
+          <w:highlight w:val="yellow"/>
+        </w:rPr>
+        <w:t>à</w:t>
+      </w:r>
+      <w:proofErr w:type="gramEnd"/>
+      <w:r>
+        <w:rPr>
+          <w:rFonts w:ascii="Arial" w:hAnsi="Arial" w:cs="Arial"/>
+          <w:highlight w:val="yellow"/>
+        </w:rPr>
+        <w:t xml:space="preserve"> </w:t>
+      </w:r>
+      <w:proofErr w:type="spellStart"/>
+      <w:r>
+        <w:rPr>
+          <w:rFonts w:ascii="Arial" w:hAnsi="Arial" w:cs="Arial"/>
+          <w:highlight w:val="yellow"/>
+        </w:rPr>
+        <w:t>amélioré</w:t>
+      </w:r>
+      <w:proofErr w:type="spellEnd"/>
+      <w:r>
+        <w:rPr>
+          <w:rFonts w:ascii="Arial" w:hAnsi="Arial" w:cs="Arial"/>
+          <w:highlight w:val="yellow"/>
+        </w:rPr>
+        <w:t xml:space="preserve"> le déroulement des projets interne.</w:t>
       </w:r>
     </w:p>
     <w:p>
@@ -202,112 +278,281 @@
         <w:rPr>
           <w:rFonts w:ascii="Arial" w:hAnsi="Arial" w:cs="Arial"/>
         </w:rPr>
-        <w:t>Parler du possible passage sur ESlint au lieu de tsLint qui est déprécié : permettra une meilleure réutilisation avec une meilleure visualisation des erreurs dans le code.</w:t>
-      </w:r>
-    </w:p>
-    <w:p>
-      <w:pPr>
-        <w:rPr>
-          <w:rFonts w:ascii="Arial" w:hAnsi="Arial" w:cs="Arial"/>
-        </w:rPr>
-      </w:pPr>
-    </w:p>
-    <w:p>
-      <w:pPr>
-        <w:rPr>
-          <w:rFonts w:ascii="Arial" w:hAnsi="Arial" w:cs="Arial"/>
-        </w:rPr>
-      </w:pPr>
-    </w:p>
-    <w:p>
-      <w:pPr>
-        <w:rPr>
-          <w:rFonts w:ascii="Arial" w:hAnsi="Arial" w:cs="Arial"/>
-        </w:rPr>
-      </w:pPr>
-    </w:p>
-    <w:p>
-      <w:pPr>
-        <w:rPr>
-          <w:rFonts w:ascii="Arial" w:hAnsi="Arial" w:cs="Arial"/>
-        </w:rPr>
-      </w:pPr>
-    </w:p>
-    <w:p>
-      <w:pPr>
-        <w:rPr>
-          <w:rFonts w:ascii="Arial" w:hAnsi="Arial" w:cs="Arial"/>
-        </w:rPr>
-      </w:pPr>
-    </w:p>
-    <w:p>
-      <w:pPr>
-        <w:rPr>
-          <w:rFonts w:ascii="Arial" w:hAnsi="Arial" w:cs="Arial"/>
-        </w:rPr>
-      </w:pPr>
-    </w:p>
-    <w:p>
-      <w:pPr>
-        <w:rPr>
-          <w:rFonts w:ascii="Arial" w:hAnsi="Arial" w:cs="Arial"/>
-        </w:rPr>
-      </w:pPr>
-    </w:p>
-    <w:p>
-      <w:pPr>
-        <w:rPr>
-          <w:rFonts w:ascii="Arial" w:hAnsi="Arial" w:cs="Arial"/>
-        </w:rPr>
-      </w:pPr>
-    </w:p>
-    <w:p>
-      <w:pPr>
-        <w:rPr>
-          <w:rFonts w:ascii="Arial" w:hAnsi="Arial" w:cs="Arial"/>
-        </w:rPr>
-      </w:pPr>
-    </w:p>
-    <w:p>
-      <w:pPr>
-        <w:rPr>
-          <w:rFonts w:ascii="Arial" w:hAnsi="Arial" w:cs="Arial"/>
-        </w:rPr>
-      </w:pPr>
-    </w:p>
-    <w:p>
-      <w:pPr>
-        <w:rPr>
-          <w:rFonts w:ascii="Arial" w:hAnsi="Arial" w:cs="Arial"/>
-        </w:rPr>
-      </w:pPr>
-    </w:p>
-    <w:p>
-      <w:pPr>
-        <w:rPr>
-          <w:rFonts w:ascii="Arial" w:hAnsi="Arial" w:cs="Arial"/>
-        </w:rPr>
-      </w:pPr>
-    </w:p>
-    <w:p>
-      <w:pPr>
-        <w:rPr>
-          <w:rFonts w:ascii="Arial" w:hAnsi="Arial" w:cs="Arial"/>
-        </w:rPr>
-      </w:pPr>
-    </w:p>
-    <w:p>
-      <w:pPr>
-        <w:spacing w:line="360" w:lineRule="auto"/>
-        <w:rPr>
-          <w:rFonts w:ascii="Arial" w:hAnsi="Arial" w:cs="Arial"/>
-        </w:rPr>
-      </w:pPr>
-      <w:r>
-        <w:rPr>
-          <w:rFonts w:ascii="Arial" w:hAnsi="Arial" w:cs="Arial"/>
-        </w:rPr>
-        <w:lastRenderedPageBreak/>
+        <w:t xml:space="preserve">Parler du possible passage sur </w:t>
+      </w:r>
+      <w:proofErr w:type="spellStart"/>
+      <w:r>
+        <w:rPr>
+          <w:rFonts w:ascii="Arial" w:hAnsi="Arial" w:cs="Arial"/>
+        </w:rPr>
+        <w:t>ESlint</w:t>
+      </w:r>
+      <w:proofErr w:type="spellEnd"/>
+      <w:r>
+        <w:rPr>
+          <w:rFonts w:ascii="Arial" w:hAnsi="Arial" w:cs="Arial"/>
+        </w:rPr>
+        <w:t xml:space="preserve"> au lieu de </w:t>
+      </w:r>
+      <w:proofErr w:type="spellStart"/>
+      <w:r>
+        <w:rPr>
+          <w:rFonts w:ascii="Arial" w:hAnsi="Arial" w:cs="Arial"/>
+        </w:rPr>
+        <w:t>tsLint</w:t>
+      </w:r>
+      <w:proofErr w:type="spellEnd"/>
+      <w:r>
+        <w:rPr>
+          <w:rFonts w:ascii="Arial" w:hAnsi="Arial" w:cs="Arial"/>
+        </w:rPr>
+        <w:t xml:space="preserve"> qui est déprécié : permettra une meilleure réutilisation avec une meilleure visualisation des erreurs dans le code.</w:t>
+      </w:r>
+    </w:p>
+    <w:p>
+      <w:pPr>
+        <w:rPr>
+          <w:rFonts w:ascii="Arial" w:hAnsi="Arial" w:cs="Arial"/>
+        </w:rPr>
+      </w:pPr>
+    </w:p>
+    <w:p>
+      <w:pPr>
+        <w:rPr>
+          <w:rFonts w:ascii="Arial" w:hAnsi="Arial" w:cs="Arial"/>
+        </w:rPr>
+      </w:pPr>
+    </w:p>
+    <w:p>
+      <w:pPr>
+        <w:rPr>
+          <w:rFonts w:ascii="Arial" w:hAnsi="Arial" w:cs="Arial"/>
+          <w:b/>
+          <w:bCs/>
+        </w:rPr>
+      </w:pPr>
+      <w:r>
+        <w:rPr>
+          <w:rFonts w:ascii="Arial" w:hAnsi="Arial" w:cs="Arial"/>
+          <w:b/>
+          <w:bCs/>
+        </w:rPr>
+        <w:t>INTRODUCTION</w:t>
+      </w:r>
+    </w:p>
+    <w:p>
+      <w:pPr>
+        <w:rPr>
+          <w:rFonts w:ascii="Arial" w:hAnsi="Arial" w:cs="Arial"/>
+        </w:rPr>
+      </w:pPr>
+      <w:r>
+        <w:rPr>
+          <w:rFonts w:ascii="Arial" w:hAnsi="Arial" w:cs="Arial"/>
+        </w:rPr>
+        <w:t>Phrase sur les années lycées avec l’</w:t>
+      </w:r>
+      <w:proofErr w:type="spellStart"/>
+      <w:r>
+        <w:rPr>
+          <w:rFonts w:ascii="Arial" w:hAnsi="Arial" w:cs="Arial"/>
+        </w:rPr>
+        <w:t>interessement</w:t>
+      </w:r>
+      <w:proofErr w:type="spellEnd"/>
+      <w:r>
+        <w:rPr>
+          <w:rFonts w:ascii="Arial" w:hAnsi="Arial" w:cs="Arial"/>
+        </w:rPr>
+        <w:t xml:space="preserve"> de l’informatique</w:t>
+      </w:r>
+    </w:p>
+    <w:p>
+      <w:pPr>
+        <w:rPr>
+          <w:rFonts w:ascii="Arial" w:hAnsi="Arial" w:cs="Arial"/>
+        </w:rPr>
+      </w:pPr>
+      <w:r>
+        <w:rPr>
+          <w:rFonts w:ascii="Arial" w:hAnsi="Arial" w:cs="Arial"/>
+        </w:rPr>
+        <w:t>Intéressé par appli mobile =&gt; amusé sur calculatrice</w:t>
+      </w:r>
+    </w:p>
+    <w:p>
+      <w:pPr>
+        <w:rPr>
+          <w:rFonts w:ascii="Arial" w:hAnsi="Arial" w:cs="Arial"/>
+        </w:rPr>
+      </w:pPr>
+      <w:r>
+        <w:rPr>
+          <w:rFonts w:ascii="Arial" w:hAnsi="Arial" w:cs="Arial"/>
+        </w:rPr>
+        <w:t>Parler de l’ISN</w:t>
+      </w:r>
+    </w:p>
+    <w:p>
+      <w:pPr>
+        <w:rPr>
+          <w:rFonts w:ascii="Arial" w:hAnsi="Arial" w:cs="Arial"/>
+        </w:rPr>
+      </w:pPr>
+      <w:r>
+        <w:rPr>
+          <w:rFonts w:ascii="Arial" w:hAnsi="Arial" w:cs="Arial"/>
+        </w:rPr>
+        <w:t>Puis choix de supinfo par rapport à d’autres formations</w:t>
+      </w:r>
+    </w:p>
+    <w:p>
+      <w:pPr>
+        <w:rPr>
+          <w:rFonts w:ascii="Arial" w:hAnsi="Arial" w:cs="Arial"/>
+        </w:rPr>
+      </w:pPr>
+      <w:r>
+        <w:rPr>
+          <w:rFonts w:ascii="Arial" w:hAnsi="Arial" w:cs="Arial"/>
+        </w:rPr>
+        <w:t>Découverte d’une startup Amiltone</w:t>
+      </w:r>
+    </w:p>
+    <w:p>
+      <w:pPr>
+        <w:rPr>
+          <w:rFonts w:ascii="Arial" w:hAnsi="Arial" w:cs="Arial"/>
+        </w:rPr>
+      </w:pPr>
+      <w:r>
+        <w:rPr>
+          <w:rFonts w:ascii="Arial" w:hAnsi="Arial" w:cs="Arial"/>
+        </w:rPr>
+        <w:t>Expliquer pourquoi c’est plus le mobile (je préfère le back)</w:t>
+      </w:r>
+    </w:p>
+    <w:p>
+      <w:pPr>
+        <w:rPr>
+          <w:rFonts w:ascii="Arial" w:hAnsi="Arial" w:cs="Arial"/>
+        </w:rPr>
+      </w:pPr>
+    </w:p>
+    <w:p>
+      <w:pPr>
+        <w:rPr>
+          <w:rFonts w:ascii="Arial" w:hAnsi="Arial" w:cs="Arial"/>
+        </w:rPr>
+      </w:pPr>
+    </w:p>
+    <w:p>
+      <w:pPr>
+        <w:rPr>
+          <w:rFonts w:ascii="Arial" w:hAnsi="Arial" w:cs="Arial"/>
+        </w:rPr>
+      </w:pPr>
+      <w:r>
+        <w:rPr>
+          <w:rFonts w:ascii="Arial" w:hAnsi="Arial" w:cs="Arial"/>
+        </w:rPr>
+        <w:t>Montrer que j’aurai pu tenter une approche différente (discuter d’organisation interne par exemple)</w:t>
+      </w:r>
+    </w:p>
+    <w:p>
+      <w:pPr>
+        <w:rPr>
+          <w:rFonts w:ascii="Arial" w:hAnsi="Arial" w:cs="Arial"/>
+        </w:rPr>
+      </w:pPr>
+      <w:r>
+        <w:rPr>
+          <w:rFonts w:ascii="Arial" w:hAnsi="Arial" w:cs="Arial"/>
+        </w:rPr>
+        <w:t>Argumentation : j’ai préféré l’axe technologique plutôt que managérial</w:t>
+      </w:r>
+    </w:p>
+    <w:p>
+      <w:pPr>
+        <w:rPr>
+          <w:rFonts w:ascii="Arial" w:hAnsi="Arial" w:cs="Arial"/>
+        </w:rPr>
+      </w:pPr>
+    </w:p>
+    <w:p>
+      <w:pPr>
+        <w:rPr>
+          <w:rFonts w:ascii="Arial" w:hAnsi="Arial" w:cs="Arial"/>
+        </w:rPr>
+      </w:pPr>
+    </w:p>
+    <w:p>
+      <w:pPr>
+        <w:rPr>
+          <w:rFonts w:ascii="Arial" w:hAnsi="Arial" w:cs="Arial"/>
+        </w:rPr>
+      </w:pPr>
+    </w:p>
+    <w:p>
+      <w:pPr>
+        <w:rPr>
+          <w:rFonts w:ascii="Arial" w:hAnsi="Arial" w:cs="Arial"/>
+        </w:rPr>
+      </w:pPr>
+    </w:p>
+    <w:p>
+      <w:pPr>
+        <w:rPr>
+          <w:rFonts w:ascii="Arial" w:hAnsi="Arial" w:cs="Arial"/>
+        </w:rPr>
+      </w:pPr>
+    </w:p>
+    <w:p>
+      <w:pPr>
+        <w:rPr>
+          <w:rFonts w:ascii="Arial" w:hAnsi="Arial" w:cs="Arial"/>
+        </w:rPr>
+      </w:pPr>
+    </w:p>
+    <w:p>
+      <w:pPr>
+        <w:rPr>
+          <w:rFonts w:ascii="Arial" w:hAnsi="Arial" w:cs="Arial"/>
+        </w:rPr>
+      </w:pPr>
+    </w:p>
+    <w:p>
+      <w:pPr>
+        <w:rPr>
+          <w:rFonts w:ascii="Arial" w:hAnsi="Arial" w:cs="Arial"/>
+        </w:rPr>
+      </w:pPr>
+    </w:p>
+    <w:p>
+      <w:pPr>
+        <w:rPr>
+          <w:rFonts w:ascii="Arial" w:hAnsi="Arial" w:cs="Arial"/>
+        </w:rPr>
+      </w:pPr>
+    </w:p>
+    <w:p>
+      <w:pPr>
+        <w:rPr>
+          <w:rFonts w:ascii="Arial" w:hAnsi="Arial" w:cs="Arial"/>
+        </w:rPr>
+      </w:pPr>
+    </w:p>
+    <w:p>
+      <w:pPr>
+        <w:spacing w:line="360" w:lineRule="auto"/>
+        <w:rPr>
+          <w:rFonts w:ascii="Arial" w:hAnsi="Arial" w:cs="Arial"/>
+        </w:rPr>
+      </w:pPr>
+      <w:r>
+        <w:rPr>
+          <w:rFonts w:ascii="Arial" w:hAnsi="Arial" w:cs="Arial"/>
+        </w:rPr>
         <w:t>Présentation de l’entreprise</w:t>
       </w:r>
     </w:p>
@@ -367,8 +612,44 @@
         <w:rPr>
           <w:rFonts w:ascii="Arial" w:hAnsi="Arial" w:cs="Arial"/>
         </w:rPr>
-        <w:t xml:space="preserve"> Niji / SQLI / Smile / Agixis</w:t>
-      </w:r>
+        <w:t xml:space="preserve"> </w:t>
+      </w:r>
+      <w:proofErr w:type="spellStart"/>
+      <w:r>
+        <w:rPr>
+          <w:rFonts w:ascii="Arial" w:hAnsi="Arial" w:cs="Arial"/>
+        </w:rPr>
+        <w:t>Niji</w:t>
+      </w:r>
+      <w:proofErr w:type="spellEnd"/>
+      <w:r>
+        <w:rPr>
+          <w:rFonts w:ascii="Arial" w:hAnsi="Arial" w:cs="Arial"/>
+        </w:rPr>
+        <w:t xml:space="preserve"> / SQLI / </w:t>
+      </w:r>
+      <w:proofErr w:type="spellStart"/>
+      <w:r>
+        <w:rPr>
+          <w:rFonts w:ascii="Arial" w:hAnsi="Arial" w:cs="Arial"/>
+        </w:rPr>
+        <w:t>Smile</w:t>
+      </w:r>
+      <w:proofErr w:type="spellEnd"/>
+      <w:r>
+        <w:rPr>
+          <w:rFonts w:ascii="Arial" w:hAnsi="Arial" w:cs="Arial"/>
+        </w:rPr>
+        <w:t xml:space="preserve"> / </w:t>
+      </w:r>
+      <w:proofErr w:type="spellStart"/>
+      <w:r>
+        <w:rPr>
+          <w:rFonts w:ascii="Arial" w:hAnsi="Arial" w:cs="Arial"/>
+        </w:rPr>
+        <w:t>Agixis</w:t>
+      </w:r>
+      <w:proofErr w:type="spellEnd"/>
     </w:p>
     <w:p>
       <w:pPr>
@@ -400,8 +681,44 @@
         <w:rPr>
           <w:rFonts w:ascii="Arial" w:hAnsi="Arial" w:cs="Arial"/>
         </w:rPr>
-        <w:t xml:space="preserve"> Sword / Corus / Sopra / Aprr</w:t>
-      </w:r>
+        <w:t xml:space="preserve"> </w:t>
+      </w:r>
+      <w:proofErr w:type="spellStart"/>
+      <w:r>
+        <w:rPr>
+          <w:rFonts w:ascii="Arial" w:hAnsi="Arial" w:cs="Arial"/>
+        </w:rPr>
+        <w:t>Sword</w:t>
+      </w:r>
+      <w:proofErr w:type="spellEnd"/>
+      <w:r>
+        <w:rPr>
+          <w:rFonts w:ascii="Arial" w:hAnsi="Arial" w:cs="Arial"/>
+        </w:rPr>
+        <w:t xml:space="preserve"> / </w:t>
+      </w:r>
+      <w:proofErr w:type="spellStart"/>
+      <w:r>
+        <w:rPr>
+          <w:rFonts w:ascii="Arial" w:hAnsi="Arial" w:cs="Arial"/>
+        </w:rPr>
+        <w:t>Corus</w:t>
+      </w:r>
+      <w:proofErr w:type="spellEnd"/>
+      <w:r>
+        <w:rPr>
+          <w:rFonts w:ascii="Arial" w:hAnsi="Arial" w:cs="Arial"/>
+        </w:rPr>
+        <w:t xml:space="preserve"> / Sopra / </w:t>
+      </w:r>
+      <w:proofErr w:type="spellStart"/>
+      <w:r>
+        <w:rPr>
+          <w:rFonts w:ascii="Arial" w:hAnsi="Arial" w:cs="Arial"/>
+        </w:rPr>
+        <w:t>Aprr</w:t>
+      </w:r>
+      <w:proofErr w:type="spellEnd"/>
     </w:p>
     <w:p>
       <w:pPr>
@@ -639,6 +956,7 @@
           <w:b/>
           <w:bCs/>
         </w:rPr>
+        <w:lastRenderedPageBreak/>
         <w:t>Pourquoi s’arrêter à 300 salariés ?</w:t>
       </w:r>
     </w:p>
@@ -662,7 +980,27 @@
           <w:bCs/>
           <w:highlight w:val="yellow"/>
         </w:rPr>
-        <w:t>Parler de la branche design, pourquoi avoir fondé studio Bluck ?</w:t>
+        <w:t xml:space="preserve">Parler de la branche design, pourquoi avoir fondé studio </w:t>
+      </w:r>
+      <w:proofErr w:type="spellStart"/>
+      <w:r>
+        <w:rPr>
+          <w:rFonts w:ascii="Arial" w:hAnsi="Arial" w:cs="Arial"/>
+          <w:b/>
+          <w:bCs/>
+          <w:highlight w:val="yellow"/>
+        </w:rPr>
+        <w:t>Bluck</w:t>
+      </w:r>
+      <w:proofErr w:type="spellEnd"/>
+      <w:r>
+        <w:rPr>
+          <w:rFonts w:ascii="Arial" w:hAnsi="Arial" w:cs="Arial"/>
+          <w:b/>
+          <w:bCs/>
+          <w:highlight w:val="yellow"/>
+        </w:rPr>
+        <w:t> ?</w:t>
       </w:r>
       <w:r>
         <w:rPr>
@@ -699,7 +1037,23 @@
           <w:rFonts w:ascii="Arial" w:hAnsi="Arial" w:cs="Arial"/>
           <w:highlight w:val="yellow"/>
         </w:rPr>
-        <w:t xml:space="preserve"> Afin d’accompagner Aprr dans le développement d’une nouvelle offre de service conjointe</w:t>
+        <w:t xml:space="preserve"> Afin d’accompagner </w:t>
+      </w:r>
+      <w:proofErr w:type="spellStart"/>
+      <w:r>
+        <w:rPr>
+          <w:rFonts w:ascii="Arial" w:hAnsi="Arial" w:cs="Arial"/>
+          <w:highlight w:val="yellow"/>
+        </w:rPr>
+        <w:t>Aprr</w:t>
+      </w:r>
+      <w:proofErr w:type="spellEnd"/>
+      <w:r>
+        <w:rPr>
+          <w:rFonts w:ascii="Arial" w:hAnsi="Arial" w:cs="Arial"/>
+          <w:highlight w:val="yellow"/>
+        </w:rPr>
+        <w:t xml:space="preserve"> dans le développement d’une nouvelle offre de service conjointe</w:t>
       </w:r>
     </w:p>
     <w:p>
@@ -756,7 +1110,27 @@
           <w:bCs/>
           <w:highlight w:val="yellow"/>
         </w:rPr>
-        <w:t xml:space="preserve"> pour le backend d’Amilapp ?</w:t>
+        <w:t xml:space="preserve"> pour le backend d’</w:t>
+      </w:r>
+      <w:proofErr w:type="spellStart"/>
+      <w:r>
+        <w:rPr>
+          <w:rFonts w:ascii="Arial" w:hAnsi="Arial" w:cs="Arial"/>
+          <w:b/>
+          <w:bCs/>
+          <w:highlight w:val="yellow"/>
+        </w:rPr>
+        <w:t>Amilapp</w:t>
+      </w:r>
+      <w:proofErr w:type="spellEnd"/>
+      <w:r>
+        <w:rPr>
+          <w:rFonts w:ascii="Arial" w:hAnsi="Arial" w:cs="Arial"/>
+          <w:b/>
+          <w:bCs/>
+          <w:highlight w:val="yellow"/>
+        </w:rPr>
+        <w:t> ?</w:t>
       </w:r>
       <w:r>
         <w:rPr>
@@ -775,7 +1149,29 @@
           <w:highlight w:val="yellow"/>
           <w:lang w:eastAsia="fr-FR"/>
         </w:rPr>
-        <w:t xml:space="preserve">Pour des questions de modularité et être en mesure de pouvoir déployer la solution éventuellement pour d'autres clients dans l'avenir en mode édition logicielle Saas. Et les microservices permettent de pouvoir piloter finement la charge sur </w:t>
+        <w:t xml:space="preserve">Pour des questions de modularité et être en mesure de pouvoir déployer la solution éventuellement pour d'autres clients dans l'avenir en mode édition logicielle Saas. Et les </w:t>
+      </w:r>
+      <w:proofErr w:type="spellStart"/>
+      <w:r>
+        <w:rPr>
+          <w:rFonts w:ascii="Segoe UI" w:eastAsia="Times New Roman" w:hAnsi="Segoe UI" w:cs="Segoe UI"/>
+          <w:sz w:val="21"/>
+          <w:szCs w:val="21"/>
+          <w:highlight w:val="yellow"/>
+          <w:lang w:eastAsia="fr-FR"/>
+        </w:rPr>
+        <w:t>microservices</w:t>
+      </w:r>
+      <w:proofErr w:type="spellEnd"/>
+      <w:r>
+        <w:rPr>
+          <w:rFonts w:ascii="Segoe UI" w:eastAsia="Times New Roman" w:hAnsi="Segoe UI" w:cs="Segoe UI"/>
+          <w:sz w:val="21"/>
+          <w:szCs w:val="21"/>
+          <w:highlight w:val="yellow"/>
+          <w:lang w:eastAsia="fr-FR"/>
+        </w:rPr>
+        <w:t xml:space="preserve"> permettent de pouvoir piloter finement la charge sur </w:t>
       </w:r>
       <w:r>
         <w:rPr>
@@ -1016,6 +1412,7 @@
         <w:rPr>
           <w:rFonts w:ascii="Arial" w:hAnsi="Arial" w:cs="Arial"/>
         </w:rPr>
+        <w:lastRenderedPageBreak/>
         <w:t>Directeurs</w:t>
       </w:r>
       <w:r>
@@ -1107,22 +1504,30 @@
           <w:highlight w:val="yellow"/>
         </w:rPr>
         <w:br/>
-        <w:t xml:space="preserve">Lorsqu’il y a des nouvelles grosses évolutions avec des nouvelles page sur le site web, grosse réunion avec chef de projet, designer et les développeurs. On parle des maquettes, </w:t>
-      </w:r>
-      <w:r>
-        <w:rPr>
-          <w:rFonts w:ascii="Arial" w:hAnsi="Arial" w:cs="Arial"/>
-          <w:highlight w:val="yellow"/>
-        </w:rPr>
-        <w:lastRenderedPageBreak/>
-        <w:t>de ce qui est faisable ou non, plus ergonomique, chacun peut donner son avis, tout le monde est écouté. Nouvelle réunion avec les développeurs et le chef de projet qui a prévu un tableau avec toutes les nouveautés, estimations de toutes les tâches. Etant sur le projet depuis le début, je m’occupe de créer les différentes tâches sur le tableau Jira.</w:t>
-      </w:r>
-      <w:r>
-        <w:rPr>
-          <w:rFonts w:ascii="Arial" w:hAnsi="Arial" w:cs="Arial"/>
-          <w:highlight w:val="yellow"/>
-        </w:rPr>
-        <w:t xml:space="preserve"> A chaque fonctionnalité développée, une merge request doit être faite avant de merger sur la branche principale.</w:t>
+        <w:t>Lorsqu’il y a des nouvelles grosses évolutions avec des nouvelles page sur le site web, grosse réunion avec chef de projet, designer et les développeurs. On parle des maquettes, de ce qui est faisable ou non, plus ergonomique, chacun peut donner son avis, tout le monde est écouté. Nouvelle réunion avec les développeurs et le chef de projet qui a prévu un tableau avec toutes les nouveautés, estimations de toutes les tâches. Etant sur le projet depuis le début, je m’occupe de créer les différentes tâches sur le tableau Jira.</w:t>
+      </w:r>
+      <w:r>
+        <w:rPr>
+          <w:rFonts w:ascii="Arial" w:hAnsi="Arial" w:cs="Arial"/>
+          <w:highlight w:val="yellow"/>
+        </w:rPr>
+        <w:t xml:space="preserve"> A chaque fonctionnalité développée, une merge </w:t>
+      </w:r>
+      <w:proofErr w:type="spellStart"/>
+      <w:r>
+        <w:rPr>
+          <w:rFonts w:ascii="Arial" w:hAnsi="Arial" w:cs="Arial"/>
+          <w:highlight w:val="yellow"/>
+        </w:rPr>
+        <w:t>request</w:t>
+      </w:r>
+      <w:proofErr w:type="spellEnd"/>
+      <w:r>
+        <w:rPr>
+          <w:rFonts w:ascii="Arial" w:hAnsi="Arial" w:cs="Arial"/>
+          <w:highlight w:val="yellow"/>
+        </w:rPr>
+        <w:t xml:space="preserve"> doit être faite avant de merger sur la branche principale.</w:t>
       </w:r>
       <w:r>
         <w:rPr>
@@ -1197,7 +1602,21 @@
         <w:rPr>
           <w:rFonts w:ascii="Arial" w:hAnsi="Arial" w:cs="Arial"/>
         </w:rPr>
-        <w:t>dans un openspace avec environ 8 personnes. Climatisé</w:t>
+        <w:t xml:space="preserve">dans un </w:t>
+      </w:r>
+      <w:proofErr w:type="spellStart"/>
+      <w:r>
+        <w:rPr>
+          <w:rFonts w:ascii="Arial" w:hAnsi="Arial" w:cs="Arial"/>
+        </w:rPr>
+        <w:t>openspace</w:t>
+      </w:r>
+      <w:proofErr w:type="spellEnd"/>
+      <w:r>
+        <w:rPr>
+          <w:rFonts w:ascii="Arial" w:hAnsi="Arial" w:cs="Arial"/>
+        </w:rPr>
+        <w:t xml:space="preserve"> avec environ 8 personnes. Climatisé</w:t>
       </w:r>
       <w:r>
         <w:rPr>
@@ -1248,6 +1667,7 @@
           <w:rFonts w:ascii="Arial" w:hAnsi="Arial" w:cs="Arial"/>
           <w:highlight w:val="yellow"/>
         </w:rPr>
+        <w:lastRenderedPageBreak/>
         <w:t xml:space="preserve">Spécificités : </w:t>
       </w:r>
       <w:r>
@@ -1323,7 +1743,23 @@
           <w:rFonts w:ascii="Arial" w:hAnsi="Arial" w:cs="Arial"/>
           <w:highlight w:val="yellow"/>
         </w:rPr>
-        <w:t>Sur le projet Amilapp depuis 2 ans maintenant. Un de</w:t>
+        <w:t xml:space="preserve">Sur le projet </w:t>
+      </w:r>
+      <w:proofErr w:type="spellStart"/>
+      <w:r>
+        <w:rPr>
+          <w:rFonts w:ascii="Arial" w:hAnsi="Arial" w:cs="Arial"/>
+          <w:highlight w:val="yellow"/>
+        </w:rPr>
+        <w:t>Amilapp</w:t>
+      </w:r>
+      <w:proofErr w:type="spellEnd"/>
+      <w:r>
+        <w:rPr>
+          <w:rFonts w:ascii="Arial" w:hAnsi="Arial" w:cs="Arial"/>
+          <w:highlight w:val="yellow"/>
+        </w:rPr>
+        <w:t xml:space="preserve"> depuis 2 ans maintenant. Un de</w:t>
       </w:r>
       <w:r>
         <w:rPr>
@@ -1372,7 +1808,39 @@
           <w:rFonts w:ascii="Arial" w:hAnsi="Arial" w:cs="Arial"/>
           <w:highlight w:val="yellow"/>
         </w:rPr>
-        <w:t xml:space="preserve"> corriger les merge request faites par les autres développeurs de l’équipe. Quant à moi, j’envoie les merge request au lead dev de la web factory.</w:t>
+        <w:t xml:space="preserve"> corriger les merge </w:t>
+      </w:r>
+      <w:proofErr w:type="spellStart"/>
+      <w:r>
+        <w:rPr>
+          <w:rFonts w:ascii="Arial" w:hAnsi="Arial" w:cs="Arial"/>
+          <w:highlight w:val="yellow"/>
+        </w:rPr>
+        <w:t>request</w:t>
+      </w:r>
+      <w:proofErr w:type="spellEnd"/>
+      <w:r>
+        <w:rPr>
+          <w:rFonts w:ascii="Arial" w:hAnsi="Arial" w:cs="Arial"/>
+          <w:highlight w:val="yellow"/>
+        </w:rPr>
+        <w:t xml:space="preserve"> faites par les autres développeurs de l’équipe. Quant à moi, j’envoie les merge </w:t>
+      </w:r>
+      <w:proofErr w:type="spellStart"/>
+      <w:r>
+        <w:rPr>
+          <w:rFonts w:ascii="Arial" w:hAnsi="Arial" w:cs="Arial"/>
+          <w:highlight w:val="yellow"/>
+        </w:rPr>
+        <w:t>request</w:t>
+      </w:r>
+      <w:proofErr w:type="spellEnd"/>
+      <w:r>
+        <w:rPr>
+          <w:rFonts w:ascii="Arial" w:hAnsi="Arial" w:cs="Arial"/>
+          <w:highlight w:val="yellow"/>
+        </w:rPr>
+        <w:t xml:space="preserve"> au lead dev de la web factory.</w:t>
       </w:r>
     </w:p>
     <w:p>
@@ -1390,228 +1858,348 @@
           <w:b/>
           <w:bCs/>
         </w:rPr>
+        <w:t>Analyse du contexte</w:t>
+      </w:r>
+    </w:p>
+    <w:p>
+      <w:pPr>
+        <w:spacing w:line="360" w:lineRule="auto"/>
+        <w:rPr>
+          <w:rFonts w:ascii="Arial" w:hAnsi="Arial" w:cs="Arial"/>
+        </w:rPr>
+      </w:pPr>
+      <w:r>
+        <w:rPr>
+          <w:rFonts w:ascii="Arial" w:hAnsi="Arial" w:cs="Arial"/>
+          <w:highlight w:val="yellow"/>
+        </w:rPr>
+        <w:t>Présentation générale de l’environnement :</w:t>
+      </w:r>
+      <w:r>
+        <w:rPr>
+          <w:rFonts w:ascii="Arial" w:hAnsi="Arial" w:cs="Arial"/>
+          <w:highlight w:val="yellow"/>
+        </w:rPr>
+        <w:br/>
+      </w:r>
+      <w:proofErr w:type="spellStart"/>
+      <w:r>
+        <w:rPr>
+          <w:rFonts w:ascii="Arial" w:hAnsi="Arial" w:cs="Arial"/>
+          <w:highlight w:val="yellow"/>
+        </w:rPr>
+        <w:t>Amilapp</w:t>
+      </w:r>
+      <w:proofErr w:type="spellEnd"/>
+      <w:r>
+        <w:rPr>
+          <w:rFonts w:ascii="Arial" w:hAnsi="Arial" w:cs="Arial"/>
+          <w:highlight w:val="yellow"/>
+        </w:rPr>
+        <w:t xml:space="preserve"> vient de sortir en version 1.0. C’est une application qui permet une communication de l’entreprise envers ses collaborateurs plus simple et plus efficaces que les habituels courriels. Elle permet par exemple la création de sondages ou d’événements, habituellement communiqués via Teams ou mail. Tous les collaborateurs pourront y répondre facilement grâce à une application iOS ou Android</w:t>
+      </w:r>
+      <w:r>
+        <w:rPr>
+          <w:rFonts w:ascii="Arial" w:hAnsi="Arial" w:cs="Arial"/>
+          <w:highlight w:val="yellow"/>
+        </w:rPr>
+        <w:t xml:space="preserve">. </w:t>
+      </w:r>
+      <w:proofErr w:type="spellStart"/>
+      <w:r>
+        <w:rPr>
+          <w:rFonts w:ascii="Arial" w:hAnsi="Arial" w:cs="Arial"/>
+          <w:highlight w:val="yellow"/>
+        </w:rPr>
+        <w:t>Amilapp</w:t>
+      </w:r>
+      <w:proofErr w:type="spellEnd"/>
+      <w:r>
+        <w:rPr>
+          <w:rFonts w:ascii="Arial" w:hAnsi="Arial" w:cs="Arial"/>
+          <w:highlight w:val="yellow"/>
+        </w:rPr>
+        <w:t xml:space="preserve"> dispose donc d’une application mobile, d’un backoffice administrateur et d’un </w:t>
+      </w:r>
+      <w:proofErr w:type="spellStart"/>
+      <w:r>
+        <w:rPr>
+          <w:rFonts w:ascii="Arial" w:hAnsi="Arial" w:cs="Arial"/>
+          <w:highlight w:val="yellow"/>
+        </w:rPr>
+        <w:t>frontoffice</w:t>
+      </w:r>
+      <w:proofErr w:type="spellEnd"/>
+      <w:r>
+        <w:rPr>
+          <w:rFonts w:ascii="Arial" w:hAnsi="Arial" w:cs="Arial"/>
+          <w:highlight w:val="yellow"/>
+        </w:rPr>
+        <w:t xml:space="preserve">. Je me suis occupé des parties front et backoffice. Elles ont été codées en Angular 8. </w:t>
+      </w:r>
+      <w:proofErr w:type="spellStart"/>
+      <w:r>
+        <w:rPr>
+          <w:rFonts w:ascii="Arial" w:hAnsi="Arial" w:cs="Arial"/>
+          <w:highlight w:val="yellow"/>
+        </w:rPr>
+        <w:t>Amilapp</w:t>
+      </w:r>
+      <w:proofErr w:type="spellEnd"/>
+      <w:r>
+        <w:rPr>
+          <w:rFonts w:ascii="Arial" w:hAnsi="Arial" w:cs="Arial"/>
+          <w:highlight w:val="yellow"/>
+        </w:rPr>
+        <w:t xml:space="preserve"> ne dispose pas de backend à proprement parlé puisque nous utilisons la solution cloud de Google : Firebase. Elle permet la création rapide d’une application sans se poser les questions du « langage » de la base de données. J’ai utilisé le package AngularFire2 qui permet une intégration simple de Firebase avec Angular. Cette solution est pratique lorsque l’on souhaite développer une petite application rapidement. Mais dès lors que l’application devient plus complexe, on arrive rapidement aux limites de Firebase </w:t>
+      </w:r>
+      <w:r>
+        <w:rPr>
+          <w:rFonts w:ascii="Arial" w:hAnsi="Arial" w:cs="Arial"/>
+          <w:highlight w:val="yellow"/>
+        </w:rPr>
+        <w:t>qui ne se retrouve pas suffisamment</w:t>
+      </w:r>
+      <w:r>
+        <w:rPr>
+          <w:rFonts w:ascii="Arial" w:hAnsi="Arial" w:cs="Arial"/>
+          <w:highlight w:val="yellow"/>
+        </w:rPr>
+        <w:t xml:space="preserve"> mature dans son fonctionnement pour nous satisfaire. Malgré beaucoup d’optimisations faites niveau code, on se retrouve forcément bloqué par la version gratuite de Firebase, et nous sommes alors obligé de passer par la case porte-monnaie. Pour une entreprise comme Amiltone, qui a développé ses propres solutions pour la gestion des collaborateurs, gestions des voitures de fonctions, ce n’est pas dans la philosophie de l’entreprise. De plus, cela permet aux collaborateurs en inter-contrat</w:t>
+      </w:r>
+      <w:r>
+        <w:rPr>
+          <w:rFonts w:ascii="Arial" w:hAnsi="Arial" w:cs="Arial"/>
+          <w:highlight w:val="yellow"/>
+        </w:rPr>
+        <w:t xml:space="preserve"> ou aux nouveaux arrivants</w:t>
+      </w:r>
+      <w:r>
+        <w:rPr>
+          <w:rFonts w:ascii="Arial" w:hAnsi="Arial" w:cs="Arial"/>
+          <w:highlight w:val="yellow"/>
+        </w:rPr>
+        <w:t xml:space="preserve"> de se former.</w:t>
+      </w:r>
+      <w:r>
+        <w:rPr>
+          <w:rFonts w:ascii="Arial" w:hAnsi="Arial" w:cs="Arial"/>
+        </w:rPr>
+        <w:t xml:space="preserve"> </w:t>
+      </w:r>
+    </w:p>
+    <w:p>
+      <w:pPr>
+        <w:spacing w:line="360" w:lineRule="auto"/>
+        <w:rPr>
+          <w:rFonts w:ascii="Arial" w:hAnsi="Arial" w:cs="Arial"/>
+        </w:rPr>
+      </w:pPr>
+      <w:r>
+        <w:rPr>
+          <w:rFonts w:ascii="Arial" w:hAnsi="Arial" w:cs="Arial"/>
+          <w:highlight w:val="yellow"/>
+        </w:rPr>
+        <w:t xml:space="preserve">Comme </w:t>
+      </w:r>
+      <w:proofErr w:type="spellStart"/>
+      <w:r>
+        <w:rPr>
+          <w:rFonts w:ascii="Arial" w:hAnsi="Arial" w:cs="Arial"/>
+          <w:highlight w:val="yellow"/>
+        </w:rPr>
+        <w:t>Amilapp</w:t>
+      </w:r>
+      <w:proofErr w:type="spellEnd"/>
+      <w:r>
+        <w:rPr>
+          <w:rFonts w:ascii="Arial" w:hAnsi="Arial" w:cs="Arial"/>
+          <w:highlight w:val="yellow"/>
+        </w:rPr>
+        <w:t xml:space="preserve"> est un projet interne, un projet sans deadline, qui permet de progresser, le but </w:t>
+      </w:r>
+      <w:r>
+        <w:rPr>
+          <w:rFonts w:ascii="Arial" w:hAnsi="Arial" w:cs="Arial"/>
+          <w:highlight w:val="yellow"/>
+        </w:rPr>
+        <w:t>est</w:t>
+      </w:r>
+      <w:r>
+        <w:rPr>
+          <w:rFonts w:ascii="Arial" w:hAnsi="Arial" w:cs="Arial"/>
+          <w:highlight w:val="yellow"/>
+        </w:rPr>
+        <w:t xml:space="preserve"> d’utiliser de nouvelles technologies</w:t>
+      </w:r>
+      <w:r>
+        <w:rPr>
+          <w:rFonts w:ascii="Arial" w:hAnsi="Arial" w:cs="Arial"/>
+          <w:highlight w:val="yellow"/>
+        </w:rPr>
+        <w:t>,</w:t>
+      </w:r>
+      <w:r>
+        <w:rPr>
+          <w:rFonts w:ascii="Arial" w:hAnsi="Arial" w:cs="Arial"/>
+          <w:highlight w:val="yellow"/>
+        </w:rPr>
+        <w:t xml:space="preserve"> que les collaborateurs n’ont pas encore </w:t>
+      </w:r>
+      <w:r>
+        <w:rPr>
+          <w:rFonts w:ascii="Arial" w:hAnsi="Arial" w:cs="Arial"/>
+          <w:highlight w:val="yellow"/>
+        </w:rPr>
+        <w:lastRenderedPageBreak/>
+        <w:t xml:space="preserve">l’habitude d’utiliser. </w:t>
+      </w:r>
+      <w:r>
+        <w:rPr>
+          <w:rFonts w:ascii="Arial" w:hAnsi="Arial" w:cs="Arial"/>
+          <w:highlight w:val="yellow"/>
+        </w:rPr>
+        <w:t>C’est</w:t>
+      </w:r>
+      <w:r>
+        <w:rPr>
+          <w:rFonts w:ascii="Arial" w:hAnsi="Arial" w:cs="Arial"/>
+          <w:highlight w:val="yellow"/>
+        </w:rPr>
+        <w:t xml:space="preserve"> le cas des micro-services. </w:t>
+      </w:r>
+      <w:r>
+        <w:rPr>
+          <w:rFonts w:ascii="Arial" w:hAnsi="Arial" w:cs="Arial"/>
+          <w:highlight w:val="yellow"/>
+        </w:rPr>
+        <w:t xml:space="preserve">Le backend sera donc fait en micro-services et remplacera complètement Firebase. </w:t>
+      </w:r>
+      <w:r>
+        <w:rPr>
+          <w:rFonts w:ascii="Arial" w:hAnsi="Arial" w:cs="Arial"/>
+          <w:highlight w:val="yellow"/>
+        </w:rPr>
+        <w:t>Le projet servira de base de lancement à cette façon de créer un projet.</w:t>
+      </w:r>
+    </w:p>
+    <w:p>
+      <w:pPr>
+        <w:spacing w:line="360" w:lineRule="auto"/>
+        <w:rPr>
+          <w:rFonts w:ascii="Arial" w:hAnsi="Arial" w:cs="Arial"/>
+          <w:highlight w:val="yellow"/>
+        </w:rPr>
+      </w:pPr>
+      <w:r>
+        <w:rPr>
+          <w:rFonts w:ascii="Arial" w:hAnsi="Arial" w:cs="Arial"/>
+          <w:highlight w:val="yellow"/>
+        </w:rPr>
+        <w:t xml:space="preserve">Chez </w:t>
+      </w:r>
+      <w:proofErr w:type="spellStart"/>
+      <w:r>
+        <w:rPr>
+          <w:rFonts w:ascii="Arial" w:hAnsi="Arial" w:cs="Arial"/>
+          <w:highlight w:val="yellow"/>
+        </w:rPr>
+        <w:t>amiltone</w:t>
+      </w:r>
+      <w:proofErr w:type="spellEnd"/>
+      <w:r>
+        <w:rPr>
+          <w:rFonts w:ascii="Arial" w:hAnsi="Arial" w:cs="Arial"/>
+          <w:highlight w:val="yellow"/>
+        </w:rPr>
+        <w:t>, le département web, la web factory, a créé un starter-kit, un projet de base avec énormément de fonctionnalité de base, tels que les différentes façons de se connecter en tant qu’utilisateur, une gestion de rôle, d’envoie de mail, de planificateur de tâches, qui peuvent potentiellement servir sur n’importe quel projet client. L’objectif du starter-kit est d’éviter de repartir de zéro à chaque nouveau projet.</w:t>
+      </w:r>
+    </w:p>
+    <w:p>
+      <w:pPr>
+        <w:spacing w:line="360" w:lineRule="auto"/>
+        <w:rPr>
+          <w:rFonts w:ascii="Arial" w:hAnsi="Arial" w:cs="Arial"/>
+        </w:rPr>
+      </w:pPr>
+      <w:proofErr w:type="spellStart"/>
+      <w:r>
+        <w:rPr>
+          <w:rFonts w:ascii="Arial" w:hAnsi="Arial" w:cs="Arial"/>
+          <w:highlight w:val="yellow"/>
+        </w:rPr>
+        <w:t>Amilapp</w:t>
+      </w:r>
+      <w:proofErr w:type="spellEnd"/>
+      <w:r>
+        <w:rPr>
+          <w:rFonts w:ascii="Arial" w:hAnsi="Arial" w:cs="Arial"/>
+          <w:highlight w:val="yellow"/>
+        </w:rPr>
+        <w:t xml:space="preserve"> permettra la création d’un nouveau starter-kit, basé sur l’ancien, fonctionnant grâce aux micro-services.</w:t>
+      </w:r>
+      <w:r>
+        <w:rPr>
+          <w:rFonts w:ascii="Arial" w:hAnsi="Arial" w:cs="Arial"/>
+        </w:rPr>
+        <w:br w:type="page"/>
+      </w:r>
+    </w:p>
+    <w:p>
+      <w:pPr>
+        <w:spacing w:line="360" w:lineRule="auto"/>
+        <w:rPr>
+          <w:rFonts w:ascii="Arial" w:hAnsi="Arial" w:cs="Arial"/>
+        </w:rPr>
+      </w:pPr>
+      <w:r>
+        <w:rPr>
+          <w:rFonts w:ascii="Arial" w:hAnsi="Arial" w:cs="Arial"/>
+        </w:rPr>
         <w:lastRenderedPageBreak/>
         <w:t>Analyse du contexte</w:t>
       </w:r>
     </w:p>
     <w:p>
       <w:pPr>
-        <w:spacing w:line="360" w:lineRule="auto"/>
-        <w:rPr>
-          <w:rFonts w:ascii="Arial" w:hAnsi="Arial" w:cs="Arial"/>
-        </w:rPr>
-      </w:pPr>
-      <w:r>
-        <w:rPr>
-          <w:rFonts w:ascii="Arial" w:hAnsi="Arial" w:cs="Arial"/>
-          <w:highlight w:val="yellow"/>
-        </w:rPr>
-        <w:t>Présentation générale de l’environnement :</w:t>
-      </w:r>
-      <w:r>
-        <w:rPr>
-          <w:rFonts w:ascii="Arial" w:hAnsi="Arial" w:cs="Arial"/>
-          <w:highlight w:val="yellow"/>
-        </w:rPr>
-        <w:br/>
-        <w:t>Amilapp vient de sortir en version 1.0. C’est une application qui permet une communication de l’entreprise envers ses collaborateurs plus simple et plus efficaces que les habituels courriels. Elle permet par exemple la création de sondages ou d’événements, habituellement communiqués via Teams ou mail. Tous les collaborateurs pourront y répondre facilement grâce à une application iOS ou Android</w:t>
-      </w:r>
-      <w:r>
-        <w:rPr>
-          <w:rFonts w:ascii="Arial" w:hAnsi="Arial" w:cs="Arial"/>
-          <w:highlight w:val="yellow"/>
-        </w:rPr>
-        <w:t xml:space="preserve">. Amilapp dispose donc d’une application mobile, d’un backoffice administrateur et d’un frontoffice. Je me suis occupé des parties front et backoffice. Elles ont été codées en Angular 8. </w:t>
-      </w:r>
-      <w:r>
-        <w:rPr>
-          <w:rFonts w:ascii="Arial" w:hAnsi="Arial" w:cs="Arial"/>
-          <w:highlight w:val="yellow"/>
-        </w:rPr>
-        <w:t xml:space="preserve">Amilapp ne dispose pas de backend à proprement parlé puisque nous utilisons la solution cloud de Google : Firebase. Elle permet la création rapide d’une application sans se poser les questions du « langage » de la base de données. J’ai utilisé le package AngularFire2 qui permet une intégration simple de Firebase avec Angular. Cette solution est pratique lorsque l’on souhaite développer une petite application rapidement. Mais dès lors que l’application devient plus complexe, on arrive rapidement aux limites de Firebase </w:t>
-      </w:r>
-      <w:r>
-        <w:rPr>
-          <w:rFonts w:ascii="Arial" w:hAnsi="Arial" w:cs="Arial"/>
-          <w:highlight w:val="yellow"/>
-        </w:rPr>
-        <w:t>qui ne se retrouve pas suffisamment</w:t>
-      </w:r>
-      <w:r>
-        <w:rPr>
-          <w:rFonts w:ascii="Arial" w:hAnsi="Arial" w:cs="Arial"/>
-          <w:highlight w:val="yellow"/>
-        </w:rPr>
-        <w:t xml:space="preserve"> mature dans son fonctionnement pour nous satisfaire. Malgré beaucoup d’optimisations faites niveau code, on se retrouve forcément bloqué par la version gratuite de Firebase, et nous sommes alors obligé de passer par la case porte-monnaie. Pour une entreprise comme Amiltone, qui a développé ses propres solutions pour la gestion des collaborateurs, gestions des voitures de fonctions, ce n’est pas dans la philosophie de l’entreprise. De plus, cela permet aux collaborateurs en inter-contrat</w:t>
-      </w:r>
-      <w:r>
-        <w:rPr>
-          <w:rFonts w:ascii="Arial" w:hAnsi="Arial" w:cs="Arial"/>
-          <w:highlight w:val="yellow"/>
-        </w:rPr>
-        <w:t xml:space="preserve"> ou aux nouveaux arrivants</w:t>
-      </w:r>
-      <w:r>
-        <w:rPr>
-          <w:rFonts w:ascii="Arial" w:hAnsi="Arial" w:cs="Arial"/>
-          <w:highlight w:val="yellow"/>
-        </w:rPr>
-        <w:t xml:space="preserve"> de se former.</w:t>
-      </w:r>
-      <w:r>
-        <w:rPr>
-          <w:rFonts w:ascii="Arial" w:hAnsi="Arial" w:cs="Arial"/>
-        </w:rPr>
-        <w:t xml:space="preserve"> </w:t>
-      </w:r>
-    </w:p>
-    <w:p>
-      <w:pPr>
-        <w:spacing w:line="360" w:lineRule="auto"/>
-        <w:rPr>
-          <w:rFonts w:ascii="Arial" w:hAnsi="Arial" w:cs="Arial"/>
-        </w:rPr>
-      </w:pPr>
-      <w:r>
-        <w:rPr>
-          <w:rFonts w:ascii="Arial" w:hAnsi="Arial" w:cs="Arial"/>
-          <w:highlight w:val="yellow"/>
-        </w:rPr>
-        <w:t xml:space="preserve">Comme Amilapp est un projet interne, un projet sans deadline, qui permet de progresser, le but </w:t>
-      </w:r>
-      <w:r>
-        <w:rPr>
-          <w:rFonts w:ascii="Arial" w:hAnsi="Arial" w:cs="Arial"/>
-          <w:highlight w:val="yellow"/>
-        </w:rPr>
-        <w:t>est</w:t>
-      </w:r>
-      <w:r>
-        <w:rPr>
-          <w:rFonts w:ascii="Arial" w:hAnsi="Arial" w:cs="Arial"/>
-          <w:highlight w:val="yellow"/>
-        </w:rPr>
-        <w:t xml:space="preserve"> d’utiliser de nouvelles technologies</w:t>
-      </w:r>
-      <w:r>
-        <w:rPr>
-          <w:rFonts w:ascii="Arial" w:hAnsi="Arial" w:cs="Arial"/>
-          <w:highlight w:val="yellow"/>
-        </w:rPr>
-        <w:t>,</w:t>
-      </w:r>
-      <w:r>
-        <w:rPr>
-          <w:rFonts w:ascii="Arial" w:hAnsi="Arial" w:cs="Arial"/>
-          <w:highlight w:val="yellow"/>
-        </w:rPr>
-        <w:t xml:space="preserve"> que les collaborateurs n’ont pas encore l’habitude d’utiliser. </w:t>
-      </w:r>
-      <w:r>
-        <w:rPr>
-          <w:rFonts w:ascii="Arial" w:hAnsi="Arial" w:cs="Arial"/>
-          <w:highlight w:val="yellow"/>
-        </w:rPr>
-        <w:t>C’est</w:t>
-      </w:r>
-      <w:r>
-        <w:rPr>
-          <w:rFonts w:ascii="Arial" w:hAnsi="Arial" w:cs="Arial"/>
-          <w:highlight w:val="yellow"/>
-        </w:rPr>
-        <w:t xml:space="preserve"> le cas des micro-services. </w:t>
-      </w:r>
-      <w:r>
-        <w:rPr>
-          <w:rFonts w:ascii="Arial" w:hAnsi="Arial" w:cs="Arial"/>
-          <w:highlight w:val="yellow"/>
-        </w:rPr>
-        <w:t xml:space="preserve">Le backend sera donc fait en micro-services et remplacera complètement Firebase. </w:t>
-      </w:r>
-      <w:r>
-        <w:rPr>
-          <w:rFonts w:ascii="Arial" w:hAnsi="Arial" w:cs="Arial"/>
-          <w:highlight w:val="yellow"/>
-        </w:rPr>
-        <w:t>Le projet servira de base de lancement à cette façon de créer un projet.</w:t>
-      </w:r>
-    </w:p>
-    <w:p>
-      <w:pPr>
-        <w:spacing w:line="360" w:lineRule="auto"/>
-        <w:rPr>
-          <w:rFonts w:ascii="Arial" w:hAnsi="Arial" w:cs="Arial"/>
-          <w:highlight w:val="yellow"/>
-        </w:rPr>
-      </w:pPr>
-      <w:r>
-        <w:rPr>
-          <w:rFonts w:ascii="Arial" w:hAnsi="Arial" w:cs="Arial"/>
-          <w:highlight w:val="yellow"/>
-        </w:rPr>
-        <w:t>Chez amiltone, le département web, la web factory, a créé un starter-kit, un projet de base avec énormément de fonctionnalité de base, tels que les différentes façons de se connecter en tant qu’utilisateur, une gestion de rôle, d’envoie de mail, de planificateur de tâches, qui peuvent potentiellement servir sur n’importe quel projet client. L’objectif du starter-kit est d’éviter de repartir de zéro à chaque nouveau projet.</w:t>
-      </w:r>
-    </w:p>
-    <w:p>
-      <w:pPr>
-        <w:spacing w:line="360" w:lineRule="auto"/>
-        <w:rPr>
-          <w:rFonts w:ascii="Arial" w:hAnsi="Arial" w:cs="Arial"/>
-        </w:rPr>
-      </w:pPr>
-      <w:r>
-        <w:rPr>
-          <w:rFonts w:ascii="Arial" w:hAnsi="Arial" w:cs="Arial"/>
-          <w:highlight w:val="yellow"/>
-        </w:rPr>
-        <w:t>Amilapp permettra la création d’un nouveau starter-kit, basé sur l’ancien, fonctionnant grâce aux micro-services.</w:t>
-      </w:r>
-      <w:r>
-        <w:rPr>
-          <w:rFonts w:ascii="Arial" w:hAnsi="Arial" w:cs="Arial"/>
-        </w:rPr>
-        <w:br w:type="page"/>
-      </w:r>
-    </w:p>
-    <w:p>
-      <w:pPr>
-        <w:spacing w:line="360" w:lineRule="auto"/>
-        <w:rPr>
-          <w:rFonts w:ascii="Arial" w:hAnsi="Arial" w:cs="Arial"/>
-        </w:rPr>
-      </w:pPr>
-      <w:r>
-        <w:rPr>
-          <w:rFonts w:ascii="Arial" w:hAnsi="Arial" w:cs="Arial"/>
-        </w:rPr>
-        <w:lastRenderedPageBreak/>
-        <w:t>Analyse du contexte</w:t>
-      </w:r>
-    </w:p>
-    <w:p>
-      <w:pPr>
-        <w:rPr>
-          <w:rFonts w:ascii="Arial" w:hAnsi="Arial" w:cs="Arial"/>
-        </w:rPr>
-      </w:pPr>
-      <w:r>
-        <w:rPr>
-          <w:rFonts w:ascii="Arial" w:hAnsi="Arial" w:cs="Arial"/>
-        </w:rPr>
-        <w:t>Acutalité dans le secteur de l’informatique :</w:t>
-      </w:r>
-    </w:p>
-    <w:p>
-      <w:pPr>
-        <w:rPr>
-          <w:rFonts w:ascii="Arial" w:hAnsi="Arial" w:cs="Arial"/>
-        </w:rPr>
-      </w:pPr>
-      <w:r>
-        <w:rPr>
-          <w:rFonts w:ascii="Arial" w:hAnsi="Arial" w:cs="Arial"/>
-        </w:rPr>
-        <w:t>Microservices de plus en plus en vogue, le cloud pareil.</w:t>
+        <w:rPr>
+          <w:rFonts w:ascii="Arial" w:hAnsi="Arial" w:cs="Arial"/>
+        </w:rPr>
+      </w:pPr>
+      <w:proofErr w:type="spellStart"/>
+      <w:r>
+        <w:rPr>
+          <w:rFonts w:ascii="Arial" w:hAnsi="Arial" w:cs="Arial"/>
+        </w:rPr>
+        <w:t>Acutalité</w:t>
+      </w:r>
+      <w:proofErr w:type="spellEnd"/>
+      <w:r>
+        <w:rPr>
+          <w:rFonts w:ascii="Arial" w:hAnsi="Arial" w:cs="Arial"/>
+        </w:rPr>
+        <w:t xml:space="preserve"> dans le secteur de l’informatique :</w:t>
+      </w:r>
+    </w:p>
+    <w:p>
+      <w:pPr>
+        <w:rPr>
+          <w:rFonts w:ascii="Arial" w:hAnsi="Arial" w:cs="Arial"/>
+        </w:rPr>
+      </w:pPr>
+      <w:proofErr w:type="spellStart"/>
+      <w:r>
+        <w:rPr>
+          <w:rFonts w:ascii="Arial" w:hAnsi="Arial" w:cs="Arial"/>
+        </w:rPr>
+        <w:t>Microservices</w:t>
+      </w:r>
+      <w:proofErr w:type="spellEnd"/>
+      <w:r>
+        <w:rPr>
+          <w:rFonts w:ascii="Arial" w:hAnsi="Arial" w:cs="Arial"/>
+        </w:rPr>
+        <w:t xml:space="preserve"> de plus en plus en vogue, le cloud pareil.</w:t>
       </w:r>
       <w:r>
         <w:rPr>
@@ -1732,7 +2320,21 @@
         <w:rPr>
           <w:lang w:val="en-GB"/>
         </w:rPr>
-        <w:t xml:space="preserve">Microservices are small, autonomous services that work together » (18 juillet 2020) </w:t>
+        <w:t xml:space="preserve">Microservices are small, autonomous services that work together » (18 </w:t>
+      </w:r>
+      <w:proofErr w:type="spellStart"/>
+      <w:r>
+        <w:rPr>
+          <w:lang w:val="en-GB"/>
+        </w:rPr>
+        <w:t>juillet</w:t>
+      </w:r>
+      <w:proofErr w:type="spellEnd"/>
+      <w:r>
+        <w:rPr>
+          <w:lang w:val="en-GB"/>
+        </w:rPr>
+        <w:t xml:space="preserve"> 2020) </w:t>
       </w:r>
       <w:hyperlink r:id="rId8" w:history="1">
         <w:r>
@@ -1754,7 +2356,49 @@
         <w:rPr>
           <w:rFonts w:ascii="Arial" w:hAnsi="Arial" w:cs="Arial"/>
         </w:rPr>
-        <w:t>Expliquer l’achitecture microservice avec un schéma peut être pour que ce soit plus simple et plus visuel, et du coup, montrer quels partie je dois développer pour le starter-kit.</w:t>
+        <w:t>Expliquer l’</w:t>
+      </w:r>
+      <w:proofErr w:type="spellStart"/>
+      <w:r>
+        <w:rPr>
+          <w:rFonts w:ascii="Arial" w:hAnsi="Arial" w:cs="Arial"/>
+        </w:rPr>
+        <w:t>achitecture</w:t>
+      </w:r>
+      <w:proofErr w:type="spellEnd"/>
+      <w:r>
+        <w:rPr>
+          <w:rFonts w:ascii="Arial" w:hAnsi="Arial" w:cs="Arial"/>
+        </w:rPr>
+        <w:t xml:space="preserve"> </w:t>
+      </w:r>
+      <w:proofErr w:type="spellStart"/>
+      <w:r>
+        <w:rPr>
+          <w:rFonts w:ascii="Arial" w:hAnsi="Arial" w:cs="Arial"/>
+        </w:rPr>
+        <w:t>microservice</w:t>
+      </w:r>
+      <w:proofErr w:type="spellEnd"/>
+      <w:r>
+        <w:rPr>
+          <w:rFonts w:ascii="Arial" w:hAnsi="Arial" w:cs="Arial"/>
+        </w:rPr>
+        <w:t xml:space="preserve"> avec un schéma peut être pour que ce soit plus simple et plus visuel, et du coup, montrer </w:t>
+      </w:r>
+      <w:proofErr w:type="gramStart"/>
+      <w:r>
+        <w:rPr>
+          <w:rFonts w:ascii="Arial" w:hAnsi="Arial" w:cs="Arial"/>
+        </w:rPr>
+        <w:t>quels partie</w:t>
+      </w:r>
+      <w:proofErr w:type="gramEnd"/>
+      <w:r>
+        <w:rPr>
+          <w:rFonts w:ascii="Arial" w:hAnsi="Arial" w:cs="Arial"/>
+        </w:rPr>
+        <w:t xml:space="preserve"> je dois développer pour le starter-kit.</w:t>
       </w:r>
     </w:p>
     <w:p>
@@ -1807,7 +2451,35 @@
         <w:rPr>
           <w:rFonts w:ascii="Arial" w:hAnsi="Arial" w:cs="Arial"/>
         </w:rPr>
-        <w:t>Parler de springboot (le starterkit java) et le .NET (démarrage d’un projet vide, possibilité de sélectionner une partie authentification soit déjà faite.</w:t>
+        <w:t xml:space="preserve">Parler de </w:t>
+      </w:r>
+      <w:proofErr w:type="spellStart"/>
+      <w:r>
+        <w:rPr>
+          <w:rFonts w:ascii="Arial" w:hAnsi="Arial" w:cs="Arial"/>
+        </w:rPr>
+        <w:t>springboot</w:t>
+      </w:r>
+      <w:proofErr w:type="spellEnd"/>
+      <w:r>
+        <w:rPr>
+          <w:rFonts w:ascii="Arial" w:hAnsi="Arial" w:cs="Arial"/>
+        </w:rPr>
+        <w:t xml:space="preserve"> (le </w:t>
+      </w:r>
+      <w:proofErr w:type="spellStart"/>
+      <w:r>
+        <w:rPr>
+          <w:rFonts w:ascii="Arial" w:hAnsi="Arial" w:cs="Arial"/>
+        </w:rPr>
+        <w:t>starterkit</w:t>
+      </w:r>
+      <w:proofErr w:type="spellEnd"/>
+      <w:r>
+        <w:rPr>
+          <w:rFonts w:ascii="Arial" w:hAnsi="Arial" w:cs="Arial"/>
+        </w:rPr>
+        <w:t xml:space="preserve"> java) et le .NET (démarrage d’un projet vide, possibilité de sélectionner une partie authentification soit déjà faite.</w:t>
       </w:r>
     </w:p>
     <w:p>
@@ -1894,7 +2566,21 @@
         <w:rPr>
           <w:rFonts w:ascii="Arial" w:hAnsi="Arial" w:cs="Arial"/>
         </w:rPr>
-        <w:t xml:space="preserve">Utiliser cette façon d’écrire pour donner une définition des microservices, du cloud, des starter-kits : </w:t>
+        <w:t xml:space="preserve">Utiliser cette façon d’écrire pour donner une définition des </w:t>
+      </w:r>
+      <w:proofErr w:type="spellStart"/>
+      <w:r>
+        <w:rPr>
+          <w:rFonts w:ascii="Arial" w:hAnsi="Arial" w:cs="Arial"/>
+        </w:rPr>
+        <w:t>microservices</w:t>
+      </w:r>
+      <w:proofErr w:type="spellEnd"/>
+      <w:r>
+        <w:rPr>
+          <w:rFonts w:ascii="Arial" w:hAnsi="Arial" w:cs="Arial"/>
+        </w:rPr>
+        <w:t xml:space="preserve">, du cloud, des starter-kits : </w:t>
       </w:r>
       <w:hyperlink r:id="rId11" w:history="1">
         <w:r>
@@ -2000,7 +2686,23 @@
           <w:rFonts w:ascii="Arial" w:hAnsi="Arial" w:cs="Arial"/>
           <w:highlight w:val="yellow"/>
         </w:rPr>
-        <w:t xml:space="preserve"> Nginx et un autre service codé en Java avec une base de données Postgresql qui tourne grâce à Apache.</w:t>
+        <w:t xml:space="preserve"> Nginx et un autre service codé en Java avec une base de données </w:t>
+      </w:r>
+      <w:proofErr w:type="spellStart"/>
+      <w:r>
+        <w:rPr>
+          <w:rFonts w:ascii="Arial" w:hAnsi="Arial" w:cs="Arial"/>
+          <w:highlight w:val="yellow"/>
+        </w:rPr>
+        <w:t>Postgresql</w:t>
+      </w:r>
+      <w:proofErr w:type="spellEnd"/>
+      <w:r>
+        <w:rPr>
+          <w:rFonts w:ascii="Arial" w:hAnsi="Arial" w:cs="Arial"/>
+          <w:highlight w:val="yellow"/>
+        </w:rPr>
+        <w:t xml:space="preserve"> qui tourne grâce à Apache.</w:t>
       </w:r>
       <w:r>
         <w:rPr>
@@ -2101,7 +2803,71 @@
           <w:highlight w:val="yellow"/>
         </w:rPr>
         <w:br/>
-        <w:t>très récent, pas de définition claire, évolue très rapidement, à besoin d’une veille technologique plus importante que pour les autres starterkit (spring, etc)</w:t>
+        <w:t xml:space="preserve">très récent, pas de définition claire, évolue très rapidement, </w:t>
+      </w:r>
+      <w:proofErr w:type="spellStart"/>
+      <w:r>
+        <w:rPr>
+          <w:rFonts w:ascii="Arial" w:hAnsi="Arial" w:cs="Arial"/>
+          <w:highlight w:val="yellow"/>
+        </w:rPr>
+        <w:t>à</w:t>
+      </w:r>
+      <w:proofErr w:type="spellEnd"/>
+      <w:r>
+        <w:rPr>
+          <w:rFonts w:ascii="Arial" w:hAnsi="Arial" w:cs="Arial"/>
+          <w:highlight w:val="yellow"/>
+        </w:rPr>
+        <w:t xml:space="preserve"> besoin d’une veille technologique plus importante que pour les autres </w:t>
+      </w:r>
+      <w:proofErr w:type="spellStart"/>
+      <w:r>
+        <w:rPr>
+          <w:rFonts w:ascii="Arial" w:hAnsi="Arial" w:cs="Arial"/>
+          <w:highlight w:val="yellow"/>
+        </w:rPr>
+        <w:t>starterkit</w:t>
+      </w:r>
+      <w:proofErr w:type="spellEnd"/>
+      <w:r>
+        <w:rPr>
+          <w:rFonts w:ascii="Arial" w:hAnsi="Arial" w:cs="Arial"/>
+          <w:highlight w:val="yellow"/>
+        </w:rPr>
+        <w:t xml:space="preserve"> (</w:t>
+      </w:r>
+      <w:proofErr w:type="spellStart"/>
+      <w:r>
+        <w:rPr>
+          <w:rFonts w:ascii="Arial" w:hAnsi="Arial" w:cs="Arial"/>
+          <w:highlight w:val="yellow"/>
+        </w:rPr>
+        <w:t>spring</w:t>
+      </w:r>
+      <w:proofErr w:type="spellEnd"/>
+      <w:r>
+        <w:rPr>
+          <w:rFonts w:ascii="Arial" w:hAnsi="Arial" w:cs="Arial"/>
+          <w:highlight w:val="yellow"/>
+        </w:rPr>
+        <w:t xml:space="preserve">, </w:t>
+      </w:r>
+      <w:proofErr w:type="spellStart"/>
+      <w:r>
+        <w:rPr>
+          <w:rFonts w:ascii="Arial" w:hAnsi="Arial" w:cs="Arial"/>
+          <w:highlight w:val="yellow"/>
+        </w:rPr>
+        <w:t>etc</w:t>
+      </w:r>
+      <w:proofErr w:type="spellEnd"/>
+      <w:r>
+        <w:rPr>
+          <w:rFonts w:ascii="Arial" w:hAnsi="Arial" w:cs="Arial"/>
+          <w:highlight w:val="yellow"/>
+        </w:rPr>
+        <w:t>)</w:t>
       </w:r>
     </w:p>
     <w:p>
@@ -2140,7 +2906,23 @@
           <w:highlight w:val="yellow"/>
         </w:rPr>
         <w:br/>
-        <w:t xml:space="preserve">Sur le starterkit actuel, on se retrouve avec énormément de fonctionnalité et on devra supprimer celle qu’on ne veut pas utiliser, avec le risque casser des fonctionnalités. Avec </w:t>
+        <w:t xml:space="preserve">Sur le </w:t>
+      </w:r>
+      <w:proofErr w:type="spellStart"/>
+      <w:r>
+        <w:rPr>
+          <w:rFonts w:ascii="Arial" w:hAnsi="Arial" w:cs="Arial"/>
+          <w:highlight w:val="yellow"/>
+        </w:rPr>
+        <w:t>starterkit</w:t>
+      </w:r>
+      <w:proofErr w:type="spellEnd"/>
+      <w:r>
+        <w:rPr>
+          <w:rFonts w:ascii="Arial" w:hAnsi="Arial" w:cs="Arial"/>
+          <w:highlight w:val="yellow"/>
+        </w:rPr>
+        <w:t xml:space="preserve"> actuel, on se retrouve avec énormément de fonctionnalité et on devra supprimer celle qu’on ne veut pas utiliser, avec le risque casser des fonctionnalités. Avec </w:t>
       </w:r>
       <w:r>
         <w:rPr>
@@ -2193,30 +2975,66 @@
         <w:rPr>
           <w:rFonts w:ascii="Arial" w:hAnsi="Arial" w:cs="Arial"/>
         </w:rPr>
-        <w:t>Parler du fait que les micro-services ont été mal compris au départ et donc il manque des fonctionnalités importantes tel que le service de bus de message, celui de gestion du cache etc, et du coup, expliquer que la décision a été prise de déployer l’application actuelle en version de dev en gardant l’architecture actuelle parce qu’elle est bloquante pour la mobile. L’application reste fonctionnelle</w:t>
-      </w:r>
-    </w:p>
-    <w:p>
-      <w:pPr>
-        <w:spacing w:line="360" w:lineRule="auto"/>
-        <w:rPr>
-          <w:rFonts w:ascii="Arial" w:hAnsi="Arial" w:cs="Arial"/>
-        </w:rPr>
-      </w:pPr>
-    </w:p>
-    <w:p>
-      <w:pPr>
-        <w:spacing w:line="360" w:lineRule="auto"/>
-        <w:rPr>
-          <w:rFonts w:ascii="Arial" w:hAnsi="Arial" w:cs="Arial"/>
-        </w:rPr>
-      </w:pPr>
-      <w:r>
-        <w:rPr>
-          <w:rFonts w:ascii="Arial" w:hAnsi="Arial" w:cs="Arial"/>
-        </w:rPr>
-        <w:t>Parler des objectifs et contrainte du projet, expliquer ce qu’on attend de chaque microservice</w:t>
-      </w:r>
+        <w:t xml:space="preserve">Parler du fait que les micro-services ont été mal compris au départ et donc il manque des fonctionnalités importantes tel que le service de bus de message, celui de gestion du cache </w:t>
+      </w:r>
+      <w:proofErr w:type="spellStart"/>
+      <w:r>
+        <w:rPr>
+          <w:rFonts w:ascii="Arial" w:hAnsi="Arial" w:cs="Arial"/>
+        </w:rPr>
+        <w:t>etc</w:t>
+      </w:r>
+      <w:proofErr w:type="spellEnd"/>
+      <w:r>
+        <w:rPr>
+          <w:rFonts w:ascii="Arial" w:hAnsi="Arial" w:cs="Arial"/>
+        </w:rPr>
+        <w:t xml:space="preserve">, et du coup, expliquer que la décision a été prise de déployer l’application actuelle en version de dev en gardant l’architecture actuelle parce qu’elle est bloquante pour </w:t>
+      </w:r>
+      <w:proofErr w:type="gramStart"/>
+      <w:r>
+        <w:rPr>
+          <w:rFonts w:ascii="Arial" w:hAnsi="Arial" w:cs="Arial"/>
+        </w:rPr>
+        <w:t>la mobile</w:t>
+      </w:r>
+      <w:proofErr w:type="gramEnd"/>
+      <w:r>
+        <w:rPr>
+          <w:rFonts w:ascii="Arial" w:hAnsi="Arial" w:cs="Arial"/>
+        </w:rPr>
+        <w:t>. L’application reste fonctionnelle</w:t>
+      </w:r>
+    </w:p>
+    <w:p>
+      <w:pPr>
+        <w:spacing w:line="360" w:lineRule="auto"/>
+        <w:rPr>
+          <w:rFonts w:ascii="Arial" w:hAnsi="Arial" w:cs="Arial"/>
+        </w:rPr>
+      </w:pPr>
+    </w:p>
+    <w:p>
+      <w:pPr>
+        <w:spacing w:line="360" w:lineRule="auto"/>
+        <w:rPr>
+          <w:rFonts w:ascii="Arial" w:hAnsi="Arial" w:cs="Arial"/>
+        </w:rPr>
+      </w:pPr>
+      <w:r>
+        <w:rPr>
+          <w:rFonts w:ascii="Arial" w:hAnsi="Arial" w:cs="Arial"/>
+        </w:rPr>
+        <w:t xml:space="preserve">Parler des objectifs et contrainte du projet, expliquer ce qu’on attend de chaque </w:t>
+      </w:r>
+      <w:proofErr w:type="spellStart"/>
+      <w:r>
+        <w:rPr>
+          <w:rFonts w:ascii="Arial" w:hAnsi="Arial" w:cs="Arial"/>
+        </w:rPr>
+        <w:t>microservice</w:t>
+      </w:r>
+      <w:proofErr w:type="spellEnd"/>
     </w:p>
     <w:p>
       <w:pPr>
@@ -2253,8 +3071,16 @@
         <w:rPr>
           <w:rFonts w:ascii="Arial" w:hAnsi="Arial" w:cs="Arial"/>
         </w:rPr>
-        <w:t>Utiliser l’architecture microservices</w:t>
-      </w:r>
+        <w:t xml:space="preserve">Utiliser l’architecture </w:t>
+      </w:r>
+      <w:proofErr w:type="spellStart"/>
+      <w:r>
+        <w:rPr>
+          <w:rFonts w:ascii="Arial" w:hAnsi="Arial" w:cs="Arial"/>
+        </w:rPr>
+        <w:t>microservices</w:t>
+      </w:r>
+      <w:proofErr w:type="spellEnd"/>
       <w:r>
         <w:rPr>
           <w:rFonts w:ascii="Arial" w:hAnsi="Arial" w:cs="Arial"/>
@@ -2304,12 +3130,46 @@
       <w:r>
         <w:rPr>
           <w:rFonts w:ascii="Arial" w:hAnsi="Arial" w:cs="Arial"/>
-        </w:rPr>
-        <w:t>Expliquer les technologies choisies (on reprend les mêmes que le starter-kit : Tsed pour l’injection de dépendance, Docker pour le déploiement des containers, Kong pour l’API gateway)</w:t>
-      </w:r>
-      <w:r>
-        <w:rPr>
-          <w:rFonts w:ascii="Arial" w:hAnsi="Arial" w:cs="Arial"/>
+          <w:highlight w:val="yellow"/>
+        </w:rPr>
+        <w:t xml:space="preserve">Expliquer les technologies choisies (on reprend les mêmes que le starter-kit : </w:t>
+      </w:r>
+      <w:proofErr w:type="spellStart"/>
+      <w:r>
+        <w:rPr>
+          <w:rFonts w:ascii="Arial" w:hAnsi="Arial" w:cs="Arial"/>
+          <w:highlight w:val="yellow"/>
+        </w:rPr>
+        <w:t>Tsed</w:t>
+      </w:r>
+      <w:proofErr w:type="spellEnd"/>
+      <w:r>
+        <w:rPr>
+          <w:rFonts w:ascii="Arial" w:hAnsi="Arial" w:cs="Arial"/>
+          <w:highlight w:val="yellow"/>
+        </w:rPr>
+        <w:t xml:space="preserve"> pour l’injection de dépendance, Docker pour le déploiement des containers, Kong pour l’API </w:t>
+      </w:r>
+      <w:proofErr w:type="spellStart"/>
+      <w:r>
+        <w:rPr>
+          <w:rFonts w:ascii="Arial" w:hAnsi="Arial" w:cs="Arial"/>
+          <w:highlight w:val="yellow"/>
+        </w:rPr>
+        <w:t>gateway</w:t>
+      </w:r>
+      <w:proofErr w:type="spellEnd"/>
+      <w:r>
+        <w:rPr>
+          <w:rFonts w:ascii="Arial" w:hAnsi="Arial" w:cs="Arial"/>
+          <w:highlight w:val="yellow"/>
+        </w:rPr>
+        <w:t>)</w:t>
+      </w:r>
+      <w:r>
+        <w:rPr>
+          <w:rFonts w:ascii="Arial" w:hAnsi="Arial" w:cs="Arial"/>
+          <w:highlight w:val="yellow"/>
         </w:rPr>
         <w:t xml:space="preserve"> décrire l’architecture du projet, avec un schéma</w:t>
       </w:r>
@@ -2325,15 +3185,70 @@
       <w:r>
         <w:rPr>
           <w:rFonts w:ascii="Arial" w:hAnsi="Arial" w:cs="Arial"/>
-        </w:rPr>
-        <w:t>Parler de Koa pour remplacer Express, mais pas assez matûre.</w:t>
+          <w:highlight w:val="yellow"/>
+        </w:rPr>
+        <w:t xml:space="preserve">Parler de </w:t>
+      </w:r>
+      <w:proofErr w:type="spellStart"/>
+      <w:r>
+        <w:rPr>
+          <w:rFonts w:ascii="Arial" w:hAnsi="Arial" w:cs="Arial"/>
+          <w:highlight w:val="yellow"/>
+        </w:rPr>
+        <w:t>Koa</w:t>
+      </w:r>
+      <w:proofErr w:type="spellEnd"/>
+      <w:r>
+        <w:rPr>
+          <w:rFonts w:ascii="Arial" w:hAnsi="Arial" w:cs="Arial"/>
+          <w:highlight w:val="yellow"/>
+        </w:rPr>
+        <w:t xml:space="preserve"> pour remplacer Express, mais pas assez </w:t>
+      </w:r>
+      <w:proofErr w:type="spellStart"/>
+      <w:r>
+        <w:rPr>
+          <w:rFonts w:ascii="Arial" w:hAnsi="Arial" w:cs="Arial"/>
+          <w:highlight w:val="yellow"/>
+        </w:rPr>
+        <w:t>matûre</w:t>
+      </w:r>
+      <w:proofErr w:type="spellEnd"/>
+      <w:r>
+        <w:rPr>
+          <w:rFonts w:ascii="Arial" w:hAnsi="Arial" w:cs="Arial"/>
+          <w:highlight w:val="yellow"/>
+        </w:rPr>
+        <w:t>.</w:t>
       </w:r>
       <w:r>
         <w:rPr>
           <w:rFonts w:ascii="Arial" w:hAnsi="Arial" w:cs="Arial"/>
         </w:rPr>
         <w:br/>
-        <w:t>Pourquoi OpenID plutôt qu’un autre système de connexion</w:t>
+      </w:r>
+      <w:r>
+        <w:rPr>
+          <w:rFonts w:ascii="Arial" w:hAnsi="Arial" w:cs="Arial"/>
+          <w:highlight w:val="yellow"/>
+        </w:rPr>
+        <w:t xml:space="preserve">Pourquoi </w:t>
+      </w:r>
+      <w:proofErr w:type="spellStart"/>
+      <w:r>
+        <w:rPr>
+          <w:rFonts w:ascii="Arial" w:hAnsi="Arial" w:cs="Arial"/>
+          <w:highlight w:val="yellow"/>
+        </w:rPr>
+        <w:t>OpenID</w:t>
+      </w:r>
+      <w:proofErr w:type="spellEnd"/>
+      <w:r>
+        <w:rPr>
+          <w:rFonts w:ascii="Arial" w:hAnsi="Arial" w:cs="Arial"/>
+          <w:highlight w:val="yellow"/>
+        </w:rPr>
+        <w:t xml:space="preserve"> plutôt qu’un autre système de connexion</w:t>
       </w:r>
       <w:r>
         <w:rPr>
@@ -2346,7 +3261,39 @@
           <w:rFonts w:ascii="Arial" w:hAnsi="Arial" w:cs="Arial"/>
           <w:highlight w:val="yellow"/>
         </w:rPr>
-        <w:t>Comparer Tsed avec d’autre package npm qui permettent de faire de l’injection de dépendance</w:t>
+        <w:t xml:space="preserve">Comparer </w:t>
+      </w:r>
+      <w:proofErr w:type="spellStart"/>
+      <w:r>
+        <w:rPr>
+          <w:rFonts w:ascii="Arial" w:hAnsi="Arial" w:cs="Arial"/>
+          <w:highlight w:val="yellow"/>
+        </w:rPr>
+        <w:t>Tsed</w:t>
+      </w:r>
+      <w:proofErr w:type="spellEnd"/>
+      <w:r>
+        <w:rPr>
+          <w:rFonts w:ascii="Arial" w:hAnsi="Arial" w:cs="Arial"/>
+          <w:highlight w:val="yellow"/>
+        </w:rPr>
+        <w:t xml:space="preserve"> avec d’autre package </w:t>
+      </w:r>
+      <w:proofErr w:type="spellStart"/>
+      <w:r>
+        <w:rPr>
+          <w:rFonts w:ascii="Arial" w:hAnsi="Arial" w:cs="Arial"/>
+          <w:highlight w:val="yellow"/>
+        </w:rPr>
+        <w:t>npm</w:t>
+      </w:r>
+      <w:proofErr w:type="spellEnd"/>
+      <w:r>
+        <w:rPr>
+          <w:rFonts w:ascii="Arial" w:hAnsi="Arial" w:cs="Arial"/>
+          <w:highlight w:val="yellow"/>
+        </w:rPr>
+        <w:t xml:space="preserve"> qui permettent de faire de l’injection de dépendance</w:t>
       </w:r>
       <w:r>
         <w:rPr>
@@ -2360,7 +3307,23 @@
           <w:rFonts w:ascii="Arial" w:hAnsi="Arial" w:cs="Arial"/>
           <w:highlight w:val="yellow"/>
         </w:rPr>
-        <w:t xml:space="preserve"> comparer avec NestJS qui fait globalement la même chose (mais en mieux ?) Demander à Damien pourquoi avoir choisi Tsed au lieu de NestJS</w:t>
+        <w:t xml:space="preserve"> comparer avec NestJS qui fait globalement la même chose (mais en mieux ?) Demander à Damien pourquoi avoir choisi </w:t>
+      </w:r>
+      <w:proofErr w:type="spellStart"/>
+      <w:r>
+        <w:rPr>
+          <w:rFonts w:ascii="Arial" w:hAnsi="Arial" w:cs="Arial"/>
+          <w:highlight w:val="yellow"/>
+        </w:rPr>
+        <w:t>Tsed</w:t>
+      </w:r>
+      <w:proofErr w:type="spellEnd"/>
+      <w:r>
+        <w:rPr>
+          <w:rFonts w:ascii="Arial" w:hAnsi="Arial" w:cs="Arial"/>
+          <w:highlight w:val="yellow"/>
+        </w:rPr>
+        <w:t xml:space="preserve"> au lieu de NestJS</w:t>
       </w:r>
     </w:p>
     <w:p>
@@ -2409,7 +3372,23 @@
           <w:rFonts w:ascii="Arial" w:hAnsi="Arial" w:cs="Arial"/>
           <w:highlight w:val="yellow"/>
         </w:rPr>
-        <w:t>Génération de la doc swagger grâce aux décorateurs</w:t>
+        <w:t xml:space="preserve">Génération de la doc </w:t>
+      </w:r>
+      <w:proofErr w:type="spellStart"/>
+      <w:r>
+        <w:rPr>
+          <w:rFonts w:ascii="Arial" w:hAnsi="Arial" w:cs="Arial"/>
+          <w:highlight w:val="yellow"/>
+        </w:rPr>
+        <w:t>swagger</w:t>
+      </w:r>
+      <w:proofErr w:type="spellEnd"/>
+      <w:r>
+        <w:rPr>
+          <w:rFonts w:ascii="Arial" w:hAnsi="Arial" w:cs="Arial"/>
+          <w:highlight w:val="yellow"/>
+        </w:rPr>
+        <w:t xml:space="preserve"> grâce aux décorateurs</w:t>
       </w:r>
     </w:p>
     <w:p>
@@ -2430,7 +3409,23 @@
           <w:rFonts w:ascii="Arial" w:hAnsi="Arial" w:cs="Arial"/>
           <w:highlight w:val="yellow"/>
         </w:rPr>
-        <w:t>Ses fonctionnalités : auth middleware, injection de dépendance, génération d’erreur pour les requêtes en entrée et sortie</w:t>
+        <w:t xml:space="preserve">Ses fonctionnalités : </w:t>
+      </w:r>
+      <w:proofErr w:type="spellStart"/>
+      <w:r>
+        <w:rPr>
+          <w:rFonts w:ascii="Arial" w:hAnsi="Arial" w:cs="Arial"/>
+          <w:highlight w:val="yellow"/>
+        </w:rPr>
+        <w:t>auth</w:t>
+      </w:r>
+      <w:proofErr w:type="spellEnd"/>
+      <w:r>
+        <w:rPr>
+          <w:rFonts w:ascii="Arial" w:hAnsi="Arial" w:cs="Arial"/>
+          <w:highlight w:val="yellow"/>
+        </w:rPr>
+        <w:t xml:space="preserve"> middleware, injection de dépendance, génération d’erreur pour les requêtes en entrée et sortie</w:t>
       </w:r>
     </w:p>
     <w:p>
@@ -2451,7 +3446,23 @@
           <w:rFonts w:ascii="Arial" w:hAnsi="Arial" w:cs="Arial"/>
           <w:highlight w:val="yellow"/>
         </w:rPr>
-        <w:t>Codé en typescript de base donc typé</w:t>
+        <w:t xml:space="preserve">Codé en </w:t>
+      </w:r>
+      <w:proofErr w:type="spellStart"/>
+      <w:r>
+        <w:rPr>
+          <w:rFonts w:ascii="Arial" w:hAnsi="Arial" w:cs="Arial"/>
+          <w:highlight w:val="yellow"/>
+        </w:rPr>
+        <w:t>typescript</w:t>
+      </w:r>
+      <w:proofErr w:type="spellEnd"/>
+      <w:r>
+        <w:rPr>
+          <w:rFonts w:ascii="Arial" w:hAnsi="Arial" w:cs="Arial"/>
+          <w:highlight w:val="yellow"/>
+        </w:rPr>
+        <w:t xml:space="preserve"> de base donc typé</w:t>
       </w:r>
     </w:p>
     <w:p>
@@ -2558,13 +3569,31 @@
         <w:spacing w:line="360" w:lineRule="auto"/>
         <w:rPr>
           <w:rFonts w:ascii="Arial" w:hAnsi="Arial" w:cs="Arial"/>
-        </w:rPr>
-      </w:pPr>
-      <w:r>
-        <w:rPr>
-          <w:rFonts w:ascii="Arial" w:hAnsi="Arial" w:cs="Arial"/>
-        </w:rPr>
-        <w:t>Faite pour les microservices avec gestion du bus de message</w:t>
+          <w:highlight w:val="yellow"/>
+        </w:rPr>
+      </w:pPr>
+      <w:r>
+        <w:rPr>
+          <w:rFonts w:ascii="Arial" w:hAnsi="Arial" w:cs="Arial"/>
+          <w:highlight w:val="yellow"/>
+        </w:rPr>
+        <w:t xml:space="preserve">Faite pour les </w:t>
+      </w:r>
+      <w:proofErr w:type="spellStart"/>
+      <w:r>
+        <w:rPr>
+          <w:rFonts w:ascii="Arial" w:hAnsi="Arial" w:cs="Arial"/>
+          <w:highlight w:val="yellow"/>
+        </w:rPr>
+        <w:t>microservices</w:t>
+      </w:r>
+      <w:proofErr w:type="spellEnd"/>
+      <w:r>
+        <w:rPr>
+          <w:rFonts w:ascii="Arial" w:hAnsi="Arial" w:cs="Arial"/>
+          <w:highlight w:val="yellow"/>
+        </w:rPr>
+        <w:t xml:space="preserve"> avec gestion du bus de message</w:t>
       </w:r>
     </w:p>
     <w:p>
@@ -2585,8 +3614,17 @@
           <w:rFonts w:ascii="Arial" w:hAnsi="Arial" w:cs="Arial"/>
           <w:highlight w:val="yellow"/>
         </w:rPr>
-        <w:t>Codé en typescript</w:t>
-      </w:r>
+        <w:t xml:space="preserve">Codé en </w:t>
+      </w:r>
+      <w:proofErr w:type="spellStart"/>
+      <w:r>
+        <w:rPr>
+          <w:rFonts w:ascii="Arial" w:hAnsi="Arial" w:cs="Arial"/>
+          <w:highlight w:val="yellow"/>
+        </w:rPr>
+        <w:t>typescript</w:t>
+      </w:r>
+      <w:proofErr w:type="spellEnd"/>
     </w:p>
     <w:p>
       <w:pPr>
@@ -2606,7 +3644,71 @@
           <w:rFonts w:ascii="Arial" w:hAnsi="Arial" w:cs="Arial"/>
           <w:highlight w:val="yellow"/>
         </w:rPr>
-        <w:t>Simplification des cronjob (scheduled job) qui, selon moi, sont mal implémenté avec TsED sur le starterkit actuel</w:t>
+        <w:t xml:space="preserve">Simplification des </w:t>
+      </w:r>
+      <w:proofErr w:type="spellStart"/>
+      <w:r>
+        <w:rPr>
+          <w:rFonts w:ascii="Arial" w:hAnsi="Arial" w:cs="Arial"/>
+          <w:highlight w:val="yellow"/>
+        </w:rPr>
+        <w:t>cronjob</w:t>
+      </w:r>
+      <w:proofErr w:type="spellEnd"/>
+      <w:r>
+        <w:rPr>
+          <w:rFonts w:ascii="Arial" w:hAnsi="Arial" w:cs="Arial"/>
+          <w:highlight w:val="yellow"/>
+        </w:rPr>
+        <w:t xml:space="preserve"> (</w:t>
+      </w:r>
+      <w:proofErr w:type="spellStart"/>
+      <w:r>
+        <w:rPr>
+          <w:rFonts w:ascii="Arial" w:hAnsi="Arial" w:cs="Arial"/>
+          <w:highlight w:val="yellow"/>
+        </w:rPr>
+        <w:t>scheduled</w:t>
+      </w:r>
+      <w:proofErr w:type="spellEnd"/>
+      <w:r>
+        <w:rPr>
+          <w:rFonts w:ascii="Arial" w:hAnsi="Arial" w:cs="Arial"/>
+          <w:highlight w:val="yellow"/>
+        </w:rPr>
+        <w:t xml:space="preserve"> job) qui, selon moi, sont mal implémenté avec </w:t>
+      </w:r>
+      <w:proofErr w:type="spellStart"/>
+      <w:r>
+        <w:rPr>
+          <w:rFonts w:ascii="Arial" w:hAnsi="Arial" w:cs="Arial"/>
+          <w:highlight w:val="yellow"/>
+        </w:rPr>
+        <w:t>TsED</w:t>
+      </w:r>
+      <w:proofErr w:type="spellEnd"/>
+      <w:r>
+        <w:rPr>
+          <w:rFonts w:ascii="Arial" w:hAnsi="Arial" w:cs="Arial"/>
+          <w:highlight w:val="yellow"/>
+        </w:rPr>
+        <w:t xml:space="preserve"> sur le </w:t>
+      </w:r>
+      <w:proofErr w:type="spellStart"/>
+      <w:r>
+        <w:rPr>
+          <w:rFonts w:ascii="Arial" w:hAnsi="Arial" w:cs="Arial"/>
+          <w:highlight w:val="yellow"/>
+        </w:rPr>
+        <w:t>starterkit</w:t>
+      </w:r>
+      <w:proofErr w:type="spellEnd"/>
+      <w:r>
+        <w:rPr>
+          <w:rFonts w:ascii="Arial" w:hAnsi="Arial" w:cs="Arial"/>
+          <w:highlight w:val="yellow"/>
+        </w:rPr>
+        <w:t xml:space="preserve"> actuel</w:t>
       </w:r>
     </w:p>
     <w:p>
@@ -2662,6 +3764,7 @@
           <w:lang w:eastAsia="fr-FR"/>
         </w:rPr>
       </w:pPr>
+      <w:proofErr w:type="gramStart"/>
       <w:r>
         <w:rPr>
           <w:rFonts w:ascii="Segoe UI" w:eastAsia="Times New Roman" w:hAnsi="Symbol" w:cs="Segoe UI"/>
@@ -2688,7 +3791,18 @@
           <w:highlight w:val="yellow"/>
           <w:lang w:eastAsia="fr-FR"/>
         </w:rPr>
-        <w:t xml:space="preserve">Structure MVC </w:t>
+        <w:t>Structure</w:t>
+      </w:r>
+      <w:proofErr w:type="gramEnd"/>
+      <w:r>
+        <w:rPr>
+          <w:rFonts w:ascii="Segoe UI" w:eastAsia="Times New Roman" w:hAnsi="Segoe UI" w:cs="Segoe UI"/>
+          <w:sz w:val="21"/>
+          <w:szCs w:val="21"/>
+          <w:highlight w:val="yellow"/>
+          <w:lang w:eastAsia="fr-FR"/>
+        </w:rPr>
+        <w:t xml:space="preserve"> MVC </w:t>
       </w:r>
     </w:p>
     <w:p>
@@ -2714,12 +3828,11 @@
           <w:highlight w:val="yellow"/>
           <w:lang w:eastAsia="fr-FR"/>
         </w:rPr>
-        <w:t xml:space="preserve">Système de service et d'injection de dépendance se rapprochant du modèle Angular ce qui permets à un dev Angular (Technologie répandue chez nous) d'être plus rapidement a l'aise sur du backend </w:t>
-      </w:r>
-    </w:p>
-    <w:p>
-      <w:pPr>
-        <w:spacing w:after="0" w:line="240" w:lineRule="auto"/>
+        <w:t xml:space="preserve">Système de service et d'injection de dépendance se rapprochant du modèle Angular ce qui permets à un dev Angular (Technologie répandue chez nous) d'être plus rapidement </w:t>
+      </w:r>
+      <w:proofErr w:type="spellStart"/>
+      <w:proofErr w:type="gramStart"/>
+      <w:r>
         <w:rPr>
           <w:rFonts w:ascii="Segoe UI" w:eastAsia="Times New Roman" w:hAnsi="Segoe UI" w:cs="Segoe UI"/>
           <w:sz w:val="21"/>
@@ -2727,7 +3840,33 @@
           <w:highlight w:val="yellow"/>
           <w:lang w:eastAsia="fr-FR"/>
         </w:rPr>
-      </w:pPr>
+        <w:t>a</w:t>
+      </w:r>
+      <w:proofErr w:type="spellEnd"/>
+      <w:proofErr w:type="gramEnd"/>
+      <w:r>
+        <w:rPr>
+          <w:rFonts w:ascii="Segoe UI" w:eastAsia="Times New Roman" w:hAnsi="Segoe UI" w:cs="Segoe UI"/>
+          <w:sz w:val="21"/>
+          <w:szCs w:val="21"/>
+          <w:highlight w:val="yellow"/>
+          <w:lang w:eastAsia="fr-FR"/>
+        </w:rPr>
+        <w:t xml:space="preserve"> l'aise sur du backend </w:t>
+      </w:r>
+    </w:p>
+    <w:p>
+      <w:pPr>
+        <w:spacing w:after="0" w:line="240" w:lineRule="auto"/>
+        <w:rPr>
+          <w:rFonts w:ascii="Segoe UI" w:eastAsia="Times New Roman" w:hAnsi="Segoe UI" w:cs="Segoe UI"/>
+          <w:sz w:val="21"/>
+          <w:szCs w:val="21"/>
+          <w:highlight w:val="yellow"/>
+          <w:lang w:eastAsia="fr-FR"/>
+        </w:rPr>
+      </w:pPr>
+      <w:proofErr w:type="gramStart"/>
       <w:r>
         <w:rPr>
           <w:rFonts w:ascii="Segoe UI" w:eastAsia="Times New Roman" w:hAnsi="Symbol" w:cs="Segoe UI"/>
@@ -2746,12 +3885,10 @@
           <w:highlight w:val="yellow"/>
           <w:lang w:eastAsia="fr-FR"/>
         </w:rPr>
-        <w:t xml:space="preserve">  Génération automatique de la doc --&gt; Problèmatique importante et chronophage sur nos anciens projets </w:t>
-      </w:r>
-    </w:p>
-    <w:p>
-      <w:pPr>
-        <w:spacing w:after="0" w:line="240" w:lineRule="auto"/>
+        <w:t xml:space="preserve">  Génération</w:t>
+      </w:r>
+      <w:proofErr w:type="gramEnd"/>
+      <w:r>
         <w:rPr>
           <w:rFonts w:ascii="Segoe UI" w:eastAsia="Times New Roman" w:hAnsi="Segoe UI" w:cs="Segoe UI"/>
           <w:sz w:val="21"/>
@@ -2759,7 +3896,43 @@
           <w:highlight w:val="yellow"/>
           <w:lang w:eastAsia="fr-FR"/>
         </w:rPr>
-      </w:pPr>
+        <w:t xml:space="preserve"> automatique de la doc --&gt; </w:t>
+      </w:r>
+      <w:proofErr w:type="spellStart"/>
+      <w:r>
+        <w:rPr>
+          <w:rFonts w:ascii="Segoe UI" w:eastAsia="Times New Roman" w:hAnsi="Segoe UI" w:cs="Segoe UI"/>
+          <w:sz w:val="21"/>
+          <w:szCs w:val="21"/>
+          <w:highlight w:val="yellow"/>
+          <w:lang w:eastAsia="fr-FR"/>
+        </w:rPr>
+        <w:t>Problèmatique</w:t>
+      </w:r>
+      <w:proofErr w:type="spellEnd"/>
+      <w:r>
+        <w:rPr>
+          <w:rFonts w:ascii="Segoe UI" w:eastAsia="Times New Roman" w:hAnsi="Segoe UI" w:cs="Segoe UI"/>
+          <w:sz w:val="21"/>
+          <w:szCs w:val="21"/>
+          <w:highlight w:val="yellow"/>
+          <w:lang w:eastAsia="fr-FR"/>
+        </w:rPr>
+        <w:t xml:space="preserve"> importante et chronophage sur nos anciens projets </w:t>
+      </w:r>
+    </w:p>
+    <w:p>
+      <w:pPr>
+        <w:spacing w:after="0" w:line="240" w:lineRule="auto"/>
+        <w:rPr>
+          <w:rFonts w:ascii="Segoe UI" w:eastAsia="Times New Roman" w:hAnsi="Segoe UI" w:cs="Segoe UI"/>
+          <w:sz w:val="21"/>
+          <w:szCs w:val="21"/>
+          <w:highlight w:val="yellow"/>
+          <w:lang w:eastAsia="fr-FR"/>
+        </w:rPr>
+      </w:pPr>
+      <w:proofErr w:type="gramStart"/>
       <w:r>
         <w:rPr>
           <w:rFonts w:ascii="Segoe UI" w:eastAsia="Times New Roman" w:hAnsi="Symbol" w:cs="Segoe UI"/>
@@ -2778,7 +3951,18 @@
           <w:highlight w:val="yellow"/>
           <w:lang w:eastAsia="fr-FR"/>
         </w:rPr>
-        <w:t xml:space="preserve">  Bons échanges avec des développeurs du framework </w:t>
+        <w:t xml:space="preserve">  Bons</w:t>
+      </w:r>
+      <w:proofErr w:type="gramEnd"/>
+      <w:r>
+        <w:rPr>
+          <w:rFonts w:ascii="Segoe UI" w:eastAsia="Times New Roman" w:hAnsi="Segoe UI" w:cs="Segoe UI"/>
+          <w:sz w:val="21"/>
+          <w:szCs w:val="21"/>
+          <w:highlight w:val="yellow"/>
+          <w:lang w:eastAsia="fr-FR"/>
+        </w:rPr>
+        <w:t xml:space="preserve"> échanges avec des développeurs du framework </w:t>
       </w:r>
     </w:p>
     <w:p>
@@ -2791,6 +3975,7 @@
           <w:lang w:eastAsia="fr-FR"/>
         </w:rPr>
       </w:pPr>
+      <w:proofErr w:type="gramStart"/>
       <w:r>
         <w:rPr>
           <w:rFonts w:ascii="Segoe UI" w:eastAsia="Times New Roman" w:hAnsi="Symbol" w:cs="Segoe UI"/>
@@ -2809,7 +3994,52 @@
           <w:highlight w:val="yellow"/>
           <w:lang w:eastAsia="fr-FR"/>
         </w:rPr>
-        <w:t xml:space="preserve">  DataNewRoad s'était également orienté sur TSed de son côté sans concertations avec la web factory et quand on en a discuté on s'est rendu compte qu'on était tous parti dessus ce qui nous a conforté à conserver une certaine cohérence technologique</w:t>
+        <w:t xml:space="preserve">  </w:t>
+      </w:r>
+      <w:proofErr w:type="spellStart"/>
+      <w:r>
+        <w:rPr>
+          <w:rFonts w:ascii="Segoe UI" w:eastAsia="Times New Roman" w:hAnsi="Segoe UI" w:cs="Segoe UI"/>
+          <w:sz w:val="21"/>
+          <w:szCs w:val="21"/>
+          <w:highlight w:val="yellow"/>
+          <w:lang w:eastAsia="fr-FR"/>
+        </w:rPr>
+        <w:t>DataNewRoad</w:t>
+      </w:r>
+      <w:proofErr w:type="spellEnd"/>
+      <w:proofErr w:type="gramEnd"/>
+      <w:r>
+        <w:rPr>
+          <w:rFonts w:ascii="Segoe UI" w:eastAsia="Times New Roman" w:hAnsi="Segoe UI" w:cs="Segoe UI"/>
+          <w:sz w:val="21"/>
+          <w:szCs w:val="21"/>
+          <w:highlight w:val="yellow"/>
+          <w:lang w:eastAsia="fr-FR"/>
+        </w:rPr>
+        <w:t xml:space="preserve"> s'était également orienté sur </w:t>
+      </w:r>
+      <w:proofErr w:type="spellStart"/>
+      <w:r>
+        <w:rPr>
+          <w:rFonts w:ascii="Segoe UI" w:eastAsia="Times New Roman" w:hAnsi="Segoe UI" w:cs="Segoe UI"/>
+          <w:sz w:val="21"/>
+          <w:szCs w:val="21"/>
+          <w:highlight w:val="yellow"/>
+          <w:lang w:eastAsia="fr-FR"/>
+        </w:rPr>
+        <w:t>TSed</w:t>
+      </w:r>
+      <w:proofErr w:type="spellEnd"/>
+      <w:r>
+        <w:rPr>
+          <w:rFonts w:ascii="Segoe UI" w:eastAsia="Times New Roman" w:hAnsi="Segoe UI" w:cs="Segoe UI"/>
+          <w:sz w:val="21"/>
+          <w:szCs w:val="21"/>
+          <w:highlight w:val="yellow"/>
+          <w:lang w:eastAsia="fr-FR"/>
+        </w:rPr>
+        <w:t xml:space="preserve"> de son côté sans concertations avec la web factory et quand on en a discuté on s'est rendu compte qu'on était tous parti dessus ce qui nous a conforté à conserver une certaine cohérence technologique</w:t>
       </w:r>
     </w:p>
     <w:p>
@@ -2849,7 +4079,15 @@
         </w:rPr>
       </w:pPr>
       <w:r>
-        <w:t xml:space="preserve">(12 aout 2020) </w:t>
+        <w:t xml:space="preserve">(12 </w:t>
+      </w:r>
+      <w:proofErr w:type="gramStart"/>
+      <w:r>
+        <w:t>aout</w:t>
+      </w:r>
+      <w:proofErr w:type="gramEnd"/>
+      <w:r>
+        <w:t xml:space="preserve"> 2020) </w:t>
       </w:r>
       <w:hyperlink r:id="rId13" w:history="1">
         <w:r>
@@ -2861,27 +4099,42 @@
       </w:hyperlink>
       <w:r>
         <w:br/>
-        <w:t>ce package pourrait être équivalent aux annotations que propose TSed pour le routing</w:t>
-      </w:r>
-    </w:p>
-    <w:p>
-      <w:pPr>
-        <w:spacing w:line="360" w:lineRule="auto"/>
-        <w:rPr>
-          <w:rFonts w:ascii="Arial" w:hAnsi="Arial" w:cs="Arial"/>
-        </w:rPr>
-      </w:pPr>
-    </w:p>
-    <w:p>
-      <w:pPr>
-        <w:spacing w:line="360" w:lineRule="auto"/>
-        <w:rPr>
-          <w:rFonts w:ascii="Arial" w:hAnsi="Arial" w:cs="Arial"/>
-        </w:rPr>
-      </w:pPr>
-      <w:r>
-        <w:rPr>
-          <w:rFonts w:ascii="Arial" w:hAnsi="Arial" w:cs="Arial"/>
+        <w:t xml:space="preserve">ce package pourrait être équivalent aux annotations que propose </w:t>
+      </w:r>
+      <w:proofErr w:type="spellStart"/>
+      <w:r>
+        <w:t>TSed</w:t>
+      </w:r>
+      <w:proofErr w:type="spellEnd"/>
+      <w:r>
+        <w:t xml:space="preserve"> pour le </w:t>
+      </w:r>
+      <w:proofErr w:type="spellStart"/>
+      <w:r>
+        <w:t>routing</w:t>
+      </w:r>
+      <w:proofErr w:type="spellEnd"/>
+    </w:p>
+    <w:p>
+      <w:pPr>
+        <w:spacing w:line="360" w:lineRule="auto"/>
+        <w:rPr>
+          <w:rFonts w:ascii="Arial" w:hAnsi="Arial" w:cs="Arial"/>
+        </w:rPr>
+      </w:pPr>
+    </w:p>
+    <w:p>
+      <w:pPr>
+        <w:spacing w:line="360" w:lineRule="auto"/>
+        <w:rPr>
+          <w:rFonts w:ascii="Arial" w:hAnsi="Arial" w:cs="Arial"/>
+          <w:highlight w:val="yellow"/>
+        </w:rPr>
+      </w:pPr>
+      <w:r>
+        <w:rPr>
+          <w:rFonts w:ascii="Arial" w:hAnsi="Arial" w:cs="Arial"/>
+          <w:highlight w:val="yellow"/>
         </w:rPr>
         <w:t>Pourquoi Kong plutôt qu’un autre ?</w:t>
       </w:r>
@@ -2894,12 +4147,16 @@
         </w:rPr>
       </w:pPr>
       <w:r>
+        <w:rPr>
+          <w:highlight w:val="yellow"/>
+        </w:rPr>
         <w:t xml:space="preserve">(12 aout 2020) </w:t>
       </w:r>
       <w:hyperlink r:id="rId14" w:history="1">
         <w:r>
           <w:rPr>
             <w:rStyle w:val="Lienhypertexte"/>
+            <w:highlight w:val="yellow"/>
           </w:rPr>
           <w:t>https://www.moesif.com/blog/technical/api-gateways/How-to-Choose-The-Right-API-Gateway-For-Your-Platform-Comparison-Of-Kong-Tyk-Apigee-And-Alternatives/</w:t>
         </w:r>
@@ -2931,7 +4188,21 @@
         <w:rPr>
           <w:rFonts w:ascii="Arial" w:hAnsi="Arial" w:cs="Arial"/>
         </w:rPr>
-        <w:t>- phase de recherche sur les microservices avec Charles-Henri (lead technique)</w:t>
+        <w:t xml:space="preserve">- phase de recherche sur les </w:t>
+      </w:r>
+      <w:proofErr w:type="spellStart"/>
+      <w:r>
+        <w:rPr>
+          <w:rFonts w:ascii="Arial" w:hAnsi="Arial" w:cs="Arial"/>
+        </w:rPr>
+        <w:t>microservices</w:t>
+      </w:r>
+      <w:proofErr w:type="spellEnd"/>
+      <w:r>
+        <w:rPr>
+          <w:rFonts w:ascii="Arial" w:hAnsi="Arial" w:cs="Arial"/>
+        </w:rPr>
+        <w:t xml:space="preserve"> avec Charles-Henri (lead technique)</w:t>
       </w:r>
       <w:r>
         <w:rPr>
@@ -2970,8 +4241,44 @@
         <w:rPr>
           <w:rFonts w:ascii="Arial" w:hAnsi="Arial" w:cs="Arial"/>
         </w:rPr>
-        <w:t>Etant seul sur le projet au début, développement de chaque microservice en réutilisant le starterkit existant avec pour but d’être ISO avec la V1 d’Amilapp</w:t>
-      </w:r>
+        <w:t xml:space="preserve">Etant seul sur le projet au début, développement de chaque </w:t>
+      </w:r>
+      <w:proofErr w:type="spellStart"/>
+      <w:r>
+        <w:rPr>
+          <w:rFonts w:ascii="Arial" w:hAnsi="Arial" w:cs="Arial"/>
+        </w:rPr>
+        <w:t>microservice</w:t>
+      </w:r>
+      <w:proofErr w:type="spellEnd"/>
+      <w:r>
+        <w:rPr>
+          <w:rFonts w:ascii="Arial" w:hAnsi="Arial" w:cs="Arial"/>
+        </w:rPr>
+        <w:t xml:space="preserve"> en réutilisant le </w:t>
+      </w:r>
+      <w:proofErr w:type="spellStart"/>
+      <w:r>
+        <w:rPr>
+          <w:rFonts w:ascii="Arial" w:hAnsi="Arial" w:cs="Arial"/>
+        </w:rPr>
+        <w:t>starterkit</w:t>
+      </w:r>
+      <w:proofErr w:type="spellEnd"/>
+      <w:r>
+        <w:rPr>
+          <w:rFonts w:ascii="Arial" w:hAnsi="Arial" w:cs="Arial"/>
+        </w:rPr>
+        <w:t xml:space="preserve"> existant avec pour but d’être ISO avec la V1 d’</w:t>
+      </w:r>
+      <w:proofErr w:type="spellStart"/>
+      <w:r>
+        <w:rPr>
+          <w:rFonts w:ascii="Arial" w:hAnsi="Arial" w:cs="Arial"/>
+        </w:rPr>
+        <w:t>Amilapp</w:t>
+      </w:r>
+      <w:proofErr w:type="spellEnd"/>
     </w:p>
     <w:p>
       <w:pPr>
@@ -2983,15 +4290,42 @@
         <w:spacing w:line="360" w:lineRule="auto"/>
         <w:rPr>
           <w:rFonts w:ascii="Arial" w:hAnsi="Arial" w:cs="Arial"/>
-        </w:rPr>
-      </w:pPr>
-      <w:r>
-        <w:rPr>
-          <w:rFonts w:ascii="Arial" w:hAnsi="Arial" w:cs="Arial"/>
+          <w:highlight w:val="yellow"/>
+        </w:rPr>
+      </w:pPr>
+      <w:r>
+        <w:rPr>
+          <w:rFonts w:ascii="Arial" w:hAnsi="Arial" w:cs="Arial"/>
+          <w:highlight w:val="yellow"/>
         </w:rPr>
         <w:lastRenderedPageBreak/>
-        <w:t>Tri des fonctionnalités utile pour notre application + séparation des fonctionnalité nécessaires soit en microservices, soit en package npm</w:t>
-      </w:r>
+        <w:t xml:space="preserve">Tri des fonctionnalités utile pour notre application + séparation des fonctionnalité nécessaires soit en </w:t>
+      </w:r>
+      <w:proofErr w:type="spellStart"/>
+      <w:r>
+        <w:rPr>
+          <w:rFonts w:ascii="Arial" w:hAnsi="Arial" w:cs="Arial"/>
+          <w:highlight w:val="yellow"/>
+        </w:rPr>
+        <w:t>microservices</w:t>
+      </w:r>
+      <w:proofErr w:type="spellEnd"/>
+      <w:r>
+        <w:rPr>
+          <w:rFonts w:ascii="Arial" w:hAnsi="Arial" w:cs="Arial"/>
+          <w:highlight w:val="yellow"/>
+        </w:rPr>
+        <w:t xml:space="preserve">, soit en package </w:t>
+      </w:r>
+      <w:proofErr w:type="spellStart"/>
+      <w:r>
+        <w:rPr>
+          <w:rFonts w:ascii="Arial" w:hAnsi="Arial" w:cs="Arial"/>
+          <w:highlight w:val="yellow"/>
+        </w:rPr>
+        <w:t>npm</w:t>
+      </w:r>
+      <w:proofErr w:type="spellEnd"/>
     </w:p>
     <w:p>
       <w:pPr>
@@ -3003,25 +4337,77 @@
         <w:spacing w:line="360" w:lineRule="auto"/>
         <w:rPr>
           <w:rFonts w:ascii="Arial" w:hAnsi="Arial" w:cs="Arial"/>
-        </w:rPr>
-      </w:pPr>
-      <w:r>
-        <w:rPr>
-          <w:rFonts w:ascii="Arial" w:hAnsi="Arial" w:cs="Arial"/>
+          <w:highlight w:val="yellow"/>
+        </w:rPr>
+      </w:pPr>
+      <w:r>
+        <w:rPr>
+          <w:rFonts w:ascii="Arial" w:hAnsi="Arial" w:cs="Arial"/>
+          <w:highlight w:val="yellow"/>
         </w:rPr>
         <w:t>Parl</w:t>
       </w:r>
       <w:r>
         <w:rPr>
           <w:rFonts w:ascii="Arial" w:hAnsi="Arial" w:cs="Arial"/>
+          <w:highlight w:val="yellow"/>
         </w:rPr>
         <w:t>er</w:t>
       </w:r>
       <w:r>
         <w:rPr>
           <w:rFonts w:ascii="Arial" w:hAnsi="Arial" w:cs="Arial"/>
-        </w:rPr>
-        <w:t xml:space="preserve"> de ma prise de décision de faire un microservice par fonctionnalité de l’application (news, sondages, événement, etc) plutôt que de faire un seul gros bloc qui aurait permi d’éviter la redondance de code, dire que c’est pour la modularité et que si on veut potentiellement vendre l’appli, tous les clients n’auront pas forcément besoin de toutes les fonctionnalités</w:t>
+          <w:highlight w:val="yellow"/>
+        </w:rPr>
+        <w:t xml:space="preserve"> de ma prise de décision de faire un </w:t>
+      </w:r>
+      <w:proofErr w:type="spellStart"/>
+      <w:r>
+        <w:rPr>
+          <w:rFonts w:ascii="Arial" w:hAnsi="Arial" w:cs="Arial"/>
+          <w:highlight w:val="yellow"/>
+        </w:rPr>
+        <w:t>microservice</w:t>
+      </w:r>
+      <w:proofErr w:type="spellEnd"/>
+      <w:r>
+        <w:rPr>
+          <w:rFonts w:ascii="Arial" w:hAnsi="Arial" w:cs="Arial"/>
+          <w:highlight w:val="yellow"/>
+        </w:rPr>
+        <w:t xml:space="preserve"> par fonctionnalité de l’application (news, sondages, événement, </w:t>
+      </w:r>
+      <w:proofErr w:type="spellStart"/>
+      <w:r>
+        <w:rPr>
+          <w:rFonts w:ascii="Arial" w:hAnsi="Arial" w:cs="Arial"/>
+          <w:highlight w:val="yellow"/>
+        </w:rPr>
+        <w:t>etc</w:t>
+      </w:r>
+      <w:proofErr w:type="spellEnd"/>
+      <w:r>
+        <w:rPr>
+          <w:rFonts w:ascii="Arial" w:hAnsi="Arial" w:cs="Arial"/>
+          <w:highlight w:val="yellow"/>
+        </w:rPr>
+        <w:t xml:space="preserve">) plutôt que de faire un seul gros bloc qui aurait </w:t>
+      </w:r>
+      <w:proofErr w:type="spellStart"/>
+      <w:r>
+        <w:rPr>
+          <w:rFonts w:ascii="Arial" w:hAnsi="Arial" w:cs="Arial"/>
+          <w:highlight w:val="yellow"/>
+        </w:rPr>
+        <w:t>permi</w:t>
+      </w:r>
+      <w:proofErr w:type="spellEnd"/>
+      <w:r>
+        <w:rPr>
+          <w:rFonts w:ascii="Arial" w:hAnsi="Arial" w:cs="Arial"/>
+          <w:highlight w:val="yellow"/>
+        </w:rPr>
+        <w:t xml:space="preserve"> d’éviter la redondance de code, dire que c’est pour la modularité et que si on veut potentiellement vendre l’appli, tous les clients n’auront pas forcément besoin de toutes les fonctionnalités</w:t>
       </w:r>
     </w:p>
     <w:p>
@@ -3034,14 +4420,41 @@
         <w:spacing w:line="360" w:lineRule="auto"/>
         <w:rPr>
           <w:rFonts w:ascii="Arial" w:hAnsi="Arial" w:cs="Arial"/>
-        </w:rPr>
-      </w:pPr>
-      <w:r>
-        <w:rPr>
-          <w:rFonts w:ascii="Arial" w:hAnsi="Arial" w:cs="Arial"/>
-        </w:rPr>
-        <w:t>Création de package npm pour éviter la redondance de code comme par exemple la gestion de la connexion à mongo, les fichiers d’erreurs, nats</w:t>
-      </w:r>
+          <w:highlight w:val="yellow"/>
+        </w:rPr>
+      </w:pPr>
+      <w:r>
+        <w:rPr>
+          <w:rFonts w:ascii="Arial" w:hAnsi="Arial" w:cs="Arial"/>
+          <w:highlight w:val="yellow"/>
+        </w:rPr>
+        <w:t xml:space="preserve">Création de package </w:t>
+      </w:r>
+      <w:proofErr w:type="spellStart"/>
+      <w:r>
+        <w:rPr>
+          <w:rFonts w:ascii="Arial" w:hAnsi="Arial" w:cs="Arial"/>
+          <w:highlight w:val="yellow"/>
+        </w:rPr>
+        <w:t>npm</w:t>
+      </w:r>
+      <w:proofErr w:type="spellEnd"/>
+      <w:r>
+        <w:rPr>
+          <w:rFonts w:ascii="Arial" w:hAnsi="Arial" w:cs="Arial"/>
+          <w:highlight w:val="yellow"/>
+        </w:rPr>
+        <w:t xml:space="preserve"> pour éviter la redondance de code comme par exemple la gestion de la connexion à mongo, les fichiers d’erreurs, </w:t>
+      </w:r>
+      <w:proofErr w:type="spellStart"/>
+      <w:r>
+        <w:rPr>
+          <w:rFonts w:ascii="Arial" w:hAnsi="Arial" w:cs="Arial"/>
+          <w:highlight w:val="yellow"/>
+        </w:rPr>
+        <w:t>nats</w:t>
+      </w:r>
+      <w:proofErr w:type="spellEnd"/>
     </w:p>
     <w:p>
       <w:pPr>
@@ -3053,19 +4466,70 @@
         <w:spacing w:line="360" w:lineRule="auto"/>
         <w:rPr>
           <w:rFonts w:ascii="Arial" w:hAnsi="Arial" w:cs="Arial"/>
-        </w:rPr>
-      </w:pPr>
-      <w:r>
-        <w:rPr>
-          <w:rFonts w:ascii="Arial" w:hAnsi="Arial" w:cs="Arial"/>
-        </w:rPr>
-        <w:t>Ajout de la connexion avec l’active directory avec un microservice dédié</w:t>
-      </w:r>
-      <w:r>
-        <w:rPr>
-          <w:rFonts w:ascii="Arial" w:hAnsi="Arial" w:cs="Arial"/>
-        </w:rPr>
-        <w:t xml:space="preserve"> (parler du fait que c’est CAS qui devait être utilisé mais que CH est parti en mission et que seul lui avait avancé sur le projet (au moins 6 mois de travail) et qu’il aurait fallu beaucoup plus de temps pour que quelqu’un reprenne le truc et rattrape CH, du coup, utilisation d’OpenID connect)</w:t>
+          <w:highlight w:val="yellow"/>
+        </w:rPr>
+      </w:pPr>
+      <w:r>
+        <w:rPr>
+          <w:rFonts w:ascii="Arial" w:hAnsi="Arial" w:cs="Arial"/>
+          <w:highlight w:val="yellow"/>
+        </w:rPr>
+        <w:t xml:space="preserve">Ajout de la connexion avec l’active directory avec un </w:t>
+      </w:r>
+      <w:proofErr w:type="spellStart"/>
+      <w:r>
+        <w:rPr>
+          <w:rFonts w:ascii="Arial" w:hAnsi="Arial" w:cs="Arial"/>
+          <w:highlight w:val="yellow"/>
+        </w:rPr>
+        <w:t>microservice</w:t>
+      </w:r>
+      <w:proofErr w:type="spellEnd"/>
+      <w:r>
+        <w:rPr>
+          <w:rFonts w:ascii="Arial" w:hAnsi="Arial" w:cs="Arial"/>
+          <w:highlight w:val="yellow"/>
+        </w:rPr>
+        <w:t xml:space="preserve"> dédié</w:t>
+      </w:r>
+      <w:r>
+        <w:rPr>
+          <w:rFonts w:ascii="Arial" w:hAnsi="Arial" w:cs="Arial"/>
+          <w:highlight w:val="yellow"/>
+        </w:rPr>
+        <w:t xml:space="preserve"> (parler du fait que c’est CAS qui devait être utilisé mais que CH est parti en mission et que seul lui avait avancé sur le projet (au moins 6 mois de travail) et qu’il aurait fallu beaucoup plus de temps pour que quelqu’un reprenne le truc et rattrape CH, du coup, utilisation d’</w:t>
+      </w:r>
+      <w:proofErr w:type="spellStart"/>
+      <w:r>
+        <w:rPr>
+          <w:rFonts w:ascii="Arial" w:hAnsi="Arial" w:cs="Arial"/>
+          <w:highlight w:val="yellow"/>
+        </w:rPr>
+        <w:t>OpenID</w:t>
+      </w:r>
+      <w:proofErr w:type="spellEnd"/>
+      <w:r>
+        <w:rPr>
+          <w:rFonts w:ascii="Arial" w:hAnsi="Arial" w:cs="Arial"/>
+          <w:highlight w:val="yellow"/>
+        </w:rPr>
+        <w:t xml:space="preserve"> </w:t>
+      </w:r>
+      <w:proofErr w:type="spellStart"/>
+      <w:r>
+        <w:rPr>
+          <w:rFonts w:ascii="Arial" w:hAnsi="Arial" w:cs="Arial"/>
+          <w:highlight w:val="yellow"/>
+        </w:rPr>
+        <w:t>connect</w:t>
+      </w:r>
+      <w:proofErr w:type="spellEnd"/>
+      <w:r>
+        <w:rPr>
+          <w:rFonts w:ascii="Arial" w:hAnsi="Arial" w:cs="Arial"/>
+          <w:highlight w:val="yellow"/>
+        </w:rPr>
+        <w:t>)</w:t>
       </w:r>
     </w:p>
     <w:p>
@@ -3078,13 +4542,47 @@
         <w:spacing w:line="360" w:lineRule="auto"/>
         <w:rPr>
           <w:rFonts w:ascii="Arial" w:hAnsi="Arial" w:cs="Arial"/>
-        </w:rPr>
-      </w:pPr>
-      <w:r>
-        <w:rPr>
-          <w:rFonts w:ascii="Arial" w:hAnsi="Arial" w:cs="Arial"/>
-        </w:rPr>
-        <w:t>Ajout d’un mock de donnée pour la base collab qui permettra de gérer les utilisateurs (crud)</w:t>
+          <w:highlight w:val="yellow"/>
+        </w:rPr>
+      </w:pPr>
+      <w:r>
+        <w:rPr>
+          <w:rFonts w:ascii="Arial" w:hAnsi="Arial" w:cs="Arial"/>
+          <w:highlight w:val="yellow"/>
+        </w:rPr>
+        <w:t xml:space="preserve">Ajout d’un </w:t>
+      </w:r>
+      <w:proofErr w:type="spellStart"/>
+      <w:r>
+        <w:rPr>
+          <w:rFonts w:ascii="Arial" w:hAnsi="Arial" w:cs="Arial"/>
+          <w:highlight w:val="yellow"/>
+        </w:rPr>
+        <w:t>mock</w:t>
+      </w:r>
+      <w:proofErr w:type="spellEnd"/>
+      <w:r>
+        <w:rPr>
+          <w:rFonts w:ascii="Arial" w:hAnsi="Arial" w:cs="Arial"/>
+          <w:highlight w:val="yellow"/>
+        </w:rPr>
+        <w:t xml:space="preserve"> de donnée pour la base collab qui permettra de gérer les utilisateurs (</w:t>
+      </w:r>
+      <w:proofErr w:type="spellStart"/>
+      <w:r>
+        <w:rPr>
+          <w:rFonts w:ascii="Arial" w:hAnsi="Arial" w:cs="Arial"/>
+          <w:highlight w:val="yellow"/>
+        </w:rPr>
+        <w:t>crud</w:t>
+      </w:r>
+      <w:proofErr w:type="spellEnd"/>
+      <w:r>
+        <w:rPr>
+          <w:rFonts w:ascii="Arial" w:hAnsi="Arial" w:cs="Arial"/>
+          <w:highlight w:val="yellow"/>
+        </w:rPr>
+        <w:t>)</w:t>
       </w:r>
     </w:p>
     <w:p>
@@ -3109,19 +4607,47 @@
         <w:rPr>
           <w:rFonts w:ascii="Arial" w:hAnsi="Arial" w:cs="Arial"/>
         </w:rPr>
-        <w:t>Déploiement du projet sur une VM de dev avec Docker et gitlab CI pour que la mobile factory puisse développer l’application avec de vraies données</w:t>
-      </w:r>
-      <w:r>
-        <w:rPr>
-          <w:rFonts w:ascii="Arial" w:hAnsi="Arial" w:cs="Arial"/>
-        </w:rPr>
-        <w:t xml:space="preserve"> malgré le fait qu’il manque des microservices</w:t>
-      </w:r>
+        <w:t xml:space="preserve">Déploiement du projet sur une VM de dev avec Docker et </w:t>
+      </w:r>
+      <w:proofErr w:type="spellStart"/>
+      <w:r>
+        <w:rPr>
+          <w:rFonts w:ascii="Arial" w:hAnsi="Arial" w:cs="Arial"/>
+        </w:rPr>
+        <w:t>gitlab</w:t>
+      </w:r>
+      <w:proofErr w:type="spellEnd"/>
+      <w:r>
+        <w:rPr>
+          <w:rFonts w:ascii="Arial" w:hAnsi="Arial" w:cs="Arial"/>
+        </w:rPr>
+        <w:t xml:space="preserve"> CI pour que la mobile factory puisse développer l’application avec de vraies données</w:t>
+      </w:r>
+      <w:r>
+        <w:rPr>
+          <w:rFonts w:ascii="Arial" w:hAnsi="Arial" w:cs="Arial"/>
+        </w:rPr>
+        <w:t xml:space="preserve"> malgré le fait qu’il manque des </w:t>
+      </w:r>
+      <w:proofErr w:type="spellStart"/>
+      <w:r>
+        <w:rPr>
+          <w:rFonts w:ascii="Arial" w:hAnsi="Arial" w:cs="Arial"/>
+        </w:rPr>
+        <w:t>microservices</w:t>
+      </w:r>
+      <w:proofErr w:type="spellEnd"/>
       <w:r>
         <w:rPr>
           <w:rFonts w:ascii="Arial" w:hAnsi="Arial" w:cs="Arial"/>
         </w:rPr>
         <w:t>.</w:t>
+      </w:r>
+      <w:r>
+        <w:rPr>
+          <w:rFonts w:ascii="Arial" w:hAnsi="Arial" w:cs="Arial"/>
+        </w:rPr>
+        <w:t xml:space="preserve"> (Dans les résultats)</w:t>
       </w:r>
     </w:p>
     <w:p>
@@ -3134,11 +4660,13 @@
         <w:spacing w:line="360" w:lineRule="auto"/>
         <w:rPr>
           <w:rFonts w:ascii="Arial" w:hAnsi="Arial" w:cs="Arial"/>
-        </w:rPr>
-      </w:pPr>
-      <w:r>
-        <w:rPr>
-          <w:rFonts w:ascii="Arial" w:hAnsi="Arial" w:cs="Arial"/>
+          <w:highlight w:val="yellow"/>
+        </w:rPr>
+      </w:pPr>
+      <w:r>
+        <w:rPr>
+          <w:rFonts w:ascii="Arial" w:hAnsi="Arial" w:cs="Arial"/>
+          <w:highlight w:val="yellow"/>
         </w:rPr>
         <w:t>Développer les fonctionnalité V2 directement sans essayer d’être ISO V1</w:t>
       </w:r>
@@ -3153,11 +4681,13 @@
         <w:spacing w:line="360" w:lineRule="auto"/>
         <w:rPr>
           <w:rFonts w:ascii="Arial" w:hAnsi="Arial" w:cs="Arial"/>
-        </w:rPr>
-      </w:pPr>
-      <w:r>
-        <w:rPr>
-          <w:rFonts w:ascii="Arial" w:hAnsi="Arial" w:cs="Arial"/>
+          <w:highlight w:val="yellow"/>
+        </w:rPr>
+      </w:pPr>
+      <w:r>
+        <w:rPr>
+          <w:rFonts w:ascii="Arial" w:hAnsi="Arial" w:cs="Arial"/>
+          <w:highlight w:val="yellow"/>
         </w:rPr>
         <w:t>Un collègue qui bossait sur le backend avec moi est parti en mission, décision que Haroun ou Yann me rejoigne sur le sujet pour accélérer le développement</w:t>
       </w:r>
@@ -3172,18 +4702,53 @@
         <w:spacing w:line="360" w:lineRule="auto"/>
         <w:rPr>
           <w:rFonts w:ascii="Arial" w:hAnsi="Arial" w:cs="Arial"/>
-        </w:rPr>
-      </w:pPr>
-      <w:r>
-        <w:rPr>
-          <w:rFonts w:ascii="Arial" w:hAnsi="Arial" w:cs="Arial"/>
-        </w:rPr>
-        <w:t xml:space="preserve">Parler du microservices message queue, pourquoi c’est utile, etc : </w:t>
+          <w:highlight w:val="yellow"/>
+        </w:rPr>
+      </w:pPr>
+      <w:r>
+        <w:rPr>
+          <w:rFonts w:ascii="Arial" w:hAnsi="Arial" w:cs="Arial"/>
+          <w:highlight w:val="yellow"/>
+        </w:rPr>
+        <w:t xml:space="preserve">Parler du </w:t>
+      </w:r>
+      <w:proofErr w:type="spellStart"/>
+      <w:r>
+        <w:rPr>
+          <w:rFonts w:ascii="Arial" w:hAnsi="Arial" w:cs="Arial"/>
+          <w:highlight w:val="yellow"/>
+        </w:rPr>
+        <w:t>microservices</w:t>
+      </w:r>
+      <w:proofErr w:type="spellEnd"/>
+      <w:r>
+        <w:rPr>
+          <w:rFonts w:ascii="Arial" w:hAnsi="Arial" w:cs="Arial"/>
+          <w:highlight w:val="yellow"/>
+        </w:rPr>
+        <w:t xml:space="preserve"> message queue, pourquoi c’est utile, </w:t>
+      </w:r>
+      <w:proofErr w:type="spellStart"/>
+      <w:r>
+        <w:rPr>
+          <w:rFonts w:ascii="Arial" w:hAnsi="Arial" w:cs="Arial"/>
+          <w:highlight w:val="yellow"/>
+        </w:rPr>
+        <w:t>etc</w:t>
+      </w:r>
+      <w:proofErr w:type="spellEnd"/>
+      <w:r>
+        <w:rPr>
+          <w:rFonts w:ascii="Arial" w:hAnsi="Arial" w:cs="Arial"/>
+          <w:highlight w:val="yellow"/>
+        </w:rPr>
+        <w:t xml:space="preserve"> : </w:t>
       </w:r>
       <w:hyperlink r:id="rId15" w:history="1">
         <w:r>
           <w:rPr>
             <w:rStyle w:val="Lienhypertexte"/>
+            <w:highlight w:val="yellow"/>
           </w:rPr>
           <w:t>https://dzone.com/articles/microservice-architecture-best-practices-messaging</w:t>
         </w:r>
@@ -3199,18 +4764,37 @@
         <w:spacing w:line="360" w:lineRule="auto"/>
         <w:rPr>
           <w:rFonts w:ascii="Arial" w:hAnsi="Arial" w:cs="Arial"/>
-        </w:rPr>
-      </w:pPr>
-      <w:r>
-        <w:rPr>
-          <w:rFonts w:ascii="Arial" w:hAnsi="Arial" w:cs="Arial"/>
-        </w:rPr>
-        <w:t xml:space="preserve">Parler du CQRS pour l’aggregation des données : </w:t>
+          <w:highlight w:val="yellow"/>
+        </w:rPr>
+      </w:pPr>
+      <w:r>
+        <w:rPr>
+          <w:rFonts w:ascii="Arial" w:hAnsi="Arial" w:cs="Arial"/>
+          <w:highlight w:val="yellow"/>
+        </w:rPr>
+        <w:t>Parler du CQRS pour l’</w:t>
+      </w:r>
+      <w:proofErr w:type="spellStart"/>
+      <w:r>
+        <w:rPr>
+          <w:rFonts w:ascii="Arial" w:hAnsi="Arial" w:cs="Arial"/>
+          <w:highlight w:val="yellow"/>
+        </w:rPr>
+        <w:t>aggregation</w:t>
+      </w:r>
+      <w:proofErr w:type="spellEnd"/>
+      <w:r>
+        <w:rPr>
+          <w:rFonts w:ascii="Arial" w:hAnsi="Arial" w:cs="Arial"/>
+          <w:highlight w:val="yellow"/>
+        </w:rPr>
+        <w:t xml:space="preserve"> des données : </w:t>
       </w:r>
       <w:hyperlink r:id="rId16" w:history="1">
         <w:r>
           <w:rPr>
             <w:rStyle w:val="Lienhypertexte"/>
+            <w:highlight w:val="yellow"/>
           </w:rPr>
           <w:t>https://microservices.io/patterns/data/cqrs.html</w:t>
         </w:r>
@@ -3234,6 +4818,7 @@
       <w:r>
         <w:rPr>
           <w:rFonts w:ascii="Arial" w:hAnsi="Arial" w:cs="Arial"/>
+          <w:highlight w:val="yellow"/>
         </w:rPr>
         <w:t xml:space="preserve">Parler de </w:t>
       </w:r>
@@ -3242,20 +4827,103 @@
           <w:rFonts w:ascii="Arial" w:hAnsi="Arial" w:cs="Arial"/>
           <w:b/>
           <w:bCs/>
+          <w:highlight w:val="yellow"/>
         </w:rPr>
         <w:t>TARGET</w:t>
       </w:r>
       <w:r>
         <w:rPr>
           <w:rFonts w:ascii="Arial" w:hAnsi="Arial" w:cs="Arial"/>
-        </w:rPr>
-        <w:t xml:space="preserve"> dans les news, les events, les sondage</w:t>
-      </w:r>
-      <w:r>
-        <w:rPr>
-          <w:rFonts w:ascii="Arial" w:hAnsi="Arial" w:cs="Arial"/>
-        </w:rPr>
-        <w:t>s : est-ce que je vais en faire un micro-service à part entière ou est-ce que j’en fais un package amiltone (je pense plus pour l’option d’un microservice à part entière) (est-ce qu’il faut vraiment en parler ici ? c’est une fonctionnalité d’Amilapp et non pas d’un starter-kit microservice avec des fonctionnalités basiques</w:t>
+          <w:highlight w:val="yellow"/>
+        </w:rPr>
+        <w:t xml:space="preserve"> dans les news, les </w:t>
+      </w:r>
+      <w:proofErr w:type="spellStart"/>
+      <w:r>
+        <w:rPr>
+          <w:rFonts w:ascii="Arial" w:hAnsi="Arial" w:cs="Arial"/>
+          <w:highlight w:val="yellow"/>
+        </w:rPr>
+        <w:t>events</w:t>
+      </w:r>
+      <w:proofErr w:type="spellEnd"/>
+      <w:r>
+        <w:rPr>
+          <w:rFonts w:ascii="Arial" w:hAnsi="Arial" w:cs="Arial"/>
+          <w:highlight w:val="yellow"/>
+        </w:rPr>
+        <w:t>, les sondage</w:t>
+      </w:r>
+      <w:r>
+        <w:rPr>
+          <w:rFonts w:ascii="Arial" w:hAnsi="Arial" w:cs="Arial"/>
+          <w:highlight w:val="yellow"/>
+        </w:rPr>
+        <w:t xml:space="preserve">s : est-ce que je vais en faire un micro-service à part entière ou est-ce que j’en fais un package </w:t>
+      </w:r>
+      <w:proofErr w:type="spellStart"/>
+      <w:r>
+        <w:rPr>
+          <w:rFonts w:ascii="Arial" w:hAnsi="Arial" w:cs="Arial"/>
+          <w:highlight w:val="yellow"/>
+        </w:rPr>
+        <w:t>amiltone</w:t>
+      </w:r>
+      <w:proofErr w:type="spellEnd"/>
+      <w:r>
+        <w:rPr>
+          <w:rFonts w:ascii="Arial" w:hAnsi="Arial" w:cs="Arial"/>
+          <w:highlight w:val="yellow"/>
+        </w:rPr>
+        <w:t xml:space="preserve"> (je pense plus pour l’option d’un </w:t>
+      </w:r>
+      <w:proofErr w:type="spellStart"/>
+      <w:r>
+        <w:rPr>
+          <w:rFonts w:ascii="Arial" w:hAnsi="Arial" w:cs="Arial"/>
+          <w:highlight w:val="yellow"/>
+        </w:rPr>
+        <w:t>microservice</w:t>
+      </w:r>
+      <w:proofErr w:type="spellEnd"/>
+      <w:r>
+        <w:rPr>
+          <w:rFonts w:ascii="Arial" w:hAnsi="Arial" w:cs="Arial"/>
+          <w:highlight w:val="yellow"/>
+        </w:rPr>
+        <w:t xml:space="preserve"> à part entière) (est-ce qu’il faut vraiment en parler ici ? c’est une fonctionnalité d’</w:t>
+      </w:r>
+      <w:proofErr w:type="spellStart"/>
+      <w:r>
+        <w:rPr>
+          <w:rFonts w:ascii="Arial" w:hAnsi="Arial" w:cs="Arial"/>
+          <w:highlight w:val="yellow"/>
+        </w:rPr>
+        <w:t>Amilapp</w:t>
+      </w:r>
+      <w:proofErr w:type="spellEnd"/>
+      <w:r>
+        <w:rPr>
+          <w:rFonts w:ascii="Arial" w:hAnsi="Arial" w:cs="Arial"/>
+          <w:highlight w:val="yellow"/>
+        </w:rPr>
+        <w:t xml:space="preserve"> et non pas d’un starter-kit </w:t>
+      </w:r>
+      <w:proofErr w:type="spellStart"/>
+      <w:r>
+        <w:rPr>
+          <w:rFonts w:ascii="Arial" w:hAnsi="Arial" w:cs="Arial"/>
+          <w:highlight w:val="yellow"/>
+        </w:rPr>
+        <w:t>microservice</w:t>
+      </w:r>
+      <w:proofErr w:type="spellEnd"/>
+      <w:r>
+        <w:rPr>
+          <w:rFonts w:ascii="Arial" w:hAnsi="Arial" w:cs="Arial"/>
+          <w:highlight w:val="yellow"/>
+        </w:rPr>
+        <w:t xml:space="preserve"> avec des fonctionnalités basiques</w:t>
       </w:r>
     </w:p>
     <w:p>
@@ -3414,90 +5082,121 @@
         <w:jc w:val="both"/>
         <w:rPr>
           <w:rFonts w:ascii="Arial" w:hAnsi="Arial" w:cs="Arial"/>
+          <w:highlight w:val="yellow"/>
         </w:rPr>
       </w:pPr>
       <w:bookmarkStart w:id="0" w:name="_Hlk48914682"/>
       <w:r>
         <w:rPr>
           <w:rFonts w:ascii="Arial" w:hAnsi="Arial" w:cs="Arial"/>
-        </w:rPr>
-        <w:t>Aujourd’hui, le « Cloud Computing » est devenu un standard dans l’utilisation de nos applications ainsi que dans leur développement. Celles-ci doivent être disponible</w:t>
-      </w:r>
-      <w:r>
-        <w:rPr>
-          <w:rFonts w:ascii="Arial" w:hAnsi="Arial" w:cs="Arial"/>
+          <w:highlight w:val="yellow"/>
+        </w:rPr>
+        <w:t xml:space="preserve">Aujourd’hui, le « Cloud </w:t>
+      </w:r>
+      <w:proofErr w:type="spellStart"/>
+      <w:r>
+        <w:rPr>
+          <w:rFonts w:ascii="Arial" w:hAnsi="Arial" w:cs="Arial"/>
+          <w:highlight w:val="yellow"/>
+        </w:rPr>
+        <w:t>Computing</w:t>
+      </w:r>
+      <w:proofErr w:type="spellEnd"/>
+      <w:r>
+        <w:rPr>
+          <w:rFonts w:ascii="Arial" w:hAnsi="Arial" w:cs="Arial"/>
+          <w:highlight w:val="yellow"/>
+        </w:rPr>
+        <w:t> » est devenu un standard dans l’utilisation de nos applications ainsi que dans leur développement. Celles-ci doivent être disponible</w:t>
+      </w:r>
+      <w:r>
+        <w:rPr>
+          <w:rFonts w:ascii="Arial" w:hAnsi="Arial" w:cs="Arial"/>
+          <w:highlight w:val="yellow"/>
         </w:rPr>
         <w:t xml:space="preserve"> pour tous les utilisateurs</w:t>
       </w:r>
       <w:r>
         <w:rPr>
           <w:rFonts w:ascii="Arial" w:hAnsi="Arial" w:cs="Arial"/>
+          <w:highlight w:val="yellow"/>
         </w:rPr>
         <w:t xml:space="preserve"> à tout moment</w:t>
       </w:r>
       <w:r>
         <w:rPr>
           <w:rFonts w:ascii="Arial" w:hAnsi="Arial" w:cs="Arial"/>
+          <w:highlight w:val="yellow"/>
         </w:rPr>
         <w:t xml:space="preserve"> et</w:t>
       </w:r>
       <w:r>
         <w:rPr>
           <w:rFonts w:ascii="Arial" w:hAnsi="Arial" w:cs="Arial"/>
+          <w:highlight w:val="yellow"/>
         </w:rPr>
         <w:t xml:space="preserve"> depuis n’importe où. </w:t>
       </w:r>
       <w:r>
         <w:rPr>
           <w:rFonts w:ascii="Arial" w:hAnsi="Arial" w:cs="Arial"/>
+          <w:highlight w:val="yellow"/>
         </w:rPr>
         <w:t xml:space="preserve">Pour une grosse application, choisir le cloud </w:t>
       </w:r>
       <w:r>
         <w:rPr>
           <w:rFonts w:ascii="Arial" w:hAnsi="Arial" w:cs="Arial"/>
+          <w:highlight w:val="yellow"/>
         </w:rPr>
         <w:t>c’est permettre</w:t>
       </w:r>
       <w:r>
         <w:rPr>
           <w:rFonts w:ascii="Arial" w:hAnsi="Arial" w:cs="Arial"/>
+          <w:highlight w:val="yellow"/>
         </w:rPr>
         <w:t xml:space="preserve"> de l’adapter rapidement en fonction de l’utilisation qu’en font les utilisateurs</w:t>
       </w:r>
       <w:r>
         <w:rPr>
           <w:rFonts w:ascii="Arial" w:hAnsi="Arial" w:cs="Arial"/>
+          <w:highlight w:val="yellow"/>
         </w:rPr>
         <w:t xml:space="preserve"> et c’est aussi permettre aux équipes de développement de se focaliser sur le produit final</w:t>
       </w:r>
       <w:r>
         <w:rPr>
           <w:rFonts w:ascii="Arial" w:hAnsi="Arial" w:cs="Arial"/>
+          <w:highlight w:val="yellow"/>
         </w:rPr>
         <w:t xml:space="preserve">. Ne pas </w:t>
       </w:r>
       <w:r>
         <w:rPr>
           <w:rFonts w:ascii="Arial" w:hAnsi="Arial" w:cs="Arial"/>
+          <w:highlight w:val="yellow"/>
         </w:rPr>
         <w:t>l’</w:t>
       </w:r>
       <w:r>
         <w:rPr>
           <w:rFonts w:ascii="Arial" w:hAnsi="Arial" w:cs="Arial"/>
+          <w:highlight w:val="yellow"/>
         </w:rPr>
         <w:t>utiliser,</w:t>
       </w:r>
       <w:r>
         <w:rPr>
           <w:rFonts w:ascii="Arial" w:hAnsi="Arial" w:cs="Arial"/>
+          <w:highlight w:val="yellow"/>
         </w:rPr>
         <w:t xml:space="preserve"> c’est devoir prendre le temps pour concevoir une architecture serveur robuste mais c’est aussi</w:t>
       </w:r>
       <w:r>
         <w:rPr>
           <w:rFonts w:ascii="Arial" w:hAnsi="Arial" w:cs="Arial"/>
+          <w:highlight w:val="yellow"/>
         </w:rPr>
         <w:t xml:space="preserve"> prendre le risque de voir augmenter les factures du matériel informatique, qui peut potentiellement ne pas être amorti en fonction des utilisateurs encore une fois. </w:t>
       </w:r>
@@ -3508,13 +5207,31 @@
         <w:jc w:val="both"/>
         <w:rPr>
           <w:rFonts w:ascii="Arial" w:hAnsi="Arial" w:cs="Arial"/>
-        </w:rPr>
-      </w:pPr>
-      <w:r>
-        <w:rPr>
-          <w:rFonts w:ascii="Arial" w:hAnsi="Arial" w:cs="Arial"/>
-        </w:rPr>
-        <w:t>Pour utiliser le cloud, il vaut mieux s’y préparer en développant directement des projets adaptés au cloud computing. C’est ici que les micro-services nous intéressent.</w:t>
+          <w:highlight w:val="yellow"/>
+        </w:rPr>
+      </w:pPr>
+      <w:r>
+        <w:rPr>
+          <w:rFonts w:ascii="Arial" w:hAnsi="Arial" w:cs="Arial"/>
+          <w:highlight w:val="yellow"/>
+        </w:rPr>
+        <w:t xml:space="preserve">Pour utiliser le cloud, il vaut mieux s’y préparer en développant directement des projets adaptés au cloud </w:t>
+      </w:r>
+      <w:proofErr w:type="spellStart"/>
+      <w:r>
+        <w:rPr>
+          <w:rFonts w:ascii="Arial" w:hAnsi="Arial" w:cs="Arial"/>
+          <w:highlight w:val="yellow"/>
+        </w:rPr>
+        <w:t>computing</w:t>
+      </w:r>
+      <w:proofErr w:type="spellEnd"/>
+      <w:r>
+        <w:rPr>
+          <w:rFonts w:ascii="Arial" w:hAnsi="Arial" w:cs="Arial"/>
+          <w:highlight w:val="yellow"/>
+        </w:rPr>
+        <w:t>. C’est ici que les micro-services nous intéressent.</w:t>
       </w:r>
     </w:p>
     <w:p>
@@ -3523,17 +5240,20 @@
         <w:jc w:val="both"/>
         <w:rPr>
           <w:rFonts w:ascii="Arial" w:hAnsi="Arial" w:cs="Arial"/>
-        </w:rPr>
-      </w:pPr>
-      <w:r>
-        <w:rPr>
-          <w:rFonts w:ascii="Arial" w:hAnsi="Arial" w:cs="Arial"/>
+          <w:highlight w:val="yellow"/>
+        </w:rPr>
+      </w:pPr>
+      <w:r>
+        <w:rPr>
+          <w:rFonts w:ascii="Arial" w:hAnsi="Arial" w:cs="Arial"/>
+          <w:highlight w:val="yellow"/>
         </w:rPr>
         <w:t xml:space="preserve">Une fois déployée, les micro-services permettent à une application d’être plus scalable, c’est-à-dire qui s’adapte d’un point de vue dimensionnel, tant vers des tailles inférieures que vers des tailles supérieures, en fonction </w:t>
       </w:r>
       <w:r>
         <w:rPr>
           <w:rFonts w:ascii="Arial" w:hAnsi="Arial" w:cs="Arial"/>
+          <w:highlight w:val="yellow"/>
         </w:rPr>
         <w:t>des pics d’utilisation de celle-ci, et d’être plus tolérante à la panne.</w:t>
       </w:r>
@@ -3544,41 +5264,48 @@
         <w:jc w:val="both"/>
         <w:rPr>
           <w:rFonts w:ascii="Arial" w:hAnsi="Arial" w:cs="Arial"/>
-        </w:rPr>
-      </w:pPr>
-      <w:r>
-        <w:rPr>
-          <w:rFonts w:ascii="Arial" w:hAnsi="Arial" w:cs="Arial"/>
+          <w:highlight w:val="yellow"/>
+        </w:rPr>
+      </w:pPr>
+      <w:r>
+        <w:rPr>
+          <w:rFonts w:ascii="Arial" w:hAnsi="Arial" w:cs="Arial"/>
+          <w:highlight w:val="yellow"/>
         </w:rPr>
         <w:t>Mais les micro-services permettent aussi aux entreprises d’optimiser les ressources consacrées au développement</w:t>
       </w:r>
       <w:r>
         <w:rPr>
           <w:rFonts w:ascii="Arial" w:hAnsi="Arial" w:cs="Arial"/>
+          <w:highlight w:val="yellow"/>
         </w:rPr>
         <w:t xml:space="preserve"> des applications. En effet, utiliser ce type d’architecture permet de diviser une grosse équipe en plusieurs équipes de tailles réduites, qui se consacrent seulement à un seul service, indépendamment des autres équipes</w:t>
       </w:r>
       <w:r>
         <w:rPr>
           <w:rFonts w:ascii="Arial" w:hAnsi="Arial" w:cs="Arial"/>
+          <w:highlight w:val="yellow"/>
         </w:rPr>
         <w:t>,</w:t>
       </w:r>
       <w:r>
         <w:rPr>
           <w:rFonts w:ascii="Arial" w:hAnsi="Arial" w:cs="Arial"/>
+          <w:highlight w:val="yellow"/>
         </w:rPr>
         <w:t xml:space="preserve"> et est plus adapté au fonctionnement en mode agile</w:t>
       </w:r>
       <w:r>
         <w:rPr>
           <w:rFonts w:ascii="Arial" w:hAnsi="Arial" w:cs="Arial"/>
+          <w:highlight w:val="yellow"/>
         </w:rPr>
         <w:t xml:space="preserve">. </w:t>
       </w:r>
       <w:r>
         <w:rPr>
           <w:rFonts w:ascii="Arial" w:hAnsi="Arial" w:cs="Arial"/>
+          <w:highlight w:val="yellow"/>
         </w:rPr>
         <w:t>« </w:t>
       </w:r>
@@ -3587,24 +5314,28 @@
           <w:rFonts w:ascii="Arial" w:hAnsi="Arial" w:cs="Arial"/>
           <w:i/>
           <w:iCs/>
+          <w:highlight w:val="yellow"/>
         </w:rPr>
         <w:t xml:space="preserve">Les organisations qui conçoivent des systèmes […] tendent inévitablement à produire des designs qui sont des copies de la structure de communication de leur organisation » </w:t>
       </w:r>
       <w:r>
         <w:rPr>
           <w:rFonts w:ascii="Arial" w:hAnsi="Arial" w:cs="Arial"/>
+          <w:highlight w:val="yellow"/>
         </w:rPr>
         <w:t>(Loi de Conway), autrement dit, l’organisation des équipes découpées en sous-équipes indépendantes représente l’architecture globale de l’application, l’architecture micro-services.</w:t>
       </w:r>
       <w:r>
         <w:rPr>
           <w:rFonts w:ascii="Arial" w:hAnsi="Arial" w:cs="Arial"/>
+          <w:highlight w:val="yellow"/>
         </w:rPr>
         <w:t xml:space="preserve"> Comme chaque service est indépendant, chaque équipe peut prendre les décisions les plus adaptées et optimisées pour répondre au cahier des charge imposé. Enfin, la taille relativement petite de chaque service permet de les réécrire aisément </w:t>
       </w:r>
       <w:r>
         <w:rPr>
           <w:rFonts w:ascii="Arial" w:hAnsi="Arial" w:cs="Arial"/>
+          <w:highlight w:val="yellow"/>
         </w:rPr>
         <w:lastRenderedPageBreak/>
         <w:t>avec des technologies plus récentes et plus pertinentes</w:t>
@@ -3612,6 +5343,7 @@
       <w:r>
         <w:rPr>
           <w:rFonts w:ascii="Arial" w:hAnsi="Arial" w:cs="Arial"/>
+          <w:highlight w:val="yellow"/>
         </w:rPr>
         <w:t> : la complexité globale du projet s’en retrouve réduite.</w:t>
       </w:r>
@@ -3622,11 +5354,13 @@
         <w:jc w:val="both"/>
         <w:rPr>
           <w:rFonts w:ascii="Arial" w:hAnsi="Arial" w:cs="Arial"/>
-        </w:rPr>
-      </w:pPr>
-      <w:r>
-        <w:rPr>
-          <w:rFonts w:ascii="Arial" w:hAnsi="Arial" w:cs="Arial"/>
+          <w:highlight w:val="yellow"/>
+        </w:rPr>
+      </w:pPr>
+      <w:r>
+        <w:rPr>
+          <w:rFonts w:ascii="Arial" w:hAnsi="Arial" w:cs="Arial"/>
+          <w:highlight w:val="yellow"/>
         </w:rPr>
         <w:t>Contrairement à l’architecture monolithique, les micro-services sont optimisés pour la mise à l’échelle horizontale, c’est-à-dire que lorsque les capacités de la machine qui héberge l’application sont trop limitées pour supporter le nombre de requêtes utilisateurs, l’application est facilement déployable sur plusieurs serveurs distincts de façon à réduire la charge de travail entre eux. Et, contrairement à la mise à l’échelle verticale, l’application reste toujours disponible pendant l’ajout de ressources supplémentaires : si un des serveurs tombe en panne, l’application reste disponible.</w:t>
       </w:r>
@@ -3637,17 +5371,20 @@
         <w:jc w:val="both"/>
         <w:rPr>
           <w:rFonts w:ascii="Arial" w:hAnsi="Arial" w:cs="Arial"/>
-        </w:rPr>
-      </w:pPr>
-      <w:r>
-        <w:rPr>
-          <w:rFonts w:ascii="Arial" w:hAnsi="Arial" w:cs="Arial"/>
+          <w:highlight w:val="yellow"/>
+        </w:rPr>
+      </w:pPr>
+      <w:r>
+        <w:rPr>
+          <w:rFonts w:ascii="Arial" w:hAnsi="Arial" w:cs="Arial"/>
+          <w:highlight w:val="yellow"/>
         </w:rPr>
         <w:t xml:space="preserve">Globalement, </w:t>
       </w:r>
       <w:r>
         <w:rPr>
           <w:rFonts w:ascii="Arial" w:hAnsi="Arial" w:cs="Arial"/>
+          <w:highlight w:val="yellow"/>
         </w:rPr>
         <w:t>le projet devient plus facile à appréhender pour les développeurs puisqu’ils se focalisent sur une seule fonctionnalité. Chaque service est donc plus petit en termes de code et est plus rapidement testable. De plus, étant donné qu’ils peuvent être déployés indépendamment des autres, les équipes n’ont pas besoin de coordonner le déploiement des modifications spécifiques à leur service. Le déploiement continu devient donc possible là où il ne l’est pas avec une architecture monolithique.</w:t>
       </w:r>
@@ -3658,11 +5395,13 @@
         <w:jc w:val="both"/>
         <w:rPr>
           <w:rFonts w:ascii="Arial" w:hAnsi="Arial" w:cs="Arial"/>
-        </w:rPr>
-      </w:pPr>
-      <w:r>
-        <w:rPr>
-          <w:rFonts w:ascii="Arial" w:hAnsi="Arial" w:cs="Arial"/>
+          <w:highlight w:val="yellow"/>
+        </w:rPr>
+      </w:pPr>
+      <w:r>
+        <w:rPr>
+          <w:rFonts w:ascii="Arial" w:hAnsi="Arial" w:cs="Arial"/>
+          <w:highlight w:val="yellow"/>
         </w:rPr>
         <w:t>Malgré des avantages indéniables, l’architecture micro-services n’est pas à la portée de toutes les entreprises. Elle implique de lourds changements au niveau de l’organisation des équipes d’un projet et une entreprise de petite taille, ou un projet avec une équipe déjà réduite, aura plus de mal à diviser ses équipes. Celles-ci devront apprendre de nouvelles pratiques de communications, voir même un changement de culture lorsque la méthode agile n’était pas du tout appliquée.</w:t>
       </w:r>
@@ -3673,17 +5412,20 @@
         <w:jc w:val="both"/>
         <w:rPr>
           <w:rFonts w:ascii="Arial" w:hAnsi="Arial" w:cs="Arial"/>
-        </w:rPr>
-      </w:pPr>
-      <w:r>
-        <w:rPr>
-          <w:rFonts w:ascii="Arial" w:hAnsi="Arial" w:cs="Arial"/>
+          <w:highlight w:val="yellow"/>
+        </w:rPr>
+      </w:pPr>
+      <w:r>
+        <w:rPr>
+          <w:rFonts w:ascii="Arial" w:hAnsi="Arial" w:cs="Arial"/>
+          <w:highlight w:val="yellow"/>
         </w:rPr>
         <w:t xml:space="preserve">Etant encore une architecture récente et évoluant très rapidement, les développeurs devront faire une veille technologique plus régulière et plus importante que pour une architecture monolithique. </w:t>
       </w:r>
       <w:r>
         <w:rPr>
           <w:rFonts w:ascii="Arial" w:hAnsi="Arial" w:cs="Arial"/>
+          <w:highlight w:val="yellow"/>
         </w:rPr>
         <w:t>Les micro-services restent complexes à mettre en œuvre et demande aux développeurs de nouvelles connaissances, de nouvelles bonnes pratiques, et est donc plus couteuse en temps et en conception.</w:t>
       </w:r>
@@ -3694,14 +5436,47 @@
         <w:jc w:val="both"/>
         <w:rPr>
           <w:rFonts w:ascii="Arial" w:hAnsi="Arial" w:cs="Arial"/>
-        </w:rPr>
-      </w:pPr>
-      <w:r>
-        <w:rPr>
-          <w:rFonts w:ascii="Arial" w:hAnsi="Arial" w:cs="Arial"/>
-          <w:highlight w:val="yellow"/>
-        </w:rPr>
-        <w:t>Parler du changement dans l’interface d’un service qui est lourd à gérer</w:t>
+          <w:highlight w:val="yellow"/>
+        </w:rPr>
+      </w:pPr>
+      <w:r>
+        <w:rPr>
+          <w:rFonts w:ascii="Arial" w:hAnsi="Arial" w:cs="Arial"/>
+          <w:highlight w:val="yellow"/>
+        </w:rPr>
+        <w:t>Enfin, tous les projets n’ont pas l’utilité d’être développée en micro-services. Par exemple, une application CRUD (</w:t>
+      </w:r>
+      <w:proofErr w:type="spellStart"/>
+      <w:r>
+        <w:rPr>
+          <w:rFonts w:ascii="Arial" w:hAnsi="Arial" w:cs="Arial"/>
+          <w:highlight w:val="yellow"/>
+        </w:rPr>
+        <w:t>Create</w:t>
+      </w:r>
+      <w:proofErr w:type="spellEnd"/>
+      <w:r>
+        <w:rPr>
+          <w:rFonts w:ascii="Arial" w:hAnsi="Arial" w:cs="Arial"/>
+          <w:highlight w:val="yellow"/>
+        </w:rPr>
+        <w:t xml:space="preserve">, Read, Update, </w:t>
+      </w:r>
+      <w:proofErr w:type="spellStart"/>
+      <w:r>
+        <w:rPr>
+          <w:rFonts w:ascii="Arial" w:hAnsi="Arial" w:cs="Arial"/>
+          <w:highlight w:val="yellow"/>
+        </w:rPr>
+        <w:t>Delete</w:t>
+      </w:r>
+      <w:proofErr w:type="spellEnd"/>
+      <w:r>
+        <w:rPr>
+          <w:rFonts w:ascii="Arial" w:hAnsi="Arial" w:cs="Arial"/>
+          <w:highlight w:val="yellow"/>
+        </w:rPr>
+        <w:t>, autrement dit, une application de gestion de données) spécifique à un seul type de données n’aura pas besoin de ce type d’architecture et pourra largement se contenter d’une architecture monolithique qui sera beaucoup plus simple et rapide à mettre en place.</w:t>
       </w:r>
     </w:p>
     <w:p>
@@ -3710,15 +5485,40 @@
         <w:jc w:val="both"/>
         <w:rPr>
           <w:rFonts w:ascii="Arial" w:hAnsi="Arial" w:cs="Arial"/>
-        </w:rPr>
-      </w:pPr>
-      <w:r>
-        <w:rPr>
-          <w:rFonts w:ascii="Arial" w:hAnsi="Arial" w:cs="Arial"/>
-        </w:rPr>
-        <w:t>Enfin, tous les projets n’ont pas l’utilité d’être développée en micro-services. Par exemple, une application CRUD (Create, Read, Update, Delete, autrement dit, une application de gestion de données) spécifique à un seul type de données n’aura pas besoin de ce type d’architecture et pourra largement se contenter d’une architecture monolithique qui sera beaucoup plus simple et rapide à mettre en place.</w:t>
-      </w:r>
-    </w:p>
+          <w:highlight w:val="yellow"/>
+        </w:rPr>
+      </w:pPr>
+      <w:r>
+        <w:rPr>
+          <w:rFonts w:ascii="Arial" w:hAnsi="Arial" w:cs="Arial"/>
+          <w:highlight w:val="yellow"/>
+        </w:rPr>
+        <w:t xml:space="preserve">Netflix, application dont la popularité n’est plus </w:t>
+      </w:r>
+      <w:r>
+        <w:rPr>
+          <w:rFonts w:ascii="Arial" w:hAnsi="Arial" w:cs="Arial"/>
+          <w:highlight w:val="yellow"/>
+        </w:rPr>
+        <w:t>à prouver, a décidé en 2008 d’utiliser les Amazon Web Service, solution cloud d’Amazon, et a dû adapter son architecture pour mieux correspondre au cloud</w:t>
+      </w:r>
+      <w:r>
+        <w:rPr>
+          <w:rFonts w:ascii="Arial" w:hAnsi="Arial" w:cs="Arial"/>
+          <w:highlight w:val="yellow"/>
+        </w:rPr>
+        <w:t xml:space="preserve">. Ce sont ces deux décisions qui ont façonné le succès de l’entreprise </w:t>
+      </w:r>
+      <w:r>
+        <w:rPr>
+          <w:rFonts w:ascii="Arial" w:hAnsi="Arial" w:cs="Arial"/>
+          <w:highlight w:val="yellow"/>
+        </w:rPr>
+        <w:lastRenderedPageBreak/>
+        <w:t xml:space="preserve">aujourd’hui. Celle-ci est même devenue un acteur majeur dans la définition des micro-services et des bonnes pratiques à mettre en place. </w:t>
+      </w:r>
+    </w:p>
+    <w:bookmarkEnd w:id="0"/>
     <w:p>
       <w:pPr>
         <w:spacing w:line="360" w:lineRule="auto"/>
@@ -3730,41 +5530,7 @@
       <w:r>
         <w:rPr>
           <w:rFonts w:ascii="Arial" w:hAnsi="Arial" w:cs="Arial"/>
-        </w:rPr>
-        <w:t xml:space="preserve">Netflix, application dont la popularité n’est plus </w:t>
-      </w:r>
-      <w:r>
-        <w:rPr>
-          <w:rFonts w:ascii="Arial" w:hAnsi="Arial" w:cs="Arial"/>
-        </w:rPr>
-        <w:t xml:space="preserve">à prouver, a décidé en 2008 d’utiliser les Amazon Web Service, solution cloud d’Amazon, et a dû adapter son architecture pour mieux </w:t>
-      </w:r>
-      <w:r>
-        <w:rPr>
-          <w:rFonts w:ascii="Arial" w:hAnsi="Arial" w:cs="Arial"/>
-        </w:rPr>
-        <w:lastRenderedPageBreak/>
-        <w:t>correspondre au cloud</w:t>
-      </w:r>
-      <w:r>
-        <w:rPr>
-          <w:rFonts w:ascii="Arial" w:hAnsi="Arial" w:cs="Arial"/>
-        </w:rPr>
-        <w:t xml:space="preserve">. Ce sont ces deux décisions qui ont façonné le succès de l’entreprise aujourd’hui. Celle-ci est même devenue un acteur majeur dans la définition des micro-services et des bonnes pratiques à mettre en place. </w:t>
-      </w:r>
-    </w:p>
-    <w:bookmarkEnd w:id="0"/>
-    <w:p>
-      <w:pPr>
-        <w:spacing w:line="360" w:lineRule="auto"/>
-        <w:jc w:val="both"/>
-        <w:rPr>
-          <w:rFonts w:ascii="Arial" w:hAnsi="Arial" w:cs="Arial"/>
-        </w:rPr>
-      </w:pPr>
-      <w:r>
-        <w:rPr>
-          <w:rFonts w:ascii="Arial" w:hAnsi="Arial" w:cs="Arial"/>
+          <w:highlight w:val="yellow"/>
         </w:rPr>
         <w:t>A</w:t>
       </w:r>
@@ -3772,26 +5538,68 @@
       <w:r>
         <w:rPr>
           <w:rFonts w:ascii="Arial" w:hAnsi="Arial" w:cs="Arial"/>
-        </w:rPr>
-        <w:t>miltone a choisi d’utiliser les micro-services pour son application AmilApp afin de pouvoir potentiellement déployer la solution pour d’autres clients en mode édition logicielle Saas, Softwaire as a Service. En effet, chaque client n’a pas les mêmes besoin</w:t>
-      </w:r>
-      <w:r>
-        <w:rPr>
-          <w:rFonts w:ascii="Arial" w:hAnsi="Arial" w:cs="Arial"/>
+          <w:highlight w:val="yellow"/>
+        </w:rPr>
+        <w:t xml:space="preserve">miltone a choisi d’utiliser les micro-services pour son application AmilApp afin de pouvoir potentiellement déployer la solution pour d’autres clients en mode édition logicielle Saas, </w:t>
+      </w:r>
+      <w:proofErr w:type="spellStart"/>
+      <w:r>
+        <w:rPr>
+          <w:rFonts w:ascii="Arial" w:hAnsi="Arial" w:cs="Arial"/>
+          <w:highlight w:val="yellow"/>
+        </w:rPr>
+        <w:t>Softwaire</w:t>
+      </w:r>
+      <w:proofErr w:type="spellEnd"/>
+      <w:r>
+        <w:rPr>
+          <w:rFonts w:ascii="Arial" w:hAnsi="Arial" w:cs="Arial"/>
+          <w:highlight w:val="yellow"/>
+        </w:rPr>
+        <w:t xml:space="preserve"> as </w:t>
+      </w:r>
+      <w:proofErr w:type="gramStart"/>
+      <w:r>
+        <w:rPr>
+          <w:rFonts w:ascii="Arial" w:hAnsi="Arial" w:cs="Arial"/>
+          <w:highlight w:val="yellow"/>
+        </w:rPr>
+        <w:t>a</w:t>
+      </w:r>
+      <w:proofErr w:type="gramEnd"/>
+      <w:r>
+        <w:rPr>
+          <w:rFonts w:ascii="Arial" w:hAnsi="Arial" w:cs="Arial"/>
+          <w:highlight w:val="yellow"/>
+        </w:rPr>
+        <w:t xml:space="preserve"> Service. En effet, chaque client n’a pas les mêmes besoin</w:t>
+      </w:r>
+      <w:r>
+        <w:rPr>
+          <w:rFonts w:ascii="Arial" w:hAnsi="Arial" w:cs="Arial"/>
+          <w:highlight w:val="yellow"/>
         </w:rPr>
         <w:t>s</w:t>
       </w:r>
       <w:r>
         <w:rPr>
           <w:rFonts w:ascii="Arial" w:hAnsi="Arial" w:cs="Arial"/>
+          <w:highlight w:val="yellow"/>
         </w:rPr>
         <w:t xml:space="preserve"> et peut </w:t>
       </w:r>
       <w:r>
         <w:rPr>
           <w:rFonts w:ascii="Arial" w:hAnsi="Arial" w:cs="Arial"/>
-        </w:rPr>
-        <w:t xml:space="preserve">n’avoir envie que d’une partie des fonctionnalités que propose AmilApp. Enfin, l’utilisation des micro-services permettra la création de services réutilisables sur d’autres projets internes tels que l’authentification. </w:t>
+          <w:highlight w:val="yellow"/>
+        </w:rPr>
+        <w:t>n’avoir envie que d’une partie des fonctionnalités que propose AmilApp. Enfin, l’utilisation des micro-services permettra la création de services réutilisables sur d’autres projets internes tels que l’authentification.</w:t>
+      </w:r>
+      <w:r>
+        <w:rPr>
+          <w:rFonts w:ascii="Arial" w:hAnsi="Arial" w:cs="Arial"/>
+        </w:rPr>
+        <w:t xml:space="preserve"> </w:t>
       </w:r>
       <w:bookmarkEnd w:id="1"/>
     </w:p>
@@ -3964,7 +5772,25 @@
           <w:b/>
           <w:bCs/>
         </w:rPr>
-        <w:t>9.1 Auto-évalutation du travail réalisé</w:t>
+        <w:t xml:space="preserve">9.1 </w:t>
+      </w:r>
+      <w:proofErr w:type="spellStart"/>
+      <w:r>
+        <w:rPr>
+          <w:rFonts w:ascii="Arial" w:hAnsi="Arial" w:cs="Arial"/>
+          <w:b/>
+          <w:bCs/>
+        </w:rPr>
+        <w:t>Auto-évalutation</w:t>
+      </w:r>
+      <w:proofErr w:type="spellEnd"/>
+      <w:r>
+        <w:rPr>
+          <w:rFonts w:ascii="Arial" w:hAnsi="Arial" w:cs="Arial"/>
+          <w:b/>
+          <w:bCs/>
+        </w:rPr>
+        <w:t xml:space="preserve"> du travail réalisé</w:t>
       </w:r>
     </w:p>
     <w:p>
@@ -3973,61 +5799,87 @@
         <w:jc w:val="both"/>
         <w:rPr>
           <w:rFonts w:ascii="Arial" w:hAnsi="Arial" w:cs="Arial"/>
+          <w:highlight w:val="yellow"/>
         </w:rPr>
       </w:pPr>
       <w:bookmarkStart w:id="2" w:name="_Hlk48991504"/>
       <w:r>
         <w:rPr>
           <w:rFonts w:ascii="Arial" w:hAnsi="Arial" w:cs="Arial"/>
-        </w:rPr>
-        <w:t xml:space="preserve">Mes collègues ont été pour moi une réelle source d’information, que ce soit ceux d’Amiltone ou ceux de mon école, ils m’ont appris à travailler en équipe. Pendant mon cursus à SUPINFO International University, les nombreux projets de groupes que </w:t>
-      </w:r>
-      <w:r>
-        <w:rPr>
-          <w:rFonts w:ascii="Arial" w:hAnsi="Arial" w:cs="Arial"/>
+          <w:highlight w:val="yellow"/>
+        </w:rPr>
+        <w:t xml:space="preserve">Mes collègues ont été pour moi une réelle source d’information, que ce soit ceux d’Amiltone ou ceux de mon école, ils m’ont appris à travailler en équipe. Pendant mon cursus à SUPINFO International </w:t>
+      </w:r>
+      <w:proofErr w:type="spellStart"/>
+      <w:r>
+        <w:rPr>
+          <w:rFonts w:ascii="Arial" w:hAnsi="Arial" w:cs="Arial"/>
+          <w:highlight w:val="yellow"/>
+        </w:rPr>
+        <w:t>University</w:t>
+      </w:r>
+      <w:proofErr w:type="spellEnd"/>
+      <w:r>
+        <w:rPr>
+          <w:rFonts w:ascii="Arial" w:hAnsi="Arial" w:cs="Arial"/>
+          <w:highlight w:val="yellow"/>
+        </w:rPr>
+        <w:t xml:space="preserve">, les nombreux projets de groupes que </w:t>
+      </w:r>
+      <w:r>
+        <w:rPr>
+          <w:rFonts w:ascii="Arial" w:hAnsi="Arial" w:cs="Arial"/>
+          <w:highlight w:val="yellow"/>
         </w:rPr>
         <w:t>nous avons</w:t>
       </w:r>
       <w:r>
         <w:rPr>
           <w:rFonts w:ascii="Arial" w:hAnsi="Arial" w:cs="Arial"/>
+          <w:highlight w:val="yellow"/>
         </w:rPr>
         <w:t xml:space="preserve"> </w:t>
       </w:r>
       <w:r>
         <w:rPr>
           <w:rFonts w:ascii="Arial" w:hAnsi="Arial" w:cs="Arial"/>
+          <w:highlight w:val="yellow"/>
         </w:rPr>
         <w:t>effectués</w:t>
       </w:r>
       <w:r>
         <w:rPr>
           <w:rFonts w:ascii="Arial" w:hAnsi="Arial" w:cs="Arial"/>
+          <w:highlight w:val="yellow"/>
         </w:rPr>
         <w:t xml:space="preserve"> </w:t>
       </w:r>
       <w:r>
         <w:rPr>
           <w:rFonts w:ascii="Arial" w:hAnsi="Arial" w:cs="Arial"/>
+          <w:highlight w:val="yellow"/>
         </w:rPr>
         <w:t>nous ont forcé à réaliser un véritable partage technologique</w:t>
       </w:r>
       <w:r>
         <w:rPr>
           <w:rFonts w:ascii="Arial" w:hAnsi="Arial" w:cs="Arial"/>
-        </w:rPr>
-        <w:t xml:space="preserve">. Les cahiers des charges de ces projets </w:t>
-      </w:r>
-      <w:r>
-        <w:rPr>
-          <w:rFonts w:ascii="Arial" w:hAnsi="Arial" w:cs="Arial"/>
+          <w:highlight w:val="yellow"/>
+        </w:rPr>
+        <w:t xml:space="preserve">. Les cahiers des charges de ces projets étaient stricts et j’ai eu l’occasion à plusieurs reprises de faire un travail de hiérarchisation des </w:t>
+      </w:r>
+      <w:r>
+        <w:rPr>
+          <w:rFonts w:ascii="Arial" w:hAnsi="Arial" w:cs="Arial"/>
+          <w:highlight w:val="yellow"/>
         </w:rPr>
         <w:lastRenderedPageBreak/>
-        <w:t>étaient stricts et j’ai eu l’occasion à plusieurs reprises de faire un travail de hiérarchisation des tâches, afin d’optimiser les fonctionnalités qu’il était possible de réaliser en fonction du temps disponible pour ce projet.</w:t>
-      </w:r>
-      <w:r>
-        <w:rPr>
-          <w:rFonts w:ascii="Arial" w:hAnsi="Arial" w:cs="Arial"/>
+        <w:t>tâches, afin d’optimiser les fonctionnalités qu’il était possible de réaliser en fonction du temps disponible pour ce projet.</w:t>
+      </w:r>
+      <w:r>
+        <w:rPr>
+          <w:rFonts w:ascii="Arial" w:hAnsi="Arial" w:cs="Arial"/>
+          <w:highlight w:val="yellow"/>
         </w:rPr>
         <w:t xml:space="preserve"> J’ai également eu l’occasion de donner cours aux étudiants des promotions inférieures. J’ai alors dû m’imprégner des méthodes pédagogiques de l’école afin de retranscrire au mieux le contenu du cours.</w:t>
       </w:r>
@@ -4038,42 +5890,41 @@
         <w:jc w:val="both"/>
         <w:rPr>
           <w:rFonts w:ascii="Arial" w:hAnsi="Arial" w:cs="Arial"/>
-        </w:rPr>
-      </w:pPr>
-      <w:r>
-        <w:rPr>
-          <w:rFonts w:ascii="Arial" w:hAnsi="Arial" w:cs="Arial"/>
+          <w:highlight w:val="yellow"/>
+        </w:rPr>
+      </w:pPr>
+      <w:r>
+        <w:rPr>
+          <w:rFonts w:ascii="Arial" w:hAnsi="Arial" w:cs="Arial"/>
+          <w:highlight w:val="yellow"/>
         </w:rPr>
         <w:t xml:space="preserve">Au cours de mon alternance chez Amiltone, j’ai travaillé sur des projets très différents en termes de technologies et d’organisation. </w:t>
       </w:r>
       <w:r>
         <w:rPr>
           <w:rFonts w:ascii="Arial" w:hAnsi="Arial" w:cs="Arial"/>
+          <w:highlight w:val="yellow"/>
         </w:rPr>
         <w:t>J’ai parfois été dans une équipe de taille assez conséquente, parfois de taille réduite, et quelques fois j’ai même été seul sur un projet. Grâce à AmilApp, j’ai expérimenté ces trois modes de fonctionnement</w:t>
       </w:r>
       <w:r>
         <w:rPr>
           <w:rFonts w:ascii="Arial" w:hAnsi="Arial" w:cs="Arial"/>
-        </w:rPr>
-        <w:t xml:space="preserve"> </w:t>
-      </w:r>
-      <w:r>
-        <w:rPr>
-          <w:rFonts w:ascii="Arial" w:hAnsi="Arial" w:cs="Arial"/>
-          <w:highlight w:val="yellow"/>
-        </w:rPr>
-        <w:t>et j’ai pu comprendre le problème de la communication interne dans une entreprise de taille moyenne</w:t>
-      </w:r>
-      <w:r>
-        <w:rPr>
-          <w:rFonts w:ascii="Arial" w:hAnsi="Arial" w:cs="Arial"/>
+          <w:highlight w:val="yellow"/>
+        </w:rPr>
+        <w:t xml:space="preserve"> et j’ai pu comprendre le problème de la communication interne dans une entreprise de taille moyenne</w:t>
+      </w:r>
+      <w:r>
+        <w:rPr>
+          <w:rFonts w:ascii="Arial" w:hAnsi="Arial" w:cs="Arial"/>
+          <w:highlight w:val="yellow"/>
         </w:rPr>
         <w:t>. Nous étions trois alternants au début du projet</w:t>
       </w:r>
       <w:r>
         <w:rPr>
           <w:rFonts w:ascii="Arial" w:hAnsi="Arial" w:cs="Arial"/>
+          <w:highlight w:val="yellow"/>
         </w:rPr>
         <w:t>, chacun supervisé par un référant technique. Etant tous étudiants, nous avions le même mode de fonctionnement et les projets de groupe de l’école m’ont permis de m’adapter facilement.</w:t>
       </w:r>
@@ -4084,23 +5935,27 @@
         <w:jc w:val="both"/>
         <w:rPr>
           <w:rFonts w:ascii="Arial" w:hAnsi="Arial" w:cs="Arial"/>
-        </w:rPr>
-      </w:pPr>
-      <w:r>
-        <w:rPr>
-          <w:rFonts w:ascii="Arial" w:hAnsi="Arial" w:cs="Arial"/>
+          <w:highlight w:val="yellow"/>
+        </w:rPr>
+      </w:pPr>
+      <w:r>
+        <w:rPr>
+          <w:rFonts w:ascii="Arial" w:hAnsi="Arial" w:cs="Arial"/>
+          <w:highlight w:val="yellow"/>
         </w:rPr>
         <w:t xml:space="preserve">Au cours de la seconde année de mon alternance, </w:t>
       </w:r>
       <w:r>
         <w:rPr>
           <w:rFonts w:ascii="Arial" w:hAnsi="Arial" w:cs="Arial"/>
+          <w:highlight w:val="yellow"/>
         </w:rPr>
         <w:t>j’ai eu la responsabilité de prendre des décisions importantes pour le projet, comme la refonte globale de celui-ci. Les chefs de projet ont su me faire confiance et mon alors confié la tâche de faire la revue de code sur d’autres projets internes</w:t>
       </w:r>
       <w:r>
         <w:rPr>
           <w:rFonts w:ascii="Arial" w:hAnsi="Arial" w:cs="Arial"/>
+          <w:highlight w:val="yellow"/>
         </w:rPr>
         <w:t>.</w:t>
       </w:r>
@@ -4111,11 +5966,13 @@
         <w:jc w:val="both"/>
         <w:rPr>
           <w:rFonts w:ascii="Arial" w:hAnsi="Arial" w:cs="Arial"/>
-        </w:rPr>
-      </w:pPr>
-      <w:r>
-        <w:rPr>
-          <w:rFonts w:ascii="Arial" w:hAnsi="Arial" w:cs="Arial"/>
+          <w:highlight w:val="yellow"/>
+        </w:rPr>
+      </w:pPr>
+      <w:r>
+        <w:rPr>
+          <w:rFonts w:ascii="Arial" w:hAnsi="Arial" w:cs="Arial"/>
+          <w:highlight w:val="yellow"/>
         </w:rPr>
         <w:t>Etant sur AmilApp depuis ses débuts, je suis en quelque sorte devenu le noyau du projet et globalement, je pense avoir permis au projet de garder une certaine stabilité sur son avancement ainsi que sur sa qualité de code.</w:t>
       </w:r>
@@ -4131,27 +5988,16 @@
       <w:r>
         <w:rPr>
           <w:rFonts w:ascii="Arial" w:hAnsi="Arial" w:cs="Arial"/>
+          <w:highlight w:val="yellow"/>
         </w:rPr>
         <w:t>La rédaction de ce mémoire m’a permis de prendre le temps d’étudier et d’apprécier les technologies que j’ai utilisé pendant mon alternance. Grâce à l’expérience acquise pendant celle-ci, j’ai su prendre du recul sur les technologies apprises, sur leur fonctionnement et sur mes préférences afin d’en avoir un avis plus pertinent qu’à mes débuts.</w:t>
       </w:r>
       <w:r>
         <w:rPr>
           <w:rFonts w:ascii="Arial" w:hAnsi="Arial" w:cs="Arial"/>
-        </w:rPr>
-        <w:t xml:space="preserve"> </w:t>
-      </w:r>
-      <w:r>
-        <w:rPr>
-          <w:rFonts w:ascii="Arial" w:hAnsi="Arial" w:cs="Arial"/>
-          <w:highlight w:val="yellow"/>
-        </w:rPr>
-        <w:t>Enfin, j’ai pu comprendre le problème de la communication interne dans une entreprise de taille moyenne</w:t>
-      </w:r>
-      <w:r>
-        <w:rPr>
-          <w:rFonts w:ascii="Arial" w:hAnsi="Arial" w:cs="Arial"/>
-        </w:rPr>
-        <w:t>.</w:t>
+          <w:highlight w:val="yellow"/>
+        </w:rPr>
+        <w:t xml:space="preserve"> Enfin, j’ai pu comprendre le problème de la communication interne dans une entreprise de taille moyenne.</w:t>
       </w:r>
       <w:bookmarkEnd w:id="2"/>
     </w:p>
@@ -4230,8 +6076,29 @@
         <w:rPr>
           <w:rFonts w:ascii="Arial" w:hAnsi="Arial" w:cs="Arial"/>
         </w:rPr>
+        <w:t>Webographie</w:t>
+      </w:r>
+    </w:p>
+    <w:p>
+      <w:pPr>
+        <w:spacing w:line="360" w:lineRule="auto"/>
+        <w:jc w:val="both"/>
+        <w:rPr>
+          <w:rFonts w:ascii="Arial" w:hAnsi="Arial" w:cs="Arial"/>
+        </w:rPr>
+      </w:pPr>
+      <w:r>
+        <w:rPr>
+          <w:rFonts w:ascii="Arial" w:hAnsi="Arial" w:cs="Arial"/>
+        </w:rPr>
         <w:lastRenderedPageBreak/>
-        <w:t>Webographie</w:t>
+        <w:t xml:space="preserve">Annexe 1 : </w:t>
+      </w:r>
+      <w:r>
+        <w:rPr>
+          <w:rFonts w:ascii="Arial" w:hAnsi="Arial" w:cs="Arial"/>
+        </w:rPr>
+        <w:t>https://www.atys-concept.com/blog-de-la-performance/articles-performance-industrielle/iaas-paas-saas-modele-cloud-choisir-solutions-de-performance-industrielle/</w:t>
       </w:r>
     </w:p>
     <w:p>
@@ -4242,18 +6109,6 @@
           <w:rFonts w:ascii="Arial" w:hAnsi="Arial" w:cs="Arial"/>
         </w:rPr>
       </w:pPr>
-      <w:r>
-        <w:rPr>
-          <w:rFonts w:ascii="Arial" w:hAnsi="Arial" w:cs="Arial"/>
-        </w:rPr>
-        <w:t xml:space="preserve">Annexe 1 : </w:t>
-      </w:r>
-      <w:r>
-        <w:rPr>
-          <w:rFonts w:ascii="Arial" w:hAnsi="Arial" w:cs="Arial"/>
-        </w:rPr>
-        <w:t>https://www.atys-concept.com/blog-de-la-performance/articles-performance-industrielle/iaas-paas-saas-modele-cloud-choisir-solutions-de-performance-industrielle/</w:t>
-      </w:r>
     </w:p>
     <w:p>
       <w:pPr>
@@ -4263,20 +6118,25 @@
           <w:rFonts w:ascii="Arial" w:hAnsi="Arial" w:cs="Arial"/>
         </w:rPr>
       </w:pPr>
-    </w:p>
-    <w:p>
-      <w:pPr>
-        <w:spacing w:line="360" w:lineRule="auto"/>
-        <w:jc w:val="both"/>
-        <w:rPr>
-          <w:rFonts w:ascii="Arial" w:hAnsi="Arial" w:cs="Arial"/>
-        </w:rPr>
-      </w:pPr>
-      <w:r>
-        <w:rPr>
-          <w:rFonts w:ascii="Arial" w:hAnsi="Arial" w:cs="Arial"/>
-        </w:rPr>
-        <w:t xml:space="preserve">Pour ajouter ActiveMQ à NestJS : </w:t>
+      <w:r>
+        <w:rPr>
+          <w:rFonts w:ascii="Arial" w:hAnsi="Arial" w:cs="Arial"/>
+        </w:rPr>
+        <w:t xml:space="preserve">Pour ajouter </w:t>
+      </w:r>
+      <w:proofErr w:type="spellStart"/>
+      <w:r>
+        <w:rPr>
+          <w:rFonts w:ascii="Arial" w:hAnsi="Arial" w:cs="Arial"/>
+        </w:rPr>
+        <w:t>ActiveMQ</w:t>
+      </w:r>
+      <w:proofErr w:type="spellEnd"/>
+      <w:r>
+        <w:rPr>
+          <w:rFonts w:ascii="Arial" w:hAnsi="Arial" w:cs="Arial"/>
+        </w:rPr>
+        <w:t xml:space="preserve"> à NestJS : </w:t>
       </w:r>
       <w:r>
         <w:rPr>

</xml_diff>